<commit_message>
Changes made to title
Reposition of Think Analytics experience and SU experience
</commit_message>
<xml_diff>
--- a/Prathamesh_CV.docx
+++ b/Prathamesh_CV.docx
@@ -15,6 +15,7 @@
           <w:shd w:val="clear" w:color="auto" w:fill="FFFFFF"/>
         </w:rPr>
       </w:pPr>
+      <w:bookmarkStart w:id="0" w:name="_Hlk50939549"/>
       <w:r>
         <w:rPr>
           <w:rFonts w:ascii="Times New Roman" w:hAnsi="Times New Roman" w:cs="Times New Roman"/>
@@ -79,7 +80,7 @@
           <w:sz w:val="24"/>
           <w:szCs w:val="24"/>
         </w:rPr>
-        <w:t xml:space="preserve">        </w:t>
+        <w:t xml:space="preserve">       </w:t>
       </w:r>
       <w:r>
         <w:rPr>
@@ -90,7 +91,7 @@
           <w:sz w:val="24"/>
           <w:szCs w:val="24"/>
         </w:rPr>
-        <w:t xml:space="preserve">          </w:t>
+        <w:t xml:space="preserve"> </w:t>
       </w:r>
       <w:hyperlink r:id="rId8" w:history="1">
         <w:r>
@@ -101,7 +102,7 @@
             <w:sz w:val="20"/>
             <w:szCs w:val="20"/>
           </w:rPr>
-          <w:t>pdatar@syr.edu</w:t>
+          <w:t>pratt.datar@gmail.com</w:t>
         </w:r>
       </w:hyperlink>
       <w:r>
@@ -142,6 +143,7 @@
           <w:szCs w:val="20"/>
         </w:rPr>
       </w:pPr>
+      <w:bookmarkStart w:id="1" w:name="_Hlk50939729"/>
       <w:r>
         <w:rPr>
           <w:rFonts w:ascii="Times New Roman" w:hAnsi="Times New Roman" w:cs="Times New Roman"/>
@@ -150,7 +152,7 @@
           <w:sz w:val="20"/>
           <w:szCs w:val="20"/>
         </w:rPr>
-        <w:t xml:space="preserve">Passionate about Data and Strategy </w:t>
+        <w:t xml:space="preserve">Leveraging </w:t>
       </w:r>
       <w:r>
         <w:rPr>
@@ -160,8 +162,19 @@
           <w:sz w:val="20"/>
           <w:szCs w:val="20"/>
         </w:rPr>
+        <w:t xml:space="preserve">Data and Strategy </w:t>
+      </w:r>
+      <w:r>
+        <w:rPr>
+          <w:rFonts w:ascii="Times New Roman" w:hAnsi="Times New Roman" w:cs="Times New Roman"/>
+          <w:i/>
+          <w:iCs/>
+          <w:sz w:val="20"/>
+          <w:szCs w:val="20"/>
+        </w:rPr>
         <w:t>to create business impact</w:t>
       </w:r>
+      <w:bookmarkEnd w:id="1"/>
       <w:r>
         <w:rPr>
           <w:rFonts w:ascii="Times New Roman" w:hAnsi="Times New Roman" w:cs="Times New Roman"/>
@@ -180,7 +193,27 @@
           <w:sz w:val="20"/>
           <w:szCs w:val="20"/>
         </w:rPr>
-        <w:t xml:space="preserve">                      </w:t>
+        <w:t xml:space="preserve">                     </w:t>
+      </w:r>
+      <w:r>
+        <w:rPr>
+          <w:rFonts w:ascii="Times New Roman" w:hAnsi="Times New Roman" w:cs="Times New Roman"/>
+          <w:i/>
+          <w:iCs/>
+          <w:sz w:val="20"/>
+          <w:szCs w:val="20"/>
+        </w:rPr>
+        <w:t xml:space="preserve">         </w:t>
+      </w:r>
+      <w:r>
+        <w:rPr>
+          <w:rFonts w:ascii="Times New Roman" w:hAnsi="Times New Roman" w:cs="Times New Roman"/>
+          <w:i/>
+          <w:iCs/>
+          <w:sz w:val="20"/>
+          <w:szCs w:val="20"/>
+        </w:rPr>
+        <w:t xml:space="preserve"> </w:t>
       </w:r>
       <w:r>
         <w:rPr>
@@ -203,6 +236,7 @@
         </w:r>
       </w:hyperlink>
     </w:p>
+    <w:bookmarkEnd w:id="0"/>
     <w:p>
       <w:pPr>
         <w:pStyle w:val="NoSpacing"/>
@@ -1549,16 +1583,7 @@
           <w:sz w:val="20"/>
           <w:szCs w:val="20"/>
         </w:rPr>
-        <w:t>V</w:t>
-      </w:r>
-      <w:r>
-        <w:rPr>
-          <w:rFonts w:ascii="Times New Roman" w:hAnsi="Times New Roman" w:cs="Times New Roman"/>
-          <w:iCs/>
-          <w:sz w:val="20"/>
-          <w:szCs w:val="20"/>
-        </w:rPr>
-        <w:t xml:space="preserve">alidated research findings </w:t>
+        <w:t xml:space="preserve">Validated research findings </w:t>
       </w:r>
       <w:r>
         <w:rPr>
@@ -1576,25 +1601,7 @@
           <w:sz w:val="20"/>
           <w:szCs w:val="20"/>
         </w:rPr>
-        <w:t>in matplotlib</w:t>
-      </w:r>
-      <w:r>
-        <w:rPr>
-          <w:rFonts w:ascii="Times New Roman" w:hAnsi="Times New Roman" w:cs="Times New Roman"/>
-          <w:iCs/>
-          <w:sz w:val="20"/>
-          <w:szCs w:val="20"/>
-        </w:rPr>
-        <w:t xml:space="preserve"> </w:t>
-      </w:r>
-      <w:r>
-        <w:rPr>
-          <w:rFonts w:ascii="Times New Roman" w:hAnsi="Times New Roman" w:cs="Times New Roman"/>
-          <w:iCs/>
-          <w:sz w:val="20"/>
-          <w:szCs w:val="20"/>
-        </w:rPr>
-        <w:t>and tracked agile team progress</w:t>
+        <w:t>in matplotlib and tracked agile team progress</w:t>
       </w:r>
       <w:r>
         <w:rPr>
@@ -1641,6 +1648,267 @@
           <w:b/>
           <w:bCs/>
           <w:i/>
+          <w:sz w:val="12"/>
+          <w:szCs w:val="12"/>
+        </w:rPr>
+      </w:pPr>
+    </w:p>
+    <w:p>
+      <w:pPr>
+        <w:pStyle w:val="NoSpacing"/>
+        <w:rPr>
+          <w:rFonts w:ascii="Times New Roman" w:hAnsi="Times New Roman" w:cs="Times New Roman"/>
+          <w:b/>
+          <w:bCs/>
+          <w:i/>
+          <w:iCs/>
+          <w:sz w:val="20"/>
+          <w:szCs w:val="20"/>
+        </w:rPr>
+      </w:pPr>
+      <w:r>
+        <w:rPr>
+          <w:rFonts w:ascii="Times New Roman" w:hAnsi="Times New Roman" w:cs="Times New Roman"/>
+          <w:b/>
+          <w:iCs/>
+          <w:sz w:val="20"/>
+          <w:szCs w:val="20"/>
+        </w:rPr>
+        <w:t xml:space="preserve">Think Analytics – </w:t>
+      </w:r>
+      <w:r>
+        <w:rPr>
+          <w:rFonts w:ascii="Times New Roman" w:hAnsi="Times New Roman" w:cs="Times New Roman"/>
+          <w:b/>
+          <w:bCs/>
+          <w:i/>
+          <w:sz w:val="20"/>
+          <w:szCs w:val="20"/>
+        </w:rPr>
+        <w:t>Associate Data Scientist (Full-</w:t>
+      </w:r>
+      <w:proofErr w:type="gramStart"/>
+      <w:r>
+        <w:rPr>
+          <w:rFonts w:ascii="Times New Roman" w:hAnsi="Times New Roman" w:cs="Times New Roman"/>
+          <w:b/>
+          <w:bCs/>
+          <w:i/>
+          <w:sz w:val="20"/>
+          <w:szCs w:val="20"/>
+        </w:rPr>
+        <w:t>time)</w:t>
+      </w:r>
+      <w:r>
+        <w:rPr>
+          <w:rFonts w:ascii="Times New Roman" w:hAnsi="Times New Roman" w:cs="Times New Roman"/>
+          <w:i/>
+          <w:sz w:val="20"/>
+          <w:szCs w:val="20"/>
+        </w:rPr>
+        <w:t xml:space="preserve">   </w:t>
+      </w:r>
+      <w:proofErr w:type="gramEnd"/>
+      <w:r>
+        <w:rPr>
+          <w:rFonts w:ascii="Times New Roman" w:hAnsi="Times New Roman" w:cs="Times New Roman"/>
+          <w:i/>
+          <w:sz w:val="20"/>
+          <w:szCs w:val="20"/>
+        </w:rPr>
+        <w:t xml:space="preserve">                                                                  </w:t>
+      </w:r>
+      <w:r>
+        <w:rPr>
+          <w:rFonts w:ascii="Times New Roman" w:hAnsi="Times New Roman" w:cs="Times New Roman"/>
+          <w:b/>
+          <w:bCs/>
+          <w:i/>
+          <w:sz w:val="20"/>
+          <w:szCs w:val="20"/>
+        </w:rPr>
+        <w:t xml:space="preserve">Mumbai, India; </w:t>
+      </w:r>
+      <w:r>
+        <w:rPr>
+          <w:rFonts w:ascii="Times New Roman" w:hAnsi="Times New Roman" w:cs="Times New Roman"/>
+          <w:b/>
+          <w:bCs/>
+          <w:i/>
+          <w:iCs/>
+          <w:sz w:val="20"/>
+          <w:szCs w:val="20"/>
+        </w:rPr>
+        <w:t>Nov ‘18 – Jul ‘19</w:t>
+      </w:r>
+    </w:p>
+    <w:p>
+      <w:pPr>
+        <w:pStyle w:val="NoSpacing"/>
+        <w:numPr>
+          <w:ilvl w:val="0"/>
+          <w:numId w:val="12"/>
+        </w:numPr>
+        <w:ind w:left="181" w:hanging="181"/>
+        <w:rPr>
+          <w:rFonts w:ascii="Times New Roman" w:hAnsi="Times New Roman" w:cs="Times New Roman"/>
+          <w:iCs/>
+          <w:sz w:val="20"/>
+          <w:szCs w:val="20"/>
+        </w:rPr>
+      </w:pPr>
+      <w:r>
+        <w:rPr>
+          <w:rFonts w:ascii="Times New Roman" w:hAnsi="Times New Roman" w:cs="Times New Roman"/>
+          <w:iCs/>
+          <w:sz w:val="20"/>
+          <w:szCs w:val="20"/>
+        </w:rPr>
+        <w:t xml:space="preserve">Performed time-series analysis to predict oil pressure anomalies using Principal Component Analysis and WOE-IV model </w:t>
+      </w:r>
+    </w:p>
+    <w:p>
+      <w:pPr>
+        <w:pStyle w:val="NoSpacing"/>
+        <w:numPr>
+          <w:ilvl w:val="0"/>
+          <w:numId w:val="12"/>
+        </w:numPr>
+        <w:ind w:left="181" w:hanging="181"/>
+        <w:rPr>
+          <w:rFonts w:ascii="Times New Roman" w:hAnsi="Times New Roman" w:cs="Times New Roman"/>
+          <w:iCs/>
+          <w:sz w:val="20"/>
+          <w:szCs w:val="20"/>
+        </w:rPr>
+      </w:pPr>
+      <w:r>
+        <w:rPr>
+          <w:rFonts w:ascii="Times New Roman" w:hAnsi="Times New Roman" w:cs="Times New Roman"/>
+          <w:iCs/>
+          <w:sz w:val="20"/>
+          <w:szCs w:val="20"/>
+        </w:rPr>
+        <w:t xml:space="preserve">Improved F-score of existing prediction system by 18% and provided business insights using </w:t>
+      </w:r>
+      <w:proofErr w:type="spellStart"/>
+      <w:r>
+        <w:rPr>
+          <w:rFonts w:ascii="Times New Roman" w:hAnsi="Times New Roman" w:cs="Times New Roman"/>
+          <w:iCs/>
+          <w:sz w:val="20"/>
+          <w:szCs w:val="20"/>
+        </w:rPr>
+        <w:t>Plotly</w:t>
+      </w:r>
+      <w:proofErr w:type="spellEnd"/>
+      <w:r>
+        <w:rPr>
+          <w:rFonts w:ascii="Times New Roman" w:hAnsi="Times New Roman" w:cs="Times New Roman"/>
+          <w:iCs/>
+          <w:sz w:val="20"/>
+          <w:szCs w:val="20"/>
+        </w:rPr>
+        <w:t xml:space="preserve"> Visualization tool in Python</w:t>
+      </w:r>
+    </w:p>
+    <w:p>
+      <w:pPr>
+        <w:pStyle w:val="NoSpacing"/>
+        <w:numPr>
+          <w:ilvl w:val="0"/>
+          <w:numId w:val="12"/>
+        </w:numPr>
+        <w:ind w:left="181" w:hanging="181"/>
+        <w:rPr>
+          <w:rFonts w:ascii="Times New Roman" w:hAnsi="Times New Roman" w:cs="Times New Roman"/>
+          <w:iCs/>
+          <w:sz w:val="20"/>
+          <w:szCs w:val="20"/>
+        </w:rPr>
+      </w:pPr>
+      <w:r>
+        <w:rPr>
+          <w:rFonts w:ascii="Times New Roman" w:hAnsi="Times New Roman" w:cs="Times New Roman"/>
+          <w:iCs/>
+          <w:sz w:val="20"/>
+          <w:szCs w:val="20"/>
+        </w:rPr>
+        <w:t xml:space="preserve">Invented a real-time semantic segmentation system to eliminate uncalled no-balls in cricket using </w:t>
+      </w:r>
+      <w:proofErr w:type="spellStart"/>
+      <w:r>
+        <w:rPr>
+          <w:rFonts w:ascii="Times New Roman" w:hAnsi="Times New Roman" w:cs="Times New Roman"/>
+          <w:iCs/>
+          <w:sz w:val="20"/>
+          <w:szCs w:val="20"/>
+        </w:rPr>
+        <w:t>FloydHub</w:t>
+      </w:r>
+      <w:proofErr w:type="spellEnd"/>
+      <w:r>
+        <w:rPr>
+          <w:rFonts w:ascii="Times New Roman" w:hAnsi="Times New Roman" w:cs="Times New Roman"/>
+          <w:iCs/>
+          <w:sz w:val="20"/>
+          <w:szCs w:val="20"/>
+        </w:rPr>
+        <w:t>, and YOLOv3</w:t>
+      </w:r>
+    </w:p>
+    <w:p>
+      <w:pPr>
+        <w:pStyle w:val="NoSpacing"/>
+        <w:numPr>
+          <w:ilvl w:val="0"/>
+          <w:numId w:val="12"/>
+        </w:numPr>
+        <w:ind w:left="181" w:hanging="181"/>
+        <w:rPr>
+          <w:rFonts w:ascii="Times New Roman" w:hAnsi="Times New Roman" w:cs="Times New Roman"/>
+          <w:iCs/>
+          <w:sz w:val="20"/>
+          <w:szCs w:val="20"/>
+        </w:rPr>
+      </w:pPr>
+      <w:r>
+        <w:rPr>
+          <w:rFonts w:ascii="Times New Roman" w:hAnsi="Times New Roman" w:cs="Times New Roman"/>
+          <w:iCs/>
+          <w:sz w:val="20"/>
+          <w:szCs w:val="20"/>
+        </w:rPr>
+        <w:t xml:space="preserve">Developed an identity verification system using RNN, Amazon </w:t>
+      </w:r>
+      <w:proofErr w:type="spellStart"/>
+      <w:r>
+        <w:rPr>
+          <w:rFonts w:ascii="Times New Roman" w:hAnsi="Times New Roman" w:cs="Times New Roman"/>
+          <w:iCs/>
+          <w:sz w:val="20"/>
+          <w:szCs w:val="20"/>
+        </w:rPr>
+        <w:t>Rekognition</w:t>
+      </w:r>
+      <w:proofErr w:type="spellEnd"/>
+      <w:r>
+        <w:rPr>
+          <w:rFonts w:ascii="Times New Roman" w:hAnsi="Times New Roman" w:cs="Times New Roman"/>
+          <w:iCs/>
+          <w:sz w:val="20"/>
+          <w:szCs w:val="20"/>
+        </w:rPr>
+        <w:t xml:space="preserve">, EC2, S3 for speech and face recognition in Python </w:t>
+      </w:r>
+    </w:p>
+    <w:p>
+      <w:pPr>
+        <w:pStyle w:val="NoSpacing"/>
+        <w:ind w:left="181"/>
+        <w:rPr>
+          <w:rFonts w:ascii="Times New Roman" w:hAnsi="Times New Roman" w:cs="Times New Roman"/>
+          <w:iCs/>
           <w:sz w:val="12"/>
           <w:szCs w:val="12"/>
         </w:rPr>
@@ -1906,25 +2174,7 @@
           <w:sz w:val="20"/>
           <w:szCs w:val="20"/>
         </w:rPr>
-        <w:t xml:space="preserve">for </w:t>
-      </w:r>
-      <w:r>
-        <w:rPr>
-          <w:rFonts w:ascii="Times New Roman" w:hAnsi="Times New Roman" w:cs="Times New Roman"/>
-          <w:iCs/>
-          <w:sz w:val="20"/>
-          <w:szCs w:val="20"/>
-        </w:rPr>
-        <w:t>‘IST 359 – Intro to DBMS’</w:t>
-      </w:r>
-      <w:r>
-        <w:rPr>
-          <w:rFonts w:ascii="Times New Roman" w:hAnsi="Times New Roman" w:cs="Times New Roman"/>
-          <w:iCs/>
-          <w:sz w:val="20"/>
-          <w:szCs w:val="20"/>
-        </w:rPr>
-        <w:t xml:space="preserve"> </w:t>
+        <w:t xml:space="preserve">for ‘IST 359 – Intro to DBMS’ </w:t>
       </w:r>
       <w:r>
         <w:rPr>
@@ -2012,7 +2262,7 @@
           <w:sz w:val="20"/>
           <w:szCs w:val="20"/>
         </w:rPr>
-        <w:t>to integrate J</w:t>
+        <w:t xml:space="preserve">to integrate </w:t>
       </w:r>
       <w:proofErr w:type="spellStart"/>
       <w:r>
@@ -2022,7 +2272,7 @@
           <w:sz w:val="20"/>
           <w:szCs w:val="20"/>
         </w:rPr>
-        <w:t>upyter</w:t>
+        <w:t>Jupyter</w:t>
       </w:r>
       <w:proofErr w:type="spellEnd"/>
       <w:r>
@@ -2033,418 +2283,6 @@
           <w:szCs w:val="20"/>
         </w:rPr>
         <w:t xml:space="preserve"> notebooks and MIDST tool</w:t>
-      </w:r>
-    </w:p>
-    <w:p>
-      <w:pPr>
-        <w:pStyle w:val="NoSpacing"/>
-        <w:ind w:left="180"/>
-        <w:rPr>
-          <w:rFonts w:ascii="Times New Roman" w:hAnsi="Times New Roman" w:cs="Times New Roman"/>
-          <w:iCs/>
-          <w:sz w:val="12"/>
-          <w:szCs w:val="12"/>
-        </w:rPr>
-      </w:pPr>
-    </w:p>
-    <w:p>
-      <w:pPr>
-        <w:pStyle w:val="NoSpacing"/>
-        <w:rPr>
-          <w:rFonts w:ascii="Times New Roman" w:hAnsi="Times New Roman" w:cs="Times New Roman"/>
-          <w:b/>
-          <w:bCs/>
-          <w:i/>
-          <w:iCs/>
-          <w:sz w:val="20"/>
-          <w:szCs w:val="20"/>
-        </w:rPr>
-      </w:pPr>
-      <w:r>
-        <w:rPr>
-          <w:rFonts w:ascii="Times New Roman" w:hAnsi="Times New Roman" w:cs="Times New Roman"/>
-          <w:b/>
-          <w:iCs/>
-          <w:sz w:val="20"/>
-          <w:szCs w:val="20"/>
-        </w:rPr>
-        <w:t xml:space="preserve">Think Analytics – </w:t>
-      </w:r>
-      <w:r>
-        <w:rPr>
-          <w:rFonts w:ascii="Times New Roman" w:hAnsi="Times New Roman" w:cs="Times New Roman"/>
-          <w:b/>
-          <w:bCs/>
-          <w:i/>
-          <w:sz w:val="20"/>
-          <w:szCs w:val="20"/>
-        </w:rPr>
-        <w:t>Associate</w:t>
-      </w:r>
-      <w:r>
-        <w:rPr>
-          <w:rFonts w:ascii="Times New Roman" w:hAnsi="Times New Roman" w:cs="Times New Roman"/>
-          <w:b/>
-          <w:bCs/>
-          <w:i/>
-          <w:sz w:val="20"/>
-          <w:szCs w:val="20"/>
-        </w:rPr>
-        <w:t xml:space="preserve"> Data Scientist</w:t>
-      </w:r>
-      <w:r>
-        <w:rPr>
-          <w:rFonts w:ascii="Times New Roman" w:hAnsi="Times New Roman" w:cs="Times New Roman"/>
-          <w:b/>
-          <w:bCs/>
-          <w:i/>
-          <w:sz w:val="20"/>
-          <w:szCs w:val="20"/>
-        </w:rPr>
-        <w:t xml:space="preserve"> (Full-</w:t>
-      </w:r>
-      <w:proofErr w:type="gramStart"/>
-      <w:r>
-        <w:rPr>
-          <w:rFonts w:ascii="Times New Roman" w:hAnsi="Times New Roman" w:cs="Times New Roman"/>
-          <w:b/>
-          <w:bCs/>
-          <w:i/>
-          <w:sz w:val="20"/>
-          <w:szCs w:val="20"/>
-        </w:rPr>
-        <w:t>time)</w:t>
-      </w:r>
-      <w:r>
-        <w:rPr>
-          <w:rFonts w:ascii="Times New Roman" w:hAnsi="Times New Roman" w:cs="Times New Roman"/>
-          <w:i/>
-          <w:sz w:val="20"/>
-          <w:szCs w:val="20"/>
-        </w:rPr>
-        <w:t xml:space="preserve">   </w:t>
-      </w:r>
-      <w:proofErr w:type="gramEnd"/>
-      <w:r>
-        <w:rPr>
-          <w:rFonts w:ascii="Times New Roman" w:hAnsi="Times New Roman" w:cs="Times New Roman"/>
-          <w:i/>
-          <w:sz w:val="20"/>
-          <w:szCs w:val="20"/>
-        </w:rPr>
-        <w:t xml:space="preserve">                                                                  </w:t>
-      </w:r>
-      <w:r>
-        <w:rPr>
-          <w:rFonts w:ascii="Times New Roman" w:hAnsi="Times New Roman" w:cs="Times New Roman"/>
-          <w:b/>
-          <w:bCs/>
-          <w:i/>
-          <w:sz w:val="20"/>
-          <w:szCs w:val="20"/>
-        </w:rPr>
-        <w:t xml:space="preserve">Mumbai, India; </w:t>
-      </w:r>
-      <w:r>
-        <w:rPr>
-          <w:rFonts w:ascii="Times New Roman" w:hAnsi="Times New Roman" w:cs="Times New Roman"/>
-          <w:b/>
-          <w:bCs/>
-          <w:i/>
-          <w:iCs/>
-          <w:sz w:val="20"/>
-          <w:szCs w:val="20"/>
-        </w:rPr>
-        <w:t xml:space="preserve">Nov ‘18 – </w:t>
-      </w:r>
-      <w:r>
-        <w:rPr>
-          <w:rFonts w:ascii="Times New Roman" w:hAnsi="Times New Roman" w:cs="Times New Roman"/>
-          <w:b/>
-          <w:bCs/>
-          <w:i/>
-          <w:iCs/>
-          <w:sz w:val="20"/>
-          <w:szCs w:val="20"/>
-        </w:rPr>
-        <w:t>Jul ‘19</w:t>
-      </w:r>
-    </w:p>
-    <w:p>
-      <w:pPr>
-        <w:pStyle w:val="NoSpacing"/>
-        <w:numPr>
-          <w:ilvl w:val="0"/>
-          <w:numId w:val="12"/>
-        </w:numPr>
-        <w:ind w:left="181" w:hanging="181"/>
-        <w:rPr>
-          <w:rFonts w:ascii="Times New Roman" w:hAnsi="Times New Roman" w:cs="Times New Roman"/>
-          <w:iCs/>
-          <w:sz w:val="20"/>
-          <w:szCs w:val="20"/>
-        </w:rPr>
-      </w:pPr>
-      <w:r>
-        <w:rPr>
-          <w:rFonts w:ascii="Times New Roman" w:hAnsi="Times New Roman" w:cs="Times New Roman"/>
-          <w:iCs/>
-          <w:sz w:val="20"/>
-          <w:szCs w:val="20"/>
-        </w:rPr>
-        <w:t xml:space="preserve">Performed time-series analysis to predict oil pressure anomalies using Principal Component Analysis and </w:t>
-      </w:r>
-      <w:r>
-        <w:rPr>
-          <w:rFonts w:ascii="Times New Roman" w:hAnsi="Times New Roman" w:cs="Times New Roman"/>
-          <w:iCs/>
-          <w:sz w:val="20"/>
-          <w:szCs w:val="20"/>
-        </w:rPr>
-        <w:t>WOE-IV model</w:t>
-      </w:r>
-      <w:r>
-        <w:rPr>
-          <w:rFonts w:ascii="Times New Roman" w:hAnsi="Times New Roman" w:cs="Times New Roman"/>
-          <w:iCs/>
-          <w:sz w:val="20"/>
-          <w:szCs w:val="20"/>
-        </w:rPr>
-        <w:t xml:space="preserve"> </w:t>
-      </w:r>
-    </w:p>
-    <w:p>
-      <w:pPr>
-        <w:pStyle w:val="NoSpacing"/>
-        <w:numPr>
-          <w:ilvl w:val="0"/>
-          <w:numId w:val="12"/>
-        </w:numPr>
-        <w:ind w:left="181" w:hanging="181"/>
-        <w:rPr>
-          <w:rFonts w:ascii="Times New Roman" w:hAnsi="Times New Roman" w:cs="Times New Roman"/>
-          <w:iCs/>
-          <w:sz w:val="20"/>
-          <w:szCs w:val="20"/>
-        </w:rPr>
-      </w:pPr>
-      <w:r>
-        <w:rPr>
-          <w:rFonts w:ascii="Times New Roman" w:hAnsi="Times New Roman" w:cs="Times New Roman"/>
-          <w:iCs/>
-          <w:sz w:val="20"/>
-          <w:szCs w:val="20"/>
-        </w:rPr>
-        <w:t xml:space="preserve">Improved </w:t>
-      </w:r>
-      <w:r>
-        <w:rPr>
-          <w:rFonts w:ascii="Times New Roman" w:hAnsi="Times New Roman" w:cs="Times New Roman"/>
-          <w:iCs/>
-          <w:sz w:val="20"/>
-          <w:szCs w:val="20"/>
-        </w:rPr>
-        <w:t>F-score</w:t>
-      </w:r>
-      <w:r>
-        <w:rPr>
-          <w:rFonts w:ascii="Times New Roman" w:hAnsi="Times New Roman" w:cs="Times New Roman"/>
-          <w:iCs/>
-          <w:sz w:val="20"/>
-          <w:szCs w:val="20"/>
-        </w:rPr>
-        <w:t xml:space="preserve"> of existing prediction system by </w:t>
-      </w:r>
-      <w:r>
-        <w:rPr>
-          <w:rFonts w:ascii="Times New Roman" w:hAnsi="Times New Roman" w:cs="Times New Roman"/>
-          <w:iCs/>
-          <w:sz w:val="20"/>
-          <w:szCs w:val="20"/>
-        </w:rPr>
-        <w:t>18</w:t>
-      </w:r>
-      <w:r>
-        <w:rPr>
-          <w:rFonts w:ascii="Times New Roman" w:hAnsi="Times New Roman" w:cs="Times New Roman"/>
-          <w:iCs/>
-          <w:sz w:val="20"/>
-          <w:szCs w:val="20"/>
-        </w:rPr>
-        <w:t xml:space="preserve">% and </w:t>
-      </w:r>
-      <w:r>
-        <w:rPr>
-          <w:rFonts w:ascii="Times New Roman" w:hAnsi="Times New Roman" w:cs="Times New Roman"/>
-          <w:iCs/>
-          <w:sz w:val="20"/>
-          <w:szCs w:val="20"/>
-        </w:rPr>
-        <w:t>provided</w:t>
-      </w:r>
-      <w:r>
-        <w:rPr>
-          <w:rFonts w:ascii="Times New Roman" w:hAnsi="Times New Roman" w:cs="Times New Roman"/>
-          <w:iCs/>
-          <w:sz w:val="20"/>
-          <w:szCs w:val="20"/>
-        </w:rPr>
-        <w:t xml:space="preserve"> business insights using </w:t>
-      </w:r>
-      <w:proofErr w:type="spellStart"/>
-      <w:r>
-        <w:rPr>
-          <w:rFonts w:ascii="Times New Roman" w:hAnsi="Times New Roman" w:cs="Times New Roman"/>
-          <w:iCs/>
-          <w:sz w:val="20"/>
-          <w:szCs w:val="20"/>
-        </w:rPr>
-        <w:t>Plotly</w:t>
-      </w:r>
-      <w:proofErr w:type="spellEnd"/>
-      <w:r>
-        <w:rPr>
-          <w:rFonts w:ascii="Times New Roman" w:hAnsi="Times New Roman" w:cs="Times New Roman"/>
-          <w:iCs/>
-          <w:sz w:val="20"/>
-          <w:szCs w:val="20"/>
-        </w:rPr>
-        <w:t xml:space="preserve"> Visualization tool in Python</w:t>
-      </w:r>
-    </w:p>
-    <w:p>
-      <w:pPr>
-        <w:pStyle w:val="NoSpacing"/>
-        <w:numPr>
-          <w:ilvl w:val="0"/>
-          <w:numId w:val="12"/>
-        </w:numPr>
-        <w:ind w:left="181" w:hanging="181"/>
-        <w:rPr>
-          <w:rFonts w:ascii="Times New Roman" w:hAnsi="Times New Roman" w:cs="Times New Roman"/>
-          <w:iCs/>
-          <w:sz w:val="20"/>
-          <w:szCs w:val="20"/>
-        </w:rPr>
-      </w:pPr>
-      <w:r>
-        <w:rPr>
-          <w:rFonts w:ascii="Times New Roman" w:hAnsi="Times New Roman" w:cs="Times New Roman"/>
-          <w:iCs/>
-          <w:sz w:val="20"/>
-          <w:szCs w:val="20"/>
-        </w:rPr>
-        <w:t xml:space="preserve">Invented a real-time </w:t>
-      </w:r>
-      <w:r>
-        <w:rPr>
-          <w:rFonts w:ascii="Times New Roman" w:hAnsi="Times New Roman" w:cs="Times New Roman"/>
-          <w:iCs/>
-          <w:sz w:val="20"/>
-          <w:szCs w:val="20"/>
-        </w:rPr>
-        <w:t xml:space="preserve">semantic segmentation </w:t>
-      </w:r>
-      <w:r>
-        <w:rPr>
-          <w:rFonts w:ascii="Times New Roman" w:hAnsi="Times New Roman" w:cs="Times New Roman"/>
-          <w:iCs/>
-          <w:sz w:val="20"/>
-          <w:szCs w:val="20"/>
-        </w:rPr>
-        <w:t xml:space="preserve">system to </w:t>
-      </w:r>
-      <w:r>
-        <w:rPr>
-          <w:rFonts w:ascii="Times New Roman" w:hAnsi="Times New Roman" w:cs="Times New Roman"/>
-          <w:iCs/>
-          <w:sz w:val="20"/>
-          <w:szCs w:val="20"/>
-        </w:rPr>
-        <w:t>eliminate</w:t>
-      </w:r>
-      <w:r>
-        <w:rPr>
-          <w:rFonts w:ascii="Times New Roman" w:hAnsi="Times New Roman" w:cs="Times New Roman"/>
-          <w:iCs/>
-          <w:sz w:val="20"/>
-          <w:szCs w:val="20"/>
-        </w:rPr>
-        <w:t xml:space="preserve"> uncalled no-balls in cricket using </w:t>
-      </w:r>
-      <w:proofErr w:type="spellStart"/>
-      <w:r>
-        <w:rPr>
-          <w:rFonts w:ascii="Times New Roman" w:hAnsi="Times New Roman" w:cs="Times New Roman"/>
-          <w:iCs/>
-          <w:sz w:val="20"/>
-          <w:szCs w:val="20"/>
-        </w:rPr>
-        <w:t>FloydHub</w:t>
-      </w:r>
-      <w:proofErr w:type="spellEnd"/>
-      <w:r>
-        <w:rPr>
-          <w:rFonts w:ascii="Times New Roman" w:hAnsi="Times New Roman" w:cs="Times New Roman"/>
-          <w:iCs/>
-          <w:sz w:val="20"/>
-          <w:szCs w:val="20"/>
-        </w:rPr>
-        <w:t>, and YOLOv3</w:t>
-      </w:r>
-    </w:p>
-    <w:p>
-      <w:pPr>
-        <w:pStyle w:val="NoSpacing"/>
-        <w:numPr>
-          <w:ilvl w:val="0"/>
-          <w:numId w:val="12"/>
-        </w:numPr>
-        <w:ind w:left="181" w:hanging="181"/>
-        <w:rPr>
-          <w:rFonts w:ascii="Times New Roman" w:hAnsi="Times New Roman" w:cs="Times New Roman"/>
-          <w:iCs/>
-          <w:sz w:val="20"/>
-          <w:szCs w:val="20"/>
-        </w:rPr>
-      </w:pPr>
-      <w:r>
-        <w:rPr>
-          <w:rFonts w:ascii="Times New Roman" w:hAnsi="Times New Roman" w:cs="Times New Roman"/>
-          <w:iCs/>
-          <w:sz w:val="20"/>
-          <w:szCs w:val="20"/>
-        </w:rPr>
-        <w:t>Developed an</w:t>
-      </w:r>
-      <w:r>
-        <w:rPr>
-          <w:rFonts w:ascii="Times New Roman" w:hAnsi="Times New Roman" w:cs="Times New Roman"/>
-          <w:iCs/>
-          <w:sz w:val="20"/>
-          <w:szCs w:val="20"/>
-        </w:rPr>
-        <w:t xml:space="preserve"> identity verification system using RNN, Amazon </w:t>
-      </w:r>
-      <w:proofErr w:type="spellStart"/>
-      <w:r>
-        <w:rPr>
-          <w:rFonts w:ascii="Times New Roman" w:hAnsi="Times New Roman" w:cs="Times New Roman"/>
-          <w:iCs/>
-          <w:sz w:val="20"/>
-          <w:szCs w:val="20"/>
-        </w:rPr>
-        <w:t>Rekognition</w:t>
-      </w:r>
-      <w:proofErr w:type="spellEnd"/>
-      <w:r>
-        <w:rPr>
-          <w:rFonts w:ascii="Times New Roman" w:hAnsi="Times New Roman" w:cs="Times New Roman"/>
-          <w:iCs/>
-          <w:sz w:val="20"/>
-          <w:szCs w:val="20"/>
-        </w:rPr>
-        <w:t xml:space="preserve">, EC2, S3 for speech and face recognition in Python </w:t>
       </w:r>
     </w:p>
     <w:p>

</xml_diff>

<commit_message>
Re framed every sentence
</commit_message>
<xml_diff>
--- a/Prathamesh_CV.docx
+++ b/Prathamesh_CV.docx
@@ -899,9 +899,8 @@
           <w:szCs w:val="20"/>
           <w:lang w:val="en-GB"/>
         </w:rPr>
-        <w:t>), R (</w:t>
-      </w:r>
-      <w:proofErr w:type="spellStart"/>
+        <w:t>, PySpark</w:t>
+      </w:r>
       <w:r>
         <w:rPr>
           <w:rFonts w:ascii="Times New Roman" w:hAnsi="Times New Roman" w:cs="Times New Roman"/>
@@ -909,37 +908,7 @@
           <w:szCs w:val="20"/>
           <w:lang w:val="en-GB"/>
         </w:rPr>
-        <w:t>tidyverse</w:t>
-      </w:r>
-      <w:proofErr w:type="spellEnd"/>
-      <w:r>
-        <w:rPr>
-          <w:rFonts w:ascii="Times New Roman" w:hAnsi="Times New Roman" w:cs="Times New Roman"/>
-          <w:sz w:val="20"/>
-          <w:szCs w:val="20"/>
-          <w:lang w:val="en-GB"/>
-        </w:rPr>
-        <w:t xml:space="preserve">, ggplot2, </w:t>
-      </w:r>
-      <w:proofErr w:type="spellStart"/>
-      <w:r>
-        <w:rPr>
-          <w:rFonts w:ascii="Times New Roman" w:hAnsi="Times New Roman" w:cs="Times New Roman"/>
-          <w:sz w:val="20"/>
-          <w:szCs w:val="20"/>
-          <w:lang w:val="en-GB"/>
-        </w:rPr>
-        <w:t>igraph</w:t>
-      </w:r>
-      <w:proofErr w:type="spellEnd"/>
-      <w:r>
-        <w:rPr>
-          <w:rFonts w:ascii="Times New Roman" w:hAnsi="Times New Roman" w:cs="Times New Roman"/>
-          <w:sz w:val="20"/>
-          <w:szCs w:val="20"/>
-          <w:lang w:val="en-GB"/>
-        </w:rPr>
-        <w:t>), SQL</w:t>
+        <w:t>), R (tidyverse, ggplot2, igraph), SQL</w:t>
       </w:r>
     </w:p>
     <w:p>
@@ -963,7 +932,29 @@
           <w:szCs w:val="20"/>
           <w:lang w:val="en-GB"/>
         </w:rPr>
-        <w:t>Databases and tools</w:t>
+        <w:t xml:space="preserve">Databases and </w:t>
+      </w:r>
+      <w:r>
+        <w:rPr>
+          <w:rFonts w:ascii="Times New Roman" w:hAnsi="Times New Roman" w:cs="Times New Roman"/>
+          <w:b/>
+          <w:bCs/>
+          <w:sz w:val="20"/>
+          <w:szCs w:val="20"/>
+          <w:lang w:val="en-GB"/>
+        </w:rPr>
+        <w:t>T</w:t>
+      </w:r>
+      <w:r>
+        <w:rPr>
+          <w:rFonts w:ascii="Times New Roman" w:hAnsi="Times New Roman" w:cs="Times New Roman"/>
+          <w:b/>
+          <w:bCs/>
+          <w:sz w:val="20"/>
+          <w:szCs w:val="20"/>
+          <w:lang w:val="en-GB"/>
+        </w:rPr>
+        <w:t>ools</w:t>
       </w:r>
       <w:r>
         <w:rPr>
@@ -978,16 +969,7 @@
           <w:szCs w:val="20"/>
           <w:lang w:val="en-GB"/>
         </w:rPr>
-        <w:t>MS SQL Server, MySQL, Visio, MS Access, Mongo DB</w:t>
-      </w:r>
-      <w:r>
-        <w:rPr>
-          <w:rFonts w:ascii="Times New Roman" w:hAnsi="Times New Roman" w:cs="Times New Roman"/>
-          <w:sz w:val="20"/>
-          <w:szCs w:val="20"/>
-          <w:lang w:val="en-GB"/>
-        </w:rPr>
-        <w:t>, Jira</w:t>
+        <w:t>MySQL, Visio, MS Access, Mongo DB</w:t>
       </w:r>
     </w:p>
     <w:p>
@@ -1011,7 +993,29 @@
           <w:szCs w:val="20"/>
           <w:lang w:val="en-GB"/>
         </w:rPr>
-        <w:t>Big Data Tools:</w:t>
+        <w:t xml:space="preserve">Big Data </w:t>
+      </w:r>
+      <w:r>
+        <w:rPr>
+          <w:rFonts w:ascii="Times New Roman" w:hAnsi="Times New Roman" w:cs="Times New Roman"/>
+          <w:b/>
+          <w:bCs/>
+          <w:sz w:val="20"/>
+          <w:szCs w:val="20"/>
+          <w:lang w:val="en-GB"/>
+        </w:rPr>
+        <w:t>Skills</w:t>
+      </w:r>
+      <w:r>
+        <w:rPr>
+          <w:rFonts w:ascii="Times New Roman" w:hAnsi="Times New Roman" w:cs="Times New Roman"/>
+          <w:b/>
+          <w:bCs/>
+          <w:sz w:val="20"/>
+          <w:szCs w:val="20"/>
+          <w:lang w:val="en-GB"/>
+        </w:rPr>
+        <w:t>:</w:t>
       </w:r>
       <w:r>
         <w:rPr>
@@ -1027,6 +1031,15 @@
           <w:lang w:val="en-GB"/>
         </w:rPr>
         <w:t>HDFS, MapReduce, AWS EC2, AWS S3</w:t>
+      </w:r>
+      <w:r>
+        <w:rPr>
+          <w:rFonts w:ascii="Times New Roman" w:hAnsi="Times New Roman" w:cs="Times New Roman"/>
+          <w:sz w:val="20"/>
+          <w:szCs w:val="20"/>
+          <w:lang w:val="en-GB"/>
+        </w:rPr>
+        <w:t>, Docker, Google Cloud Platform</w:t>
       </w:r>
     </w:p>
     <w:p>
@@ -1059,67 +1072,7 @@
           <w:szCs w:val="20"/>
           <w:lang w:val="en-GB"/>
         </w:rPr>
-        <w:t xml:space="preserve">Tableau, </w:t>
-      </w:r>
-      <w:proofErr w:type="spellStart"/>
-      <w:r>
-        <w:rPr>
-          <w:rFonts w:ascii="Times New Roman" w:hAnsi="Times New Roman" w:cs="Times New Roman"/>
-          <w:sz w:val="20"/>
-          <w:szCs w:val="20"/>
-          <w:lang w:val="en-GB"/>
-        </w:rPr>
-        <w:t>PowerBI</w:t>
-      </w:r>
-      <w:proofErr w:type="spellEnd"/>
-      <w:r>
-        <w:rPr>
-          <w:rFonts w:ascii="Times New Roman" w:hAnsi="Times New Roman" w:cs="Times New Roman"/>
-          <w:sz w:val="20"/>
-          <w:szCs w:val="20"/>
-          <w:lang w:val="en-GB"/>
-        </w:rPr>
-        <w:t xml:space="preserve">, Gephi, MS Excel, MS PowerPoint, </w:t>
-      </w:r>
-      <w:proofErr w:type="spellStart"/>
-      <w:r>
-        <w:rPr>
-          <w:rFonts w:ascii="Times New Roman" w:hAnsi="Times New Roman" w:cs="Times New Roman"/>
-          <w:sz w:val="20"/>
-          <w:szCs w:val="20"/>
-          <w:lang w:val="en-GB"/>
-        </w:rPr>
-        <w:t>Plotly</w:t>
-      </w:r>
-      <w:proofErr w:type="spellEnd"/>
-      <w:r>
-        <w:rPr>
-          <w:rFonts w:ascii="Times New Roman" w:hAnsi="Times New Roman" w:cs="Times New Roman"/>
-          <w:sz w:val="20"/>
-          <w:szCs w:val="20"/>
-          <w:lang w:val="en-GB"/>
-        </w:rPr>
-        <w:t xml:space="preserve">, </w:t>
-      </w:r>
-      <w:proofErr w:type="spellStart"/>
-      <w:r>
-        <w:rPr>
-          <w:rFonts w:ascii="Times New Roman" w:hAnsi="Times New Roman" w:cs="Times New Roman"/>
-          <w:sz w:val="20"/>
-          <w:szCs w:val="20"/>
-          <w:lang w:val="en-GB"/>
-        </w:rPr>
-        <w:t>Jupyter</w:t>
-      </w:r>
-      <w:proofErr w:type="spellEnd"/>
-      <w:r>
-        <w:rPr>
-          <w:rFonts w:ascii="Times New Roman" w:hAnsi="Times New Roman" w:cs="Times New Roman"/>
-          <w:sz w:val="20"/>
-          <w:szCs w:val="20"/>
-          <w:lang w:val="en-GB"/>
-        </w:rPr>
-        <w:t xml:space="preserve"> Notebook, SAS</w:t>
+        <w:t>Tableau, PowerBI, Gephi, MS Excel, MS PowerPoint, Plotly, Jupyter Notebook, SAS</w:t>
       </w:r>
     </w:p>
     <w:p>
@@ -1132,6 +1085,8 @@
         <w:ind w:left="181" w:hanging="181"/>
         <w:rPr>
           <w:rFonts w:ascii="Times New Roman" w:hAnsi="Times New Roman" w:cs="Times New Roman"/>
+          <w:sz w:val="20"/>
+          <w:szCs w:val="20"/>
         </w:rPr>
       </w:pPr>
       <w:r>
@@ -1143,42 +1098,27 @@
           <w:szCs w:val="20"/>
           <w:lang w:val="en-GB"/>
         </w:rPr>
-        <w:t xml:space="preserve">Statistical Skills: </w:t>
-      </w:r>
-      <w:r>
-        <w:rPr>
-          <w:rFonts w:ascii="Times New Roman" w:hAnsi="Times New Roman" w:cs="Times New Roman"/>
+        <w:t>Collaboration tools</w:t>
+      </w:r>
+      <w:r>
+        <w:rPr>
+          <w:rFonts w:ascii="Times New Roman" w:hAnsi="Times New Roman" w:cs="Times New Roman"/>
+          <w:b/>
+          <w:bCs/>
           <w:sz w:val="20"/>
           <w:szCs w:val="20"/>
           <w:lang w:val="en-GB"/>
         </w:rPr>
-        <w:t>Descriptive and Inferential Statistics, Data Modelling, Hypothesis Testing, ANOVA, Regression</w:t>
-      </w:r>
-    </w:p>
-    <w:p>
-      <w:pPr>
-        <w:pStyle w:val="NoSpacing"/>
-        <w:numPr>
-          <w:ilvl w:val="0"/>
-          <w:numId w:val="26"/>
-        </w:numPr>
-        <w:ind w:left="181" w:hanging="181"/>
-        <w:rPr>
-          <w:rFonts w:ascii="Times New Roman" w:hAnsi="Times New Roman" w:cs="Times New Roman"/>
-          <w:sz w:val="20"/>
-          <w:szCs w:val="20"/>
-        </w:rPr>
-      </w:pPr>
-      <w:r>
-        <w:rPr>
-          <w:rFonts w:ascii="Times New Roman" w:hAnsi="Times New Roman" w:cs="Times New Roman"/>
-          <w:b/>
-          <w:bCs/>
+        <w:t>:</w:t>
+      </w:r>
+      <w:r>
+        <w:rPr>
+          <w:rFonts w:ascii="Times New Roman" w:hAnsi="Times New Roman" w:cs="Times New Roman"/>
           <w:sz w:val="20"/>
           <w:szCs w:val="20"/>
           <w:lang w:val="en-GB"/>
         </w:rPr>
-        <w:t>Version Control:</w:t>
+        <w:t xml:space="preserve"> Git, BitBucket</w:t>
       </w:r>
       <w:r>
         <w:rPr>
@@ -1187,19 +1127,8 @@
           <w:szCs w:val="20"/>
           <w:lang w:val="en-GB"/>
         </w:rPr>
-        <w:t xml:space="preserve"> Git, </w:t>
-      </w:r>
-      <w:proofErr w:type="spellStart"/>
-      <w:r>
-        <w:rPr>
-          <w:rFonts w:ascii="Times New Roman" w:hAnsi="Times New Roman" w:cs="Times New Roman"/>
-          <w:sz w:val="20"/>
-          <w:szCs w:val="20"/>
-          <w:lang w:val="en-GB"/>
-        </w:rPr>
-        <w:t>BitBucket</w:t>
-      </w:r>
-      <w:proofErr w:type="spellEnd"/>
+        <w:t>, AWS CodeCommit, Jira</w:t>
+      </w:r>
     </w:p>
     <w:p>
       <w:pPr>
@@ -1341,31 +1270,7 @@
           <w:sz w:val="20"/>
           <w:szCs w:val="20"/>
         </w:rPr>
-        <w:t>Data Science Intern (Full-</w:t>
-      </w:r>
-      <w:proofErr w:type="gramStart"/>
-      <w:r>
-        <w:rPr>
-          <w:rFonts w:ascii="Times New Roman" w:hAnsi="Times New Roman" w:cs="Times New Roman"/>
-          <w:b/>
-          <w:bCs/>
-          <w:i/>
-          <w:sz w:val="20"/>
-          <w:szCs w:val="20"/>
-        </w:rPr>
-        <w:t xml:space="preserve">time)   </w:t>
-      </w:r>
-      <w:proofErr w:type="gramEnd"/>
-      <w:r>
-        <w:rPr>
-          <w:rFonts w:ascii="Times New Roman" w:hAnsi="Times New Roman" w:cs="Times New Roman"/>
-          <w:b/>
-          <w:bCs/>
-          <w:i/>
-          <w:sz w:val="20"/>
-          <w:szCs w:val="20"/>
-        </w:rPr>
-        <w:t xml:space="preserve">                                                                    Boston, US; Jun ‘20 – Aug ‘20</w:t>
+        <w:t>Data Science Intern (Full-time)                                                                       Boston, US; Jun ‘20 – Aug ‘20</w:t>
       </w:r>
     </w:p>
     <w:p>
@@ -1392,27 +1297,16 @@
           <w:sz w:val="20"/>
           <w:szCs w:val="20"/>
         </w:rPr>
-        <w:t xml:space="preserve">Implemented a production allocation system to determine financial revenue and monitor oil production using </w:t>
-      </w:r>
-      <w:proofErr w:type="spellStart"/>
-      <w:r>
-        <w:rPr>
-          <w:rFonts w:ascii="Times New Roman" w:hAnsi="Times New Roman" w:cs="Times New Roman"/>
-          <w:iCs/>
-          <w:sz w:val="20"/>
-          <w:szCs w:val="20"/>
-        </w:rPr>
-        <w:t>casadi</w:t>
-      </w:r>
-      <w:proofErr w:type="spellEnd"/>
-      <w:r>
-        <w:rPr>
-          <w:rFonts w:ascii="Times New Roman" w:hAnsi="Times New Roman" w:cs="Times New Roman"/>
-          <w:iCs/>
-          <w:sz w:val="20"/>
-          <w:szCs w:val="20"/>
-        </w:rPr>
-        <w:t xml:space="preserve"> optimization</w:t>
+        <w:t>Identified bottlenecks in oil tank height estimation and i</w:t>
+      </w:r>
+      <w:r>
+        <w:rPr>
+          <w:rFonts w:ascii="Times New Roman" w:hAnsi="Times New Roman" w:cs="Times New Roman"/>
+          <w:iCs/>
+          <w:sz w:val="20"/>
+          <w:szCs w:val="20"/>
+        </w:rPr>
+        <w:t>mplemented a production allocation system to determine financial revenue</w:t>
       </w:r>
     </w:p>
     <w:p>
@@ -1439,43 +1333,7 @@
           <w:sz w:val="20"/>
           <w:szCs w:val="20"/>
         </w:rPr>
-        <w:t xml:space="preserve">Conducted a parametric study </w:t>
-      </w:r>
-      <w:r>
-        <w:rPr>
-          <w:rFonts w:ascii="Times New Roman" w:hAnsi="Times New Roman" w:cs="Times New Roman"/>
-          <w:iCs/>
-          <w:sz w:val="20"/>
-          <w:szCs w:val="20"/>
-        </w:rPr>
-        <w:t xml:space="preserve">for </w:t>
-      </w:r>
-      <w:r>
-        <w:rPr>
-          <w:rFonts w:ascii="Times New Roman" w:hAnsi="Times New Roman" w:cs="Times New Roman"/>
-          <w:iCs/>
-          <w:sz w:val="20"/>
-          <w:szCs w:val="20"/>
-        </w:rPr>
-        <w:t xml:space="preserve">the </w:t>
-      </w:r>
-      <w:r>
-        <w:rPr>
-          <w:rFonts w:ascii="Times New Roman" w:hAnsi="Times New Roman" w:cs="Times New Roman"/>
-          <w:iCs/>
-          <w:sz w:val="20"/>
-          <w:szCs w:val="20"/>
-        </w:rPr>
-        <w:t xml:space="preserve">synthetic production allocation system using </w:t>
-      </w:r>
-      <w:r>
-        <w:rPr>
-          <w:rFonts w:ascii="Times New Roman" w:hAnsi="Times New Roman" w:cs="Times New Roman"/>
-          <w:iCs/>
-          <w:sz w:val="20"/>
-          <w:szCs w:val="20"/>
-        </w:rPr>
-        <w:t>random walks and white noise in Python</w:t>
+        <w:t>Performed linear regression for tank temperature estimation to desensitize well pressure data dependent on temperature fluctuations</w:t>
       </w:r>
     </w:p>
     <w:p>
@@ -1502,61 +1360,88 @@
           <w:sz w:val="20"/>
           <w:szCs w:val="20"/>
         </w:rPr>
-        <w:t xml:space="preserve">Improved optimization using L1 norm </w:t>
-      </w:r>
-      <w:r>
-        <w:rPr>
-          <w:rFonts w:ascii="Times New Roman" w:hAnsi="Times New Roman" w:cs="Times New Roman"/>
-          <w:iCs/>
-          <w:sz w:val="20"/>
-          <w:szCs w:val="20"/>
-        </w:rPr>
-        <w:t xml:space="preserve">and </w:t>
-      </w:r>
-      <w:r>
-        <w:rPr>
-          <w:rFonts w:ascii="Times New Roman" w:hAnsi="Times New Roman" w:cs="Times New Roman"/>
-          <w:iCs/>
-          <w:sz w:val="20"/>
-          <w:szCs w:val="20"/>
-        </w:rPr>
-        <w:t>a</w:t>
-      </w:r>
-      <w:r>
-        <w:rPr>
-          <w:rFonts w:ascii="Times New Roman" w:hAnsi="Times New Roman" w:cs="Times New Roman"/>
-          <w:iCs/>
-          <w:sz w:val="20"/>
-          <w:szCs w:val="20"/>
-        </w:rPr>
-        <w:t>pplied</w:t>
-      </w:r>
-      <w:r>
-        <w:rPr>
-          <w:rFonts w:ascii="Times New Roman" w:hAnsi="Times New Roman" w:cs="Times New Roman"/>
-          <w:iCs/>
-          <w:sz w:val="20"/>
-          <w:szCs w:val="20"/>
-        </w:rPr>
-        <w:t xml:space="preserve"> Gaussian mixture models for on-off detection of </w:t>
-      </w:r>
-      <w:r>
-        <w:rPr>
-          <w:rFonts w:ascii="Times New Roman" w:hAnsi="Times New Roman" w:cs="Times New Roman"/>
-          <w:iCs/>
-          <w:sz w:val="20"/>
-          <w:szCs w:val="20"/>
-        </w:rPr>
-        <w:t xml:space="preserve">runtimes for </w:t>
-      </w:r>
-      <w:r>
-        <w:rPr>
-          <w:rFonts w:ascii="Times New Roman" w:hAnsi="Times New Roman" w:cs="Times New Roman"/>
-          <w:iCs/>
-          <w:sz w:val="20"/>
-          <w:szCs w:val="20"/>
-        </w:rPr>
-        <w:t>oil wells</w:t>
+        <w:t>Improved production rate estimat</w:t>
+      </w:r>
+      <w:r>
+        <w:rPr>
+          <w:rFonts w:ascii="Times New Roman" w:hAnsi="Times New Roman" w:cs="Times New Roman"/>
+          <w:iCs/>
+          <w:sz w:val="20"/>
+          <w:szCs w:val="20"/>
+        </w:rPr>
+        <w:t>ion</w:t>
+      </w:r>
+      <w:r>
+        <w:rPr>
+          <w:rFonts w:ascii="Times New Roman" w:hAnsi="Times New Roman" w:cs="Times New Roman"/>
+          <w:iCs/>
+          <w:sz w:val="20"/>
+          <w:szCs w:val="20"/>
+        </w:rPr>
+        <w:t xml:space="preserve"> </w:t>
+      </w:r>
+      <w:r>
+        <w:rPr>
+          <w:rFonts w:ascii="Times New Roman" w:hAnsi="Times New Roman" w:cs="Times New Roman"/>
+          <w:iCs/>
+          <w:sz w:val="20"/>
+          <w:szCs w:val="20"/>
+        </w:rPr>
+        <w:t>of</w:t>
+      </w:r>
+      <w:r>
+        <w:rPr>
+          <w:rFonts w:ascii="Times New Roman" w:hAnsi="Times New Roman" w:cs="Times New Roman"/>
+          <w:iCs/>
+          <w:sz w:val="20"/>
+          <w:szCs w:val="20"/>
+        </w:rPr>
+        <w:t xml:space="preserve"> oil wells</w:t>
+      </w:r>
+      <w:r>
+        <w:rPr>
+          <w:rFonts w:ascii="Times New Roman" w:hAnsi="Times New Roman" w:cs="Times New Roman"/>
+          <w:iCs/>
+          <w:sz w:val="20"/>
+          <w:szCs w:val="20"/>
+        </w:rPr>
+        <w:t xml:space="preserve"> by 5%</w:t>
+      </w:r>
+      <w:r>
+        <w:rPr>
+          <w:rFonts w:ascii="Times New Roman" w:hAnsi="Times New Roman" w:cs="Times New Roman"/>
+          <w:iCs/>
+          <w:sz w:val="20"/>
+          <w:szCs w:val="20"/>
+        </w:rPr>
+        <w:t xml:space="preserve"> </w:t>
+      </w:r>
+      <w:r>
+        <w:rPr>
+          <w:rFonts w:ascii="Times New Roman" w:hAnsi="Times New Roman" w:cs="Times New Roman"/>
+          <w:iCs/>
+          <w:sz w:val="20"/>
+          <w:szCs w:val="20"/>
+        </w:rPr>
+        <w:t xml:space="preserve">by </w:t>
+      </w:r>
+      <w:r>
+        <w:rPr>
+          <w:rFonts w:ascii="Times New Roman" w:hAnsi="Times New Roman" w:cs="Times New Roman"/>
+          <w:iCs/>
+          <w:sz w:val="20"/>
+          <w:szCs w:val="20"/>
+        </w:rPr>
+        <w:t xml:space="preserve">writing a custom loss function with L1 norm and regularization </w:t>
+      </w:r>
+      <w:r>
+        <w:rPr>
+          <w:rFonts w:ascii="Times New Roman" w:hAnsi="Times New Roman" w:cs="Times New Roman"/>
+          <w:iCs/>
+          <w:sz w:val="20"/>
+          <w:szCs w:val="20"/>
+        </w:rPr>
+        <w:t>terms</w:t>
       </w:r>
     </w:p>
     <w:p>
@@ -1592,16 +1477,16 @@
           <w:sz w:val="20"/>
           <w:szCs w:val="20"/>
         </w:rPr>
-        <w:t xml:space="preserve">for regularization parameters </w:t>
-      </w:r>
-      <w:r>
-        <w:rPr>
-          <w:rFonts w:ascii="Times New Roman" w:hAnsi="Times New Roman" w:cs="Times New Roman"/>
-          <w:iCs/>
-          <w:sz w:val="20"/>
-          <w:szCs w:val="20"/>
-        </w:rPr>
-        <w:t>in matplotlib and tracked agile team progress</w:t>
+        <w:t xml:space="preserve">by conducting a parametric study </w:t>
+      </w:r>
+      <w:r>
+        <w:rPr>
+          <w:rFonts w:ascii="Times New Roman" w:hAnsi="Times New Roman" w:cs="Times New Roman"/>
+          <w:iCs/>
+          <w:sz w:val="20"/>
+          <w:szCs w:val="20"/>
+        </w:rPr>
+        <w:t>and tracked agile team progress</w:t>
       </w:r>
       <w:r>
         <w:rPr>
@@ -1685,38 +1570,16 @@
           <w:sz w:val="20"/>
           <w:szCs w:val="20"/>
         </w:rPr>
-        <w:t>Associate Data Scientist (Full-</w:t>
-      </w:r>
-      <w:proofErr w:type="gramStart"/>
-      <w:r>
-        <w:rPr>
-          <w:rFonts w:ascii="Times New Roman" w:hAnsi="Times New Roman" w:cs="Times New Roman"/>
-          <w:b/>
-          <w:bCs/>
+        <w:t>Associate Data Scientist (Full-time)</w:t>
+      </w:r>
+      <w:r>
+        <w:rPr>
+          <w:rFonts w:ascii="Times New Roman" w:hAnsi="Times New Roman" w:cs="Times New Roman"/>
           <w:i/>
           <w:sz w:val="20"/>
           <w:szCs w:val="20"/>
         </w:rPr>
-        <w:t>time)</w:t>
-      </w:r>
-      <w:r>
-        <w:rPr>
-          <w:rFonts w:ascii="Times New Roman" w:hAnsi="Times New Roman" w:cs="Times New Roman"/>
-          <w:i/>
-          <w:sz w:val="20"/>
-          <w:szCs w:val="20"/>
-        </w:rPr>
-        <w:t xml:space="preserve">   </w:t>
-      </w:r>
-      <w:proofErr w:type="gramEnd"/>
-      <w:r>
-        <w:rPr>
-          <w:rFonts w:ascii="Times New Roman" w:hAnsi="Times New Roman" w:cs="Times New Roman"/>
-          <w:i/>
-          <w:sz w:val="20"/>
-          <w:szCs w:val="20"/>
-        </w:rPr>
-        <w:t xml:space="preserve">                                                                  </w:t>
+        <w:t xml:space="preserve">                                                                     </w:t>
       </w:r>
       <w:r>
         <w:rPr>
@@ -1764,7 +1627,151 @@
           <w:sz w:val="20"/>
           <w:szCs w:val="20"/>
         </w:rPr>
-        <w:t xml:space="preserve">Performed time-series analysis to predict oil pressure anomalies using Principal Component Analysis and WOE-IV model </w:t>
+        <w:t>Delivered</w:t>
+      </w:r>
+      <w:r>
+        <w:rPr>
+          <w:rFonts w:ascii="Times New Roman" w:hAnsi="Times New Roman" w:cs="Times New Roman"/>
+          <w:iCs/>
+          <w:sz w:val="20"/>
+          <w:szCs w:val="20"/>
+        </w:rPr>
+        <w:t xml:space="preserve"> a</w:t>
+      </w:r>
+      <w:r>
+        <w:rPr>
+          <w:rFonts w:ascii="Times New Roman" w:hAnsi="Times New Roman" w:cs="Times New Roman"/>
+          <w:iCs/>
+          <w:sz w:val="20"/>
+          <w:szCs w:val="20"/>
+        </w:rPr>
+        <w:t>n 18% improved</w:t>
+      </w:r>
+      <w:r>
+        <w:rPr>
+          <w:rFonts w:ascii="Times New Roman" w:hAnsi="Times New Roman" w:cs="Times New Roman"/>
+          <w:iCs/>
+          <w:sz w:val="20"/>
+          <w:szCs w:val="20"/>
+        </w:rPr>
+        <w:t xml:space="preserve"> real-time anomaly detection system</w:t>
+      </w:r>
+      <w:r>
+        <w:rPr>
+          <w:rFonts w:ascii="Times New Roman" w:hAnsi="Times New Roman" w:cs="Times New Roman"/>
+          <w:iCs/>
+          <w:sz w:val="20"/>
+          <w:szCs w:val="20"/>
+        </w:rPr>
+        <w:t xml:space="preserve"> </w:t>
+      </w:r>
+      <w:r>
+        <w:rPr>
+          <w:rFonts w:ascii="Times New Roman" w:hAnsi="Times New Roman" w:cs="Times New Roman"/>
+          <w:iCs/>
+          <w:sz w:val="20"/>
+          <w:szCs w:val="20"/>
+        </w:rPr>
+        <w:t>using PCA and WOE-IV model</w:t>
+      </w:r>
+      <w:r>
+        <w:rPr>
+          <w:rFonts w:ascii="Times New Roman" w:hAnsi="Times New Roman" w:cs="Times New Roman"/>
+          <w:iCs/>
+          <w:sz w:val="20"/>
+          <w:szCs w:val="20"/>
+        </w:rPr>
+        <w:t xml:space="preserve"> to detect </w:t>
+      </w:r>
+      <w:r>
+        <w:rPr>
+          <w:rFonts w:ascii="Times New Roman" w:hAnsi="Times New Roman" w:cs="Times New Roman"/>
+          <w:iCs/>
+          <w:sz w:val="20"/>
+          <w:szCs w:val="20"/>
+        </w:rPr>
+        <w:t>issues</w:t>
+      </w:r>
+      <w:r>
+        <w:rPr>
+          <w:rFonts w:ascii="Times New Roman" w:hAnsi="Times New Roman" w:cs="Times New Roman"/>
+          <w:iCs/>
+          <w:sz w:val="20"/>
+          <w:szCs w:val="20"/>
+        </w:rPr>
+        <w:t xml:space="preserve"> in </w:t>
+      </w:r>
+      <w:r>
+        <w:rPr>
+          <w:rFonts w:ascii="Times New Roman" w:hAnsi="Times New Roman" w:cs="Times New Roman"/>
+          <w:iCs/>
+          <w:sz w:val="20"/>
+          <w:szCs w:val="20"/>
+        </w:rPr>
+        <w:t xml:space="preserve">the </w:t>
+      </w:r>
+      <w:r>
+        <w:rPr>
+          <w:rFonts w:ascii="Times New Roman" w:hAnsi="Times New Roman" w:cs="Times New Roman"/>
+          <w:iCs/>
+          <w:sz w:val="20"/>
+          <w:szCs w:val="20"/>
+        </w:rPr>
+        <w:t xml:space="preserve">oil </w:t>
+      </w:r>
+      <w:r>
+        <w:rPr>
+          <w:rFonts w:ascii="Times New Roman" w:hAnsi="Times New Roman" w:cs="Times New Roman"/>
+          <w:iCs/>
+          <w:sz w:val="20"/>
+          <w:szCs w:val="20"/>
+        </w:rPr>
+        <w:t>well</w:t>
+      </w:r>
+      <w:r>
+        <w:rPr>
+          <w:rFonts w:ascii="Times New Roman" w:hAnsi="Times New Roman" w:cs="Times New Roman"/>
+          <w:iCs/>
+          <w:sz w:val="20"/>
+          <w:szCs w:val="20"/>
+        </w:rPr>
+        <w:t xml:space="preserve"> </w:t>
+      </w:r>
+      <w:r>
+        <w:rPr>
+          <w:rFonts w:ascii="Times New Roman" w:hAnsi="Times New Roman" w:cs="Times New Roman"/>
+          <w:iCs/>
+          <w:sz w:val="20"/>
+          <w:szCs w:val="20"/>
+        </w:rPr>
+        <w:t>operating conditions to minimize production loss</w:t>
+      </w:r>
+      <w:r>
+        <w:rPr>
+          <w:rFonts w:ascii="Times New Roman" w:hAnsi="Times New Roman" w:cs="Times New Roman"/>
+          <w:iCs/>
+          <w:sz w:val="20"/>
+          <w:szCs w:val="20"/>
+        </w:rPr>
+        <w:t xml:space="preserve"> and provide maintenance teams better insight</w:t>
+      </w:r>
+      <w:r>
+        <w:rPr>
+          <w:rFonts w:ascii="Times New Roman" w:hAnsi="Times New Roman" w:cs="Times New Roman"/>
+          <w:iCs/>
+          <w:sz w:val="20"/>
+          <w:szCs w:val="20"/>
+        </w:rPr>
+        <w:t>s</w:t>
+      </w:r>
+      <w:r>
+        <w:rPr>
+          <w:rFonts w:ascii="Times New Roman" w:hAnsi="Times New Roman" w:cs="Times New Roman"/>
+          <w:iCs/>
+          <w:sz w:val="20"/>
+          <w:szCs w:val="20"/>
+        </w:rPr>
+        <w:t xml:space="preserve"> </w:t>
       </w:r>
     </w:p>
     <w:p>
@@ -1789,27 +1796,124 @@
           <w:sz w:val="20"/>
           <w:szCs w:val="20"/>
         </w:rPr>
-        <w:t xml:space="preserve">Improved F-score of existing prediction system by 18% and provided business insights using </w:t>
-      </w:r>
-      <w:proofErr w:type="spellStart"/>
-      <w:r>
-        <w:rPr>
-          <w:rFonts w:ascii="Times New Roman" w:hAnsi="Times New Roman" w:cs="Times New Roman"/>
-          <w:iCs/>
-          <w:sz w:val="20"/>
-          <w:szCs w:val="20"/>
-        </w:rPr>
-        <w:t>Plotly</w:t>
-      </w:r>
-      <w:proofErr w:type="spellEnd"/>
-      <w:r>
-        <w:rPr>
-          <w:rFonts w:ascii="Times New Roman" w:hAnsi="Times New Roman" w:cs="Times New Roman"/>
-          <w:iCs/>
-          <w:sz w:val="20"/>
-          <w:szCs w:val="20"/>
-        </w:rPr>
-        <w:t xml:space="preserve"> Visualization tool in Python</w:t>
+        <w:t xml:space="preserve">Invented a </w:t>
+      </w:r>
+      <w:r>
+        <w:rPr>
+          <w:rFonts w:ascii="Times New Roman" w:hAnsi="Times New Roman" w:cs="Times New Roman"/>
+          <w:iCs/>
+          <w:sz w:val="20"/>
+          <w:szCs w:val="20"/>
+        </w:rPr>
+        <w:t>real-time segmentation system</w:t>
+      </w:r>
+      <w:r>
+        <w:rPr>
+          <w:rFonts w:ascii="Times New Roman" w:hAnsi="Times New Roman" w:cs="Times New Roman"/>
+          <w:iCs/>
+          <w:sz w:val="20"/>
+          <w:szCs w:val="20"/>
+        </w:rPr>
+        <w:t xml:space="preserve"> </w:t>
+      </w:r>
+      <w:r>
+        <w:rPr>
+          <w:rFonts w:ascii="Times New Roman" w:hAnsi="Times New Roman" w:cs="Times New Roman"/>
+          <w:iCs/>
+          <w:sz w:val="20"/>
+          <w:szCs w:val="20"/>
+        </w:rPr>
+        <w:t xml:space="preserve">using computer vision techniques and a custom-made algorithm to identify the player’s landing point </w:t>
+      </w:r>
+      <w:r>
+        <w:rPr>
+          <w:rFonts w:ascii="Times New Roman" w:hAnsi="Times New Roman" w:cs="Times New Roman"/>
+          <w:iCs/>
+          <w:sz w:val="20"/>
+          <w:szCs w:val="20"/>
+        </w:rPr>
+        <w:t xml:space="preserve">to detect 90% of uncalled no-balls in </w:t>
+      </w:r>
+      <w:r>
+        <w:rPr>
+          <w:rFonts w:ascii="Times New Roman" w:hAnsi="Times New Roman" w:cs="Times New Roman"/>
+          <w:iCs/>
+          <w:sz w:val="20"/>
+          <w:szCs w:val="20"/>
+        </w:rPr>
+        <w:t xml:space="preserve">the </w:t>
+      </w:r>
+      <w:r>
+        <w:rPr>
+          <w:rFonts w:ascii="Times New Roman" w:hAnsi="Times New Roman" w:cs="Times New Roman"/>
+          <w:iCs/>
+          <w:sz w:val="20"/>
+          <w:szCs w:val="20"/>
+        </w:rPr>
+        <w:t>game of cricket to assist u</w:t>
+      </w:r>
+      <w:r>
+        <w:rPr>
+          <w:rFonts w:ascii="Times New Roman" w:hAnsi="Times New Roman" w:cs="Times New Roman"/>
+          <w:iCs/>
+          <w:sz w:val="20"/>
+          <w:szCs w:val="20"/>
+        </w:rPr>
+        <w:t>mpire</w:t>
+      </w:r>
+      <w:r>
+        <w:rPr>
+          <w:rFonts w:ascii="Times New Roman" w:hAnsi="Times New Roman" w:cs="Times New Roman"/>
+          <w:iCs/>
+          <w:sz w:val="20"/>
+          <w:szCs w:val="20"/>
+        </w:rPr>
+        <w:t>s</w:t>
+      </w:r>
+      <w:r>
+        <w:rPr>
+          <w:rFonts w:ascii="Times New Roman" w:hAnsi="Times New Roman" w:cs="Times New Roman"/>
+          <w:iCs/>
+          <w:sz w:val="20"/>
+          <w:szCs w:val="20"/>
+        </w:rPr>
+        <w:t xml:space="preserve"> </w:t>
+      </w:r>
+      <w:r>
+        <w:rPr>
+          <w:rFonts w:ascii="Times New Roman" w:hAnsi="Times New Roman" w:cs="Times New Roman"/>
+          <w:iCs/>
+          <w:sz w:val="20"/>
+          <w:szCs w:val="20"/>
+        </w:rPr>
+        <w:t xml:space="preserve">in </w:t>
+      </w:r>
+      <w:r>
+        <w:rPr>
+          <w:rFonts w:ascii="Times New Roman" w:hAnsi="Times New Roman" w:cs="Times New Roman"/>
+          <w:iCs/>
+          <w:sz w:val="20"/>
+          <w:szCs w:val="20"/>
+        </w:rPr>
+        <w:t xml:space="preserve">making </w:t>
+      </w:r>
+      <w:r>
+        <w:rPr>
+          <w:rFonts w:ascii="Times New Roman" w:hAnsi="Times New Roman" w:cs="Times New Roman"/>
+          <w:iCs/>
+          <w:sz w:val="20"/>
+          <w:szCs w:val="20"/>
+        </w:rPr>
+        <w:t>better decisions</w:t>
+      </w:r>
+      <w:r>
+        <w:rPr>
+          <w:rFonts w:ascii="Times New Roman" w:hAnsi="Times New Roman" w:cs="Times New Roman"/>
+          <w:iCs/>
+          <w:sz w:val="20"/>
+          <w:szCs w:val="20"/>
+        </w:rPr>
+        <w:t xml:space="preserve"> </w:t>
       </w:r>
     </w:p>
     <w:p>
@@ -1834,89 +1938,87 @@
           <w:sz w:val="20"/>
           <w:szCs w:val="20"/>
         </w:rPr>
-        <w:t xml:space="preserve">Invented a real-time semantic segmentation system to eliminate uncalled no-balls in cricket using </w:t>
-      </w:r>
-      <w:proofErr w:type="spellStart"/>
-      <w:r>
-        <w:rPr>
-          <w:rFonts w:ascii="Times New Roman" w:hAnsi="Times New Roman" w:cs="Times New Roman"/>
-          <w:iCs/>
-          <w:sz w:val="20"/>
-          <w:szCs w:val="20"/>
-        </w:rPr>
-        <w:t>FloydHub</w:t>
-      </w:r>
-      <w:proofErr w:type="spellEnd"/>
-      <w:r>
-        <w:rPr>
-          <w:rFonts w:ascii="Times New Roman" w:hAnsi="Times New Roman" w:cs="Times New Roman"/>
-          <w:iCs/>
-          <w:sz w:val="20"/>
-          <w:szCs w:val="20"/>
-        </w:rPr>
-        <w:t>, and YOLOv3</w:t>
+        <w:t>Developed an identity verification system</w:t>
+      </w:r>
+      <w:r>
+        <w:rPr>
+          <w:rFonts w:ascii="Times New Roman" w:hAnsi="Times New Roman" w:cs="Times New Roman"/>
+          <w:iCs/>
+          <w:sz w:val="20"/>
+          <w:szCs w:val="20"/>
+        </w:rPr>
+        <w:t xml:space="preserve"> for </w:t>
+      </w:r>
+      <w:r>
+        <w:rPr>
+          <w:rFonts w:ascii="Times New Roman" w:hAnsi="Times New Roman" w:cs="Times New Roman"/>
+          <w:iCs/>
+          <w:sz w:val="20"/>
+          <w:szCs w:val="20"/>
+        </w:rPr>
+        <w:t>B</w:t>
+      </w:r>
+      <w:r>
+        <w:rPr>
+          <w:rFonts w:ascii="Times New Roman" w:hAnsi="Times New Roman" w:cs="Times New Roman"/>
+          <w:iCs/>
+          <w:sz w:val="20"/>
+          <w:szCs w:val="20"/>
+        </w:rPr>
+        <w:t>anks</w:t>
+      </w:r>
+      <w:r>
+        <w:rPr>
+          <w:rFonts w:ascii="Times New Roman" w:hAnsi="Times New Roman" w:cs="Times New Roman"/>
+          <w:iCs/>
+          <w:sz w:val="20"/>
+          <w:szCs w:val="20"/>
+        </w:rPr>
+        <w:t xml:space="preserve"> using RNN, A</w:t>
+      </w:r>
+      <w:r>
+        <w:rPr>
+          <w:rFonts w:ascii="Times New Roman" w:hAnsi="Times New Roman" w:cs="Times New Roman"/>
+          <w:iCs/>
+          <w:sz w:val="20"/>
+          <w:szCs w:val="20"/>
+        </w:rPr>
+        <w:t>WS</w:t>
+      </w:r>
+      <w:r>
+        <w:rPr>
+          <w:rFonts w:ascii="Times New Roman" w:hAnsi="Times New Roman" w:cs="Times New Roman"/>
+          <w:iCs/>
+          <w:sz w:val="20"/>
+          <w:szCs w:val="20"/>
+        </w:rPr>
+        <w:t xml:space="preserve"> Rekognition, EC2, S3 for </w:t>
+      </w:r>
+      <w:r>
+        <w:rPr>
+          <w:rFonts w:ascii="Times New Roman" w:hAnsi="Times New Roman" w:cs="Times New Roman"/>
+          <w:iCs/>
+          <w:sz w:val="20"/>
+          <w:szCs w:val="20"/>
+        </w:rPr>
+        <w:t>smooth customer onboarding</w:t>
       </w:r>
     </w:p>
     <w:p>
       <w:pPr>
         <w:pStyle w:val="NoSpacing"/>
-        <w:numPr>
-          <w:ilvl w:val="0"/>
-          <w:numId w:val="12"/>
-        </w:numPr>
-        <w:ind w:left="181" w:hanging="181"/>
-        <w:rPr>
-          <w:rFonts w:ascii="Times New Roman" w:hAnsi="Times New Roman" w:cs="Times New Roman"/>
-          <w:iCs/>
-          <w:sz w:val="20"/>
-          <w:szCs w:val="20"/>
-        </w:rPr>
-      </w:pPr>
-      <w:r>
-        <w:rPr>
-          <w:rFonts w:ascii="Times New Roman" w:hAnsi="Times New Roman" w:cs="Times New Roman"/>
-          <w:iCs/>
-          <w:sz w:val="20"/>
-          <w:szCs w:val="20"/>
-        </w:rPr>
-        <w:t xml:space="preserve">Developed an identity verification system using RNN, Amazon </w:t>
-      </w:r>
-      <w:proofErr w:type="spellStart"/>
-      <w:r>
-        <w:rPr>
-          <w:rFonts w:ascii="Times New Roman" w:hAnsi="Times New Roman" w:cs="Times New Roman"/>
-          <w:iCs/>
-          <w:sz w:val="20"/>
-          <w:szCs w:val="20"/>
-        </w:rPr>
-        <w:t>Rekognition</w:t>
-      </w:r>
-      <w:proofErr w:type="spellEnd"/>
-      <w:r>
-        <w:rPr>
-          <w:rFonts w:ascii="Times New Roman" w:hAnsi="Times New Roman" w:cs="Times New Roman"/>
-          <w:iCs/>
-          <w:sz w:val="20"/>
-          <w:szCs w:val="20"/>
-        </w:rPr>
-        <w:t xml:space="preserve">, EC2, S3 for speech and face recognition in Python </w:t>
-      </w:r>
+        <w:ind w:left="181"/>
+        <w:rPr>
+          <w:rFonts w:ascii="Times New Roman" w:hAnsi="Times New Roman" w:cs="Times New Roman"/>
+          <w:iCs/>
+          <w:sz w:val="12"/>
+          <w:szCs w:val="12"/>
+        </w:rPr>
+      </w:pPr>
     </w:p>
     <w:p>
       <w:pPr>
         <w:pStyle w:val="NoSpacing"/>
-        <w:ind w:left="181"/>
-        <w:rPr>
-          <w:rFonts w:ascii="Times New Roman" w:hAnsi="Times New Roman" w:cs="Times New Roman"/>
-          <w:iCs/>
-          <w:sz w:val="12"/>
-          <w:szCs w:val="12"/>
-        </w:rPr>
-      </w:pPr>
-    </w:p>
-    <w:p>
-      <w:pPr>
-        <w:pStyle w:val="NoSpacing"/>
         <w:rPr>
           <w:rFonts w:ascii="Times New Roman" w:hAnsi="Times New Roman" w:cs="Times New Roman"/>
           <w:b/>
@@ -1979,19 +2081,16 @@
           <w:sz w:val="20"/>
           <w:szCs w:val="20"/>
         </w:rPr>
-        <w:t xml:space="preserve"> (Part-</w:t>
-      </w:r>
-      <w:proofErr w:type="gramStart"/>
-      <w:r>
-        <w:rPr>
-          <w:rFonts w:ascii="Times New Roman" w:hAnsi="Times New Roman" w:cs="Times New Roman"/>
-          <w:b/>
-          <w:bCs/>
+        <w:t xml:space="preserve"> (Part-time)</w:t>
+      </w:r>
+      <w:r>
+        <w:rPr>
+          <w:rFonts w:ascii="Times New Roman" w:hAnsi="Times New Roman" w:cs="Times New Roman"/>
           <w:i/>
           <w:sz w:val="20"/>
           <w:szCs w:val="20"/>
         </w:rPr>
-        <w:t>time)</w:t>
+        <w:t xml:space="preserve">  </w:t>
       </w:r>
       <w:r>
         <w:rPr>
@@ -2000,50 +2099,40 @@
           <w:sz w:val="20"/>
           <w:szCs w:val="20"/>
         </w:rPr>
+        <w:t xml:space="preserve">                                                     </w:t>
+      </w:r>
+      <w:r>
+        <w:rPr>
+          <w:rFonts w:ascii="Times New Roman" w:hAnsi="Times New Roman" w:cs="Times New Roman"/>
+          <w:i/>
+          <w:sz w:val="20"/>
+          <w:szCs w:val="20"/>
+        </w:rPr>
         <w:t xml:space="preserve">  </w:t>
       </w:r>
       <w:r>
         <w:rPr>
           <w:rFonts w:ascii="Times New Roman" w:hAnsi="Times New Roman" w:cs="Times New Roman"/>
+          <w:b/>
+          <w:bCs/>
           <w:i/>
-          <w:sz w:val="20"/>
-          <w:szCs w:val="20"/>
-        </w:rPr>
-        <w:t xml:space="preserve"> </w:t>
-      </w:r>
-      <w:proofErr w:type="gramEnd"/>
-      <w:r>
-        <w:rPr>
-          <w:rFonts w:ascii="Times New Roman" w:hAnsi="Times New Roman" w:cs="Times New Roman"/>
+          <w:iCs/>
+          <w:sz w:val="20"/>
+          <w:szCs w:val="20"/>
+        </w:rPr>
+        <w:t xml:space="preserve">Syracuse, US; Feb ‘20 – </w:t>
+      </w:r>
+      <w:r>
+        <w:rPr>
+          <w:rFonts w:ascii="Times New Roman" w:hAnsi="Times New Roman" w:cs="Times New Roman"/>
+          <w:b/>
+          <w:bCs/>
           <w:i/>
-          <w:sz w:val="20"/>
-          <w:szCs w:val="20"/>
-        </w:rPr>
-        <w:t xml:space="preserve">                                                    </w:t>
-      </w:r>
-      <w:r>
-        <w:rPr>
-          <w:rFonts w:ascii="Times New Roman" w:hAnsi="Times New Roman" w:cs="Times New Roman"/>
-          <w:b/>
-          <w:bCs/>
-          <w:i/>
-          <w:iCs/>
-          <w:sz w:val="20"/>
-          <w:szCs w:val="20"/>
-        </w:rPr>
-        <w:t xml:space="preserve">Syracuse, US; Feb ‘20 – </w:t>
-      </w:r>
-      <w:r>
-        <w:rPr>
-          <w:rFonts w:ascii="Times New Roman" w:hAnsi="Times New Roman" w:cs="Times New Roman"/>
-          <w:b/>
-          <w:bCs/>
-          <w:i/>
-          <w:iCs/>
-          <w:sz w:val="20"/>
-          <w:szCs w:val="20"/>
-        </w:rPr>
-        <w:t>Ongoing</w:t>
+          <w:iCs/>
+          <w:sz w:val="20"/>
+          <w:szCs w:val="20"/>
+        </w:rPr>
+        <w:t>Present</w:t>
       </w:r>
     </w:p>
     <w:p>
@@ -2068,52 +2157,7 @@
           <w:sz w:val="20"/>
           <w:szCs w:val="20"/>
         </w:rPr>
-        <w:t>Extracted</w:t>
-      </w:r>
-      <w:r>
-        <w:rPr>
-          <w:rFonts w:ascii="Times New Roman" w:hAnsi="Times New Roman" w:cs="Times New Roman"/>
-          <w:iCs/>
-          <w:sz w:val="20"/>
-          <w:szCs w:val="20"/>
-        </w:rPr>
-        <w:t xml:space="preserve"> 2TB</w:t>
-      </w:r>
-      <w:r>
-        <w:rPr>
-          <w:rFonts w:ascii="Times New Roman" w:hAnsi="Times New Roman" w:cs="Times New Roman"/>
-          <w:iCs/>
-          <w:sz w:val="20"/>
-          <w:szCs w:val="20"/>
-        </w:rPr>
-        <w:t xml:space="preserve"> Coronavirus tweets </w:t>
-      </w:r>
-      <w:r>
-        <w:rPr>
-          <w:rFonts w:ascii="Times New Roman" w:hAnsi="Times New Roman" w:cs="Times New Roman"/>
-          <w:iCs/>
-          <w:sz w:val="20"/>
-          <w:szCs w:val="20"/>
-        </w:rPr>
-        <w:t xml:space="preserve">using MongoDB </w:t>
-      </w:r>
-      <w:r>
-        <w:rPr>
-          <w:rFonts w:ascii="Times New Roman" w:hAnsi="Times New Roman" w:cs="Times New Roman"/>
-          <w:iCs/>
-          <w:sz w:val="20"/>
-          <w:szCs w:val="20"/>
-        </w:rPr>
-        <w:t xml:space="preserve">to identify social phenomenon </w:t>
-      </w:r>
-      <w:r>
-        <w:rPr>
-          <w:rFonts w:ascii="Times New Roman" w:hAnsi="Times New Roman" w:cs="Times New Roman"/>
-          <w:iCs/>
-          <w:sz w:val="20"/>
-          <w:szCs w:val="20"/>
-        </w:rPr>
-        <w:t>for drinking bleach during</w:t>
+        <w:t>Investigated</w:t>
       </w:r>
       <w:r>
         <w:rPr>
@@ -2131,16 +2175,52 @@
           <w:sz w:val="20"/>
           <w:szCs w:val="20"/>
         </w:rPr>
-        <w:t>pandemic</w:t>
-      </w:r>
-      <w:r>
-        <w:rPr>
-          <w:rFonts w:ascii="Times New Roman" w:hAnsi="Times New Roman" w:cs="Times New Roman"/>
-          <w:iCs/>
-          <w:sz w:val="20"/>
-          <w:szCs w:val="20"/>
-        </w:rPr>
-        <w:t xml:space="preserve"> in Python</w:t>
+        <w:t xml:space="preserve">a </w:t>
+      </w:r>
+      <w:r>
+        <w:rPr>
+          <w:rFonts w:ascii="Times New Roman" w:hAnsi="Times New Roman" w:cs="Times New Roman"/>
+          <w:iCs/>
+          <w:sz w:val="20"/>
+          <w:szCs w:val="20"/>
+        </w:rPr>
+        <w:t xml:space="preserve">social phenomenon </w:t>
+      </w:r>
+      <w:r>
+        <w:rPr>
+          <w:rFonts w:ascii="Times New Roman" w:hAnsi="Times New Roman" w:cs="Times New Roman"/>
+          <w:iCs/>
+          <w:sz w:val="20"/>
+          <w:szCs w:val="20"/>
+        </w:rPr>
+        <w:t>of</w:t>
+      </w:r>
+      <w:r>
+        <w:rPr>
+          <w:rFonts w:ascii="Times New Roman" w:hAnsi="Times New Roman" w:cs="Times New Roman"/>
+          <w:iCs/>
+          <w:sz w:val="20"/>
+          <w:szCs w:val="20"/>
+        </w:rPr>
+        <w:t xml:space="preserve"> drinking bleach during </w:t>
+      </w:r>
+      <w:r>
+        <w:rPr>
+          <w:rFonts w:ascii="Times New Roman" w:hAnsi="Times New Roman" w:cs="Times New Roman"/>
+          <w:iCs/>
+          <w:sz w:val="20"/>
+          <w:szCs w:val="20"/>
+        </w:rPr>
+        <w:t xml:space="preserve">a </w:t>
+      </w:r>
+      <w:r>
+        <w:rPr>
+          <w:rFonts w:ascii="Times New Roman" w:hAnsi="Times New Roman" w:cs="Times New Roman"/>
+          <w:iCs/>
+          <w:sz w:val="20"/>
+          <w:szCs w:val="20"/>
+        </w:rPr>
+        <w:t>pandemic by extracting 2 TB coronavirus tweets using MongoDB</w:t>
       </w:r>
     </w:p>
     <w:p>
@@ -2262,27 +2342,7 @@
           <w:sz w:val="20"/>
           <w:szCs w:val="20"/>
         </w:rPr>
-        <w:t xml:space="preserve">to integrate </w:t>
-      </w:r>
-      <w:proofErr w:type="spellStart"/>
-      <w:r>
-        <w:rPr>
-          <w:rFonts w:ascii="Times New Roman" w:hAnsi="Times New Roman" w:cs="Times New Roman"/>
-          <w:iCs/>
-          <w:sz w:val="20"/>
-          <w:szCs w:val="20"/>
-        </w:rPr>
-        <w:t>Jupyter</w:t>
-      </w:r>
-      <w:proofErr w:type="spellEnd"/>
-      <w:r>
-        <w:rPr>
-          <w:rFonts w:ascii="Times New Roman" w:hAnsi="Times New Roman" w:cs="Times New Roman"/>
-          <w:iCs/>
-          <w:sz w:val="20"/>
-          <w:szCs w:val="20"/>
-        </w:rPr>
-        <w:t xml:space="preserve"> notebooks and MIDST tool</w:t>
+        <w:t>to integrate Jupyter notebooks and MIDST tool</w:t>
       </w:r>
     </w:p>
     <w:p>
@@ -2522,81 +2582,43 @@
           <w:sz w:val="20"/>
           <w:szCs w:val="20"/>
         </w:rPr>
-        <w:t xml:space="preserve">Analyzed </w:t>
-      </w:r>
-      <w:r>
-        <w:rPr>
-          <w:rFonts w:ascii="Times New Roman" w:hAnsi="Times New Roman" w:cs="Times New Roman"/>
-          <w:bCs/>
-          <w:sz w:val="20"/>
-          <w:szCs w:val="20"/>
-        </w:rPr>
-        <w:t xml:space="preserve">UCI Drug Review Dataset </w:t>
-      </w:r>
-      <w:r>
-        <w:rPr>
-          <w:rFonts w:ascii="Times New Roman" w:hAnsi="Times New Roman" w:cs="Times New Roman"/>
-          <w:bCs/>
-          <w:sz w:val="20"/>
-          <w:szCs w:val="20"/>
-        </w:rPr>
-        <w:t xml:space="preserve">to </w:t>
-      </w:r>
-      <w:r>
-        <w:rPr>
-          <w:rFonts w:ascii="Times New Roman" w:hAnsi="Times New Roman" w:cs="Times New Roman"/>
-          <w:bCs/>
-          <w:sz w:val="20"/>
-          <w:szCs w:val="20"/>
-        </w:rPr>
-        <w:t>identi</w:t>
-      </w:r>
-      <w:r>
-        <w:rPr>
-          <w:rFonts w:ascii="Times New Roman" w:hAnsi="Times New Roman" w:cs="Times New Roman"/>
-          <w:bCs/>
-          <w:sz w:val="20"/>
-          <w:szCs w:val="20"/>
-        </w:rPr>
-        <w:t>fy</w:t>
-      </w:r>
-      <w:r>
-        <w:rPr>
-          <w:rFonts w:ascii="Times New Roman" w:hAnsi="Times New Roman" w:cs="Times New Roman"/>
-          <w:bCs/>
-          <w:sz w:val="20"/>
-          <w:szCs w:val="20"/>
-        </w:rPr>
-        <w:t xml:space="preserve"> ambiguous reviews using conjunction</w:t>
-      </w:r>
-      <w:r>
-        <w:rPr>
-          <w:rFonts w:ascii="Times New Roman" w:hAnsi="Times New Roman" w:cs="Times New Roman"/>
-          <w:bCs/>
-          <w:sz w:val="20"/>
-          <w:szCs w:val="20"/>
-        </w:rPr>
-        <w:t xml:space="preserve"> counts in </w:t>
-      </w:r>
-      <w:proofErr w:type="spellStart"/>
-      <w:r>
-        <w:rPr>
-          <w:rFonts w:ascii="Times New Roman" w:hAnsi="Times New Roman" w:cs="Times New Roman"/>
-          <w:bCs/>
-          <w:sz w:val="20"/>
-          <w:szCs w:val="20"/>
-        </w:rPr>
-        <w:t>Jupyter</w:t>
-      </w:r>
-      <w:proofErr w:type="spellEnd"/>
-      <w:r>
-        <w:rPr>
-          <w:rFonts w:ascii="Times New Roman" w:hAnsi="Times New Roman" w:cs="Times New Roman"/>
-          <w:bCs/>
-          <w:sz w:val="20"/>
-          <w:szCs w:val="20"/>
-        </w:rPr>
-        <w:t xml:space="preserve"> Notebook</w:t>
+        <w:t>Analyzed 215K patient reviews to e</w:t>
+      </w:r>
+      <w:r>
+        <w:rPr>
+          <w:rFonts w:ascii="Times New Roman" w:hAnsi="Times New Roman" w:cs="Times New Roman"/>
+          <w:bCs/>
+          <w:sz w:val="20"/>
+          <w:szCs w:val="20"/>
+        </w:rPr>
+        <w:t xml:space="preserve">mpower </w:t>
+      </w:r>
+      <w:r>
+        <w:rPr>
+          <w:rFonts w:ascii="Times New Roman" w:hAnsi="Times New Roman" w:cs="Times New Roman"/>
+          <w:bCs/>
+          <w:sz w:val="20"/>
+          <w:szCs w:val="20"/>
+        </w:rPr>
+        <w:t xml:space="preserve">drug </w:t>
+      </w:r>
+      <w:r>
+        <w:rPr>
+          <w:rFonts w:ascii="Times New Roman" w:hAnsi="Times New Roman" w:cs="Times New Roman"/>
+          <w:bCs/>
+          <w:sz w:val="20"/>
+          <w:szCs w:val="20"/>
+        </w:rPr>
+        <w:t xml:space="preserve">manufacturers to provide better customer service by </w:t>
+      </w:r>
+      <w:r>
+        <w:rPr>
+          <w:rFonts w:ascii="Times New Roman" w:hAnsi="Times New Roman" w:cs="Times New Roman"/>
+          <w:bCs/>
+          <w:sz w:val="20"/>
+          <w:szCs w:val="20"/>
+        </w:rPr>
+        <w:t xml:space="preserve">determining review sentiment </w:t>
       </w:r>
     </w:p>
     <w:p>
@@ -2621,43 +2643,70 @@
           <w:sz w:val="20"/>
           <w:szCs w:val="20"/>
         </w:rPr>
-        <w:t xml:space="preserve">Conducted a comparative study </w:t>
-      </w:r>
-      <w:r>
-        <w:rPr>
-          <w:rFonts w:ascii="Times New Roman" w:hAnsi="Times New Roman" w:cs="Times New Roman"/>
-          <w:bCs/>
-          <w:sz w:val="20"/>
-          <w:szCs w:val="20"/>
-        </w:rPr>
-        <w:t xml:space="preserve">between SVM and Naïve Bayes models </w:t>
-      </w:r>
-      <w:r>
-        <w:rPr>
-          <w:rFonts w:ascii="Times New Roman" w:hAnsi="Times New Roman" w:cs="Times New Roman"/>
-          <w:bCs/>
-          <w:sz w:val="20"/>
-          <w:szCs w:val="20"/>
-        </w:rPr>
-        <w:t xml:space="preserve">for text classification to predict </w:t>
-      </w:r>
-      <w:r>
-        <w:rPr>
-          <w:rFonts w:ascii="Times New Roman" w:hAnsi="Times New Roman" w:cs="Times New Roman"/>
-          <w:bCs/>
-          <w:sz w:val="20"/>
-          <w:szCs w:val="20"/>
-        </w:rPr>
-        <w:t xml:space="preserve">patient review </w:t>
-      </w:r>
-      <w:r>
-        <w:rPr>
-          <w:rFonts w:ascii="Times New Roman" w:hAnsi="Times New Roman" w:cs="Times New Roman"/>
-          <w:bCs/>
-          <w:sz w:val="20"/>
-          <w:szCs w:val="20"/>
-        </w:rPr>
-        <w:t>sentiment</w:t>
+        <w:t>Achieved a</w:t>
+      </w:r>
+      <w:r>
+        <w:rPr>
+          <w:rFonts w:ascii="Times New Roman" w:hAnsi="Times New Roman" w:cs="Times New Roman"/>
+          <w:bCs/>
+          <w:sz w:val="20"/>
+          <w:szCs w:val="20"/>
+        </w:rPr>
+        <w:t>n</w:t>
+      </w:r>
+      <w:r>
+        <w:rPr>
+          <w:rFonts w:ascii="Times New Roman" w:hAnsi="Times New Roman" w:cs="Times New Roman"/>
+          <w:bCs/>
+          <w:sz w:val="20"/>
+          <w:szCs w:val="20"/>
+        </w:rPr>
+        <w:t xml:space="preserve"> F-score of 0.85 on </w:t>
+      </w:r>
+      <w:r>
+        <w:rPr>
+          <w:rFonts w:ascii="Times New Roman" w:hAnsi="Times New Roman" w:cs="Times New Roman"/>
+          <w:bCs/>
+          <w:sz w:val="20"/>
+          <w:szCs w:val="20"/>
+        </w:rPr>
+        <w:t xml:space="preserve">the </w:t>
+      </w:r>
+      <w:r>
+        <w:rPr>
+          <w:rFonts w:ascii="Times New Roman" w:hAnsi="Times New Roman" w:cs="Times New Roman"/>
+          <w:bCs/>
+          <w:sz w:val="20"/>
+          <w:szCs w:val="20"/>
+        </w:rPr>
+        <w:t>LinearSVC model by applying</w:t>
+      </w:r>
+      <w:r>
+        <w:rPr>
+          <w:rFonts w:ascii="Times New Roman" w:hAnsi="Times New Roman" w:cs="Times New Roman"/>
+          <w:bCs/>
+          <w:sz w:val="20"/>
+          <w:szCs w:val="20"/>
+        </w:rPr>
+        <w:t xml:space="preserve"> unigram</w:t>
+      </w:r>
+      <w:r>
+        <w:rPr>
+          <w:rFonts w:ascii="Times New Roman" w:hAnsi="Times New Roman" w:cs="Times New Roman"/>
+          <w:bCs/>
+          <w:sz w:val="20"/>
+          <w:szCs w:val="20"/>
+        </w:rPr>
+        <w:t xml:space="preserve"> bigrams and custom vocabulary</w:t>
+      </w:r>
+      <w:r>
+        <w:rPr>
+          <w:rFonts w:ascii="Times New Roman" w:hAnsi="Times New Roman" w:cs="Times New Roman"/>
+          <w:bCs/>
+          <w:sz w:val="20"/>
+          <w:szCs w:val="20"/>
+        </w:rPr>
+        <w:t xml:space="preserve"> to predict sentiment</w:t>
       </w:r>
     </w:p>
     <w:p>
@@ -2682,43 +2731,34 @@
           <w:sz w:val="20"/>
           <w:szCs w:val="20"/>
         </w:rPr>
-        <w:t xml:space="preserve">Achieved a </w:t>
-      </w:r>
-      <w:r>
-        <w:rPr>
-          <w:rFonts w:ascii="Times New Roman" w:hAnsi="Times New Roman" w:cs="Times New Roman"/>
-          <w:bCs/>
-          <w:sz w:val="20"/>
-          <w:szCs w:val="20"/>
-        </w:rPr>
-        <w:t xml:space="preserve">test accuracy of 85.48% and F-score of 0.85 on </w:t>
-      </w:r>
-      <w:r>
-        <w:rPr>
-          <w:rFonts w:ascii="Times New Roman" w:hAnsi="Times New Roman" w:cs="Times New Roman"/>
-          <w:bCs/>
-          <w:sz w:val="20"/>
-          <w:szCs w:val="20"/>
-        </w:rPr>
-        <w:t xml:space="preserve">the </w:t>
-      </w:r>
-      <w:r>
-        <w:rPr>
-          <w:rFonts w:ascii="Times New Roman" w:hAnsi="Times New Roman" w:cs="Times New Roman"/>
-          <w:bCs/>
-          <w:sz w:val="20"/>
-          <w:szCs w:val="20"/>
-        </w:rPr>
-        <w:t xml:space="preserve">LinearSVC model by applying bigrams and </w:t>
-      </w:r>
-      <w:r>
-        <w:rPr>
-          <w:rFonts w:ascii="Times New Roman" w:hAnsi="Times New Roman" w:cs="Times New Roman"/>
-          <w:bCs/>
-          <w:sz w:val="20"/>
-          <w:szCs w:val="20"/>
-        </w:rPr>
-        <w:t>custom vocabulary</w:t>
+        <w:t xml:space="preserve">Conducted a comparative study </w:t>
+      </w:r>
+      <w:r>
+        <w:rPr>
+          <w:rFonts w:ascii="Times New Roman" w:hAnsi="Times New Roman" w:cs="Times New Roman"/>
+          <w:bCs/>
+          <w:sz w:val="20"/>
+          <w:szCs w:val="20"/>
+        </w:rPr>
+        <w:t xml:space="preserve">between SVM and Naïve Bayes models </w:t>
+      </w:r>
+      <w:r>
+        <w:rPr>
+          <w:rFonts w:ascii="Times New Roman" w:hAnsi="Times New Roman" w:cs="Times New Roman"/>
+          <w:bCs/>
+          <w:sz w:val="20"/>
+          <w:szCs w:val="20"/>
+        </w:rPr>
+        <w:t>for text classification</w:t>
+      </w:r>
+      <w:r>
+        <w:rPr>
+          <w:rFonts w:ascii="Times New Roman" w:hAnsi="Times New Roman" w:cs="Times New Roman"/>
+          <w:bCs/>
+          <w:sz w:val="20"/>
+          <w:szCs w:val="20"/>
+        </w:rPr>
+        <w:t xml:space="preserve"> to discover ambiguous reviews</w:t>
       </w:r>
     </w:p>
     <w:p>
@@ -2856,24 +2896,6 @@
           <w:sz w:val="20"/>
           <w:szCs w:val="20"/>
         </w:rPr>
-        <w:t xml:space="preserve"> the</w:t>
-      </w:r>
-      <w:r>
-        <w:rPr>
-          <w:rFonts w:ascii="Times New Roman" w:hAnsi="Times New Roman" w:cs="Times New Roman"/>
-          <w:bCs/>
-          <w:sz w:val="20"/>
-          <w:szCs w:val="20"/>
-        </w:rPr>
-        <w:t xml:space="preserve"> sociotechnical design changes</w:t>
-      </w:r>
-      <w:r>
-        <w:rPr>
-          <w:rFonts w:ascii="Times New Roman" w:hAnsi="Times New Roman" w:cs="Times New Roman"/>
-          <w:bCs/>
-          <w:sz w:val="20"/>
-          <w:szCs w:val="20"/>
-        </w:rPr>
         <w:t xml:space="preserve"> </w:t>
       </w:r>
       <w:r>
@@ -2883,16 +2905,79 @@
           <w:sz w:val="20"/>
           <w:szCs w:val="20"/>
         </w:rPr>
-        <w:t xml:space="preserve">in </w:t>
-      </w:r>
-      <w:r>
-        <w:rPr>
-          <w:rFonts w:ascii="Times New Roman" w:hAnsi="Times New Roman" w:cs="Times New Roman"/>
-          <w:bCs/>
-          <w:sz w:val="20"/>
-          <w:szCs w:val="20"/>
-        </w:rPr>
-        <w:t xml:space="preserve">WebMD forums </w:t>
+        <w:t>sociotechnical design changes</w:t>
+      </w:r>
+      <w:r>
+        <w:rPr>
+          <w:rFonts w:ascii="Times New Roman" w:hAnsi="Times New Roman" w:cs="Times New Roman"/>
+          <w:bCs/>
+          <w:sz w:val="20"/>
+          <w:szCs w:val="20"/>
+        </w:rPr>
+        <w:t xml:space="preserve"> </w:t>
+      </w:r>
+      <w:r>
+        <w:rPr>
+          <w:rFonts w:ascii="Times New Roman" w:hAnsi="Times New Roman" w:cs="Times New Roman"/>
+          <w:bCs/>
+          <w:sz w:val="20"/>
+          <w:szCs w:val="20"/>
+        </w:rPr>
+        <w:t>on</w:t>
+      </w:r>
+      <w:r>
+        <w:rPr>
+          <w:rFonts w:ascii="Times New Roman" w:hAnsi="Times New Roman" w:cs="Times New Roman"/>
+          <w:bCs/>
+          <w:sz w:val="20"/>
+          <w:szCs w:val="20"/>
+        </w:rPr>
+        <w:t xml:space="preserve"> </w:t>
+      </w:r>
+      <w:r>
+        <w:rPr>
+          <w:rFonts w:ascii="Times New Roman" w:hAnsi="Times New Roman" w:cs="Times New Roman"/>
+          <w:bCs/>
+          <w:sz w:val="20"/>
+          <w:szCs w:val="20"/>
+        </w:rPr>
+        <w:t>49</w:t>
+      </w:r>
+      <w:r>
+        <w:rPr>
+          <w:rFonts w:ascii="Times New Roman" w:hAnsi="Times New Roman" w:cs="Times New Roman"/>
+          <w:bCs/>
+          <w:sz w:val="20"/>
+          <w:szCs w:val="20"/>
+        </w:rPr>
+        <w:t xml:space="preserve"> </w:t>
+      </w:r>
+      <w:r>
+        <w:rPr>
+          <w:rFonts w:ascii="Times New Roman" w:hAnsi="Times New Roman" w:cs="Times New Roman"/>
+          <w:bCs/>
+          <w:sz w:val="20"/>
+          <w:szCs w:val="20"/>
+        </w:rPr>
+        <w:t>WebMD forums</w:t>
+      </w:r>
+      <w:r>
+        <w:rPr>
+          <w:rFonts w:ascii="Times New Roman" w:hAnsi="Times New Roman" w:cs="Times New Roman"/>
+          <w:bCs/>
+          <w:sz w:val="20"/>
+          <w:szCs w:val="20"/>
+        </w:rPr>
+        <w:t xml:space="preserve"> in 2010</w:t>
+      </w:r>
+      <w:r>
+        <w:rPr>
+          <w:rFonts w:ascii="Times New Roman" w:hAnsi="Times New Roman" w:cs="Times New Roman"/>
+          <w:bCs/>
+          <w:sz w:val="20"/>
+          <w:szCs w:val="20"/>
+        </w:rPr>
+        <w:t xml:space="preserve"> </w:t>
       </w:r>
       <w:r>
         <w:rPr>
@@ -2910,7 +2995,25 @@
           <w:sz w:val="20"/>
           <w:szCs w:val="20"/>
         </w:rPr>
-        <w:t>understand the relationship between design and stability</w:t>
+        <w:t xml:space="preserve">understand </w:t>
+      </w:r>
+      <w:r>
+        <w:rPr>
+          <w:rFonts w:ascii="Times New Roman" w:hAnsi="Times New Roman" w:cs="Times New Roman"/>
+          <w:bCs/>
+          <w:sz w:val="20"/>
+          <w:szCs w:val="20"/>
+        </w:rPr>
+        <w:t xml:space="preserve">the </w:t>
+      </w:r>
+      <w:r>
+        <w:rPr>
+          <w:rFonts w:ascii="Times New Roman" w:hAnsi="Times New Roman" w:cs="Times New Roman"/>
+          <w:bCs/>
+          <w:sz w:val="20"/>
+          <w:szCs w:val="20"/>
+        </w:rPr>
+        <w:t>relationship between design and stability</w:t>
       </w:r>
     </w:p>
     <w:p>
@@ -2937,7 +3040,25 @@
           <w:sz w:val="20"/>
           <w:szCs w:val="20"/>
         </w:rPr>
-        <w:t xml:space="preserve">Devised a modularity graph analysis to validate </w:t>
+        <w:t>Devised a modularity graph analysis</w:t>
+      </w:r>
+      <w:r>
+        <w:rPr>
+          <w:rFonts w:ascii="Times New Roman" w:hAnsi="Times New Roman" w:cs="Times New Roman"/>
+          <w:bCs/>
+          <w:sz w:val="20"/>
+          <w:szCs w:val="20"/>
+        </w:rPr>
+        <w:t xml:space="preserve"> in R</w:t>
+      </w:r>
+      <w:r>
+        <w:rPr>
+          <w:rFonts w:ascii="Times New Roman" w:hAnsi="Times New Roman" w:cs="Times New Roman"/>
+          <w:bCs/>
+          <w:sz w:val="20"/>
+          <w:szCs w:val="20"/>
+        </w:rPr>
+        <w:t xml:space="preserve"> to validate </w:t>
       </w:r>
       <w:r>
         <w:rPr>
@@ -2955,7 +3076,7 @@
           <w:sz w:val="20"/>
           <w:szCs w:val="20"/>
         </w:rPr>
-        <w:t>division of distinct subgroupings for reply and relationship networks in R</w:t>
+        <w:t>division of distinct subgroupings for reply and relationship networks</w:t>
       </w:r>
     </w:p>
     <w:p>
@@ -2980,25 +3101,115 @@
           <w:sz w:val="20"/>
           <w:szCs w:val="20"/>
         </w:rPr>
-        <w:t xml:space="preserve">Performed a core-periphery analysis to </w:t>
-      </w:r>
-      <w:r>
-        <w:rPr>
-          <w:rFonts w:ascii="Times New Roman" w:hAnsi="Times New Roman" w:cs="Times New Roman"/>
-          <w:bCs/>
-          <w:sz w:val="20"/>
-          <w:szCs w:val="20"/>
-        </w:rPr>
-        <w:t xml:space="preserve">examine replies to and from each class </w:t>
-      </w:r>
-      <w:r>
-        <w:rPr>
-          <w:rFonts w:ascii="Times New Roman" w:hAnsi="Times New Roman" w:cs="Times New Roman"/>
-          <w:bCs/>
-          <w:sz w:val="20"/>
-          <w:szCs w:val="20"/>
-        </w:rPr>
-        <w:t>and visualized network change in Gephi</w:t>
+        <w:t>Verified</w:t>
+      </w:r>
+      <w:r>
+        <w:rPr>
+          <w:rFonts w:ascii="Times New Roman" w:hAnsi="Times New Roman" w:cs="Times New Roman"/>
+          <w:bCs/>
+          <w:sz w:val="20"/>
+          <w:szCs w:val="20"/>
+        </w:rPr>
+        <w:t xml:space="preserve"> </w:t>
+      </w:r>
+      <w:r>
+        <w:rPr>
+          <w:rFonts w:ascii="Times New Roman" w:hAnsi="Times New Roman" w:cs="Times New Roman"/>
+          <w:bCs/>
+          <w:sz w:val="20"/>
+          <w:szCs w:val="20"/>
+        </w:rPr>
+        <w:t xml:space="preserve">and visualized </w:t>
+      </w:r>
+      <w:r>
+        <w:rPr>
+          <w:rFonts w:ascii="Times New Roman" w:hAnsi="Times New Roman" w:cs="Times New Roman"/>
+          <w:bCs/>
+          <w:sz w:val="20"/>
+          <w:szCs w:val="20"/>
+        </w:rPr>
+        <w:t>socio</w:t>
+      </w:r>
+      <w:r>
+        <w:rPr>
+          <w:rFonts w:ascii="Times New Roman" w:hAnsi="Times New Roman" w:cs="Times New Roman"/>
+          <w:bCs/>
+          <w:sz w:val="20"/>
+          <w:szCs w:val="20"/>
+        </w:rPr>
+        <w:t>-</w:t>
+      </w:r>
+      <w:r>
+        <w:rPr>
+          <w:rFonts w:ascii="Times New Roman" w:hAnsi="Times New Roman" w:cs="Times New Roman"/>
+          <w:bCs/>
+          <w:sz w:val="20"/>
+          <w:szCs w:val="20"/>
+        </w:rPr>
+        <w:t xml:space="preserve">technical </w:t>
+      </w:r>
+      <w:r>
+        <w:rPr>
+          <w:rFonts w:ascii="Times New Roman" w:hAnsi="Times New Roman" w:cs="Times New Roman"/>
+          <w:bCs/>
+          <w:sz w:val="20"/>
+          <w:szCs w:val="20"/>
+        </w:rPr>
+        <w:t xml:space="preserve">and network </w:t>
+      </w:r>
+      <w:r>
+        <w:rPr>
+          <w:rFonts w:ascii="Times New Roman" w:hAnsi="Times New Roman" w:cs="Times New Roman"/>
+          <w:bCs/>
+          <w:sz w:val="20"/>
+          <w:szCs w:val="20"/>
+        </w:rPr>
+        <w:t>changes</w:t>
+      </w:r>
+      <w:r>
+        <w:rPr>
+          <w:rFonts w:ascii="Times New Roman" w:hAnsi="Times New Roman" w:cs="Times New Roman"/>
+          <w:bCs/>
+          <w:sz w:val="20"/>
+          <w:szCs w:val="20"/>
+        </w:rPr>
+        <w:t xml:space="preserve"> in Gephi</w:t>
+      </w:r>
+      <w:r>
+        <w:rPr>
+          <w:rFonts w:ascii="Times New Roman" w:hAnsi="Times New Roman" w:cs="Times New Roman"/>
+          <w:bCs/>
+          <w:sz w:val="20"/>
+          <w:szCs w:val="20"/>
+        </w:rPr>
+        <w:t xml:space="preserve"> by</w:t>
+      </w:r>
+      <w:r>
+        <w:rPr>
+          <w:rFonts w:ascii="Times New Roman" w:hAnsi="Times New Roman" w:cs="Times New Roman"/>
+          <w:bCs/>
+          <w:sz w:val="20"/>
+          <w:szCs w:val="20"/>
+        </w:rPr>
+        <w:t xml:space="preserve"> performing </w:t>
+      </w:r>
+      <w:r>
+        <w:rPr>
+          <w:rFonts w:ascii="Times New Roman" w:hAnsi="Times New Roman" w:cs="Times New Roman"/>
+          <w:bCs/>
+          <w:sz w:val="20"/>
+          <w:szCs w:val="20"/>
+        </w:rPr>
+        <w:t xml:space="preserve">a core-periphery analysis </w:t>
+      </w:r>
+      <w:r>
+        <w:rPr>
+          <w:rFonts w:ascii="Times New Roman" w:hAnsi="Times New Roman" w:cs="Times New Roman"/>
+          <w:bCs/>
+          <w:sz w:val="20"/>
+          <w:szCs w:val="20"/>
+        </w:rPr>
+        <w:t>from 2009 to 2014</w:t>
       </w:r>
     </w:p>
     <w:p>
@@ -3219,29 +3430,56 @@
       <w:r>
         <w:rPr>
           <w:rFonts w:ascii="Times New Roman" w:hAnsi="Times New Roman" w:cs="Times New Roman"/>
-          <w:iCs/>
-          <w:sz w:val="20"/>
-          <w:szCs w:val="20"/>
-        </w:rPr>
-        <w:t xml:space="preserve">Extracted and cleaned airline customer’s survey dataset for providing actionable insights to increase </w:t>
-      </w:r>
-      <w:r>
-        <w:rPr>
-          <w:rFonts w:ascii="Times New Roman" w:hAnsi="Times New Roman" w:cs="Times New Roman"/>
-          <w:iCs/>
-          <w:sz w:val="20"/>
-          <w:szCs w:val="20"/>
-        </w:rPr>
-        <w:t>c</w:t>
-      </w:r>
-      <w:r>
-        <w:rPr>
-          <w:rFonts w:ascii="Times New Roman" w:hAnsi="Times New Roman" w:cs="Times New Roman"/>
-          <w:iCs/>
-          <w:sz w:val="20"/>
-          <w:szCs w:val="20"/>
-        </w:rPr>
-        <w:t>ustomer satisfaction using R</w:t>
+          <w:bCs/>
+          <w:sz w:val="20"/>
+          <w:szCs w:val="20"/>
+        </w:rPr>
+        <w:t>Mapped</w:t>
+      </w:r>
+      <w:r>
+        <w:rPr>
+          <w:rFonts w:ascii="Times New Roman" w:hAnsi="Times New Roman" w:cs="Times New Roman"/>
+          <w:bCs/>
+          <w:sz w:val="20"/>
+          <w:szCs w:val="20"/>
+        </w:rPr>
+        <w:t xml:space="preserve"> 10.2K flight survey reviews</w:t>
+      </w:r>
+      <w:r>
+        <w:rPr>
+          <w:rFonts w:ascii="Times New Roman" w:hAnsi="Times New Roman" w:cs="Times New Roman"/>
+          <w:bCs/>
+          <w:sz w:val="20"/>
+          <w:szCs w:val="20"/>
+        </w:rPr>
+        <w:t xml:space="preserve"> in R</w:t>
+      </w:r>
+      <w:r>
+        <w:rPr>
+          <w:rFonts w:ascii="Times New Roman" w:hAnsi="Times New Roman" w:cs="Times New Roman"/>
+          <w:bCs/>
+          <w:sz w:val="20"/>
+          <w:szCs w:val="20"/>
+        </w:rPr>
+        <w:t xml:space="preserve"> to </w:t>
+      </w:r>
+      <w:r>
+        <w:rPr>
+          <w:rFonts w:ascii="Times New Roman" w:hAnsi="Times New Roman" w:cs="Times New Roman"/>
+          <w:bCs/>
+          <w:sz w:val="20"/>
+          <w:szCs w:val="20"/>
+        </w:rPr>
+        <w:t xml:space="preserve">recognize service and operational shortcomings and improve customer </w:t>
+      </w:r>
+      <w:r>
+        <w:rPr>
+          <w:rFonts w:ascii="Times New Roman" w:hAnsi="Times New Roman" w:cs="Times New Roman"/>
+          <w:bCs/>
+          <w:sz w:val="20"/>
+          <w:szCs w:val="20"/>
+        </w:rPr>
+        <w:t>satisfaction</w:t>
       </w:r>
     </w:p>
     <w:p>
@@ -3262,23 +3500,30 @@
       <w:r>
         <w:rPr>
           <w:rFonts w:ascii="Times New Roman" w:hAnsi="Times New Roman" w:cs="Times New Roman"/>
-          <w:iCs/>
-          <w:sz w:val="20"/>
-          <w:szCs w:val="20"/>
-        </w:rPr>
-        <w:t xml:space="preserve">Conducted exploratory analysis using bar charts, and ggplot2 map visualizations and implemented text mining technique </w:t>
-      </w:r>
-      <w:proofErr w:type="spellStart"/>
-      <w:r>
-        <w:rPr>
-          <w:rFonts w:ascii="Times New Roman" w:hAnsi="Times New Roman" w:cs="Times New Roman"/>
-          <w:iCs/>
-          <w:sz w:val="20"/>
-          <w:szCs w:val="20"/>
-        </w:rPr>
-        <w:t>wordcloud</w:t>
-      </w:r>
-      <w:proofErr w:type="spellEnd"/>
+          <w:bCs/>
+          <w:sz w:val="20"/>
+          <w:szCs w:val="20"/>
+        </w:rPr>
+        <w:t xml:space="preserve">Summarized 5 main attributes of data by performing exploratory data analysis </w:t>
+      </w:r>
+      <w:r>
+        <w:rPr>
+          <w:rFonts w:ascii="Times New Roman" w:hAnsi="Times New Roman" w:cs="Times New Roman"/>
+          <w:bCs/>
+          <w:sz w:val="20"/>
+          <w:szCs w:val="20"/>
+        </w:rPr>
+        <w:t xml:space="preserve">like </w:t>
+      </w:r>
+      <w:r>
+        <w:rPr>
+          <w:rFonts w:ascii="Times New Roman" w:hAnsi="Times New Roman" w:cs="Times New Roman"/>
+          <w:bCs/>
+          <w:sz w:val="20"/>
+          <w:szCs w:val="20"/>
+        </w:rPr>
+        <w:t>bar charts, map visualizations, wordcloud</w:t>
+      </w:r>
     </w:p>
     <w:p>
       <w:pPr>
@@ -3302,7 +3547,16 @@
           <w:sz w:val="20"/>
           <w:szCs w:val="20"/>
         </w:rPr>
-        <w:t>Worked as a Team leader to predict customer satisfaction</w:t>
+        <w:t>Led a team of 4 to provide actionable insights by</w:t>
+      </w:r>
+      <w:r>
+        <w:rPr>
+          <w:rFonts w:ascii="Times New Roman" w:hAnsi="Times New Roman" w:cs="Times New Roman"/>
+          <w:bCs/>
+          <w:sz w:val="20"/>
+          <w:szCs w:val="20"/>
+        </w:rPr>
+        <w:t xml:space="preserve"> applying association rule mining to</w:t>
       </w:r>
       <w:r>
         <w:rPr>
@@ -3320,27 +3574,7 @@
           <w:sz w:val="20"/>
           <w:szCs w:val="20"/>
         </w:rPr>
-        <w:t xml:space="preserve">with 81.38% test accuracy using SVM and </w:t>
-      </w:r>
-      <w:proofErr w:type="spellStart"/>
-      <w:r>
-        <w:rPr>
-          <w:rFonts w:ascii="Times New Roman" w:hAnsi="Times New Roman" w:cs="Times New Roman"/>
-          <w:bCs/>
-          <w:sz w:val="20"/>
-          <w:szCs w:val="20"/>
-        </w:rPr>
-        <w:t>apriori</w:t>
-      </w:r>
-      <w:proofErr w:type="spellEnd"/>
-      <w:r>
-        <w:rPr>
-          <w:rFonts w:ascii="Times New Roman" w:hAnsi="Times New Roman" w:cs="Times New Roman"/>
-          <w:bCs/>
-          <w:sz w:val="20"/>
-          <w:szCs w:val="20"/>
-        </w:rPr>
-        <w:t xml:space="preserve"> association rule mining</w:t>
+        <w:t>find prominent predictors for customer type</w:t>
       </w:r>
     </w:p>
     <w:p>
@@ -3480,40 +3714,54 @@
       <w:r>
         <w:rPr>
           <w:rFonts w:ascii="Times New Roman" w:hAnsi="Times New Roman" w:cs="Times New Roman"/>
-          <w:iCs/>
-          <w:sz w:val="20"/>
-          <w:szCs w:val="20"/>
-        </w:rPr>
-        <w:t xml:space="preserve">Identified database issues for listing management on </w:t>
-      </w:r>
-      <w:proofErr w:type="spellStart"/>
-      <w:r>
-        <w:rPr>
-          <w:rFonts w:ascii="Times New Roman" w:hAnsi="Times New Roman" w:cs="Times New Roman"/>
-          <w:iCs/>
-          <w:sz w:val="20"/>
-          <w:szCs w:val="20"/>
-        </w:rPr>
-        <w:t>OrangeHousing</w:t>
-      </w:r>
-      <w:proofErr w:type="spellEnd"/>
-      <w:r>
-        <w:rPr>
-          <w:rFonts w:ascii="Times New Roman" w:hAnsi="Times New Roman" w:cs="Times New Roman"/>
-          <w:iCs/>
-          <w:sz w:val="20"/>
-          <w:szCs w:val="20"/>
-        </w:rPr>
-        <w:t xml:space="preserve"> and developed an application to support historical data access for financial management using Entity Relationship Diagram, Forms, and Reports on SQL Server, MS Visio, and MS Access.</w:t>
-      </w:r>
-      <w:r>
-        <w:rPr>
-          <w:rFonts w:ascii="Times New Roman" w:hAnsi="Times New Roman" w:cs="Times New Roman"/>
-          <w:iCs/>
-          <w:sz w:val="20"/>
-          <w:szCs w:val="20"/>
-        </w:rPr>
-        <w:t xml:space="preserve"> </w:t>
+          <w:bCs/>
+          <w:sz w:val="20"/>
+          <w:szCs w:val="20"/>
+        </w:rPr>
+        <w:t>Identified database issues on listing management site “OrangeHousing” and developed a SQL application using ERDs and Reports</w:t>
+      </w:r>
+    </w:p>
+    <w:p>
+      <w:pPr>
+        <w:pStyle w:val="NoSpacing"/>
+        <w:numPr>
+          <w:ilvl w:val="0"/>
+          <w:numId w:val="30"/>
+        </w:numPr>
+        <w:ind w:left="181" w:hanging="181"/>
+        <w:rPr>
+          <w:rFonts w:ascii="Times New Roman" w:hAnsi="Times New Roman" w:cs="Times New Roman"/>
+          <w:bCs/>
+          <w:sz w:val="20"/>
+          <w:szCs w:val="20"/>
+        </w:rPr>
+      </w:pPr>
+      <w:r>
+        <w:rPr>
+          <w:rFonts w:ascii="Times New Roman" w:hAnsi="Times New Roman" w:cs="Times New Roman"/>
+          <w:bCs/>
+          <w:sz w:val="20"/>
+          <w:szCs w:val="20"/>
+        </w:rPr>
+        <w:t xml:space="preserve">Collaborated with </w:t>
+      </w:r>
+      <w:r>
+        <w:rPr>
+          <w:rFonts w:ascii="Times New Roman" w:hAnsi="Times New Roman" w:cs="Times New Roman"/>
+          <w:bCs/>
+          <w:sz w:val="20"/>
+          <w:szCs w:val="20"/>
+        </w:rPr>
+        <w:t xml:space="preserve">a </w:t>
+      </w:r>
+      <w:r>
+        <w:rPr>
+          <w:rFonts w:ascii="Times New Roman" w:hAnsi="Times New Roman" w:cs="Times New Roman"/>
+          <w:bCs/>
+          <w:sz w:val="20"/>
+          <w:szCs w:val="20"/>
+        </w:rPr>
+        <w:t>team of 2 analysts to redesign key processes to support historical data access for efficient financial management</w:t>
       </w:r>
     </w:p>
     <w:p>
@@ -3691,7 +3939,52 @@
           <w:sz w:val="20"/>
           <w:szCs w:val="20"/>
         </w:rPr>
-        <w:t>Published in Springer (CCIS, volume 941, Chapter 4: Advances in Data Science</w:t>
+        <w:t>Published in Springer</w:t>
+      </w:r>
+      <w:r>
+        <w:rPr>
+          <w:rFonts w:ascii="Times New Roman" w:hAnsi="Times New Roman" w:cs="Times New Roman"/>
+          <w:iCs/>
+          <w:sz w:val="20"/>
+          <w:szCs w:val="20"/>
+        </w:rPr>
+        <w:t xml:space="preserve"> Communications in Computer and Information Science</w:t>
+      </w:r>
+      <w:r>
+        <w:rPr>
+          <w:rFonts w:ascii="Times New Roman" w:hAnsi="Times New Roman" w:cs="Times New Roman"/>
+          <w:iCs/>
+          <w:sz w:val="20"/>
+          <w:szCs w:val="20"/>
+        </w:rPr>
+        <w:t xml:space="preserve"> </w:t>
+      </w:r>
+      <w:r>
+        <w:rPr>
+          <w:rFonts w:ascii="Times New Roman" w:hAnsi="Times New Roman" w:cs="Times New Roman"/>
+          <w:iCs/>
+          <w:sz w:val="20"/>
+          <w:szCs w:val="20"/>
+        </w:rPr>
+        <w:t>(</w:t>
+      </w:r>
+      <w:r>
+        <w:rPr>
+          <w:rFonts w:ascii="Times New Roman" w:hAnsi="Times New Roman" w:cs="Times New Roman"/>
+          <w:iCs/>
+          <w:sz w:val="20"/>
+          <w:szCs w:val="20"/>
+        </w:rPr>
+        <w:t>volume 941, Chapter 4: Advances in Data Science</w:t>
+      </w:r>
+      <w:r>
+        <w:rPr>
+          <w:rFonts w:ascii="Times New Roman" w:hAnsi="Times New Roman" w:cs="Times New Roman"/>
+          <w:iCs/>
+          <w:sz w:val="20"/>
+          <w:szCs w:val="20"/>
+        </w:rPr>
+        <w:t>)</w:t>
       </w:r>
     </w:p>
     <w:p>
@@ -3716,7 +4009,43 @@
           <w:sz w:val="20"/>
           <w:szCs w:val="20"/>
         </w:rPr>
-        <w:t>Created a 43K image car dataset to deploy an Automatic License Plate Recognition system to decongest tollways by 95% in Python</w:t>
+        <w:t>Created a 43K car</w:t>
+      </w:r>
+      <w:r>
+        <w:rPr>
+          <w:rFonts w:ascii="Times New Roman" w:hAnsi="Times New Roman" w:cs="Times New Roman"/>
+          <w:iCs/>
+          <w:sz w:val="20"/>
+          <w:szCs w:val="20"/>
+        </w:rPr>
+        <w:t xml:space="preserve"> image</w:t>
+      </w:r>
+      <w:r>
+        <w:rPr>
+          <w:rFonts w:ascii="Times New Roman" w:hAnsi="Times New Roman" w:cs="Times New Roman"/>
+          <w:iCs/>
+          <w:sz w:val="20"/>
+          <w:szCs w:val="20"/>
+        </w:rPr>
+        <w:t xml:space="preserve"> dataset to </w:t>
+      </w:r>
+      <w:r>
+        <w:rPr>
+          <w:rFonts w:ascii="Times New Roman" w:hAnsi="Times New Roman" w:cs="Times New Roman"/>
+          <w:iCs/>
+          <w:sz w:val="20"/>
+          <w:szCs w:val="20"/>
+        </w:rPr>
+        <w:t>deploy</w:t>
+      </w:r>
+      <w:r>
+        <w:rPr>
+          <w:rFonts w:ascii="Times New Roman" w:hAnsi="Times New Roman" w:cs="Times New Roman"/>
+          <w:iCs/>
+          <w:sz w:val="20"/>
+          <w:szCs w:val="20"/>
+        </w:rPr>
+        <w:t xml:space="preserve"> an Automatic License Plate Recognition system to decongest tollways by 95% in Python</w:t>
       </w:r>
     </w:p>
     <w:p>
@@ -3741,25 +4070,61 @@
           <w:sz w:val="20"/>
           <w:szCs w:val="20"/>
         </w:rPr>
-        <w:t>Built ALPR using Convolutional Neural Networks</w:t>
-      </w:r>
-      <w:r>
-        <w:rPr>
-          <w:rFonts w:ascii="Times New Roman" w:hAnsi="Times New Roman" w:cs="Times New Roman"/>
-          <w:iCs/>
-          <w:sz w:val="20"/>
-          <w:szCs w:val="20"/>
-        </w:rPr>
-        <w:t xml:space="preserve">, </w:t>
-      </w:r>
-      <w:r>
-        <w:rPr>
-          <w:rFonts w:ascii="Times New Roman" w:hAnsi="Times New Roman" w:cs="Times New Roman"/>
-          <w:iCs/>
-          <w:sz w:val="20"/>
-          <w:szCs w:val="20"/>
-        </w:rPr>
-        <w:t>Deep learning algorithm</w:t>
+        <w:t xml:space="preserve">Enhanced existing </w:t>
+      </w:r>
+      <w:r>
+        <w:rPr>
+          <w:rFonts w:ascii="Times New Roman" w:hAnsi="Times New Roman" w:cs="Times New Roman"/>
+          <w:iCs/>
+          <w:sz w:val="20"/>
+          <w:szCs w:val="20"/>
+        </w:rPr>
+        <w:t xml:space="preserve">ALPR </w:t>
+      </w:r>
+      <w:r>
+        <w:rPr>
+          <w:rFonts w:ascii="Times New Roman" w:hAnsi="Times New Roman" w:cs="Times New Roman"/>
+          <w:iCs/>
+          <w:sz w:val="20"/>
+          <w:szCs w:val="20"/>
+        </w:rPr>
+        <w:t xml:space="preserve">system </w:t>
+      </w:r>
+      <w:r>
+        <w:rPr>
+          <w:rFonts w:ascii="Times New Roman" w:hAnsi="Times New Roman" w:cs="Times New Roman"/>
+          <w:iCs/>
+          <w:sz w:val="20"/>
+          <w:szCs w:val="20"/>
+        </w:rPr>
+        <w:t xml:space="preserve">using </w:t>
+      </w:r>
+      <w:r>
+        <w:rPr>
+          <w:rFonts w:ascii="Times New Roman" w:hAnsi="Times New Roman" w:cs="Times New Roman"/>
+          <w:iCs/>
+          <w:sz w:val="20"/>
+          <w:szCs w:val="20"/>
+        </w:rPr>
+        <w:t xml:space="preserve">Computer Vision </w:t>
+      </w:r>
+      <w:r>
+        <w:rPr>
+          <w:rFonts w:ascii="Times New Roman" w:hAnsi="Times New Roman" w:cs="Times New Roman"/>
+          <w:iCs/>
+          <w:sz w:val="20"/>
+          <w:szCs w:val="20"/>
+        </w:rPr>
+        <w:t>and Semantic Segmentation</w:t>
+      </w:r>
+      <w:r>
+        <w:rPr>
+          <w:rFonts w:ascii="Times New Roman" w:hAnsi="Times New Roman" w:cs="Times New Roman"/>
+          <w:iCs/>
+          <w:sz w:val="20"/>
+          <w:szCs w:val="20"/>
+        </w:rPr>
+        <w:t xml:space="preserve"> techniques</w:t>
       </w:r>
       <w:r>
         <w:rPr>
@@ -3777,43 +4142,34 @@
           <w:sz w:val="20"/>
           <w:szCs w:val="20"/>
         </w:rPr>
-        <w:t>YOLOv2</w:t>
-      </w:r>
-      <w:r>
-        <w:rPr>
-          <w:rFonts w:ascii="Times New Roman" w:hAnsi="Times New Roman" w:cs="Times New Roman"/>
-          <w:iCs/>
-          <w:sz w:val="20"/>
-          <w:szCs w:val="20"/>
-        </w:rPr>
-        <w:t>, and Semantic Segmentation</w:t>
-      </w:r>
-      <w:r>
-        <w:rPr>
-          <w:rFonts w:ascii="Times New Roman" w:hAnsi="Times New Roman" w:cs="Times New Roman"/>
-          <w:iCs/>
-          <w:sz w:val="20"/>
-          <w:szCs w:val="20"/>
-        </w:rPr>
-        <w:t xml:space="preserve"> </w:t>
-      </w:r>
-      <w:r>
-        <w:rPr>
-          <w:rFonts w:ascii="Times New Roman" w:hAnsi="Times New Roman" w:cs="Times New Roman"/>
-          <w:iCs/>
-          <w:sz w:val="20"/>
-          <w:szCs w:val="20"/>
-        </w:rPr>
-        <w:t>to segment and recognize number plate characters with 82% accuracy on test data</w:t>
-      </w:r>
-      <w:r>
-        <w:rPr>
-          <w:rFonts w:ascii="Times New Roman" w:hAnsi="Times New Roman" w:cs="Times New Roman"/>
-          <w:iCs/>
-          <w:sz w:val="20"/>
-          <w:szCs w:val="20"/>
-        </w:rPr>
-        <w:t xml:space="preserve"> with significant breakthroughs than image processing algorithms</w:t>
+        <w:t xml:space="preserve">to </w:t>
+      </w:r>
+      <w:r>
+        <w:rPr>
+          <w:rFonts w:ascii="Times New Roman" w:hAnsi="Times New Roman" w:cs="Times New Roman"/>
+          <w:iCs/>
+          <w:sz w:val="20"/>
+          <w:szCs w:val="20"/>
+        </w:rPr>
+        <w:t xml:space="preserve">achieve </w:t>
+      </w:r>
+      <w:r>
+        <w:rPr>
+          <w:rFonts w:ascii="Times New Roman" w:hAnsi="Times New Roman" w:cs="Times New Roman"/>
+          <w:iCs/>
+          <w:sz w:val="20"/>
+          <w:szCs w:val="20"/>
+        </w:rPr>
+        <w:t xml:space="preserve">82% </w:t>
+      </w:r>
+      <w:r>
+        <w:rPr>
+          <w:rFonts w:ascii="Times New Roman" w:hAnsi="Times New Roman" w:cs="Times New Roman"/>
+          <w:iCs/>
+          <w:sz w:val="20"/>
+          <w:szCs w:val="20"/>
+        </w:rPr>
+        <w:t>test accuracy</w:t>
       </w:r>
     </w:p>
     <w:sectPr>

</xml_diff>

<commit_message>
Made a publication section
</commit_message>
<xml_diff>
--- a/Prathamesh_CV.docx
+++ b/Prathamesh_CV.docx
@@ -477,18 +477,14 @@
       <w:r>
         <w:rPr>
           <w:rFonts w:ascii="Times New Roman" w:hAnsi="Times New Roman" w:cs="Times New Roman"/>
-          <w:bCs/>
           <w:i/>
           <w:iCs/>
           <w:sz w:val="20"/>
           <w:szCs w:val="20"/>
         </w:rPr>
-        <w:t>Achievements: Graduate Program Merit Tuition Scholarship</w:t>
-      </w:r>
-    </w:p>
-    <w:p>
-      <w:pPr>
-        <w:pStyle w:val="NoSpacing"/>
+        <w:t xml:space="preserve">Relevant </w:t>
+      </w:r>
+      <w:r>
         <w:rPr>
           <w:rFonts w:ascii="Times New Roman" w:hAnsi="Times New Roman" w:cs="Times New Roman"/>
           <w:bCs/>
@@ -497,27 +493,7 @@
           <w:sz w:val="20"/>
           <w:szCs w:val="20"/>
         </w:rPr>
-      </w:pPr>
-      <w:r>
-        <w:rPr>
-          <w:rFonts w:ascii="Times New Roman" w:hAnsi="Times New Roman" w:cs="Times New Roman"/>
-          <w:i/>
-          <w:iCs/>
-          <w:sz w:val="20"/>
-          <w:szCs w:val="20"/>
-        </w:rPr>
-        <w:t xml:space="preserve">Relevant </w:t>
-      </w:r>
-      <w:r>
-        <w:rPr>
-          <w:rFonts w:ascii="Times New Roman" w:hAnsi="Times New Roman" w:cs="Times New Roman"/>
-          <w:bCs/>
-          <w:i/>
-          <w:iCs/>
-          <w:sz w:val="20"/>
-          <w:szCs w:val="20"/>
-        </w:rPr>
-        <w:t>Courses: Data Analysis &amp; Decision Making, Social Networks, Data Admin Concepts &amp; Database Management</w:t>
+        <w:t>Courses: Data Analysis &amp; Decision Making, Social Networks, Database Management</w:t>
       </w:r>
       <w:r>
         <w:rPr>
@@ -899,8 +875,9 @@
           <w:szCs w:val="20"/>
           <w:lang w:val="en-GB"/>
         </w:rPr>
-        <w:t>, PySpark</w:t>
-      </w:r>
+        <w:t xml:space="preserve">, </w:t>
+      </w:r>
+      <w:proofErr w:type="spellStart"/>
       <w:r>
         <w:rPr>
           <w:rFonts w:ascii="Times New Roman" w:hAnsi="Times New Roman" w:cs="Times New Roman"/>
@@ -908,7 +885,57 @@
           <w:szCs w:val="20"/>
           <w:lang w:val="en-GB"/>
         </w:rPr>
-        <w:t>), R (tidyverse, ggplot2, igraph), SQL</w:t>
+        <w:t>PySpark</w:t>
+      </w:r>
+      <w:proofErr w:type="spellEnd"/>
+      <w:r>
+        <w:rPr>
+          <w:rFonts w:ascii="Times New Roman" w:hAnsi="Times New Roman" w:cs="Times New Roman"/>
+          <w:sz w:val="20"/>
+          <w:szCs w:val="20"/>
+          <w:lang w:val="en-GB"/>
+        </w:rPr>
+        <w:t>), R (</w:t>
+      </w:r>
+      <w:proofErr w:type="spellStart"/>
+      <w:r>
+        <w:rPr>
+          <w:rFonts w:ascii="Times New Roman" w:hAnsi="Times New Roman" w:cs="Times New Roman"/>
+          <w:sz w:val="20"/>
+          <w:szCs w:val="20"/>
+          <w:lang w:val="en-GB"/>
+        </w:rPr>
+        <w:t>tidyverse</w:t>
+      </w:r>
+      <w:proofErr w:type="spellEnd"/>
+      <w:r>
+        <w:rPr>
+          <w:rFonts w:ascii="Times New Roman" w:hAnsi="Times New Roman" w:cs="Times New Roman"/>
+          <w:sz w:val="20"/>
+          <w:szCs w:val="20"/>
+          <w:lang w:val="en-GB"/>
+        </w:rPr>
+        <w:t xml:space="preserve">, ggplot2, </w:t>
+      </w:r>
+      <w:proofErr w:type="spellStart"/>
+      <w:r>
+        <w:rPr>
+          <w:rFonts w:ascii="Times New Roman" w:hAnsi="Times New Roman" w:cs="Times New Roman"/>
+          <w:sz w:val="20"/>
+          <w:szCs w:val="20"/>
+          <w:lang w:val="en-GB"/>
+        </w:rPr>
+        <w:t>igraph</w:t>
+      </w:r>
+      <w:proofErr w:type="spellEnd"/>
+      <w:r>
+        <w:rPr>
+          <w:rFonts w:ascii="Times New Roman" w:hAnsi="Times New Roman" w:cs="Times New Roman"/>
+          <w:sz w:val="20"/>
+          <w:szCs w:val="20"/>
+          <w:lang w:val="en-GB"/>
+        </w:rPr>
+        <w:t>), SQL</w:t>
       </w:r>
     </w:p>
     <w:p>
@@ -1072,7 +1099,67 @@
           <w:szCs w:val="20"/>
           <w:lang w:val="en-GB"/>
         </w:rPr>
-        <w:t>Tableau, PowerBI, Gephi, MS Excel, MS PowerPoint, Plotly, Jupyter Notebook, SAS</w:t>
+        <w:t xml:space="preserve">Tableau, </w:t>
+      </w:r>
+      <w:proofErr w:type="spellStart"/>
+      <w:r>
+        <w:rPr>
+          <w:rFonts w:ascii="Times New Roman" w:hAnsi="Times New Roman" w:cs="Times New Roman"/>
+          <w:sz w:val="20"/>
+          <w:szCs w:val="20"/>
+          <w:lang w:val="en-GB"/>
+        </w:rPr>
+        <w:t>PowerBI</w:t>
+      </w:r>
+      <w:proofErr w:type="spellEnd"/>
+      <w:r>
+        <w:rPr>
+          <w:rFonts w:ascii="Times New Roman" w:hAnsi="Times New Roman" w:cs="Times New Roman"/>
+          <w:sz w:val="20"/>
+          <w:szCs w:val="20"/>
+          <w:lang w:val="en-GB"/>
+        </w:rPr>
+        <w:t xml:space="preserve">, Gephi, MS Excel, MS PowerPoint, </w:t>
+      </w:r>
+      <w:proofErr w:type="spellStart"/>
+      <w:r>
+        <w:rPr>
+          <w:rFonts w:ascii="Times New Roman" w:hAnsi="Times New Roman" w:cs="Times New Roman"/>
+          <w:sz w:val="20"/>
+          <w:szCs w:val="20"/>
+          <w:lang w:val="en-GB"/>
+        </w:rPr>
+        <w:t>Plotly</w:t>
+      </w:r>
+      <w:proofErr w:type="spellEnd"/>
+      <w:r>
+        <w:rPr>
+          <w:rFonts w:ascii="Times New Roman" w:hAnsi="Times New Roman" w:cs="Times New Roman"/>
+          <w:sz w:val="20"/>
+          <w:szCs w:val="20"/>
+          <w:lang w:val="en-GB"/>
+        </w:rPr>
+        <w:t xml:space="preserve">, </w:t>
+      </w:r>
+      <w:proofErr w:type="spellStart"/>
+      <w:r>
+        <w:rPr>
+          <w:rFonts w:ascii="Times New Roman" w:hAnsi="Times New Roman" w:cs="Times New Roman"/>
+          <w:sz w:val="20"/>
+          <w:szCs w:val="20"/>
+          <w:lang w:val="en-GB"/>
+        </w:rPr>
+        <w:t>Jupyter</w:t>
+      </w:r>
+      <w:proofErr w:type="spellEnd"/>
+      <w:r>
+        <w:rPr>
+          <w:rFonts w:ascii="Times New Roman" w:hAnsi="Times New Roman" w:cs="Times New Roman"/>
+          <w:sz w:val="20"/>
+          <w:szCs w:val="20"/>
+          <w:lang w:val="en-GB"/>
+        </w:rPr>
+        <w:t xml:space="preserve"> Notebook, SAS</w:t>
       </w:r>
     </w:p>
     <w:p>
@@ -1118,8 +1205,9 @@
           <w:szCs w:val="20"/>
           <w:lang w:val="en-GB"/>
         </w:rPr>
-        <w:t xml:space="preserve"> Git, BitBucket</w:t>
-      </w:r>
+        <w:t xml:space="preserve"> Git, </w:t>
+      </w:r>
+      <w:proofErr w:type="spellStart"/>
       <w:r>
         <w:rPr>
           <w:rFonts w:ascii="Times New Roman" w:hAnsi="Times New Roman" w:cs="Times New Roman"/>
@@ -1127,7 +1215,37 @@
           <w:szCs w:val="20"/>
           <w:lang w:val="en-GB"/>
         </w:rPr>
-        <w:t>, AWS CodeCommit, Jira</w:t>
+        <w:t>BitBucket</w:t>
+      </w:r>
+      <w:proofErr w:type="spellEnd"/>
+      <w:r>
+        <w:rPr>
+          <w:rFonts w:ascii="Times New Roman" w:hAnsi="Times New Roman" w:cs="Times New Roman"/>
+          <w:sz w:val="20"/>
+          <w:szCs w:val="20"/>
+          <w:lang w:val="en-GB"/>
+        </w:rPr>
+        <w:t xml:space="preserve">, AWS </w:t>
+      </w:r>
+      <w:proofErr w:type="spellStart"/>
+      <w:r>
+        <w:rPr>
+          <w:rFonts w:ascii="Times New Roman" w:hAnsi="Times New Roman" w:cs="Times New Roman"/>
+          <w:sz w:val="20"/>
+          <w:szCs w:val="20"/>
+          <w:lang w:val="en-GB"/>
+        </w:rPr>
+        <w:t>CodeCommit</w:t>
+      </w:r>
+      <w:proofErr w:type="spellEnd"/>
+      <w:r>
+        <w:rPr>
+          <w:rFonts w:ascii="Times New Roman" w:hAnsi="Times New Roman" w:cs="Times New Roman"/>
+          <w:sz w:val="20"/>
+          <w:szCs w:val="20"/>
+          <w:lang w:val="en-GB"/>
+        </w:rPr>
+        <w:t>, Jira</w:t>
       </w:r>
     </w:p>
     <w:p>
@@ -1270,7 +1388,31 @@
           <w:sz w:val="20"/>
           <w:szCs w:val="20"/>
         </w:rPr>
-        <w:t>Data Science Intern (Full-time)                                                                       Boston, US; Jun ‘20 – Aug ‘20</w:t>
+        <w:t>Data Science Intern (Full-</w:t>
+      </w:r>
+      <w:proofErr w:type="gramStart"/>
+      <w:r>
+        <w:rPr>
+          <w:rFonts w:ascii="Times New Roman" w:hAnsi="Times New Roman" w:cs="Times New Roman"/>
+          <w:b/>
+          <w:bCs/>
+          <w:i/>
+          <w:sz w:val="20"/>
+          <w:szCs w:val="20"/>
+        </w:rPr>
+        <w:t xml:space="preserve">time)   </w:t>
+      </w:r>
+      <w:proofErr w:type="gramEnd"/>
+      <w:r>
+        <w:rPr>
+          <w:rFonts w:ascii="Times New Roman" w:hAnsi="Times New Roman" w:cs="Times New Roman"/>
+          <w:b/>
+          <w:bCs/>
+          <w:i/>
+          <w:sz w:val="20"/>
+          <w:szCs w:val="20"/>
+        </w:rPr>
+        <w:t xml:space="preserve">                                                                    Boston, US; Jun ‘20 – Aug ‘20</w:t>
       </w:r>
     </w:p>
     <w:p>
@@ -1297,16 +1439,7 @@
           <w:sz w:val="20"/>
           <w:szCs w:val="20"/>
         </w:rPr>
-        <w:t>Identified bottlenecks in oil tank height estimation and i</w:t>
-      </w:r>
-      <w:r>
-        <w:rPr>
-          <w:rFonts w:ascii="Times New Roman" w:hAnsi="Times New Roman" w:cs="Times New Roman"/>
-          <w:iCs/>
-          <w:sz w:val="20"/>
-          <w:szCs w:val="20"/>
-        </w:rPr>
-        <w:t>mplemented a production allocation system to determine financial revenue</w:t>
+        <w:t>Identified bottlenecks in oil tank height estimation and implemented a production allocation system to determine financial revenue</w:t>
       </w:r>
     </w:p>
     <w:p>
@@ -1570,16 +1703,38 @@
           <w:sz w:val="20"/>
           <w:szCs w:val="20"/>
         </w:rPr>
-        <w:t>Associate Data Scientist (Full-time)</w:t>
-      </w:r>
-      <w:r>
-        <w:rPr>
-          <w:rFonts w:ascii="Times New Roman" w:hAnsi="Times New Roman" w:cs="Times New Roman"/>
+        <w:t>Associate Data Scientist (Full-</w:t>
+      </w:r>
+      <w:proofErr w:type="gramStart"/>
+      <w:r>
+        <w:rPr>
+          <w:rFonts w:ascii="Times New Roman" w:hAnsi="Times New Roman" w:cs="Times New Roman"/>
+          <w:b/>
+          <w:bCs/>
           <w:i/>
           <w:sz w:val="20"/>
           <w:szCs w:val="20"/>
         </w:rPr>
-        <w:t xml:space="preserve">                                                                     </w:t>
+        <w:t>time)</w:t>
+      </w:r>
+      <w:r>
+        <w:rPr>
+          <w:rFonts w:ascii="Times New Roman" w:hAnsi="Times New Roman" w:cs="Times New Roman"/>
+          <w:i/>
+          <w:sz w:val="20"/>
+          <w:szCs w:val="20"/>
+        </w:rPr>
+        <w:t xml:space="preserve">   </w:t>
+      </w:r>
+      <w:proofErr w:type="gramEnd"/>
+      <w:r>
+        <w:rPr>
+          <w:rFonts w:ascii="Times New Roman" w:hAnsi="Times New Roman" w:cs="Times New Roman"/>
+          <w:i/>
+          <w:sz w:val="20"/>
+          <w:szCs w:val="20"/>
+        </w:rPr>
+        <w:t xml:space="preserve">                                                                  </w:t>
       </w:r>
       <w:r>
         <w:rPr>
@@ -1992,7 +2147,27 @@
           <w:sz w:val="20"/>
           <w:szCs w:val="20"/>
         </w:rPr>
-        <w:t xml:space="preserve"> Rekognition, EC2, S3 for </w:t>
+        <w:t xml:space="preserve"> </w:t>
+      </w:r>
+      <w:proofErr w:type="spellStart"/>
+      <w:r>
+        <w:rPr>
+          <w:rFonts w:ascii="Times New Roman" w:hAnsi="Times New Roman" w:cs="Times New Roman"/>
+          <w:iCs/>
+          <w:sz w:val="20"/>
+          <w:szCs w:val="20"/>
+        </w:rPr>
+        <w:t>Rekognition</w:t>
+      </w:r>
+      <w:proofErr w:type="spellEnd"/>
+      <w:r>
+        <w:rPr>
+          <w:rFonts w:ascii="Times New Roman" w:hAnsi="Times New Roman" w:cs="Times New Roman"/>
+          <w:iCs/>
+          <w:sz w:val="20"/>
+          <w:szCs w:val="20"/>
+        </w:rPr>
+        <w:t xml:space="preserve">, EC2, S3 for </w:t>
       </w:r>
       <w:r>
         <w:rPr>
@@ -2081,15 +2256,27 @@
           <w:sz w:val="20"/>
           <w:szCs w:val="20"/>
         </w:rPr>
-        <w:t xml:space="preserve"> (Part-time)</w:t>
-      </w:r>
-      <w:r>
-        <w:rPr>
-          <w:rFonts w:ascii="Times New Roman" w:hAnsi="Times New Roman" w:cs="Times New Roman"/>
+        <w:t xml:space="preserve"> (Part-</w:t>
+      </w:r>
+      <w:proofErr w:type="gramStart"/>
+      <w:r>
+        <w:rPr>
+          <w:rFonts w:ascii="Times New Roman" w:hAnsi="Times New Roman" w:cs="Times New Roman"/>
+          <w:b/>
+          <w:bCs/>
           <w:i/>
           <w:sz w:val="20"/>
           <w:szCs w:val="20"/>
         </w:rPr>
+        <w:t>time)</w:t>
+      </w:r>
+      <w:r>
+        <w:rPr>
+          <w:rFonts w:ascii="Times New Roman" w:hAnsi="Times New Roman" w:cs="Times New Roman"/>
+          <w:i/>
+          <w:sz w:val="20"/>
+          <w:szCs w:val="20"/>
+        </w:rPr>
         <w:t xml:space="preserve">  </w:t>
       </w:r>
       <w:r>
@@ -2099,7 +2286,17 @@
           <w:sz w:val="20"/>
           <w:szCs w:val="20"/>
         </w:rPr>
-        <w:t xml:space="preserve">                                                     </w:t>
+        <w:t xml:space="preserve"> </w:t>
+      </w:r>
+      <w:proofErr w:type="gramEnd"/>
+      <w:r>
+        <w:rPr>
+          <w:rFonts w:ascii="Times New Roman" w:hAnsi="Times New Roman" w:cs="Times New Roman"/>
+          <w:i/>
+          <w:sz w:val="20"/>
+          <w:szCs w:val="20"/>
+        </w:rPr>
+        <w:t xml:space="preserve">                                                    </w:t>
       </w:r>
       <w:r>
         <w:rPr>
@@ -2342,7 +2539,27 @@
           <w:sz w:val="20"/>
           <w:szCs w:val="20"/>
         </w:rPr>
-        <w:t>to integrate Jupyter notebooks and MIDST tool</w:t>
+        <w:t xml:space="preserve">to integrate </w:t>
+      </w:r>
+      <w:proofErr w:type="spellStart"/>
+      <w:r>
+        <w:rPr>
+          <w:rFonts w:ascii="Times New Roman" w:hAnsi="Times New Roman" w:cs="Times New Roman"/>
+          <w:iCs/>
+          <w:sz w:val="20"/>
+          <w:szCs w:val="20"/>
+        </w:rPr>
+        <w:t>Jupyter</w:t>
+      </w:r>
+      <w:proofErr w:type="spellEnd"/>
+      <w:r>
+        <w:rPr>
+          <w:rFonts w:ascii="Times New Roman" w:hAnsi="Times New Roman" w:cs="Times New Roman"/>
+          <w:iCs/>
+          <w:sz w:val="20"/>
+          <w:szCs w:val="20"/>
+        </w:rPr>
+        <w:t xml:space="preserve"> notebooks and MIDST tool</w:t>
       </w:r>
     </w:p>
     <w:p>
@@ -2379,7 +2596,7 @@
           <w:sz w:val="24"/>
           <w:szCs w:val="24"/>
         </w:rPr>
-        <w:t>PROJECTS</w:t>
+        <w:t>PUBLICATIONS</w:t>
       </w:r>
     </w:p>
     <w:p>
@@ -2399,108 +2616,20 @@
         <w:rPr>
           <w:rFonts w:ascii="Times New Roman" w:hAnsi="Times New Roman" w:cs="Times New Roman"/>
           <w:b/>
-          <w:sz w:val="20"/>
-          <w:szCs w:val="20"/>
-        </w:rPr>
-      </w:pPr>
-      <w:r>
-        <w:rPr>
-          <w:rFonts w:ascii="Times New Roman" w:hAnsi="Times New Roman" w:cs="Times New Roman"/>
-          <w:b/>
-          <w:sz w:val="20"/>
-          <w:szCs w:val="20"/>
-        </w:rPr>
-        <w:t xml:space="preserve">Sentiment </w:t>
-      </w:r>
-      <w:r>
-        <w:rPr>
-          <w:rFonts w:ascii="Times New Roman" w:hAnsi="Times New Roman" w:cs="Times New Roman"/>
-          <w:b/>
-          <w:sz w:val="20"/>
-          <w:szCs w:val="20"/>
-        </w:rPr>
-        <w:t>a</w:t>
-      </w:r>
-      <w:r>
-        <w:rPr>
-          <w:rFonts w:ascii="Times New Roman" w:hAnsi="Times New Roman" w:cs="Times New Roman"/>
-          <w:b/>
-          <w:sz w:val="20"/>
-          <w:szCs w:val="20"/>
-        </w:rPr>
-        <w:t xml:space="preserve">nalysis of </w:t>
-      </w:r>
-      <w:r>
-        <w:rPr>
-          <w:rFonts w:ascii="Times New Roman" w:hAnsi="Times New Roman" w:cs="Times New Roman"/>
-          <w:b/>
-          <w:sz w:val="20"/>
-          <w:szCs w:val="20"/>
-        </w:rPr>
-        <w:t>d</w:t>
-      </w:r>
-      <w:r>
-        <w:rPr>
-          <w:rFonts w:ascii="Times New Roman" w:hAnsi="Times New Roman" w:cs="Times New Roman"/>
-          <w:b/>
-          <w:sz w:val="20"/>
-          <w:szCs w:val="20"/>
-        </w:rPr>
-        <w:t xml:space="preserve">rug </w:t>
-      </w:r>
-      <w:r>
-        <w:rPr>
-          <w:rFonts w:ascii="Times New Roman" w:hAnsi="Times New Roman" w:cs="Times New Roman"/>
-          <w:b/>
-          <w:sz w:val="20"/>
-          <w:szCs w:val="20"/>
-        </w:rPr>
-        <w:t>r</w:t>
-      </w:r>
-      <w:r>
-        <w:rPr>
-          <w:rFonts w:ascii="Times New Roman" w:hAnsi="Times New Roman" w:cs="Times New Roman"/>
-          <w:b/>
-          <w:sz w:val="20"/>
-          <w:szCs w:val="20"/>
-        </w:rPr>
-        <w:t>eviews (NLP and M</w:t>
-      </w:r>
-      <w:r>
-        <w:rPr>
-          <w:rFonts w:ascii="Times New Roman" w:hAnsi="Times New Roman" w:cs="Times New Roman"/>
-          <w:b/>
-          <w:sz w:val="20"/>
-          <w:szCs w:val="20"/>
-        </w:rPr>
-        <w:t>achine Learning</w:t>
-      </w:r>
-      <w:r>
-        <w:rPr>
-          <w:rFonts w:ascii="Times New Roman" w:hAnsi="Times New Roman" w:cs="Times New Roman"/>
-          <w:b/>
-          <w:sz w:val="20"/>
-          <w:szCs w:val="20"/>
-        </w:rPr>
-        <w:t xml:space="preserve">)                                            </w:t>
-      </w:r>
-      <w:r>
-        <w:rPr>
-          <w:rFonts w:ascii="Times New Roman" w:hAnsi="Times New Roman" w:cs="Times New Roman"/>
-          <w:b/>
-          <w:sz w:val="20"/>
-          <w:szCs w:val="20"/>
-        </w:rPr>
-        <w:t xml:space="preserve">       </w:t>
-      </w:r>
-      <w:r>
-        <w:rPr>
-          <w:rFonts w:ascii="Times New Roman" w:hAnsi="Times New Roman" w:cs="Times New Roman"/>
-          <w:b/>
-          <w:sz w:val="20"/>
-          <w:szCs w:val="20"/>
-        </w:rPr>
-        <w:t xml:space="preserve"> </w:t>
+          <w:i/>
+          <w:iCs/>
+          <w:sz w:val="20"/>
+          <w:szCs w:val="20"/>
+        </w:rPr>
+      </w:pPr>
+      <w:r>
+        <w:rPr>
+          <w:rFonts w:ascii="Times New Roman" w:hAnsi="Times New Roman" w:cs="Times New Roman"/>
+          <w:b/>
+          <w:sz w:val="20"/>
+          <w:szCs w:val="20"/>
+        </w:rPr>
+        <w:t xml:space="preserve">Automatic license plate recognition (ALPR) (Machine Learning and Deep Learning)                    </w:t>
       </w:r>
       <w:hyperlink r:id="rId11" w:history="1">
         <w:r>
@@ -2535,29 +2664,7 @@
           <w:sz w:val="20"/>
           <w:szCs w:val="20"/>
         </w:rPr>
-        <w:t>Ju</w:t>
-      </w:r>
-      <w:r>
-        <w:rPr>
-          <w:rFonts w:ascii="Times New Roman" w:hAnsi="Times New Roman" w:cs="Times New Roman"/>
-          <w:b/>
-          <w:i/>
-          <w:iCs/>
-          <w:sz w:val="20"/>
-          <w:szCs w:val="20"/>
-        </w:rPr>
-        <w:t>l</w:t>
-      </w:r>
-      <w:r>
-        <w:rPr>
-          <w:rFonts w:ascii="Times New Roman" w:hAnsi="Times New Roman" w:cs="Times New Roman"/>
-          <w:b/>
-          <w:i/>
-          <w:iCs/>
-          <w:sz w:val="20"/>
-          <w:szCs w:val="20"/>
-        </w:rPr>
-        <w:t xml:space="preserve"> ‘20 – Aug ‘20</w:t>
+        <w:t>Jul ‘17 – Jun ‘18</w:t>
       </w:r>
     </w:p>
     <w:p>
@@ -2565,60 +2672,69 @@
         <w:pStyle w:val="NoSpacing"/>
         <w:numPr>
           <w:ilvl w:val="0"/>
-          <w:numId w:val="39"/>
+          <w:numId w:val="30"/>
         </w:numPr>
         <w:ind w:left="180" w:hanging="180"/>
         <w:rPr>
           <w:rFonts w:ascii="Times New Roman" w:hAnsi="Times New Roman" w:cs="Times New Roman"/>
-          <w:bCs/>
-          <w:sz w:val="20"/>
-          <w:szCs w:val="20"/>
-        </w:rPr>
-      </w:pPr>
-      <w:r>
-        <w:rPr>
-          <w:rFonts w:ascii="Times New Roman" w:hAnsi="Times New Roman" w:cs="Times New Roman"/>
-          <w:bCs/>
-          <w:sz w:val="20"/>
-          <w:szCs w:val="20"/>
-        </w:rPr>
-        <w:t>Analyzed 215K patient reviews to e</w:t>
-      </w:r>
-      <w:r>
-        <w:rPr>
-          <w:rFonts w:ascii="Times New Roman" w:hAnsi="Times New Roman" w:cs="Times New Roman"/>
-          <w:bCs/>
-          <w:sz w:val="20"/>
-          <w:szCs w:val="20"/>
-        </w:rPr>
-        <w:t xml:space="preserve">mpower </w:t>
-      </w:r>
-      <w:r>
-        <w:rPr>
-          <w:rFonts w:ascii="Times New Roman" w:hAnsi="Times New Roman" w:cs="Times New Roman"/>
-          <w:bCs/>
-          <w:sz w:val="20"/>
-          <w:szCs w:val="20"/>
-        </w:rPr>
-        <w:t xml:space="preserve">drug </w:t>
-      </w:r>
-      <w:r>
-        <w:rPr>
-          <w:rFonts w:ascii="Times New Roman" w:hAnsi="Times New Roman" w:cs="Times New Roman"/>
-          <w:bCs/>
-          <w:sz w:val="20"/>
-          <w:szCs w:val="20"/>
-        </w:rPr>
-        <w:t xml:space="preserve">manufacturers to provide better customer service by </w:t>
-      </w:r>
-      <w:r>
-        <w:rPr>
-          <w:rFonts w:ascii="Times New Roman" w:hAnsi="Times New Roman" w:cs="Times New Roman"/>
-          <w:bCs/>
-          <w:sz w:val="20"/>
-          <w:szCs w:val="20"/>
-        </w:rPr>
-        <w:t xml:space="preserve">determining review sentiment </w:t>
+          <w:iCs/>
+          <w:sz w:val="20"/>
+          <w:szCs w:val="20"/>
+        </w:rPr>
+      </w:pPr>
+      <w:r>
+        <w:rPr>
+          <w:rFonts w:ascii="Times New Roman" w:hAnsi="Times New Roman" w:cs="Times New Roman"/>
+          <w:iCs/>
+          <w:sz w:val="20"/>
+          <w:szCs w:val="20"/>
+        </w:rPr>
+        <w:t>Published in Springer</w:t>
+      </w:r>
+      <w:r>
+        <w:rPr>
+          <w:rFonts w:ascii="Times New Roman" w:hAnsi="Times New Roman" w:cs="Times New Roman"/>
+          <w:iCs/>
+          <w:sz w:val="20"/>
+          <w:szCs w:val="20"/>
+        </w:rPr>
+        <w:t xml:space="preserve"> Communications in Computer and Information Science</w:t>
+      </w:r>
+      <w:r>
+        <w:rPr>
+          <w:rFonts w:ascii="Times New Roman" w:hAnsi="Times New Roman" w:cs="Times New Roman"/>
+          <w:iCs/>
+          <w:sz w:val="20"/>
+          <w:szCs w:val="20"/>
+        </w:rPr>
+        <w:t xml:space="preserve"> </w:t>
+      </w:r>
+      <w:r>
+        <w:rPr>
+          <w:rFonts w:ascii="Times New Roman" w:hAnsi="Times New Roman" w:cs="Times New Roman"/>
+          <w:iCs/>
+          <w:sz w:val="20"/>
+          <w:szCs w:val="20"/>
+        </w:rPr>
+        <w:t>(</w:t>
+      </w:r>
+      <w:r>
+        <w:rPr>
+          <w:rFonts w:ascii="Times New Roman" w:hAnsi="Times New Roman" w:cs="Times New Roman"/>
+          <w:iCs/>
+          <w:sz w:val="20"/>
+          <w:szCs w:val="20"/>
+        </w:rPr>
+        <w:t>volume 941, Chapter 4: Advances in Data Science</w:t>
+      </w:r>
+      <w:r>
+        <w:rPr>
+          <w:rFonts w:ascii="Times New Roman" w:hAnsi="Times New Roman" w:cs="Times New Roman"/>
+          <w:iCs/>
+          <w:sz w:val="20"/>
+          <w:szCs w:val="20"/>
+        </w:rPr>
+        <w:t>)</w:t>
       </w:r>
     </w:p>
     <w:p>
@@ -2626,87 +2742,60 @@
         <w:pStyle w:val="NoSpacing"/>
         <w:numPr>
           <w:ilvl w:val="0"/>
-          <w:numId w:val="39"/>
+          <w:numId w:val="20"/>
         </w:numPr>
-        <w:ind w:left="180" w:hanging="180"/>
-        <w:rPr>
-          <w:rFonts w:ascii="Times New Roman" w:hAnsi="Times New Roman" w:cs="Times New Roman"/>
-          <w:b/>
-          <w:sz w:val="20"/>
-          <w:szCs w:val="20"/>
-        </w:rPr>
-      </w:pPr>
-      <w:r>
-        <w:rPr>
-          <w:rFonts w:ascii="Times New Roman" w:hAnsi="Times New Roman" w:cs="Times New Roman"/>
-          <w:bCs/>
-          <w:sz w:val="20"/>
-          <w:szCs w:val="20"/>
-        </w:rPr>
-        <w:t>Achieved a</w:t>
-      </w:r>
-      <w:r>
-        <w:rPr>
-          <w:rFonts w:ascii="Times New Roman" w:hAnsi="Times New Roman" w:cs="Times New Roman"/>
-          <w:bCs/>
-          <w:sz w:val="20"/>
-          <w:szCs w:val="20"/>
-        </w:rPr>
-        <w:t>n</w:t>
-      </w:r>
-      <w:r>
-        <w:rPr>
-          <w:rFonts w:ascii="Times New Roman" w:hAnsi="Times New Roman" w:cs="Times New Roman"/>
-          <w:bCs/>
-          <w:sz w:val="20"/>
-          <w:szCs w:val="20"/>
-        </w:rPr>
-        <w:t xml:space="preserve"> F-score of 0.85 on </w:t>
-      </w:r>
-      <w:r>
-        <w:rPr>
-          <w:rFonts w:ascii="Times New Roman" w:hAnsi="Times New Roman" w:cs="Times New Roman"/>
-          <w:bCs/>
-          <w:sz w:val="20"/>
-          <w:szCs w:val="20"/>
-        </w:rPr>
-        <w:t xml:space="preserve">the </w:t>
-      </w:r>
-      <w:r>
-        <w:rPr>
-          <w:rFonts w:ascii="Times New Roman" w:hAnsi="Times New Roman" w:cs="Times New Roman"/>
-          <w:bCs/>
-          <w:sz w:val="20"/>
-          <w:szCs w:val="20"/>
-        </w:rPr>
-        <w:t>LinearSVC model by applying</w:t>
-      </w:r>
-      <w:r>
-        <w:rPr>
-          <w:rFonts w:ascii="Times New Roman" w:hAnsi="Times New Roman" w:cs="Times New Roman"/>
-          <w:bCs/>
-          <w:sz w:val="20"/>
-          <w:szCs w:val="20"/>
-        </w:rPr>
-        <w:t xml:space="preserve"> unigram</w:t>
-      </w:r>
-      <w:r>
-        <w:rPr>
-          <w:rFonts w:ascii="Times New Roman" w:hAnsi="Times New Roman" w:cs="Times New Roman"/>
-          <w:bCs/>
-          <w:sz w:val="20"/>
-          <w:szCs w:val="20"/>
-        </w:rPr>
-        <w:t xml:space="preserve"> bigrams and custom vocabulary</w:t>
-      </w:r>
-      <w:r>
-        <w:rPr>
-          <w:rFonts w:ascii="Times New Roman" w:hAnsi="Times New Roman" w:cs="Times New Roman"/>
-          <w:bCs/>
-          <w:sz w:val="20"/>
-          <w:szCs w:val="20"/>
-        </w:rPr>
-        <w:t xml:space="preserve"> to predict sentiment</w:t>
+        <w:ind w:left="181" w:hanging="181"/>
+        <w:rPr>
+          <w:rFonts w:ascii="Times New Roman" w:hAnsi="Times New Roman" w:cs="Times New Roman"/>
+          <w:iCs/>
+          <w:sz w:val="20"/>
+          <w:szCs w:val="20"/>
+        </w:rPr>
+      </w:pPr>
+      <w:r>
+        <w:rPr>
+          <w:rFonts w:ascii="Times New Roman" w:hAnsi="Times New Roman" w:cs="Times New Roman"/>
+          <w:iCs/>
+          <w:sz w:val="20"/>
+          <w:szCs w:val="20"/>
+        </w:rPr>
+        <w:t>Created a 43K car</w:t>
+      </w:r>
+      <w:r>
+        <w:rPr>
+          <w:rFonts w:ascii="Times New Roman" w:hAnsi="Times New Roman" w:cs="Times New Roman"/>
+          <w:iCs/>
+          <w:sz w:val="20"/>
+          <w:szCs w:val="20"/>
+        </w:rPr>
+        <w:t xml:space="preserve"> image</w:t>
+      </w:r>
+      <w:r>
+        <w:rPr>
+          <w:rFonts w:ascii="Times New Roman" w:hAnsi="Times New Roman" w:cs="Times New Roman"/>
+          <w:iCs/>
+          <w:sz w:val="20"/>
+          <w:szCs w:val="20"/>
+        </w:rPr>
+        <w:t xml:space="preserve"> dataset to </w:t>
+      </w:r>
+      <w:r>
+        <w:rPr>
+          <w:rFonts w:ascii="Times New Roman" w:hAnsi="Times New Roman" w:cs="Times New Roman"/>
+          <w:iCs/>
+          <w:sz w:val="20"/>
+          <w:szCs w:val="20"/>
+        </w:rPr>
+        <w:t>deploy</w:t>
+      </w:r>
+      <w:r>
+        <w:rPr>
+          <w:rFonts w:ascii="Times New Roman" w:hAnsi="Times New Roman" w:cs="Times New Roman"/>
+          <w:iCs/>
+          <w:sz w:val="20"/>
+          <w:szCs w:val="20"/>
+        </w:rPr>
+        <w:t xml:space="preserve"> an Automatic License Plate Recognition system to decongest tollways by 95% in Python</w:t>
       </w:r>
     </w:p>
     <w:p>
@@ -2714,51 +2803,114 @@
         <w:pStyle w:val="NoSpacing"/>
         <w:numPr>
           <w:ilvl w:val="0"/>
-          <w:numId w:val="39"/>
+          <w:numId w:val="20"/>
         </w:numPr>
-        <w:ind w:left="180" w:hanging="180"/>
-        <w:rPr>
-          <w:rFonts w:ascii="Times New Roman" w:hAnsi="Times New Roman" w:cs="Times New Roman"/>
-          <w:b/>
-          <w:sz w:val="20"/>
-          <w:szCs w:val="20"/>
-        </w:rPr>
-      </w:pPr>
-      <w:r>
-        <w:rPr>
-          <w:rFonts w:ascii="Times New Roman" w:hAnsi="Times New Roman" w:cs="Times New Roman"/>
-          <w:bCs/>
-          <w:sz w:val="20"/>
-          <w:szCs w:val="20"/>
-        </w:rPr>
-        <w:t xml:space="preserve">Conducted a comparative study </w:t>
-      </w:r>
-      <w:r>
-        <w:rPr>
-          <w:rFonts w:ascii="Times New Roman" w:hAnsi="Times New Roman" w:cs="Times New Roman"/>
-          <w:bCs/>
-          <w:sz w:val="20"/>
-          <w:szCs w:val="20"/>
-        </w:rPr>
-        <w:t xml:space="preserve">between SVM and Naïve Bayes models </w:t>
-      </w:r>
-      <w:r>
-        <w:rPr>
-          <w:rFonts w:ascii="Times New Roman" w:hAnsi="Times New Roman" w:cs="Times New Roman"/>
-          <w:bCs/>
-          <w:sz w:val="20"/>
-          <w:szCs w:val="20"/>
-        </w:rPr>
-        <w:t>for text classification</w:t>
-      </w:r>
-      <w:r>
-        <w:rPr>
-          <w:rFonts w:ascii="Times New Roman" w:hAnsi="Times New Roman" w:cs="Times New Roman"/>
-          <w:bCs/>
-          <w:sz w:val="20"/>
-          <w:szCs w:val="20"/>
-        </w:rPr>
-        <w:t xml:space="preserve"> to discover ambiguous reviews</w:t>
+        <w:ind w:left="181" w:hanging="177"/>
+        <w:rPr>
+          <w:rFonts w:ascii="Times New Roman" w:hAnsi="Times New Roman" w:cs="Times New Roman"/>
+          <w:iCs/>
+          <w:sz w:val="20"/>
+          <w:szCs w:val="20"/>
+        </w:rPr>
+      </w:pPr>
+      <w:r>
+        <w:rPr>
+          <w:rFonts w:ascii="Times New Roman" w:hAnsi="Times New Roman" w:cs="Times New Roman"/>
+          <w:iCs/>
+          <w:sz w:val="20"/>
+          <w:szCs w:val="20"/>
+        </w:rPr>
+        <w:t xml:space="preserve">Enhanced existing </w:t>
+      </w:r>
+      <w:r>
+        <w:rPr>
+          <w:rFonts w:ascii="Times New Roman" w:hAnsi="Times New Roman" w:cs="Times New Roman"/>
+          <w:iCs/>
+          <w:sz w:val="20"/>
+          <w:szCs w:val="20"/>
+        </w:rPr>
+        <w:t xml:space="preserve">ALPR </w:t>
+      </w:r>
+      <w:r>
+        <w:rPr>
+          <w:rFonts w:ascii="Times New Roman" w:hAnsi="Times New Roman" w:cs="Times New Roman"/>
+          <w:iCs/>
+          <w:sz w:val="20"/>
+          <w:szCs w:val="20"/>
+        </w:rPr>
+        <w:t xml:space="preserve">system </w:t>
+      </w:r>
+      <w:r>
+        <w:rPr>
+          <w:rFonts w:ascii="Times New Roman" w:hAnsi="Times New Roman" w:cs="Times New Roman"/>
+          <w:iCs/>
+          <w:sz w:val="20"/>
+          <w:szCs w:val="20"/>
+        </w:rPr>
+        <w:t xml:space="preserve">using </w:t>
+      </w:r>
+      <w:r>
+        <w:rPr>
+          <w:rFonts w:ascii="Times New Roman" w:hAnsi="Times New Roman" w:cs="Times New Roman"/>
+          <w:iCs/>
+          <w:sz w:val="20"/>
+          <w:szCs w:val="20"/>
+        </w:rPr>
+        <w:t xml:space="preserve">Computer Vision </w:t>
+      </w:r>
+      <w:r>
+        <w:rPr>
+          <w:rFonts w:ascii="Times New Roman" w:hAnsi="Times New Roman" w:cs="Times New Roman"/>
+          <w:iCs/>
+          <w:sz w:val="20"/>
+          <w:szCs w:val="20"/>
+        </w:rPr>
+        <w:t>and Semantic Segmentation</w:t>
+      </w:r>
+      <w:r>
+        <w:rPr>
+          <w:rFonts w:ascii="Times New Roman" w:hAnsi="Times New Roman" w:cs="Times New Roman"/>
+          <w:iCs/>
+          <w:sz w:val="20"/>
+          <w:szCs w:val="20"/>
+        </w:rPr>
+        <w:t xml:space="preserve"> techniques</w:t>
+      </w:r>
+      <w:r>
+        <w:rPr>
+          <w:rFonts w:ascii="Times New Roman" w:hAnsi="Times New Roman" w:cs="Times New Roman"/>
+          <w:iCs/>
+          <w:sz w:val="20"/>
+          <w:szCs w:val="20"/>
+        </w:rPr>
+        <w:t xml:space="preserve"> to </w:t>
+      </w:r>
+      <w:r>
+        <w:rPr>
+          <w:rFonts w:ascii="Times New Roman" w:hAnsi="Times New Roman" w:cs="Times New Roman"/>
+          <w:iCs/>
+          <w:sz w:val="20"/>
+          <w:szCs w:val="20"/>
+        </w:rPr>
+        <w:t xml:space="preserve">achieve </w:t>
+      </w:r>
+      <w:r>
+        <w:rPr>
+          <w:rFonts w:ascii="Times New Roman" w:hAnsi="Times New Roman" w:cs="Times New Roman"/>
+          <w:iCs/>
+          <w:sz w:val="20"/>
+          <w:szCs w:val="20"/>
+        </w:rPr>
+        <w:t xml:space="preserve">82% </w:t>
+      </w:r>
+      <w:r>
+        <w:rPr>
+          <w:rFonts w:ascii="Times New Roman" w:hAnsi="Times New Roman" w:cs="Times New Roman"/>
+          <w:iCs/>
+          <w:sz w:val="20"/>
+          <w:szCs w:val="20"/>
+        </w:rPr>
+        <w:t>test accuracy</w:t>
       </w:r>
     </w:p>
     <w:p>
@@ -2766,39 +2918,157 @@
         <w:pStyle w:val="NoSpacing"/>
         <w:rPr>
           <w:rFonts w:ascii="Times New Roman" w:hAnsi="Times New Roman" w:cs="Times New Roman"/>
-          <w:b/>
-          <w:sz w:val="12"/>
-          <w:szCs w:val="12"/>
+          <w:iCs/>
+          <w:sz w:val="8"/>
+          <w:szCs w:val="8"/>
         </w:rPr>
       </w:pPr>
     </w:p>
     <w:p>
       <w:pPr>
+        <w:pStyle w:val="Footer"/>
+        <w:pBdr>
+          <w:top w:val="single" w:sz="4" w:space="1" w:color="auto"/>
+          <w:bottom w:val="single" w:sz="4" w:space="1" w:color="auto"/>
+        </w:pBdr>
+        <w:jc w:val="center"/>
+        <w:rPr>
+          <w:rFonts w:ascii="Times New Roman" w:hAnsi="Times New Roman" w:cs="Times New Roman"/>
+          <w:sz w:val="24"/>
+          <w:szCs w:val="24"/>
+        </w:rPr>
+      </w:pPr>
+      <w:r>
+        <w:rPr>
+          <w:rFonts w:ascii="Times New Roman" w:hAnsi="Times New Roman" w:cs="Times New Roman"/>
+          <w:b/>
+          <w:bCs/>
+          <w:noProof/>
+          <w:sz w:val="24"/>
+          <w:szCs w:val="24"/>
+        </w:rPr>
+        <w:t>PROJECTS</w:t>
+      </w:r>
+    </w:p>
+    <w:p>
+      <w:pPr>
         <w:pStyle w:val="NoSpacing"/>
         <w:rPr>
           <w:rFonts w:ascii="Times New Roman" w:hAnsi="Times New Roman" w:cs="Times New Roman"/>
           <w:b/>
-          <w:sz w:val="20"/>
-          <w:szCs w:val="20"/>
-        </w:rPr>
-      </w:pPr>
-      <w:r>
-        <w:rPr>
-          <w:rFonts w:ascii="Times New Roman" w:hAnsi="Times New Roman" w:cs="Times New Roman"/>
-          <w:b/>
-          <w:sz w:val="20"/>
-          <w:szCs w:val="20"/>
-        </w:rPr>
-        <w:t xml:space="preserve">Replication study: </w:t>
-      </w:r>
-      <w:r>
-        <w:rPr>
-          <w:rFonts w:ascii="Times New Roman" w:hAnsi="Times New Roman" w:cs="Times New Roman"/>
-          <w:b/>
-          <w:sz w:val="20"/>
-          <w:szCs w:val="20"/>
-        </w:rPr>
-        <w:t xml:space="preserve">Designing sustainable online support (Social Network Analysis)                    </w:t>
+          <w:sz w:val="8"/>
+          <w:szCs w:val="8"/>
+        </w:rPr>
+      </w:pPr>
+    </w:p>
+    <w:p>
+      <w:pPr>
+        <w:pStyle w:val="NoSpacing"/>
+        <w:rPr>
+          <w:rFonts w:ascii="Times New Roman" w:hAnsi="Times New Roman" w:cs="Times New Roman"/>
+          <w:b/>
+          <w:sz w:val="20"/>
+          <w:szCs w:val="20"/>
+        </w:rPr>
+      </w:pPr>
+      <w:r>
+        <w:rPr>
+          <w:rFonts w:ascii="Times New Roman" w:hAnsi="Times New Roman" w:cs="Times New Roman"/>
+          <w:b/>
+          <w:sz w:val="20"/>
+          <w:szCs w:val="20"/>
+        </w:rPr>
+        <w:t xml:space="preserve">Sentiment </w:t>
+      </w:r>
+      <w:r>
+        <w:rPr>
+          <w:rFonts w:ascii="Times New Roman" w:hAnsi="Times New Roman" w:cs="Times New Roman"/>
+          <w:b/>
+          <w:sz w:val="20"/>
+          <w:szCs w:val="20"/>
+        </w:rPr>
+        <w:t>a</w:t>
+      </w:r>
+      <w:r>
+        <w:rPr>
+          <w:rFonts w:ascii="Times New Roman" w:hAnsi="Times New Roman" w:cs="Times New Roman"/>
+          <w:b/>
+          <w:sz w:val="20"/>
+          <w:szCs w:val="20"/>
+        </w:rPr>
+        <w:t xml:space="preserve">nalysis of </w:t>
+      </w:r>
+      <w:r>
+        <w:rPr>
+          <w:rFonts w:ascii="Times New Roman" w:hAnsi="Times New Roman" w:cs="Times New Roman"/>
+          <w:b/>
+          <w:sz w:val="20"/>
+          <w:szCs w:val="20"/>
+        </w:rPr>
+        <w:t>d</w:t>
+      </w:r>
+      <w:r>
+        <w:rPr>
+          <w:rFonts w:ascii="Times New Roman" w:hAnsi="Times New Roman" w:cs="Times New Roman"/>
+          <w:b/>
+          <w:sz w:val="20"/>
+          <w:szCs w:val="20"/>
+        </w:rPr>
+        <w:t xml:space="preserve">rug </w:t>
+      </w:r>
+      <w:r>
+        <w:rPr>
+          <w:rFonts w:ascii="Times New Roman" w:hAnsi="Times New Roman" w:cs="Times New Roman"/>
+          <w:b/>
+          <w:sz w:val="20"/>
+          <w:szCs w:val="20"/>
+        </w:rPr>
+        <w:t>r</w:t>
+      </w:r>
+      <w:r>
+        <w:rPr>
+          <w:rFonts w:ascii="Times New Roman" w:hAnsi="Times New Roman" w:cs="Times New Roman"/>
+          <w:b/>
+          <w:sz w:val="20"/>
+          <w:szCs w:val="20"/>
+        </w:rPr>
+        <w:t>eviews (NLP and M</w:t>
+      </w:r>
+      <w:r>
+        <w:rPr>
+          <w:rFonts w:ascii="Times New Roman" w:hAnsi="Times New Roman" w:cs="Times New Roman"/>
+          <w:b/>
+          <w:sz w:val="20"/>
+          <w:szCs w:val="20"/>
+        </w:rPr>
+        <w:t>achine Learning</w:t>
+      </w:r>
+      <w:r>
+        <w:rPr>
+          <w:rFonts w:ascii="Times New Roman" w:hAnsi="Times New Roman" w:cs="Times New Roman"/>
+          <w:b/>
+          <w:sz w:val="20"/>
+          <w:szCs w:val="20"/>
+        </w:rPr>
+        <w:t xml:space="preserve">)                                            </w:t>
+      </w:r>
+      <w:r>
+        <w:rPr>
+          <w:rFonts w:ascii="Times New Roman" w:hAnsi="Times New Roman" w:cs="Times New Roman"/>
+          <w:b/>
+          <w:sz w:val="20"/>
+          <w:szCs w:val="20"/>
+        </w:rPr>
+        <w:t xml:space="preserve">       </w:t>
+      </w:r>
+      <w:r>
+        <w:rPr>
+          <w:rFonts w:ascii="Times New Roman" w:hAnsi="Times New Roman" w:cs="Times New Roman"/>
+          <w:b/>
+          <w:sz w:val="20"/>
+          <w:szCs w:val="20"/>
+        </w:rPr>
+        <w:t xml:space="preserve"> </w:t>
       </w:r>
       <w:hyperlink r:id="rId12" w:history="1">
         <w:r>
@@ -2833,16 +3103,29 @@
           <w:sz w:val="20"/>
           <w:szCs w:val="20"/>
         </w:rPr>
-        <w:t>Mar ‘20 – May ‘20</w:t>
-      </w:r>
-      <w:r>
-        <w:rPr>
-          <w:rFonts w:ascii="Times New Roman" w:hAnsi="Times New Roman" w:cs="Times New Roman"/>
-          <w:b/>
-          <w:sz w:val="20"/>
-          <w:szCs w:val="20"/>
-        </w:rPr>
-        <w:t xml:space="preserve"> </w:t>
+        <w:t>Ju</w:t>
+      </w:r>
+      <w:r>
+        <w:rPr>
+          <w:rFonts w:ascii="Times New Roman" w:hAnsi="Times New Roman" w:cs="Times New Roman"/>
+          <w:b/>
+          <w:i/>
+          <w:iCs/>
+          <w:sz w:val="20"/>
+          <w:szCs w:val="20"/>
+        </w:rPr>
+        <w:t>l</w:t>
+      </w:r>
+      <w:r>
+        <w:rPr>
+          <w:rFonts w:ascii="Times New Roman" w:hAnsi="Times New Roman" w:cs="Times New Roman"/>
+          <w:b/>
+          <w:i/>
+          <w:iCs/>
+          <w:sz w:val="20"/>
+          <w:szCs w:val="20"/>
+        </w:rPr>
+        <w:t xml:space="preserve"> ‘20 – Aug ‘20</w:t>
       </w:r>
     </w:p>
     <w:p>
@@ -2850,170 +3133,60 @@
         <w:pStyle w:val="NoSpacing"/>
         <w:numPr>
           <w:ilvl w:val="0"/>
-          <w:numId w:val="41"/>
+          <w:numId w:val="39"/>
         </w:numPr>
         <w:ind w:left="180" w:hanging="180"/>
         <w:rPr>
           <w:rFonts w:ascii="Times New Roman" w:hAnsi="Times New Roman" w:cs="Times New Roman"/>
           <w:bCs/>
-          <w:i/>
-          <w:iCs/>
-          <w:sz w:val="20"/>
-          <w:szCs w:val="20"/>
-        </w:rPr>
-      </w:pPr>
-      <w:r>
-        <w:rPr>
-          <w:rFonts w:ascii="Times New Roman" w:hAnsi="Times New Roman" w:cs="Times New Roman"/>
-          <w:bCs/>
-          <w:sz w:val="20"/>
-          <w:szCs w:val="20"/>
-        </w:rPr>
-        <w:t>E</w:t>
-      </w:r>
-      <w:r>
-        <w:rPr>
-          <w:rFonts w:ascii="Times New Roman" w:hAnsi="Times New Roman" w:cs="Times New Roman"/>
-          <w:bCs/>
-          <w:sz w:val="20"/>
-          <w:szCs w:val="20"/>
-        </w:rPr>
-        <w:t>xamin</w:t>
-      </w:r>
-      <w:r>
-        <w:rPr>
-          <w:rFonts w:ascii="Times New Roman" w:hAnsi="Times New Roman" w:cs="Times New Roman"/>
-          <w:bCs/>
-          <w:sz w:val="20"/>
-          <w:szCs w:val="20"/>
-        </w:rPr>
-        <w:t>ed</w:t>
-      </w:r>
-      <w:r>
-        <w:rPr>
-          <w:rFonts w:ascii="Times New Roman" w:hAnsi="Times New Roman" w:cs="Times New Roman"/>
-          <w:bCs/>
-          <w:sz w:val="20"/>
-          <w:szCs w:val="20"/>
-        </w:rPr>
-        <w:t xml:space="preserve"> </w:t>
-      </w:r>
-      <w:r>
-        <w:rPr>
-          <w:rFonts w:ascii="Times New Roman" w:hAnsi="Times New Roman" w:cs="Times New Roman"/>
-          <w:bCs/>
-          <w:sz w:val="20"/>
-          <w:szCs w:val="20"/>
-        </w:rPr>
-        <w:t>sociotechnical design changes</w:t>
-      </w:r>
-      <w:r>
-        <w:rPr>
-          <w:rFonts w:ascii="Times New Roman" w:hAnsi="Times New Roman" w:cs="Times New Roman"/>
-          <w:bCs/>
-          <w:sz w:val="20"/>
-          <w:szCs w:val="20"/>
-        </w:rPr>
-        <w:t xml:space="preserve"> </w:t>
-      </w:r>
-      <w:r>
-        <w:rPr>
-          <w:rFonts w:ascii="Times New Roman" w:hAnsi="Times New Roman" w:cs="Times New Roman"/>
-          <w:bCs/>
-          <w:sz w:val="20"/>
-          <w:szCs w:val="20"/>
-        </w:rPr>
-        <w:t>on</w:t>
-      </w:r>
-      <w:r>
-        <w:rPr>
-          <w:rFonts w:ascii="Times New Roman" w:hAnsi="Times New Roman" w:cs="Times New Roman"/>
-          <w:bCs/>
-          <w:sz w:val="20"/>
-          <w:szCs w:val="20"/>
-        </w:rPr>
-        <w:t xml:space="preserve"> </w:t>
-      </w:r>
-      <w:r>
-        <w:rPr>
-          <w:rFonts w:ascii="Times New Roman" w:hAnsi="Times New Roman" w:cs="Times New Roman"/>
-          <w:bCs/>
-          <w:sz w:val="20"/>
-          <w:szCs w:val="20"/>
-        </w:rPr>
-        <w:t>49</w:t>
-      </w:r>
-      <w:r>
-        <w:rPr>
-          <w:rFonts w:ascii="Times New Roman" w:hAnsi="Times New Roman" w:cs="Times New Roman"/>
-          <w:bCs/>
-          <w:sz w:val="20"/>
-          <w:szCs w:val="20"/>
-        </w:rPr>
-        <w:t xml:space="preserve"> </w:t>
-      </w:r>
-      <w:r>
-        <w:rPr>
-          <w:rFonts w:ascii="Times New Roman" w:hAnsi="Times New Roman" w:cs="Times New Roman"/>
-          <w:bCs/>
-          <w:sz w:val="20"/>
-          <w:szCs w:val="20"/>
-        </w:rPr>
-        <w:t>WebMD forums</w:t>
-      </w:r>
-      <w:r>
-        <w:rPr>
-          <w:rFonts w:ascii="Times New Roman" w:hAnsi="Times New Roman" w:cs="Times New Roman"/>
-          <w:bCs/>
-          <w:sz w:val="20"/>
-          <w:szCs w:val="20"/>
-        </w:rPr>
-        <w:t xml:space="preserve"> in 2010</w:t>
-      </w:r>
-      <w:r>
-        <w:rPr>
-          <w:rFonts w:ascii="Times New Roman" w:hAnsi="Times New Roman" w:cs="Times New Roman"/>
-          <w:bCs/>
-          <w:sz w:val="20"/>
-          <w:szCs w:val="20"/>
-        </w:rPr>
-        <w:t xml:space="preserve"> </w:t>
-      </w:r>
-      <w:r>
-        <w:rPr>
-          <w:rFonts w:ascii="Times New Roman" w:hAnsi="Times New Roman" w:cs="Times New Roman"/>
-          <w:bCs/>
-          <w:sz w:val="20"/>
-          <w:szCs w:val="20"/>
-        </w:rPr>
-        <w:t xml:space="preserve">to </w:t>
-      </w:r>
-      <w:r>
-        <w:rPr>
-          <w:rFonts w:ascii="Times New Roman" w:hAnsi="Times New Roman" w:cs="Times New Roman"/>
-          <w:bCs/>
-          <w:sz w:val="20"/>
-          <w:szCs w:val="20"/>
-        </w:rPr>
-        <w:t xml:space="preserve">understand </w:t>
-      </w:r>
-      <w:r>
-        <w:rPr>
-          <w:rFonts w:ascii="Times New Roman" w:hAnsi="Times New Roman" w:cs="Times New Roman"/>
-          <w:bCs/>
-          <w:sz w:val="20"/>
-          <w:szCs w:val="20"/>
-        </w:rPr>
-        <w:t xml:space="preserve">the </w:t>
-      </w:r>
-      <w:r>
-        <w:rPr>
-          <w:rFonts w:ascii="Times New Roman" w:hAnsi="Times New Roman" w:cs="Times New Roman"/>
-          <w:bCs/>
-          <w:sz w:val="20"/>
-          <w:szCs w:val="20"/>
-        </w:rPr>
-        <w:t>relationship between design and stability</w:t>
+          <w:sz w:val="20"/>
+          <w:szCs w:val="20"/>
+        </w:rPr>
+      </w:pPr>
+      <w:r>
+        <w:rPr>
+          <w:rFonts w:ascii="Times New Roman" w:hAnsi="Times New Roman" w:cs="Times New Roman"/>
+          <w:bCs/>
+          <w:sz w:val="20"/>
+          <w:szCs w:val="20"/>
+        </w:rPr>
+        <w:t>Analyzed 215K patient reviews to e</w:t>
+      </w:r>
+      <w:r>
+        <w:rPr>
+          <w:rFonts w:ascii="Times New Roman" w:hAnsi="Times New Roman" w:cs="Times New Roman"/>
+          <w:bCs/>
+          <w:sz w:val="20"/>
+          <w:szCs w:val="20"/>
+        </w:rPr>
+        <w:t xml:space="preserve">mpower </w:t>
+      </w:r>
+      <w:r>
+        <w:rPr>
+          <w:rFonts w:ascii="Times New Roman" w:hAnsi="Times New Roman" w:cs="Times New Roman"/>
+          <w:bCs/>
+          <w:sz w:val="20"/>
+          <w:szCs w:val="20"/>
+        </w:rPr>
+        <w:t xml:space="preserve">drug </w:t>
+      </w:r>
+      <w:r>
+        <w:rPr>
+          <w:rFonts w:ascii="Times New Roman" w:hAnsi="Times New Roman" w:cs="Times New Roman"/>
+          <w:bCs/>
+          <w:sz w:val="20"/>
+          <w:szCs w:val="20"/>
+        </w:rPr>
+        <w:t xml:space="preserve">manufacturers to provide better customer service by </w:t>
+      </w:r>
+      <w:r>
+        <w:rPr>
+          <w:rFonts w:ascii="Times New Roman" w:hAnsi="Times New Roman" w:cs="Times New Roman"/>
+          <w:bCs/>
+          <w:sz w:val="20"/>
+          <w:szCs w:val="20"/>
+        </w:rPr>
+        <w:t xml:space="preserve">determining review sentiment </w:t>
       </w:r>
     </w:p>
     <w:p>
@@ -3021,44 +3194,42 @@
         <w:pStyle w:val="NoSpacing"/>
         <w:numPr>
           <w:ilvl w:val="0"/>
-          <w:numId w:val="41"/>
+          <w:numId w:val="39"/>
         </w:numPr>
         <w:ind w:left="180" w:hanging="180"/>
         <w:rPr>
           <w:rFonts w:ascii="Times New Roman" w:hAnsi="Times New Roman" w:cs="Times New Roman"/>
-          <w:bCs/>
-          <w:i/>
-          <w:iCs/>
-          <w:sz w:val="20"/>
-          <w:szCs w:val="20"/>
-        </w:rPr>
-      </w:pPr>
-      <w:r>
-        <w:rPr>
-          <w:rFonts w:ascii="Times New Roman" w:hAnsi="Times New Roman" w:cs="Times New Roman"/>
-          <w:bCs/>
-          <w:sz w:val="20"/>
-          <w:szCs w:val="20"/>
-        </w:rPr>
-        <w:t>Devised a modularity graph analysis</w:t>
-      </w:r>
-      <w:r>
-        <w:rPr>
-          <w:rFonts w:ascii="Times New Roman" w:hAnsi="Times New Roman" w:cs="Times New Roman"/>
-          <w:bCs/>
-          <w:sz w:val="20"/>
-          <w:szCs w:val="20"/>
-        </w:rPr>
-        <w:t xml:space="preserve"> in R</w:t>
-      </w:r>
-      <w:r>
-        <w:rPr>
-          <w:rFonts w:ascii="Times New Roman" w:hAnsi="Times New Roman" w:cs="Times New Roman"/>
-          <w:bCs/>
-          <w:sz w:val="20"/>
-          <w:szCs w:val="20"/>
-        </w:rPr>
-        <w:t xml:space="preserve"> to validate </w:t>
+          <w:b/>
+          <w:sz w:val="20"/>
+          <w:szCs w:val="20"/>
+        </w:rPr>
+      </w:pPr>
+      <w:r>
+        <w:rPr>
+          <w:rFonts w:ascii="Times New Roman" w:hAnsi="Times New Roman" w:cs="Times New Roman"/>
+          <w:bCs/>
+          <w:sz w:val="20"/>
+          <w:szCs w:val="20"/>
+        </w:rPr>
+        <w:t>Achieved a</w:t>
+      </w:r>
+      <w:r>
+        <w:rPr>
+          <w:rFonts w:ascii="Times New Roman" w:hAnsi="Times New Roman" w:cs="Times New Roman"/>
+          <w:bCs/>
+          <w:sz w:val="20"/>
+          <w:szCs w:val="20"/>
+        </w:rPr>
+        <w:t>n</w:t>
+      </w:r>
+      <w:r>
+        <w:rPr>
+          <w:rFonts w:ascii="Times New Roman" w:hAnsi="Times New Roman" w:cs="Times New Roman"/>
+          <w:bCs/>
+          <w:sz w:val="20"/>
+          <w:szCs w:val="20"/>
+        </w:rPr>
+        <w:t xml:space="preserve"> F-score of 0.85 on </w:t>
       </w:r>
       <w:r>
         <w:rPr>
@@ -3076,7 +3247,34 @@
           <w:sz w:val="20"/>
           <w:szCs w:val="20"/>
         </w:rPr>
-        <w:t>division of distinct subgroupings for reply and relationship networks</w:t>
+        <w:t>LinearSVC model by applying</w:t>
+      </w:r>
+      <w:r>
+        <w:rPr>
+          <w:rFonts w:ascii="Times New Roman" w:hAnsi="Times New Roman" w:cs="Times New Roman"/>
+          <w:bCs/>
+          <w:sz w:val="20"/>
+          <w:szCs w:val="20"/>
+        </w:rPr>
+        <w:t xml:space="preserve"> unigram</w:t>
+      </w:r>
+      <w:r>
+        <w:rPr>
+          <w:rFonts w:ascii="Times New Roman" w:hAnsi="Times New Roman" w:cs="Times New Roman"/>
+          <w:bCs/>
+          <w:sz w:val="20"/>
+          <w:szCs w:val="20"/>
+        </w:rPr>
+        <w:t xml:space="preserve"> bigrams and custom vocabulary</w:t>
+      </w:r>
+      <w:r>
+        <w:rPr>
+          <w:rFonts w:ascii="Times New Roman" w:hAnsi="Times New Roman" w:cs="Times New Roman"/>
+          <w:bCs/>
+          <w:sz w:val="20"/>
+          <w:szCs w:val="20"/>
+        </w:rPr>
+        <w:t xml:space="preserve"> to predict sentiment</w:t>
       </w:r>
     </w:p>
     <w:p>
@@ -3084,7 +3282,7 @@
         <w:pStyle w:val="NoSpacing"/>
         <w:numPr>
           <w:ilvl w:val="0"/>
-          <w:numId w:val="41"/>
+          <w:numId w:val="39"/>
         </w:numPr>
         <w:ind w:left="180" w:hanging="180"/>
         <w:rPr>
@@ -3101,115 +3299,34 @@
           <w:sz w:val="20"/>
           <w:szCs w:val="20"/>
         </w:rPr>
-        <w:t>Verified</w:t>
-      </w:r>
-      <w:r>
-        <w:rPr>
-          <w:rFonts w:ascii="Times New Roman" w:hAnsi="Times New Roman" w:cs="Times New Roman"/>
-          <w:bCs/>
-          <w:sz w:val="20"/>
-          <w:szCs w:val="20"/>
-        </w:rPr>
-        <w:t xml:space="preserve"> </w:t>
-      </w:r>
-      <w:r>
-        <w:rPr>
-          <w:rFonts w:ascii="Times New Roman" w:hAnsi="Times New Roman" w:cs="Times New Roman"/>
-          <w:bCs/>
-          <w:sz w:val="20"/>
-          <w:szCs w:val="20"/>
-        </w:rPr>
-        <w:t xml:space="preserve">and visualized </w:t>
-      </w:r>
-      <w:r>
-        <w:rPr>
-          <w:rFonts w:ascii="Times New Roman" w:hAnsi="Times New Roman" w:cs="Times New Roman"/>
-          <w:bCs/>
-          <w:sz w:val="20"/>
-          <w:szCs w:val="20"/>
-        </w:rPr>
-        <w:t>socio</w:t>
-      </w:r>
-      <w:r>
-        <w:rPr>
-          <w:rFonts w:ascii="Times New Roman" w:hAnsi="Times New Roman" w:cs="Times New Roman"/>
-          <w:bCs/>
-          <w:sz w:val="20"/>
-          <w:szCs w:val="20"/>
-        </w:rPr>
-        <w:t>-</w:t>
-      </w:r>
-      <w:r>
-        <w:rPr>
-          <w:rFonts w:ascii="Times New Roman" w:hAnsi="Times New Roman" w:cs="Times New Roman"/>
-          <w:bCs/>
-          <w:sz w:val="20"/>
-          <w:szCs w:val="20"/>
-        </w:rPr>
-        <w:t xml:space="preserve">technical </w:t>
-      </w:r>
-      <w:r>
-        <w:rPr>
-          <w:rFonts w:ascii="Times New Roman" w:hAnsi="Times New Roman" w:cs="Times New Roman"/>
-          <w:bCs/>
-          <w:sz w:val="20"/>
-          <w:szCs w:val="20"/>
-        </w:rPr>
-        <w:t xml:space="preserve">and network </w:t>
-      </w:r>
-      <w:r>
-        <w:rPr>
-          <w:rFonts w:ascii="Times New Roman" w:hAnsi="Times New Roman" w:cs="Times New Roman"/>
-          <w:bCs/>
-          <w:sz w:val="20"/>
-          <w:szCs w:val="20"/>
-        </w:rPr>
-        <w:t>changes</w:t>
-      </w:r>
-      <w:r>
-        <w:rPr>
-          <w:rFonts w:ascii="Times New Roman" w:hAnsi="Times New Roman" w:cs="Times New Roman"/>
-          <w:bCs/>
-          <w:sz w:val="20"/>
-          <w:szCs w:val="20"/>
-        </w:rPr>
-        <w:t xml:space="preserve"> in Gephi</w:t>
-      </w:r>
-      <w:r>
-        <w:rPr>
-          <w:rFonts w:ascii="Times New Roman" w:hAnsi="Times New Roman" w:cs="Times New Roman"/>
-          <w:bCs/>
-          <w:sz w:val="20"/>
-          <w:szCs w:val="20"/>
-        </w:rPr>
-        <w:t xml:space="preserve"> by</w:t>
-      </w:r>
-      <w:r>
-        <w:rPr>
-          <w:rFonts w:ascii="Times New Roman" w:hAnsi="Times New Roman" w:cs="Times New Roman"/>
-          <w:bCs/>
-          <w:sz w:val="20"/>
-          <w:szCs w:val="20"/>
-        </w:rPr>
-        <w:t xml:space="preserve"> performing </w:t>
-      </w:r>
-      <w:r>
-        <w:rPr>
-          <w:rFonts w:ascii="Times New Roman" w:hAnsi="Times New Roman" w:cs="Times New Roman"/>
-          <w:bCs/>
-          <w:sz w:val="20"/>
-          <w:szCs w:val="20"/>
-        </w:rPr>
-        <w:t xml:space="preserve">a core-periphery analysis </w:t>
-      </w:r>
-      <w:r>
-        <w:rPr>
-          <w:rFonts w:ascii="Times New Roman" w:hAnsi="Times New Roman" w:cs="Times New Roman"/>
-          <w:bCs/>
-          <w:sz w:val="20"/>
-          <w:szCs w:val="20"/>
-        </w:rPr>
-        <w:t>from 2009 to 2014</w:t>
+        <w:t xml:space="preserve">Conducted a comparative study </w:t>
+      </w:r>
+      <w:r>
+        <w:rPr>
+          <w:rFonts w:ascii="Times New Roman" w:hAnsi="Times New Roman" w:cs="Times New Roman"/>
+          <w:bCs/>
+          <w:sz w:val="20"/>
+          <w:szCs w:val="20"/>
+        </w:rPr>
+        <w:t xml:space="preserve">between SVM and Naïve Bayes models </w:t>
+      </w:r>
+      <w:r>
+        <w:rPr>
+          <w:rFonts w:ascii="Times New Roman" w:hAnsi="Times New Roman" w:cs="Times New Roman"/>
+          <w:bCs/>
+          <w:sz w:val="20"/>
+          <w:szCs w:val="20"/>
+        </w:rPr>
+        <w:t>for text classification</w:t>
+      </w:r>
+      <w:r>
+        <w:rPr>
+          <w:rFonts w:ascii="Times New Roman" w:hAnsi="Times New Roman" w:cs="Times New Roman"/>
+          <w:bCs/>
+          <w:sz w:val="20"/>
+          <w:szCs w:val="20"/>
+        </w:rPr>
+        <w:t xml:space="preserve"> to discover ambiguous reviews</w:t>
       </w:r>
     </w:p>
     <w:p>
@@ -3229,128 +3346,27 @@
         <w:rPr>
           <w:rFonts w:ascii="Times New Roman" w:hAnsi="Times New Roman" w:cs="Times New Roman"/>
           <w:b/>
-          <w:i/>
-          <w:iCs/>
-          <w:sz w:val="20"/>
-          <w:szCs w:val="20"/>
-        </w:rPr>
-      </w:pPr>
-      <w:r>
-        <w:rPr>
-          <w:rFonts w:ascii="Times New Roman" w:hAnsi="Times New Roman" w:cs="Times New Roman"/>
-          <w:b/>
-          <w:sz w:val="20"/>
-          <w:szCs w:val="20"/>
-        </w:rPr>
-        <w:t xml:space="preserve">Southeast </w:t>
-      </w:r>
-      <w:r>
-        <w:rPr>
-          <w:rFonts w:ascii="Times New Roman" w:hAnsi="Times New Roman" w:cs="Times New Roman"/>
-          <w:b/>
-          <w:sz w:val="20"/>
-          <w:szCs w:val="20"/>
-        </w:rPr>
-        <w:t>a</w:t>
-      </w:r>
-      <w:r>
-        <w:rPr>
-          <w:rFonts w:ascii="Times New Roman" w:hAnsi="Times New Roman" w:cs="Times New Roman"/>
-          <w:b/>
-          <w:sz w:val="20"/>
-          <w:szCs w:val="20"/>
-        </w:rPr>
-        <w:t xml:space="preserve">irline </w:t>
-      </w:r>
-      <w:r>
-        <w:rPr>
-          <w:rFonts w:ascii="Times New Roman" w:hAnsi="Times New Roman" w:cs="Times New Roman"/>
-          <w:b/>
-          <w:sz w:val="20"/>
-          <w:szCs w:val="20"/>
-        </w:rPr>
-        <w:t>c</w:t>
-      </w:r>
-      <w:r>
-        <w:rPr>
-          <w:rFonts w:ascii="Times New Roman" w:hAnsi="Times New Roman" w:cs="Times New Roman"/>
-          <w:b/>
-          <w:sz w:val="20"/>
-          <w:szCs w:val="20"/>
-        </w:rPr>
-        <w:t xml:space="preserve">ustomer </w:t>
-      </w:r>
-      <w:r>
-        <w:rPr>
-          <w:rFonts w:ascii="Times New Roman" w:hAnsi="Times New Roman" w:cs="Times New Roman"/>
-          <w:b/>
-          <w:sz w:val="20"/>
-          <w:szCs w:val="20"/>
-        </w:rPr>
-        <w:t>s</w:t>
-      </w:r>
-      <w:r>
-        <w:rPr>
-          <w:rFonts w:ascii="Times New Roman" w:hAnsi="Times New Roman" w:cs="Times New Roman"/>
-          <w:b/>
-          <w:sz w:val="20"/>
-          <w:szCs w:val="20"/>
-        </w:rPr>
-        <w:t xml:space="preserve">ervice </w:t>
-      </w:r>
-      <w:r>
-        <w:rPr>
-          <w:rFonts w:ascii="Times New Roman" w:hAnsi="Times New Roman" w:cs="Times New Roman"/>
-          <w:b/>
-          <w:sz w:val="20"/>
-          <w:szCs w:val="20"/>
-        </w:rPr>
-        <w:t>a</w:t>
-      </w:r>
-      <w:r>
-        <w:rPr>
-          <w:rFonts w:ascii="Times New Roman" w:hAnsi="Times New Roman" w:cs="Times New Roman"/>
-          <w:b/>
-          <w:sz w:val="20"/>
-          <w:szCs w:val="20"/>
-        </w:rPr>
-        <w:t>nalysis</w:t>
-      </w:r>
-      <w:r>
-        <w:rPr>
-          <w:rFonts w:ascii="Times New Roman" w:hAnsi="Times New Roman" w:cs="Times New Roman"/>
-          <w:b/>
-          <w:sz w:val="20"/>
-          <w:szCs w:val="20"/>
-        </w:rPr>
-        <w:t xml:space="preserve"> (Data Science and Machine Learning)</w:t>
-      </w:r>
-      <w:r>
-        <w:rPr>
-          <w:rFonts w:ascii="Times New Roman" w:hAnsi="Times New Roman" w:cs="Times New Roman"/>
-          <w:b/>
-          <w:sz w:val="20"/>
-          <w:szCs w:val="20"/>
-        </w:rPr>
-        <w:t xml:space="preserve">          </w:t>
-      </w:r>
-      <w:r>
-        <w:rPr>
-          <w:rFonts w:ascii="Times New Roman" w:hAnsi="Times New Roman" w:cs="Times New Roman"/>
-          <w:b/>
-          <w:sz w:val="20"/>
-          <w:szCs w:val="20"/>
-        </w:rPr>
-        <w:t xml:space="preserve">   </w:t>
-      </w:r>
-      <w:r>
-        <w:rPr>
-          <w:rFonts w:ascii="Times New Roman" w:hAnsi="Times New Roman" w:cs="Times New Roman"/>
-          <w:b/>
-          <w:sz w:val="20"/>
-          <w:szCs w:val="20"/>
-        </w:rPr>
-        <w:t xml:space="preserve">           </w:t>
+          <w:sz w:val="20"/>
+          <w:szCs w:val="20"/>
+        </w:rPr>
+      </w:pPr>
+      <w:r>
+        <w:rPr>
+          <w:rFonts w:ascii="Times New Roman" w:hAnsi="Times New Roman" w:cs="Times New Roman"/>
+          <w:b/>
+          <w:sz w:val="20"/>
+          <w:szCs w:val="20"/>
+        </w:rPr>
+        <w:t xml:space="preserve">Replication study: </w:t>
+      </w:r>
+      <w:r>
+        <w:rPr>
+          <w:rFonts w:ascii="Times New Roman" w:hAnsi="Times New Roman" w:cs="Times New Roman"/>
+          <w:b/>
+          <w:sz w:val="20"/>
+          <w:szCs w:val="20"/>
+        </w:rPr>
+        <w:t xml:space="preserve">Designing sustainable online support (Social Network Analysis)                    </w:t>
       </w:r>
       <w:hyperlink r:id="rId13" w:history="1">
         <w:r>
@@ -3371,45 +3387,30 @@
         <w:rPr>
           <w:rFonts w:ascii="Times New Roman" w:hAnsi="Times New Roman" w:cs="Times New Roman"/>
           <w:b/>
+          <w:sz w:val="20"/>
+          <w:szCs w:val="20"/>
+        </w:rPr>
+        <w:t xml:space="preserve">; </w:t>
+      </w:r>
+      <w:r>
+        <w:rPr>
+          <w:rFonts w:ascii="Times New Roman" w:hAnsi="Times New Roman" w:cs="Times New Roman"/>
+          <w:b/>
           <w:i/>
           <w:iCs/>
           <w:sz w:val="20"/>
           <w:szCs w:val="20"/>
         </w:rPr>
-        <w:t xml:space="preserve">; </w:t>
-      </w:r>
-      <w:r>
-        <w:rPr>
-          <w:rFonts w:ascii="Times New Roman" w:hAnsi="Times New Roman" w:cs="Times New Roman"/>
-          <w:b/>
-          <w:i/>
-          <w:iCs/>
-          <w:sz w:val="20"/>
-          <w:szCs w:val="20"/>
-        </w:rPr>
-        <w:t xml:space="preserve">Aug </w:t>
-      </w:r>
-      <w:r>
-        <w:rPr>
-          <w:rFonts w:ascii="Times New Roman" w:hAnsi="Times New Roman" w:cs="Times New Roman"/>
-          <w:b/>
-          <w:i/>
-          <w:iCs/>
-          <w:sz w:val="20"/>
-          <w:szCs w:val="20"/>
-        </w:rPr>
-        <w:t>‘</w:t>
-      </w:r>
-      <w:r>
-        <w:rPr>
-          <w:rFonts w:ascii="Times New Roman" w:hAnsi="Times New Roman" w:cs="Times New Roman"/>
-          <w:b/>
-          <w:i/>
-          <w:iCs/>
-          <w:sz w:val="20"/>
-          <w:szCs w:val="20"/>
-        </w:rPr>
-        <w:t>19 – Dec ‘19</w:t>
+        <w:t>Mar ‘20 – May ‘20</w:t>
+      </w:r>
+      <w:r>
+        <w:rPr>
+          <w:rFonts w:ascii="Times New Roman" w:hAnsi="Times New Roman" w:cs="Times New Roman"/>
+          <w:b/>
+          <w:sz w:val="20"/>
+          <w:szCs w:val="20"/>
+        </w:rPr>
+        <w:t xml:space="preserve"> </w:t>
       </w:r>
     </w:p>
     <w:p>
@@ -3417,69 +3418,170 @@
         <w:pStyle w:val="NoSpacing"/>
         <w:numPr>
           <w:ilvl w:val="0"/>
-          <w:numId w:val="29"/>
+          <w:numId w:val="41"/>
         </w:numPr>
-        <w:ind w:left="181" w:hanging="177"/>
-        <w:rPr>
-          <w:rFonts w:ascii="Times New Roman" w:hAnsi="Times New Roman" w:cs="Times New Roman"/>
-          <w:b/>
-          <w:sz w:val="20"/>
-          <w:szCs w:val="20"/>
-        </w:rPr>
-      </w:pPr>
-      <w:r>
-        <w:rPr>
-          <w:rFonts w:ascii="Times New Roman" w:hAnsi="Times New Roman" w:cs="Times New Roman"/>
-          <w:bCs/>
-          <w:sz w:val="20"/>
-          <w:szCs w:val="20"/>
-        </w:rPr>
-        <w:t>Mapped</w:t>
-      </w:r>
-      <w:r>
-        <w:rPr>
-          <w:rFonts w:ascii="Times New Roman" w:hAnsi="Times New Roman" w:cs="Times New Roman"/>
-          <w:bCs/>
-          <w:sz w:val="20"/>
-          <w:szCs w:val="20"/>
-        </w:rPr>
-        <w:t xml:space="preserve"> 10.2K flight survey reviews</w:t>
-      </w:r>
-      <w:r>
-        <w:rPr>
-          <w:rFonts w:ascii="Times New Roman" w:hAnsi="Times New Roman" w:cs="Times New Roman"/>
-          <w:bCs/>
-          <w:sz w:val="20"/>
-          <w:szCs w:val="20"/>
-        </w:rPr>
-        <w:t xml:space="preserve"> in R</w:t>
-      </w:r>
-      <w:r>
-        <w:rPr>
-          <w:rFonts w:ascii="Times New Roman" w:hAnsi="Times New Roman" w:cs="Times New Roman"/>
-          <w:bCs/>
-          <w:sz w:val="20"/>
-          <w:szCs w:val="20"/>
-        </w:rPr>
-        <w:t xml:space="preserve"> to </w:t>
-      </w:r>
-      <w:r>
-        <w:rPr>
-          <w:rFonts w:ascii="Times New Roman" w:hAnsi="Times New Roman" w:cs="Times New Roman"/>
-          <w:bCs/>
-          <w:sz w:val="20"/>
-          <w:szCs w:val="20"/>
-        </w:rPr>
-        <w:t xml:space="preserve">recognize service and operational shortcomings and improve customer </w:t>
-      </w:r>
-      <w:r>
-        <w:rPr>
-          <w:rFonts w:ascii="Times New Roman" w:hAnsi="Times New Roman" w:cs="Times New Roman"/>
-          <w:bCs/>
-          <w:sz w:val="20"/>
-          <w:szCs w:val="20"/>
-        </w:rPr>
-        <w:t>satisfaction</w:t>
+        <w:ind w:left="180" w:hanging="180"/>
+        <w:rPr>
+          <w:rFonts w:ascii="Times New Roman" w:hAnsi="Times New Roman" w:cs="Times New Roman"/>
+          <w:bCs/>
+          <w:i/>
+          <w:iCs/>
+          <w:sz w:val="20"/>
+          <w:szCs w:val="20"/>
+        </w:rPr>
+      </w:pPr>
+      <w:r>
+        <w:rPr>
+          <w:rFonts w:ascii="Times New Roman" w:hAnsi="Times New Roman" w:cs="Times New Roman"/>
+          <w:bCs/>
+          <w:sz w:val="20"/>
+          <w:szCs w:val="20"/>
+        </w:rPr>
+        <w:t>E</w:t>
+      </w:r>
+      <w:r>
+        <w:rPr>
+          <w:rFonts w:ascii="Times New Roman" w:hAnsi="Times New Roman" w:cs="Times New Roman"/>
+          <w:bCs/>
+          <w:sz w:val="20"/>
+          <w:szCs w:val="20"/>
+        </w:rPr>
+        <w:t>xamin</w:t>
+      </w:r>
+      <w:r>
+        <w:rPr>
+          <w:rFonts w:ascii="Times New Roman" w:hAnsi="Times New Roman" w:cs="Times New Roman"/>
+          <w:bCs/>
+          <w:sz w:val="20"/>
+          <w:szCs w:val="20"/>
+        </w:rPr>
+        <w:t>ed</w:t>
+      </w:r>
+      <w:r>
+        <w:rPr>
+          <w:rFonts w:ascii="Times New Roman" w:hAnsi="Times New Roman" w:cs="Times New Roman"/>
+          <w:bCs/>
+          <w:sz w:val="20"/>
+          <w:szCs w:val="20"/>
+        </w:rPr>
+        <w:t xml:space="preserve"> </w:t>
+      </w:r>
+      <w:r>
+        <w:rPr>
+          <w:rFonts w:ascii="Times New Roman" w:hAnsi="Times New Roman" w:cs="Times New Roman"/>
+          <w:bCs/>
+          <w:sz w:val="20"/>
+          <w:szCs w:val="20"/>
+        </w:rPr>
+        <w:t>sociotechnical design changes</w:t>
+      </w:r>
+      <w:r>
+        <w:rPr>
+          <w:rFonts w:ascii="Times New Roman" w:hAnsi="Times New Roman" w:cs="Times New Roman"/>
+          <w:bCs/>
+          <w:sz w:val="20"/>
+          <w:szCs w:val="20"/>
+        </w:rPr>
+        <w:t xml:space="preserve"> </w:t>
+      </w:r>
+      <w:r>
+        <w:rPr>
+          <w:rFonts w:ascii="Times New Roman" w:hAnsi="Times New Roman" w:cs="Times New Roman"/>
+          <w:bCs/>
+          <w:sz w:val="20"/>
+          <w:szCs w:val="20"/>
+        </w:rPr>
+        <w:t>on</w:t>
+      </w:r>
+      <w:r>
+        <w:rPr>
+          <w:rFonts w:ascii="Times New Roman" w:hAnsi="Times New Roman" w:cs="Times New Roman"/>
+          <w:bCs/>
+          <w:sz w:val="20"/>
+          <w:szCs w:val="20"/>
+        </w:rPr>
+        <w:t xml:space="preserve"> </w:t>
+      </w:r>
+      <w:r>
+        <w:rPr>
+          <w:rFonts w:ascii="Times New Roman" w:hAnsi="Times New Roman" w:cs="Times New Roman"/>
+          <w:bCs/>
+          <w:sz w:val="20"/>
+          <w:szCs w:val="20"/>
+        </w:rPr>
+        <w:t>49</w:t>
+      </w:r>
+      <w:r>
+        <w:rPr>
+          <w:rFonts w:ascii="Times New Roman" w:hAnsi="Times New Roman" w:cs="Times New Roman"/>
+          <w:bCs/>
+          <w:sz w:val="20"/>
+          <w:szCs w:val="20"/>
+        </w:rPr>
+        <w:t xml:space="preserve"> </w:t>
+      </w:r>
+      <w:r>
+        <w:rPr>
+          <w:rFonts w:ascii="Times New Roman" w:hAnsi="Times New Roman" w:cs="Times New Roman"/>
+          <w:bCs/>
+          <w:sz w:val="20"/>
+          <w:szCs w:val="20"/>
+        </w:rPr>
+        <w:t>WebMD forums</w:t>
+      </w:r>
+      <w:r>
+        <w:rPr>
+          <w:rFonts w:ascii="Times New Roman" w:hAnsi="Times New Roman" w:cs="Times New Roman"/>
+          <w:bCs/>
+          <w:sz w:val="20"/>
+          <w:szCs w:val="20"/>
+        </w:rPr>
+        <w:t xml:space="preserve"> in 2010</w:t>
+      </w:r>
+      <w:r>
+        <w:rPr>
+          <w:rFonts w:ascii="Times New Roman" w:hAnsi="Times New Roman" w:cs="Times New Roman"/>
+          <w:bCs/>
+          <w:sz w:val="20"/>
+          <w:szCs w:val="20"/>
+        </w:rPr>
+        <w:t xml:space="preserve"> </w:t>
+      </w:r>
+      <w:r>
+        <w:rPr>
+          <w:rFonts w:ascii="Times New Roman" w:hAnsi="Times New Roman" w:cs="Times New Roman"/>
+          <w:bCs/>
+          <w:sz w:val="20"/>
+          <w:szCs w:val="20"/>
+        </w:rPr>
+        <w:t xml:space="preserve">to </w:t>
+      </w:r>
+      <w:r>
+        <w:rPr>
+          <w:rFonts w:ascii="Times New Roman" w:hAnsi="Times New Roman" w:cs="Times New Roman"/>
+          <w:bCs/>
+          <w:sz w:val="20"/>
+          <w:szCs w:val="20"/>
+        </w:rPr>
+        <w:t xml:space="preserve">understand </w:t>
+      </w:r>
+      <w:r>
+        <w:rPr>
+          <w:rFonts w:ascii="Times New Roman" w:hAnsi="Times New Roman" w:cs="Times New Roman"/>
+          <w:bCs/>
+          <w:sz w:val="20"/>
+          <w:szCs w:val="20"/>
+        </w:rPr>
+        <w:t xml:space="preserve">the </w:t>
+      </w:r>
+      <w:r>
+        <w:rPr>
+          <w:rFonts w:ascii="Times New Roman" w:hAnsi="Times New Roman" w:cs="Times New Roman"/>
+          <w:bCs/>
+          <w:sz w:val="20"/>
+          <w:szCs w:val="20"/>
+        </w:rPr>
+        <w:t>relationship between design and stability</w:t>
       </w:r>
     </w:p>
     <w:p>
@@ -3487,42 +3589,62 @@
         <w:pStyle w:val="NoSpacing"/>
         <w:numPr>
           <w:ilvl w:val="0"/>
-          <w:numId w:val="29"/>
+          <w:numId w:val="41"/>
         </w:numPr>
-        <w:ind w:left="181" w:hanging="177"/>
-        <w:rPr>
-          <w:rFonts w:ascii="Times New Roman" w:hAnsi="Times New Roman" w:cs="Times New Roman"/>
-          <w:b/>
-          <w:sz w:val="20"/>
-          <w:szCs w:val="20"/>
-        </w:rPr>
-      </w:pPr>
-      <w:r>
-        <w:rPr>
-          <w:rFonts w:ascii="Times New Roman" w:hAnsi="Times New Roman" w:cs="Times New Roman"/>
-          <w:bCs/>
-          <w:sz w:val="20"/>
-          <w:szCs w:val="20"/>
-        </w:rPr>
-        <w:t xml:space="preserve">Summarized 5 main attributes of data by performing exploratory data analysis </w:t>
-      </w:r>
-      <w:r>
-        <w:rPr>
-          <w:rFonts w:ascii="Times New Roman" w:hAnsi="Times New Roman" w:cs="Times New Roman"/>
-          <w:bCs/>
-          <w:sz w:val="20"/>
-          <w:szCs w:val="20"/>
-        </w:rPr>
-        <w:t xml:space="preserve">like </w:t>
-      </w:r>
-      <w:r>
-        <w:rPr>
-          <w:rFonts w:ascii="Times New Roman" w:hAnsi="Times New Roman" w:cs="Times New Roman"/>
-          <w:bCs/>
-          <w:sz w:val="20"/>
-          <w:szCs w:val="20"/>
-        </w:rPr>
-        <w:t>bar charts, map visualizations, wordcloud</w:t>
+        <w:ind w:left="180" w:hanging="180"/>
+        <w:rPr>
+          <w:rFonts w:ascii="Times New Roman" w:hAnsi="Times New Roman" w:cs="Times New Roman"/>
+          <w:bCs/>
+          <w:i/>
+          <w:iCs/>
+          <w:sz w:val="20"/>
+          <w:szCs w:val="20"/>
+        </w:rPr>
+      </w:pPr>
+      <w:r>
+        <w:rPr>
+          <w:rFonts w:ascii="Times New Roman" w:hAnsi="Times New Roman" w:cs="Times New Roman"/>
+          <w:bCs/>
+          <w:sz w:val="20"/>
+          <w:szCs w:val="20"/>
+        </w:rPr>
+        <w:t>Devised a modularity graph analysis</w:t>
+      </w:r>
+      <w:r>
+        <w:rPr>
+          <w:rFonts w:ascii="Times New Roman" w:hAnsi="Times New Roman" w:cs="Times New Roman"/>
+          <w:bCs/>
+          <w:sz w:val="20"/>
+          <w:szCs w:val="20"/>
+        </w:rPr>
+        <w:t xml:space="preserve"> in R</w:t>
+      </w:r>
+      <w:r>
+        <w:rPr>
+          <w:rFonts w:ascii="Times New Roman" w:hAnsi="Times New Roman" w:cs="Times New Roman"/>
+          <w:bCs/>
+          <w:sz w:val="20"/>
+          <w:szCs w:val="20"/>
+        </w:rPr>
+        <w:t xml:space="preserve"> to validate </w:t>
+      </w:r>
+      <w:r>
+        <w:rPr>
+          <w:rFonts w:ascii="Times New Roman" w:hAnsi="Times New Roman" w:cs="Times New Roman"/>
+          <w:bCs/>
+          <w:sz w:val="20"/>
+          <w:szCs w:val="20"/>
+        </w:rPr>
+        <w:t xml:space="preserve">the </w:t>
+      </w:r>
+      <w:r>
+        <w:rPr>
+          <w:rFonts w:ascii="Times New Roman" w:hAnsi="Times New Roman" w:cs="Times New Roman"/>
+          <w:bCs/>
+          <w:sz w:val="20"/>
+          <w:szCs w:val="20"/>
+        </w:rPr>
+        <w:t>division of distinct subgroupings for reply and relationship networks</w:t>
       </w:r>
     </w:p>
     <w:p>
@@ -3530,33 +3652,24 @@
         <w:pStyle w:val="NoSpacing"/>
         <w:numPr>
           <w:ilvl w:val="0"/>
-          <w:numId w:val="29"/>
+          <w:numId w:val="41"/>
         </w:numPr>
-        <w:ind w:left="181" w:hanging="177"/>
-        <w:rPr>
-          <w:rFonts w:ascii="Times New Roman" w:hAnsi="Times New Roman" w:cs="Times New Roman"/>
-          <w:bCs/>
-          <w:sz w:val="20"/>
-          <w:szCs w:val="20"/>
-        </w:rPr>
-      </w:pPr>
-      <w:r>
-        <w:rPr>
-          <w:rFonts w:ascii="Times New Roman" w:hAnsi="Times New Roman" w:cs="Times New Roman"/>
-          <w:bCs/>
-          <w:sz w:val="20"/>
-          <w:szCs w:val="20"/>
-        </w:rPr>
-        <w:t>Led a team of 4 to provide actionable insights by</w:t>
-      </w:r>
-      <w:r>
-        <w:rPr>
-          <w:rFonts w:ascii="Times New Roman" w:hAnsi="Times New Roman" w:cs="Times New Roman"/>
-          <w:bCs/>
-          <w:sz w:val="20"/>
-          <w:szCs w:val="20"/>
-        </w:rPr>
-        <w:t xml:space="preserve"> applying association rule mining to</w:t>
+        <w:ind w:left="180" w:hanging="180"/>
+        <w:rPr>
+          <w:rFonts w:ascii="Times New Roman" w:hAnsi="Times New Roman" w:cs="Times New Roman"/>
+          <w:b/>
+          <w:sz w:val="20"/>
+          <w:szCs w:val="20"/>
+        </w:rPr>
+      </w:pPr>
+      <w:r>
+        <w:rPr>
+          <w:rFonts w:ascii="Times New Roman" w:hAnsi="Times New Roman" w:cs="Times New Roman"/>
+          <w:bCs/>
+          <w:sz w:val="20"/>
+          <w:szCs w:val="20"/>
+        </w:rPr>
+        <w:t>Verified</w:t>
       </w:r>
       <w:r>
         <w:rPr>
@@ -3574,7 +3687,97 @@
           <w:sz w:val="20"/>
           <w:szCs w:val="20"/>
         </w:rPr>
-        <w:t>find prominent predictors for customer type</w:t>
+        <w:t xml:space="preserve">and visualized </w:t>
+      </w:r>
+      <w:r>
+        <w:rPr>
+          <w:rFonts w:ascii="Times New Roman" w:hAnsi="Times New Roman" w:cs="Times New Roman"/>
+          <w:bCs/>
+          <w:sz w:val="20"/>
+          <w:szCs w:val="20"/>
+        </w:rPr>
+        <w:t>socio</w:t>
+      </w:r>
+      <w:r>
+        <w:rPr>
+          <w:rFonts w:ascii="Times New Roman" w:hAnsi="Times New Roman" w:cs="Times New Roman"/>
+          <w:bCs/>
+          <w:sz w:val="20"/>
+          <w:szCs w:val="20"/>
+        </w:rPr>
+        <w:t>-</w:t>
+      </w:r>
+      <w:r>
+        <w:rPr>
+          <w:rFonts w:ascii="Times New Roman" w:hAnsi="Times New Roman" w:cs="Times New Roman"/>
+          <w:bCs/>
+          <w:sz w:val="20"/>
+          <w:szCs w:val="20"/>
+        </w:rPr>
+        <w:t xml:space="preserve">technical </w:t>
+      </w:r>
+      <w:r>
+        <w:rPr>
+          <w:rFonts w:ascii="Times New Roman" w:hAnsi="Times New Roman" w:cs="Times New Roman"/>
+          <w:bCs/>
+          <w:sz w:val="20"/>
+          <w:szCs w:val="20"/>
+        </w:rPr>
+        <w:t xml:space="preserve">and network </w:t>
+      </w:r>
+      <w:r>
+        <w:rPr>
+          <w:rFonts w:ascii="Times New Roman" w:hAnsi="Times New Roman" w:cs="Times New Roman"/>
+          <w:bCs/>
+          <w:sz w:val="20"/>
+          <w:szCs w:val="20"/>
+        </w:rPr>
+        <w:t>changes</w:t>
+      </w:r>
+      <w:r>
+        <w:rPr>
+          <w:rFonts w:ascii="Times New Roman" w:hAnsi="Times New Roman" w:cs="Times New Roman"/>
+          <w:bCs/>
+          <w:sz w:val="20"/>
+          <w:szCs w:val="20"/>
+        </w:rPr>
+        <w:t xml:space="preserve"> in Gephi</w:t>
+      </w:r>
+      <w:r>
+        <w:rPr>
+          <w:rFonts w:ascii="Times New Roman" w:hAnsi="Times New Roman" w:cs="Times New Roman"/>
+          <w:bCs/>
+          <w:sz w:val="20"/>
+          <w:szCs w:val="20"/>
+        </w:rPr>
+        <w:t xml:space="preserve"> by</w:t>
+      </w:r>
+      <w:r>
+        <w:rPr>
+          <w:rFonts w:ascii="Times New Roman" w:hAnsi="Times New Roman" w:cs="Times New Roman"/>
+          <w:bCs/>
+          <w:sz w:val="20"/>
+          <w:szCs w:val="20"/>
+        </w:rPr>
+        <w:t xml:space="preserve"> performing </w:t>
+      </w:r>
+      <w:r>
+        <w:rPr>
+          <w:rFonts w:ascii="Times New Roman" w:hAnsi="Times New Roman" w:cs="Times New Roman"/>
+          <w:bCs/>
+          <w:sz w:val="20"/>
+          <w:szCs w:val="20"/>
+        </w:rPr>
+        <w:t xml:space="preserve">a core-periphery analysis </w:t>
+      </w:r>
+      <w:r>
+        <w:rPr>
+          <w:rFonts w:ascii="Times New Roman" w:hAnsi="Times New Roman" w:cs="Times New Roman"/>
+          <w:bCs/>
+          <w:sz w:val="20"/>
+          <w:szCs w:val="20"/>
+        </w:rPr>
+        <w:t>from 2009 to 2014</w:t>
       </w:r>
     </w:p>
     <w:p>
@@ -3607,34 +3810,115 @@
           <w:sz w:val="20"/>
           <w:szCs w:val="20"/>
         </w:rPr>
-        <w:t>Listing Management on OrangeHousing.com</w:t>
-      </w:r>
-      <w:r>
-        <w:rPr>
-          <w:rFonts w:ascii="Times New Roman" w:hAnsi="Times New Roman" w:cs="Times New Roman"/>
-          <w:b/>
-          <w:sz w:val="20"/>
-          <w:szCs w:val="20"/>
-        </w:rPr>
-        <w:t xml:space="preserve"> (Database Management)</w:t>
-      </w:r>
-      <w:r>
-        <w:rPr>
-          <w:rFonts w:ascii="Times New Roman" w:hAnsi="Times New Roman" w:cs="Times New Roman"/>
-          <w:b/>
-          <w:sz w:val="20"/>
-          <w:szCs w:val="20"/>
-        </w:rPr>
-        <w:t xml:space="preserve">                                    </w:t>
-      </w:r>
-      <w:r>
-        <w:rPr>
-          <w:rFonts w:ascii="Times New Roman" w:hAnsi="Times New Roman" w:cs="Times New Roman"/>
-          <w:b/>
-          <w:sz w:val="20"/>
-          <w:szCs w:val="20"/>
-        </w:rPr>
-        <w:t xml:space="preserve">       </w:t>
+        <w:t xml:space="preserve">Southeast </w:t>
+      </w:r>
+      <w:r>
+        <w:rPr>
+          <w:rFonts w:ascii="Times New Roman" w:hAnsi="Times New Roman" w:cs="Times New Roman"/>
+          <w:b/>
+          <w:sz w:val="20"/>
+          <w:szCs w:val="20"/>
+        </w:rPr>
+        <w:t>a</w:t>
+      </w:r>
+      <w:r>
+        <w:rPr>
+          <w:rFonts w:ascii="Times New Roman" w:hAnsi="Times New Roman" w:cs="Times New Roman"/>
+          <w:b/>
+          <w:sz w:val="20"/>
+          <w:szCs w:val="20"/>
+        </w:rPr>
+        <w:t xml:space="preserve">irline </w:t>
+      </w:r>
+      <w:r>
+        <w:rPr>
+          <w:rFonts w:ascii="Times New Roman" w:hAnsi="Times New Roman" w:cs="Times New Roman"/>
+          <w:b/>
+          <w:sz w:val="20"/>
+          <w:szCs w:val="20"/>
+        </w:rPr>
+        <w:t>c</w:t>
+      </w:r>
+      <w:r>
+        <w:rPr>
+          <w:rFonts w:ascii="Times New Roman" w:hAnsi="Times New Roman" w:cs="Times New Roman"/>
+          <w:b/>
+          <w:sz w:val="20"/>
+          <w:szCs w:val="20"/>
+        </w:rPr>
+        <w:t xml:space="preserve">ustomer </w:t>
+      </w:r>
+      <w:r>
+        <w:rPr>
+          <w:rFonts w:ascii="Times New Roman" w:hAnsi="Times New Roman" w:cs="Times New Roman"/>
+          <w:b/>
+          <w:sz w:val="20"/>
+          <w:szCs w:val="20"/>
+        </w:rPr>
+        <w:t>s</w:t>
+      </w:r>
+      <w:r>
+        <w:rPr>
+          <w:rFonts w:ascii="Times New Roman" w:hAnsi="Times New Roman" w:cs="Times New Roman"/>
+          <w:b/>
+          <w:sz w:val="20"/>
+          <w:szCs w:val="20"/>
+        </w:rPr>
+        <w:t xml:space="preserve">ervice </w:t>
+      </w:r>
+      <w:r>
+        <w:rPr>
+          <w:rFonts w:ascii="Times New Roman" w:hAnsi="Times New Roman" w:cs="Times New Roman"/>
+          <w:b/>
+          <w:sz w:val="20"/>
+          <w:szCs w:val="20"/>
+        </w:rPr>
+        <w:t>a</w:t>
+      </w:r>
+      <w:r>
+        <w:rPr>
+          <w:rFonts w:ascii="Times New Roman" w:hAnsi="Times New Roman" w:cs="Times New Roman"/>
+          <w:b/>
+          <w:sz w:val="20"/>
+          <w:szCs w:val="20"/>
+        </w:rPr>
+        <w:t>nalysis</w:t>
+      </w:r>
+      <w:r>
+        <w:rPr>
+          <w:rFonts w:ascii="Times New Roman" w:hAnsi="Times New Roman" w:cs="Times New Roman"/>
+          <w:b/>
+          <w:sz w:val="20"/>
+          <w:szCs w:val="20"/>
+        </w:rPr>
+        <w:t xml:space="preserve"> (Data Science and Machine Learning)</w:t>
+      </w:r>
+      <w:r>
+        <w:rPr>
+          <w:rFonts w:ascii="Times New Roman" w:hAnsi="Times New Roman" w:cs="Times New Roman"/>
+          <w:b/>
+          <w:sz w:val="20"/>
+          <w:szCs w:val="20"/>
+        </w:rPr>
+        <w:t xml:space="preserve">          </w:t>
+      </w:r>
+      <w:r>
+        <w:rPr>
+          <w:rFonts w:ascii="Times New Roman" w:hAnsi="Times New Roman" w:cs="Times New Roman"/>
+          <w:b/>
+          <w:sz w:val="20"/>
+          <w:szCs w:val="20"/>
+        </w:rPr>
+        <w:t xml:space="preserve">   </w:t>
+      </w:r>
+      <w:r>
+        <w:rPr>
+          <w:rFonts w:ascii="Times New Roman" w:hAnsi="Times New Roman" w:cs="Times New Roman"/>
+          <w:b/>
+          <w:sz w:val="20"/>
+          <w:szCs w:val="20"/>
+        </w:rPr>
+        <w:t xml:space="preserve">           </w:t>
       </w:r>
       <w:hyperlink r:id="rId14" w:history="1">
         <w:r>
@@ -3701,24 +3985,69 @@
         <w:pStyle w:val="NoSpacing"/>
         <w:numPr>
           <w:ilvl w:val="0"/>
-          <w:numId w:val="30"/>
+          <w:numId w:val="29"/>
         </w:numPr>
-        <w:ind w:left="181" w:hanging="181"/>
-        <w:rPr>
-          <w:rFonts w:ascii="Times New Roman" w:hAnsi="Times New Roman" w:cs="Times New Roman"/>
-          <w:bCs/>
-          <w:sz w:val="20"/>
-          <w:szCs w:val="20"/>
-        </w:rPr>
-      </w:pPr>
-      <w:r>
-        <w:rPr>
-          <w:rFonts w:ascii="Times New Roman" w:hAnsi="Times New Roman" w:cs="Times New Roman"/>
-          <w:bCs/>
-          <w:sz w:val="20"/>
-          <w:szCs w:val="20"/>
-        </w:rPr>
-        <w:t>Identified database issues on listing management site “OrangeHousing” and developed a SQL application using ERDs and Reports</w:t>
+        <w:ind w:left="181" w:hanging="177"/>
+        <w:rPr>
+          <w:rFonts w:ascii="Times New Roman" w:hAnsi="Times New Roman" w:cs="Times New Roman"/>
+          <w:b/>
+          <w:sz w:val="20"/>
+          <w:szCs w:val="20"/>
+        </w:rPr>
+      </w:pPr>
+      <w:r>
+        <w:rPr>
+          <w:rFonts w:ascii="Times New Roman" w:hAnsi="Times New Roman" w:cs="Times New Roman"/>
+          <w:bCs/>
+          <w:sz w:val="20"/>
+          <w:szCs w:val="20"/>
+        </w:rPr>
+        <w:t>Mapped</w:t>
+      </w:r>
+      <w:r>
+        <w:rPr>
+          <w:rFonts w:ascii="Times New Roman" w:hAnsi="Times New Roman" w:cs="Times New Roman"/>
+          <w:bCs/>
+          <w:sz w:val="20"/>
+          <w:szCs w:val="20"/>
+        </w:rPr>
+        <w:t xml:space="preserve"> 10.2K flight survey reviews</w:t>
+      </w:r>
+      <w:r>
+        <w:rPr>
+          <w:rFonts w:ascii="Times New Roman" w:hAnsi="Times New Roman" w:cs="Times New Roman"/>
+          <w:bCs/>
+          <w:sz w:val="20"/>
+          <w:szCs w:val="20"/>
+        </w:rPr>
+        <w:t xml:space="preserve"> in R</w:t>
+      </w:r>
+      <w:r>
+        <w:rPr>
+          <w:rFonts w:ascii="Times New Roman" w:hAnsi="Times New Roman" w:cs="Times New Roman"/>
+          <w:bCs/>
+          <w:sz w:val="20"/>
+          <w:szCs w:val="20"/>
+        </w:rPr>
+        <w:t xml:space="preserve"> to </w:t>
+      </w:r>
+      <w:r>
+        <w:rPr>
+          <w:rFonts w:ascii="Times New Roman" w:hAnsi="Times New Roman" w:cs="Times New Roman"/>
+          <w:bCs/>
+          <w:sz w:val="20"/>
+          <w:szCs w:val="20"/>
+        </w:rPr>
+        <w:t xml:space="preserve">recognize service and operational shortcomings and improve customer </w:t>
+      </w:r>
+      <w:r>
+        <w:rPr>
+          <w:rFonts w:ascii="Times New Roman" w:hAnsi="Times New Roman" w:cs="Times New Roman"/>
+          <w:bCs/>
+          <w:sz w:val="20"/>
+          <w:szCs w:val="20"/>
+        </w:rPr>
+        <w:t>satisfaction</w:t>
       </w:r>
     </w:p>
     <w:p>
@@ -3726,47 +4055,110 @@
         <w:pStyle w:val="NoSpacing"/>
         <w:numPr>
           <w:ilvl w:val="0"/>
-          <w:numId w:val="30"/>
+          <w:numId w:val="29"/>
         </w:numPr>
-        <w:ind w:left="181" w:hanging="181"/>
-        <w:rPr>
-          <w:rFonts w:ascii="Times New Roman" w:hAnsi="Times New Roman" w:cs="Times New Roman"/>
-          <w:bCs/>
-          <w:sz w:val="20"/>
-          <w:szCs w:val="20"/>
-        </w:rPr>
-      </w:pPr>
-      <w:r>
-        <w:rPr>
-          <w:rFonts w:ascii="Times New Roman" w:hAnsi="Times New Roman" w:cs="Times New Roman"/>
-          <w:bCs/>
-          <w:sz w:val="20"/>
-          <w:szCs w:val="20"/>
-        </w:rPr>
-        <w:t xml:space="preserve">Collaborated with </w:t>
-      </w:r>
-      <w:r>
-        <w:rPr>
-          <w:rFonts w:ascii="Times New Roman" w:hAnsi="Times New Roman" w:cs="Times New Roman"/>
-          <w:bCs/>
-          <w:sz w:val="20"/>
-          <w:szCs w:val="20"/>
-        </w:rPr>
-        <w:t xml:space="preserve">a </w:t>
-      </w:r>
-      <w:r>
-        <w:rPr>
-          <w:rFonts w:ascii="Times New Roman" w:hAnsi="Times New Roman" w:cs="Times New Roman"/>
-          <w:bCs/>
-          <w:sz w:val="20"/>
-          <w:szCs w:val="20"/>
-        </w:rPr>
-        <w:t>team of 2 analysts to redesign key processes to support historical data access for efficient financial management</w:t>
-      </w:r>
+        <w:ind w:left="181" w:hanging="177"/>
+        <w:rPr>
+          <w:rFonts w:ascii="Times New Roman" w:hAnsi="Times New Roman" w:cs="Times New Roman"/>
+          <w:b/>
+          <w:sz w:val="20"/>
+          <w:szCs w:val="20"/>
+        </w:rPr>
+      </w:pPr>
+      <w:r>
+        <w:rPr>
+          <w:rFonts w:ascii="Times New Roman" w:hAnsi="Times New Roman" w:cs="Times New Roman"/>
+          <w:bCs/>
+          <w:sz w:val="20"/>
+          <w:szCs w:val="20"/>
+        </w:rPr>
+        <w:t xml:space="preserve">Summarized 5 main attributes of data by performing exploratory data analysis </w:t>
+      </w:r>
+      <w:r>
+        <w:rPr>
+          <w:rFonts w:ascii="Times New Roman" w:hAnsi="Times New Roman" w:cs="Times New Roman"/>
+          <w:bCs/>
+          <w:sz w:val="20"/>
+          <w:szCs w:val="20"/>
+        </w:rPr>
+        <w:t xml:space="preserve">like </w:t>
+      </w:r>
+      <w:r>
+        <w:rPr>
+          <w:rFonts w:ascii="Times New Roman" w:hAnsi="Times New Roman" w:cs="Times New Roman"/>
+          <w:bCs/>
+          <w:sz w:val="20"/>
+          <w:szCs w:val="20"/>
+        </w:rPr>
+        <w:t xml:space="preserve">bar charts, map visualizations, </w:t>
+      </w:r>
+      <w:proofErr w:type="spellStart"/>
+      <w:r>
+        <w:rPr>
+          <w:rFonts w:ascii="Times New Roman" w:hAnsi="Times New Roman" w:cs="Times New Roman"/>
+          <w:bCs/>
+          <w:sz w:val="20"/>
+          <w:szCs w:val="20"/>
+        </w:rPr>
+        <w:t>wordcloud</w:t>
+      </w:r>
+      <w:proofErr w:type="spellEnd"/>
     </w:p>
     <w:p>
       <w:pPr>
         <w:pStyle w:val="NoSpacing"/>
+        <w:numPr>
+          <w:ilvl w:val="0"/>
+          <w:numId w:val="29"/>
+        </w:numPr>
+        <w:ind w:left="181" w:hanging="177"/>
+        <w:rPr>
+          <w:rFonts w:ascii="Times New Roman" w:hAnsi="Times New Roman" w:cs="Times New Roman"/>
+          <w:bCs/>
+          <w:sz w:val="20"/>
+          <w:szCs w:val="20"/>
+        </w:rPr>
+      </w:pPr>
+      <w:r>
+        <w:rPr>
+          <w:rFonts w:ascii="Times New Roman" w:hAnsi="Times New Roman" w:cs="Times New Roman"/>
+          <w:bCs/>
+          <w:sz w:val="20"/>
+          <w:szCs w:val="20"/>
+        </w:rPr>
+        <w:t>Led a team of 4 to provide actionable insights by</w:t>
+      </w:r>
+      <w:r>
+        <w:rPr>
+          <w:rFonts w:ascii="Times New Roman" w:hAnsi="Times New Roman" w:cs="Times New Roman"/>
+          <w:bCs/>
+          <w:sz w:val="20"/>
+          <w:szCs w:val="20"/>
+        </w:rPr>
+        <w:t xml:space="preserve"> applying association rule mining to</w:t>
+      </w:r>
+      <w:r>
+        <w:rPr>
+          <w:rFonts w:ascii="Times New Roman" w:hAnsi="Times New Roman" w:cs="Times New Roman"/>
+          <w:bCs/>
+          <w:sz w:val="20"/>
+          <w:szCs w:val="20"/>
+        </w:rPr>
+        <w:t xml:space="preserve"> </w:t>
+      </w:r>
+      <w:r>
+        <w:rPr>
+          <w:rFonts w:ascii="Times New Roman" w:hAnsi="Times New Roman" w:cs="Times New Roman"/>
+          <w:bCs/>
+          <w:sz w:val="20"/>
+          <w:szCs w:val="20"/>
+        </w:rPr>
+        <w:t>find prominent predictors for customer type</w:t>
+      </w:r>
+    </w:p>
+    <w:p>
+      <w:pPr>
+        <w:pStyle w:val="NoSpacing"/>
         <w:rPr>
           <w:rFonts w:ascii="Times New Roman" w:hAnsi="Times New Roman" w:cs="Times New Roman"/>
           <w:b/>
@@ -3794,43 +4186,25 @@
           <w:sz w:val="20"/>
           <w:szCs w:val="20"/>
         </w:rPr>
-        <w:t>Automatic license plate recognition</w:t>
-      </w:r>
-      <w:r>
-        <w:rPr>
-          <w:rFonts w:ascii="Times New Roman" w:hAnsi="Times New Roman" w:cs="Times New Roman"/>
-          <w:b/>
-          <w:sz w:val="20"/>
-          <w:szCs w:val="20"/>
-        </w:rPr>
-        <w:t xml:space="preserve"> (ALPR)</w:t>
-      </w:r>
-      <w:r>
-        <w:rPr>
-          <w:rFonts w:ascii="Times New Roman" w:hAnsi="Times New Roman" w:cs="Times New Roman"/>
-          <w:b/>
-          <w:sz w:val="20"/>
-          <w:szCs w:val="20"/>
-        </w:rPr>
-        <w:t xml:space="preserve"> </w:t>
-      </w:r>
-      <w:r>
-        <w:rPr>
-          <w:rFonts w:ascii="Times New Roman" w:hAnsi="Times New Roman" w:cs="Times New Roman"/>
-          <w:b/>
-          <w:sz w:val="20"/>
-          <w:szCs w:val="20"/>
-        </w:rPr>
-        <w:t>(Machine Learning and Deep Learning)</w:t>
-      </w:r>
-      <w:r>
-        <w:rPr>
-          <w:rFonts w:ascii="Times New Roman" w:hAnsi="Times New Roman" w:cs="Times New Roman"/>
-          <w:b/>
-          <w:sz w:val="20"/>
-          <w:szCs w:val="20"/>
-        </w:rPr>
-        <w:t xml:space="preserve"> </w:t>
+        <w:t>Listing Management on OrangeHousing.com</w:t>
+      </w:r>
+      <w:r>
+        <w:rPr>
+          <w:rFonts w:ascii="Times New Roman" w:hAnsi="Times New Roman" w:cs="Times New Roman"/>
+          <w:b/>
+          <w:sz w:val="20"/>
+          <w:szCs w:val="20"/>
+        </w:rPr>
+        <w:t xml:space="preserve"> (Database Management)</w:t>
+      </w:r>
+      <w:r>
+        <w:rPr>
+          <w:rFonts w:ascii="Times New Roman" w:hAnsi="Times New Roman" w:cs="Times New Roman"/>
+          <w:b/>
+          <w:sz w:val="20"/>
+          <w:szCs w:val="20"/>
+        </w:rPr>
+        <w:t xml:space="preserve">                                    </w:t>
       </w:r>
       <w:r>
         <w:rPr>
@@ -3840,24 +4214,6 @@
           <w:szCs w:val="20"/>
         </w:rPr>
         <w:t xml:space="preserve">       </w:t>
-      </w:r>
-      <w:r>
-        <w:rPr>
-          <w:rFonts w:ascii="Times New Roman" w:hAnsi="Times New Roman" w:cs="Times New Roman"/>
-          <w:b/>
-          <w:sz w:val="20"/>
-          <w:szCs w:val="20"/>
-        </w:rPr>
-        <w:t xml:space="preserve">   </w:t>
-      </w:r>
-      <w:r>
-        <w:rPr>
-          <w:rFonts w:ascii="Times New Roman" w:hAnsi="Times New Roman" w:cs="Times New Roman"/>
-          <w:b/>
-          <w:sz w:val="20"/>
-          <w:szCs w:val="20"/>
-        </w:rPr>
-        <w:t xml:space="preserve">         </w:t>
       </w:r>
       <w:hyperlink r:id="rId15" w:history="1">
         <w:r>
@@ -3878,6 +4234,8 @@
         <w:rPr>
           <w:rFonts w:ascii="Times New Roman" w:hAnsi="Times New Roman" w:cs="Times New Roman"/>
           <w:b/>
+          <w:i/>
+          <w:iCs/>
           <w:sz w:val="20"/>
           <w:szCs w:val="20"/>
         </w:rPr>
@@ -3892,7 +4250,7 @@
           <w:sz w:val="20"/>
           <w:szCs w:val="20"/>
         </w:rPr>
-        <w:t xml:space="preserve">Jul </w:t>
+        <w:t xml:space="preserve">Aug </w:t>
       </w:r>
       <w:r>
         <w:rPr>
@@ -3914,7 +4272,7 @@
           <w:sz w:val="20"/>
           <w:szCs w:val="20"/>
         </w:rPr>
-        <w:t>17 – Jun ‘18</w:t>
+        <w:t>19 – Dec ‘19</w:t>
       </w:r>
     </w:p>
     <w:p>
@@ -3924,67 +4282,42 @@
           <w:ilvl w:val="0"/>
           <w:numId w:val="30"/>
         </w:numPr>
-        <w:ind w:left="180" w:hanging="180"/>
-        <w:rPr>
-          <w:rFonts w:ascii="Times New Roman" w:hAnsi="Times New Roman" w:cs="Times New Roman"/>
-          <w:iCs/>
-          <w:sz w:val="20"/>
-          <w:szCs w:val="20"/>
-        </w:rPr>
-      </w:pPr>
-      <w:r>
-        <w:rPr>
-          <w:rFonts w:ascii="Times New Roman" w:hAnsi="Times New Roman" w:cs="Times New Roman"/>
-          <w:iCs/>
-          <w:sz w:val="20"/>
-          <w:szCs w:val="20"/>
-        </w:rPr>
-        <w:t>Published in Springer</w:t>
-      </w:r>
-      <w:r>
-        <w:rPr>
-          <w:rFonts w:ascii="Times New Roman" w:hAnsi="Times New Roman" w:cs="Times New Roman"/>
-          <w:iCs/>
-          <w:sz w:val="20"/>
-          <w:szCs w:val="20"/>
-        </w:rPr>
-        <w:t xml:space="preserve"> Communications in Computer and Information Science</w:t>
-      </w:r>
-      <w:r>
-        <w:rPr>
-          <w:rFonts w:ascii="Times New Roman" w:hAnsi="Times New Roman" w:cs="Times New Roman"/>
-          <w:iCs/>
-          <w:sz w:val="20"/>
-          <w:szCs w:val="20"/>
-        </w:rPr>
-        <w:t xml:space="preserve"> </w:t>
-      </w:r>
-      <w:r>
-        <w:rPr>
-          <w:rFonts w:ascii="Times New Roman" w:hAnsi="Times New Roman" w:cs="Times New Roman"/>
-          <w:iCs/>
-          <w:sz w:val="20"/>
-          <w:szCs w:val="20"/>
-        </w:rPr>
-        <w:t>(</w:t>
-      </w:r>
-      <w:r>
-        <w:rPr>
-          <w:rFonts w:ascii="Times New Roman" w:hAnsi="Times New Roman" w:cs="Times New Roman"/>
-          <w:iCs/>
-          <w:sz w:val="20"/>
-          <w:szCs w:val="20"/>
-        </w:rPr>
-        <w:t>volume 941, Chapter 4: Advances in Data Science</w:t>
-      </w:r>
-      <w:r>
-        <w:rPr>
-          <w:rFonts w:ascii="Times New Roman" w:hAnsi="Times New Roman" w:cs="Times New Roman"/>
-          <w:iCs/>
-          <w:sz w:val="20"/>
-          <w:szCs w:val="20"/>
-        </w:rPr>
-        <w:t>)</w:t>
+        <w:ind w:left="181" w:hanging="181"/>
+        <w:rPr>
+          <w:rFonts w:ascii="Times New Roman" w:hAnsi="Times New Roman" w:cs="Times New Roman"/>
+          <w:bCs/>
+          <w:sz w:val="20"/>
+          <w:szCs w:val="20"/>
+        </w:rPr>
+      </w:pPr>
+      <w:r>
+        <w:rPr>
+          <w:rFonts w:ascii="Times New Roman" w:hAnsi="Times New Roman" w:cs="Times New Roman"/>
+          <w:bCs/>
+          <w:sz w:val="20"/>
+          <w:szCs w:val="20"/>
+        </w:rPr>
+        <w:t>Identified database issues on listing management site “</w:t>
+      </w:r>
+      <w:proofErr w:type="spellStart"/>
+      <w:r>
+        <w:rPr>
+          <w:rFonts w:ascii="Times New Roman" w:hAnsi="Times New Roman" w:cs="Times New Roman"/>
+          <w:bCs/>
+          <w:sz w:val="20"/>
+          <w:szCs w:val="20"/>
+        </w:rPr>
+        <w:t>OrangeHousing</w:t>
+      </w:r>
+      <w:proofErr w:type="spellEnd"/>
+      <w:r>
+        <w:rPr>
+          <w:rFonts w:ascii="Times New Roman" w:hAnsi="Times New Roman" w:cs="Times New Roman"/>
+          <w:bCs/>
+          <w:sz w:val="20"/>
+          <w:szCs w:val="20"/>
+        </w:rPr>
+        <w:t>” and developed a SQL application using ERDs and Reports</w:t>
       </w:r>
     </w:p>
     <w:p>
@@ -3992,184 +4325,42 @@
         <w:pStyle w:val="NoSpacing"/>
         <w:numPr>
           <w:ilvl w:val="0"/>
-          <w:numId w:val="20"/>
+          <w:numId w:val="30"/>
         </w:numPr>
         <w:ind w:left="181" w:hanging="181"/>
         <w:rPr>
           <w:rFonts w:ascii="Times New Roman" w:hAnsi="Times New Roman" w:cs="Times New Roman"/>
-          <w:iCs/>
-          <w:sz w:val="20"/>
-          <w:szCs w:val="20"/>
-        </w:rPr>
-      </w:pPr>
-      <w:r>
-        <w:rPr>
-          <w:rFonts w:ascii="Times New Roman" w:hAnsi="Times New Roman" w:cs="Times New Roman"/>
-          <w:iCs/>
-          <w:sz w:val="20"/>
-          <w:szCs w:val="20"/>
-        </w:rPr>
-        <w:t>Created a 43K car</w:t>
-      </w:r>
-      <w:r>
-        <w:rPr>
-          <w:rFonts w:ascii="Times New Roman" w:hAnsi="Times New Roman" w:cs="Times New Roman"/>
-          <w:iCs/>
-          <w:sz w:val="20"/>
-          <w:szCs w:val="20"/>
-        </w:rPr>
-        <w:t xml:space="preserve"> image</w:t>
-      </w:r>
-      <w:r>
-        <w:rPr>
-          <w:rFonts w:ascii="Times New Roman" w:hAnsi="Times New Roman" w:cs="Times New Roman"/>
-          <w:iCs/>
-          <w:sz w:val="20"/>
-          <w:szCs w:val="20"/>
-        </w:rPr>
-        <w:t xml:space="preserve"> dataset to </w:t>
-      </w:r>
-      <w:r>
-        <w:rPr>
-          <w:rFonts w:ascii="Times New Roman" w:hAnsi="Times New Roman" w:cs="Times New Roman"/>
-          <w:iCs/>
-          <w:sz w:val="20"/>
-          <w:szCs w:val="20"/>
-        </w:rPr>
-        <w:t>deploy</w:t>
-      </w:r>
-      <w:r>
-        <w:rPr>
-          <w:rFonts w:ascii="Times New Roman" w:hAnsi="Times New Roman" w:cs="Times New Roman"/>
-          <w:iCs/>
-          <w:sz w:val="20"/>
-          <w:szCs w:val="20"/>
-        </w:rPr>
-        <w:t xml:space="preserve"> an Automatic License Plate Recognition system to decongest tollways by 95% in Python</w:t>
-      </w:r>
-    </w:p>
-    <w:p>
-      <w:pPr>
-        <w:pStyle w:val="NoSpacing"/>
-        <w:numPr>
-          <w:ilvl w:val="0"/>
-          <w:numId w:val="20"/>
-        </w:numPr>
-        <w:ind w:left="181" w:hanging="177"/>
-        <w:rPr>
-          <w:rFonts w:ascii="Times New Roman" w:hAnsi="Times New Roman" w:cs="Times New Roman"/>
-          <w:iCs/>
-          <w:sz w:val="20"/>
-          <w:szCs w:val="20"/>
-        </w:rPr>
-      </w:pPr>
-      <w:r>
-        <w:rPr>
-          <w:rFonts w:ascii="Times New Roman" w:hAnsi="Times New Roman" w:cs="Times New Roman"/>
-          <w:iCs/>
-          <w:sz w:val="20"/>
-          <w:szCs w:val="20"/>
-        </w:rPr>
-        <w:t xml:space="preserve">Enhanced existing </w:t>
-      </w:r>
-      <w:r>
-        <w:rPr>
-          <w:rFonts w:ascii="Times New Roman" w:hAnsi="Times New Roman" w:cs="Times New Roman"/>
-          <w:iCs/>
-          <w:sz w:val="20"/>
-          <w:szCs w:val="20"/>
-        </w:rPr>
-        <w:t xml:space="preserve">ALPR </w:t>
-      </w:r>
-      <w:r>
-        <w:rPr>
-          <w:rFonts w:ascii="Times New Roman" w:hAnsi="Times New Roman" w:cs="Times New Roman"/>
-          <w:iCs/>
-          <w:sz w:val="20"/>
-          <w:szCs w:val="20"/>
-        </w:rPr>
-        <w:t xml:space="preserve">system </w:t>
-      </w:r>
-      <w:r>
-        <w:rPr>
-          <w:rFonts w:ascii="Times New Roman" w:hAnsi="Times New Roman" w:cs="Times New Roman"/>
-          <w:iCs/>
-          <w:sz w:val="20"/>
-          <w:szCs w:val="20"/>
-        </w:rPr>
-        <w:t xml:space="preserve">using </w:t>
-      </w:r>
-      <w:r>
-        <w:rPr>
-          <w:rFonts w:ascii="Times New Roman" w:hAnsi="Times New Roman" w:cs="Times New Roman"/>
-          <w:iCs/>
-          <w:sz w:val="20"/>
-          <w:szCs w:val="20"/>
-        </w:rPr>
-        <w:t xml:space="preserve">Computer Vision </w:t>
-      </w:r>
-      <w:r>
-        <w:rPr>
-          <w:rFonts w:ascii="Times New Roman" w:hAnsi="Times New Roman" w:cs="Times New Roman"/>
-          <w:iCs/>
-          <w:sz w:val="20"/>
-          <w:szCs w:val="20"/>
-        </w:rPr>
-        <w:t>and Semantic Segmentation</w:t>
-      </w:r>
-      <w:r>
-        <w:rPr>
-          <w:rFonts w:ascii="Times New Roman" w:hAnsi="Times New Roman" w:cs="Times New Roman"/>
-          <w:iCs/>
-          <w:sz w:val="20"/>
-          <w:szCs w:val="20"/>
-        </w:rPr>
-        <w:t xml:space="preserve"> techniques</w:t>
-      </w:r>
-      <w:r>
-        <w:rPr>
-          <w:rFonts w:ascii="Times New Roman" w:hAnsi="Times New Roman" w:cs="Times New Roman"/>
-          <w:iCs/>
-          <w:sz w:val="20"/>
-          <w:szCs w:val="20"/>
-        </w:rPr>
-        <w:t xml:space="preserve"> </w:t>
-      </w:r>
-      <w:r>
-        <w:rPr>
-          <w:rFonts w:ascii="Times New Roman" w:hAnsi="Times New Roman" w:cs="Times New Roman"/>
-          <w:iCs/>
-          <w:sz w:val="20"/>
-          <w:szCs w:val="20"/>
-        </w:rPr>
-        <w:t xml:space="preserve">to </w:t>
-      </w:r>
-      <w:r>
-        <w:rPr>
-          <w:rFonts w:ascii="Times New Roman" w:hAnsi="Times New Roman" w:cs="Times New Roman"/>
-          <w:iCs/>
-          <w:sz w:val="20"/>
-          <w:szCs w:val="20"/>
-        </w:rPr>
-        <w:t xml:space="preserve">achieve </w:t>
-      </w:r>
-      <w:r>
-        <w:rPr>
-          <w:rFonts w:ascii="Times New Roman" w:hAnsi="Times New Roman" w:cs="Times New Roman"/>
-          <w:iCs/>
-          <w:sz w:val="20"/>
-          <w:szCs w:val="20"/>
-        </w:rPr>
-        <w:t xml:space="preserve">82% </w:t>
-      </w:r>
-      <w:r>
-        <w:rPr>
-          <w:rFonts w:ascii="Times New Roman" w:hAnsi="Times New Roman" w:cs="Times New Roman"/>
-          <w:iCs/>
-          <w:sz w:val="20"/>
-          <w:szCs w:val="20"/>
-        </w:rPr>
-        <w:t>test accuracy</w:t>
+          <w:bCs/>
+          <w:sz w:val="20"/>
+          <w:szCs w:val="20"/>
+        </w:rPr>
+      </w:pPr>
+      <w:r>
+        <w:rPr>
+          <w:rFonts w:ascii="Times New Roman" w:hAnsi="Times New Roman" w:cs="Times New Roman"/>
+          <w:bCs/>
+          <w:sz w:val="20"/>
+          <w:szCs w:val="20"/>
+        </w:rPr>
+        <w:t xml:space="preserve">Collaborated with </w:t>
+      </w:r>
+      <w:r>
+        <w:rPr>
+          <w:rFonts w:ascii="Times New Roman" w:hAnsi="Times New Roman" w:cs="Times New Roman"/>
+          <w:bCs/>
+          <w:sz w:val="20"/>
+          <w:szCs w:val="20"/>
+        </w:rPr>
+        <w:t xml:space="preserve">a </w:t>
+      </w:r>
+      <w:r>
+        <w:rPr>
+          <w:rFonts w:ascii="Times New Roman" w:hAnsi="Times New Roman" w:cs="Times New Roman"/>
+          <w:bCs/>
+          <w:sz w:val="20"/>
+          <w:szCs w:val="20"/>
+        </w:rPr>
+        <w:t>team of 2 analysts to redesign key processes to support historical data access for efficient financial management</w:t>
       </w:r>
     </w:p>
     <w:sectPr>

</xml_diff>

<commit_message>
added skills in the experience section
</commit_message>
<xml_diff>
--- a/Prathamesh_CV.docx
+++ b/Prathamesh_CV.docx
@@ -1388,31 +1388,89 @@
           <w:sz w:val="20"/>
           <w:szCs w:val="20"/>
         </w:rPr>
-        <w:t>Data Science Intern (Full-</w:t>
+        <w:t>Data Science Intern</w:t>
+      </w:r>
+      <w:r>
+        <w:rPr>
+          <w:rFonts w:ascii="Times New Roman" w:hAnsi="Times New Roman" w:cs="Times New Roman"/>
+          <w:b/>
+          <w:bCs/>
+          <w:i/>
+          <w:sz w:val="20"/>
+          <w:szCs w:val="20"/>
+        </w:rPr>
+        <w:t xml:space="preserve"> </w:t>
+      </w:r>
+      <w:r>
+        <w:rPr>
+          <w:rFonts w:ascii="Times New Roman" w:hAnsi="Times New Roman" w:cs="Times New Roman"/>
+          <w:i/>
+          <w:sz w:val="20"/>
+          <w:szCs w:val="20"/>
+          <w:u w:val="single"/>
+        </w:rPr>
+        <w:t>(</w:t>
+      </w:r>
+      <w:r>
+        <w:rPr>
+          <w:rFonts w:ascii="Times New Roman" w:hAnsi="Times New Roman" w:cs="Times New Roman"/>
+          <w:i/>
+          <w:sz w:val="20"/>
+          <w:szCs w:val="20"/>
+          <w:u w:val="single"/>
+        </w:rPr>
+        <w:t xml:space="preserve">Skills: Python, Matplotlib, AWS EC2, </w:t>
       </w:r>
       <w:proofErr w:type="gramStart"/>
       <w:r>
         <w:rPr>
           <w:rFonts w:ascii="Times New Roman" w:hAnsi="Times New Roman" w:cs="Times New Roman"/>
-          <w:b/>
-          <w:bCs/>
           <w:i/>
           <w:sz w:val="20"/>
           <w:szCs w:val="20"/>
-        </w:rPr>
-        <w:t xml:space="preserve">time)   </w:t>
+          <w:u w:val="single"/>
+        </w:rPr>
+        <w:t>Jira</w:t>
+      </w:r>
+      <w:r>
+        <w:rPr>
+          <w:rFonts w:ascii="Times New Roman" w:hAnsi="Times New Roman" w:cs="Times New Roman"/>
+          <w:i/>
+          <w:sz w:val="20"/>
+          <w:szCs w:val="20"/>
+          <w:u w:val="single"/>
+        </w:rPr>
+        <w:t>)</w:t>
+      </w:r>
+      <w:r>
+        <w:rPr>
+          <w:rFonts w:ascii="Times New Roman" w:hAnsi="Times New Roman" w:cs="Times New Roman"/>
+          <w:i/>
+          <w:sz w:val="20"/>
+          <w:szCs w:val="20"/>
+        </w:rPr>
+        <w:t xml:space="preserve">   </w:t>
       </w:r>
       <w:proofErr w:type="gramEnd"/>
       <w:r>
         <w:rPr>
           <w:rFonts w:ascii="Times New Roman" w:hAnsi="Times New Roman" w:cs="Times New Roman"/>
-          <w:b/>
-          <w:bCs/>
           <w:i/>
           <w:sz w:val="20"/>
           <w:szCs w:val="20"/>
         </w:rPr>
-        <w:t xml:space="preserve">                                                                    Boston, US; Jun ‘20 – Aug ‘20</w:t>
+        <w:t xml:space="preserve">                </w:t>
+      </w:r>
+      <w:r>
+        <w:rPr>
+          <w:rFonts w:ascii="Times New Roman" w:hAnsi="Times New Roman" w:cs="Times New Roman"/>
+          <w:b/>
+          <w:bCs/>
+          <w:i/>
+          <w:sz w:val="20"/>
+          <w:szCs w:val="20"/>
+        </w:rPr>
+        <w:t>Boston, US; Jun ‘20 – Aug ‘20</w:t>
       </w:r>
     </w:p>
     <w:p>
@@ -1703,38 +1761,68 @@
           <w:sz w:val="20"/>
           <w:szCs w:val="20"/>
         </w:rPr>
-        <w:t>Associate Data Scientist (Full-</w:t>
-      </w:r>
-      <w:proofErr w:type="gramStart"/>
-      <w:r>
-        <w:rPr>
-          <w:rFonts w:ascii="Times New Roman" w:hAnsi="Times New Roman" w:cs="Times New Roman"/>
-          <w:b/>
-          <w:bCs/>
+        <w:t xml:space="preserve">Associate Data Scientist </w:t>
+      </w:r>
+      <w:r>
+        <w:rPr>
+          <w:rFonts w:ascii="Times New Roman" w:hAnsi="Times New Roman" w:cs="Times New Roman"/>
           <w:i/>
           <w:sz w:val="20"/>
           <w:szCs w:val="20"/>
-        </w:rPr>
-        <w:t>time)</w:t>
-      </w:r>
+          <w:u w:val="single"/>
+        </w:rPr>
+        <w:t xml:space="preserve">(Skills: Python, </w:t>
+      </w:r>
+      <w:proofErr w:type="spellStart"/>
       <w:r>
         <w:rPr>
           <w:rFonts w:ascii="Times New Roman" w:hAnsi="Times New Roman" w:cs="Times New Roman"/>
           <w:i/>
           <w:sz w:val="20"/>
           <w:szCs w:val="20"/>
-        </w:rPr>
-        <w:t xml:space="preserve">   </w:t>
-      </w:r>
-      <w:proofErr w:type="gramEnd"/>
+          <w:u w:val="single"/>
+        </w:rPr>
+        <w:t>Plotly</w:t>
+      </w:r>
+      <w:proofErr w:type="spellEnd"/>
       <w:r>
         <w:rPr>
           <w:rFonts w:ascii="Times New Roman" w:hAnsi="Times New Roman" w:cs="Times New Roman"/>
           <w:i/>
           <w:sz w:val="20"/>
           <w:szCs w:val="20"/>
-        </w:rPr>
-        <w:t xml:space="preserve">                                                                  </w:t>
+          <w:u w:val="single"/>
+        </w:rPr>
+        <w:t xml:space="preserve">, </w:t>
+      </w:r>
+      <w:r>
+        <w:rPr>
+          <w:rFonts w:ascii="Times New Roman" w:hAnsi="Times New Roman" w:cs="Times New Roman"/>
+          <w:i/>
+          <w:sz w:val="20"/>
+          <w:szCs w:val="20"/>
+          <w:u w:val="single"/>
+        </w:rPr>
+        <w:t>Pandas, YOLOv3</w:t>
+      </w:r>
+      <w:r>
+        <w:rPr>
+          <w:rFonts w:ascii="Times New Roman" w:hAnsi="Times New Roman" w:cs="Times New Roman"/>
+          <w:i/>
+          <w:sz w:val="20"/>
+          <w:szCs w:val="20"/>
+          <w:u w:val="single"/>
+        </w:rPr>
+        <w:t>)</w:t>
+      </w:r>
+      <w:r>
+        <w:rPr>
+          <w:rFonts w:ascii="Times New Roman" w:hAnsi="Times New Roman" w:cs="Times New Roman"/>
+          <w:i/>
+          <w:sz w:val="20"/>
+          <w:szCs w:val="20"/>
+        </w:rPr>
+        <w:t xml:space="preserve">                     </w:t>
       </w:r>
       <w:r>
         <w:rPr>
@@ -2256,19 +2344,58 @@
           <w:sz w:val="20"/>
           <w:szCs w:val="20"/>
         </w:rPr>
-        <w:t xml:space="preserve"> (Part-</w:t>
+        <w:t xml:space="preserve"> </w:t>
+      </w:r>
+      <w:r>
+        <w:rPr>
+          <w:rFonts w:ascii="Times New Roman" w:hAnsi="Times New Roman" w:cs="Times New Roman"/>
+          <w:i/>
+          <w:sz w:val="20"/>
+          <w:szCs w:val="20"/>
+          <w:u w:val="single"/>
+        </w:rPr>
+        <w:t xml:space="preserve">(Skills: </w:t>
+      </w:r>
+      <w:r>
+        <w:rPr>
+          <w:rFonts w:ascii="Times New Roman" w:hAnsi="Times New Roman" w:cs="Times New Roman"/>
+          <w:i/>
+          <w:sz w:val="20"/>
+          <w:szCs w:val="20"/>
+          <w:u w:val="single"/>
+        </w:rPr>
+        <w:t xml:space="preserve">MongoDB, R, </w:t>
+      </w:r>
+      <w:r>
+        <w:rPr>
+          <w:rFonts w:ascii="Times New Roman" w:hAnsi="Times New Roman" w:cs="Times New Roman"/>
+          <w:i/>
+          <w:sz w:val="20"/>
+          <w:szCs w:val="20"/>
+          <w:u w:val="single"/>
+        </w:rPr>
+        <w:t>Python</w:t>
+      </w:r>
+      <w:r>
+        <w:rPr>
+          <w:rFonts w:ascii="Times New Roman" w:hAnsi="Times New Roman" w:cs="Times New Roman"/>
+          <w:i/>
+          <w:sz w:val="20"/>
+          <w:szCs w:val="20"/>
+          <w:u w:val="single"/>
+        </w:rPr>
+        <w:t xml:space="preserve">, </w:t>
       </w:r>
       <w:proofErr w:type="gramStart"/>
       <w:r>
         <w:rPr>
           <w:rFonts w:ascii="Times New Roman" w:hAnsi="Times New Roman" w:cs="Times New Roman"/>
-          <w:b/>
-          <w:bCs/>
           <w:i/>
           <w:sz w:val="20"/>
           <w:szCs w:val="20"/>
-        </w:rPr>
-        <w:t>time)</w:t>
+          <w:u w:val="single"/>
+        </w:rPr>
+        <w:t>SQL</w:t>
       </w:r>
       <w:r>
         <w:rPr>
@@ -2276,8 +2403,9 @@
           <w:i/>
           <w:sz w:val="20"/>
           <w:szCs w:val="20"/>
-        </w:rPr>
-        <w:t xml:space="preserve">  </w:t>
+          <w:u w:val="single"/>
+        </w:rPr>
+        <w:t>)</w:t>
       </w:r>
       <w:r>
         <w:rPr>
@@ -2286,7 +2414,7 @@
           <w:sz w:val="20"/>
           <w:szCs w:val="20"/>
         </w:rPr>
-        <w:t xml:space="preserve"> </w:t>
+        <w:t xml:space="preserve">   </w:t>
       </w:r>
       <w:proofErr w:type="gramEnd"/>
       <w:r>
@@ -2296,16 +2424,7 @@
           <w:sz w:val="20"/>
           <w:szCs w:val="20"/>
         </w:rPr>
-        <w:t xml:space="preserve">                                                    </w:t>
-      </w:r>
-      <w:r>
-        <w:rPr>
-          <w:rFonts w:ascii="Times New Roman" w:hAnsi="Times New Roman" w:cs="Times New Roman"/>
-          <w:i/>
-          <w:sz w:val="20"/>
-          <w:szCs w:val="20"/>
-        </w:rPr>
-        <w:t xml:space="preserve">  </w:t>
+        <w:t xml:space="preserve">               </w:t>
       </w:r>
       <w:r>
         <w:rPr>
@@ -2629,7 +2748,37 @@
           <w:sz w:val="20"/>
           <w:szCs w:val="20"/>
         </w:rPr>
-        <w:t xml:space="preserve">Automatic license plate recognition (ALPR) (Machine Learning and Deep Learning)                    </w:t>
+        <w:t xml:space="preserve">Automatic license plate recognition (ALPR) </w:t>
+      </w:r>
+      <w:r>
+        <w:rPr>
+          <w:rFonts w:ascii="Times New Roman" w:hAnsi="Times New Roman" w:cs="Times New Roman"/>
+          <w:bCs/>
+          <w:i/>
+          <w:iCs/>
+          <w:sz w:val="20"/>
+          <w:szCs w:val="20"/>
+          <w:u w:val="single"/>
+        </w:rPr>
+        <w:t>(Machine Learning and Deep Learning)</w:t>
+      </w:r>
+      <w:r>
+        <w:rPr>
+          <w:rFonts w:ascii="Times New Roman" w:hAnsi="Times New Roman" w:cs="Times New Roman"/>
+          <w:b/>
+          <w:sz w:val="20"/>
+          <w:szCs w:val="20"/>
+        </w:rPr>
+        <w:t xml:space="preserve">                    </w:t>
+      </w:r>
+      <w:r>
+        <w:rPr>
+          <w:rFonts w:ascii="Times New Roman" w:hAnsi="Times New Roman" w:cs="Times New Roman"/>
+          <w:b/>
+          <w:sz w:val="20"/>
+          <w:szCs w:val="20"/>
+        </w:rPr>
+        <w:t xml:space="preserve">    </w:t>
       </w:r>
       <w:hyperlink r:id="rId11" w:history="1">
         <w:r>
@@ -3032,25 +3181,52 @@
           <w:sz w:val="20"/>
           <w:szCs w:val="20"/>
         </w:rPr>
-        <w:t>eviews (NLP and M</w:t>
-      </w:r>
-      <w:r>
-        <w:rPr>
-          <w:rFonts w:ascii="Times New Roman" w:hAnsi="Times New Roman" w:cs="Times New Roman"/>
-          <w:b/>
-          <w:sz w:val="20"/>
-          <w:szCs w:val="20"/>
+        <w:t xml:space="preserve">eviews </w:t>
+      </w:r>
+      <w:r>
+        <w:rPr>
+          <w:rFonts w:ascii="Times New Roman" w:hAnsi="Times New Roman" w:cs="Times New Roman"/>
+          <w:bCs/>
+          <w:i/>
+          <w:iCs/>
+          <w:sz w:val="20"/>
+          <w:szCs w:val="20"/>
+          <w:u w:val="single"/>
+        </w:rPr>
+        <w:t>(NLP and M</w:t>
+      </w:r>
+      <w:r>
+        <w:rPr>
+          <w:rFonts w:ascii="Times New Roman" w:hAnsi="Times New Roman" w:cs="Times New Roman"/>
+          <w:bCs/>
+          <w:i/>
+          <w:iCs/>
+          <w:sz w:val="20"/>
+          <w:szCs w:val="20"/>
+          <w:u w:val="single"/>
         </w:rPr>
         <w:t>achine Learning</w:t>
       </w:r>
       <w:r>
         <w:rPr>
           <w:rFonts w:ascii="Times New Roman" w:hAnsi="Times New Roman" w:cs="Times New Roman"/>
-          <w:b/>
-          <w:sz w:val="20"/>
-          <w:szCs w:val="20"/>
-        </w:rPr>
-        <w:t xml:space="preserve">)                                            </w:t>
+          <w:bCs/>
+          <w:i/>
+          <w:iCs/>
+          <w:sz w:val="20"/>
+          <w:szCs w:val="20"/>
+          <w:u w:val="single"/>
+        </w:rPr>
+        <w:t>)</w:t>
+      </w:r>
+      <w:r>
+        <w:rPr>
+          <w:rFonts w:ascii="Times New Roman" w:hAnsi="Times New Roman" w:cs="Times New Roman"/>
+          <w:b/>
+          <w:sz w:val="20"/>
+          <w:szCs w:val="20"/>
+        </w:rPr>
+        <w:t xml:space="preserve">                                            </w:t>
       </w:r>
       <w:r>
         <w:rPr>
@@ -3069,6 +3245,15 @@
           <w:szCs w:val="20"/>
         </w:rPr>
         <w:t xml:space="preserve"> </w:t>
+      </w:r>
+      <w:r>
+        <w:rPr>
+          <w:rFonts w:ascii="Times New Roman" w:hAnsi="Times New Roman" w:cs="Times New Roman"/>
+          <w:b/>
+          <w:sz w:val="20"/>
+          <w:szCs w:val="20"/>
+        </w:rPr>
+        <w:t xml:space="preserve">    </w:t>
       </w:r>
       <w:hyperlink r:id="rId12" w:history="1">
         <w:r>
@@ -3366,7 +3551,37 @@
           <w:sz w:val="20"/>
           <w:szCs w:val="20"/>
         </w:rPr>
-        <w:t xml:space="preserve">Designing sustainable online support (Social Network Analysis)                    </w:t>
+        <w:t xml:space="preserve">Designing sustainable online support </w:t>
+      </w:r>
+      <w:r>
+        <w:rPr>
+          <w:rFonts w:ascii="Times New Roman" w:hAnsi="Times New Roman" w:cs="Times New Roman"/>
+          <w:bCs/>
+          <w:i/>
+          <w:iCs/>
+          <w:sz w:val="20"/>
+          <w:szCs w:val="20"/>
+          <w:u w:val="single"/>
+        </w:rPr>
+        <w:t>(Social Network Analysis)</w:t>
+      </w:r>
+      <w:r>
+        <w:rPr>
+          <w:rFonts w:ascii="Times New Roman" w:hAnsi="Times New Roman" w:cs="Times New Roman"/>
+          <w:b/>
+          <w:sz w:val="20"/>
+          <w:szCs w:val="20"/>
+        </w:rPr>
+        <w:t xml:space="preserve">                    </w:t>
+      </w:r>
+      <w:r>
+        <w:rPr>
+          <w:rFonts w:ascii="Times New Roman" w:hAnsi="Times New Roman" w:cs="Times New Roman"/>
+          <w:b/>
+          <w:sz w:val="20"/>
+          <w:szCs w:val="20"/>
+        </w:rPr>
+        <w:t xml:space="preserve">    </w:t>
       </w:r>
       <w:hyperlink r:id="rId13" w:history="1">
         <w:r>
@@ -3891,7 +4106,19 @@
           <w:sz w:val="20"/>
           <w:szCs w:val="20"/>
         </w:rPr>
-        <w:t xml:space="preserve"> (Data Science and Machine Learning)</w:t>
+        <w:t xml:space="preserve"> </w:t>
+      </w:r>
+      <w:r>
+        <w:rPr>
+          <w:rFonts w:ascii="Times New Roman" w:hAnsi="Times New Roman" w:cs="Times New Roman"/>
+          <w:bCs/>
+          <w:i/>
+          <w:iCs/>
+          <w:sz w:val="20"/>
+          <w:szCs w:val="20"/>
+          <w:u w:val="single"/>
+        </w:rPr>
+        <w:t>(Data Science and Machine Learning)</w:t>
       </w:r>
       <w:r>
         <w:rPr>
@@ -3919,6 +4146,15 @@
           <w:szCs w:val="20"/>
         </w:rPr>
         <w:t xml:space="preserve">           </w:t>
+      </w:r>
+      <w:r>
+        <w:rPr>
+          <w:rFonts w:ascii="Times New Roman" w:hAnsi="Times New Roman" w:cs="Times New Roman"/>
+          <w:b/>
+          <w:sz w:val="20"/>
+          <w:szCs w:val="20"/>
+        </w:rPr>
+        <w:t xml:space="preserve">   </w:t>
       </w:r>
       <w:hyperlink r:id="rId14" w:history="1">
         <w:r>
@@ -4195,7 +4431,19 @@
           <w:sz w:val="20"/>
           <w:szCs w:val="20"/>
         </w:rPr>
-        <w:t xml:space="preserve"> (Database Management)</w:t>
+        <w:t xml:space="preserve"> </w:t>
+      </w:r>
+      <w:r>
+        <w:rPr>
+          <w:rFonts w:ascii="Times New Roman" w:hAnsi="Times New Roman" w:cs="Times New Roman"/>
+          <w:bCs/>
+          <w:i/>
+          <w:iCs/>
+          <w:sz w:val="20"/>
+          <w:szCs w:val="20"/>
+          <w:u w:val="single"/>
+        </w:rPr>
+        <w:t>(Database Management)</w:t>
       </w:r>
       <w:r>
         <w:rPr>
@@ -4214,6 +4462,15 @@
           <w:szCs w:val="20"/>
         </w:rPr>
         <w:t xml:space="preserve">       </w:t>
+      </w:r>
+      <w:r>
+        <w:rPr>
+          <w:rFonts w:ascii="Times New Roman" w:hAnsi="Times New Roman" w:cs="Times New Roman"/>
+          <w:b/>
+          <w:sz w:val="20"/>
+          <w:szCs w:val="20"/>
+        </w:rPr>
+        <w:t xml:space="preserve">  </w:t>
       </w:r>
       <w:hyperlink r:id="rId15" w:history="1">
         <w:r>

</xml_diff>

<commit_message>
Changed Skills and to &
</commit_message>
<xml_diff>
--- a/Prathamesh_CV.docx
+++ b/Prathamesh_CV.docx
@@ -172,7 +172,7 @@
           <w:sz w:val="20"/>
           <w:szCs w:val="20"/>
         </w:rPr>
-        <w:t>to create business impact</w:t>
+        <w:t xml:space="preserve">to create </w:t>
       </w:r>
       <w:bookmarkEnd w:id="1"/>
       <w:r>
@@ -183,6 +183,26 @@
           <w:sz w:val="20"/>
           <w:szCs w:val="20"/>
         </w:rPr>
+        <w:t>business impact</w:t>
+      </w:r>
+      <w:r>
+        <w:rPr>
+          <w:rFonts w:ascii="Times New Roman" w:hAnsi="Times New Roman" w:cs="Times New Roman"/>
+          <w:i/>
+          <w:iCs/>
+          <w:sz w:val="20"/>
+          <w:szCs w:val="20"/>
+        </w:rPr>
+        <w:t xml:space="preserve">        </w:t>
+      </w:r>
+      <w:r>
+        <w:rPr>
+          <w:rFonts w:ascii="Times New Roman" w:hAnsi="Times New Roman" w:cs="Times New Roman"/>
+          <w:i/>
+          <w:iCs/>
+          <w:sz w:val="20"/>
+          <w:szCs w:val="20"/>
+        </w:rPr>
         <w:t xml:space="preserve">                </w:t>
       </w:r>
       <w:r>
@@ -203,17 +223,7 @@
           <w:sz w:val="20"/>
           <w:szCs w:val="20"/>
         </w:rPr>
-        <w:t xml:space="preserve">         </w:t>
-      </w:r>
-      <w:r>
-        <w:rPr>
-          <w:rFonts w:ascii="Times New Roman" w:hAnsi="Times New Roman" w:cs="Times New Roman"/>
-          <w:i/>
-          <w:iCs/>
-          <w:sz w:val="20"/>
-          <w:szCs w:val="20"/>
-        </w:rPr>
-        <w:t xml:space="preserve"> </w:t>
+        <w:t xml:space="preserve">  </w:t>
       </w:r>
       <w:r>
         <w:rPr>
@@ -848,7 +858,29 @@
           <w:szCs w:val="20"/>
           <w:lang w:val="en-GB"/>
         </w:rPr>
-        <w:t>Programming and Scripting Languages</w:t>
+        <w:t xml:space="preserve">Programming </w:t>
+      </w:r>
+      <w:r>
+        <w:rPr>
+          <w:rFonts w:ascii="Times New Roman" w:hAnsi="Times New Roman" w:cs="Times New Roman"/>
+          <w:b/>
+          <w:bCs/>
+          <w:sz w:val="20"/>
+          <w:szCs w:val="20"/>
+          <w:lang w:val="en-GB"/>
+        </w:rPr>
+        <w:t>&amp;</w:t>
+      </w:r>
+      <w:r>
+        <w:rPr>
+          <w:rFonts w:ascii="Times New Roman" w:hAnsi="Times New Roman" w:cs="Times New Roman"/>
+          <w:b/>
+          <w:bCs/>
+          <w:sz w:val="20"/>
+          <w:szCs w:val="20"/>
+          <w:lang w:val="en-GB"/>
+        </w:rPr>
+        <w:t xml:space="preserve"> Scripting Languages</w:t>
       </w:r>
       <w:r>
         <w:rPr>
@@ -1057,7 +1089,63 @@
           <w:szCs w:val="20"/>
           <w:lang w:val="en-GB"/>
         </w:rPr>
-        <w:t>HDFS, MapReduce, AWS EC2, AWS S3</w:t>
+        <w:t>H</w:t>
+      </w:r>
+      <w:r>
+        <w:rPr>
+          <w:rFonts w:ascii="Times New Roman" w:hAnsi="Times New Roman" w:cs="Times New Roman"/>
+          <w:sz w:val="20"/>
+          <w:szCs w:val="20"/>
+          <w:lang w:val="en-GB"/>
+        </w:rPr>
+        <w:t>adoop</w:t>
+      </w:r>
+      <w:r>
+        <w:rPr>
+          <w:rFonts w:ascii="Times New Roman" w:hAnsi="Times New Roman" w:cs="Times New Roman"/>
+          <w:sz w:val="20"/>
+          <w:szCs w:val="20"/>
+          <w:lang w:val="en-GB"/>
+        </w:rPr>
+        <w:t>,</w:t>
+      </w:r>
+      <w:r>
+        <w:rPr>
+          <w:rFonts w:ascii="Times New Roman" w:hAnsi="Times New Roman" w:cs="Times New Roman"/>
+          <w:sz w:val="20"/>
+          <w:szCs w:val="20"/>
+          <w:lang w:val="en-GB"/>
+        </w:rPr>
+        <w:t xml:space="preserve"> </w:t>
+      </w:r>
+      <w:proofErr w:type="spellStart"/>
+      <w:r>
+        <w:rPr>
+          <w:rFonts w:ascii="Times New Roman" w:hAnsi="Times New Roman" w:cs="Times New Roman"/>
+          <w:sz w:val="20"/>
+          <w:szCs w:val="20"/>
+          <w:lang w:val="en-GB"/>
+        </w:rPr>
+        <w:t>BigQuery</w:t>
+      </w:r>
+      <w:proofErr w:type="spellEnd"/>
+      <w:r>
+        <w:rPr>
+          <w:rFonts w:ascii="Times New Roman" w:hAnsi="Times New Roman" w:cs="Times New Roman"/>
+          <w:sz w:val="20"/>
+          <w:szCs w:val="20"/>
+          <w:lang w:val="en-GB"/>
+        </w:rPr>
+        <w:t>, Hive,</w:t>
+      </w:r>
+      <w:r>
+        <w:rPr>
+          <w:rFonts w:ascii="Times New Roman" w:hAnsi="Times New Roman" w:cs="Times New Roman"/>
+          <w:sz w:val="20"/>
+          <w:szCs w:val="20"/>
+          <w:lang w:val="en-GB"/>
+        </w:rPr>
+        <w:t xml:space="preserve"> MapReduce, AWS EC2, AWS S3</w:t>
       </w:r>
       <w:r>
         <w:rPr>
@@ -1261,7 +1349,7 @@
           <w:type w:val="continuous"/>
           <w:pgSz w:w="12240" w:h="15840"/>
           <w:pgMar w:top="720" w:right="720" w:bottom="720" w:left="720" w:header="720" w:footer="0" w:gutter="0"/>
-          <w:cols w:num="2" w:space="0"/>
+          <w:cols w:num="2" w:space="4"/>
           <w:docGrid w:linePitch="360"/>
         </w:sectPr>
       </w:pPr>
@@ -2354,8 +2442,9 @@
           <w:szCs w:val="20"/>
           <w:u w:val="single"/>
         </w:rPr>
-        <w:t xml:space="preserve">(Skills: </w:t>
-      </w:r>
+        <w:t xml:space="preserve">(Skills: MongoDB, R, Python, </w:t>
+      </w:r>
+      <w:proofErr w:type="gramStart"/>
       <w:r>
         <w:rPr>
           <w:rFonts w:ascii="Times New Roman" w:hAnsi="Times New Roman" w:cs="Times New Roman"/>
@@ -2364,48 +2453,7 @@
           <w:szCs w:val="20"/>
           <w:u w:val="single"/>
         </w:rPr>
-        <w:t xml:space="preserve">MongoDB, R, </w:t>
-      </w:r>
-      <w:r>
-        <w:rPr>
-          <w:rFonts w:ascii="Times New Roman" w:hAnsi="Times New Roman" w:cs="Times New Roman"/>
-          <w:i/>
-          <w:sz w:val="20"/>
-          <w:szCs w:val="20"/>
-          <w:u w:val="single"/>
-        </w:rPr>
-        <w:t>Python</w:t>
-      </w:r>
-      <w:r>
-        <w:rPr>
-          <w:rFonts w:ascii="Times New Roman" w:hAnsi="Times New Roman" w:cs="Times New Roman"/>
-          <w:i/>
-          <w:sz w:val="20"/>
-          <w:szCs w:val="20"/>
-          <w:u w:val="single"/>
-        </w:rPr>
-        <w:t xml:space="preserve">, </w:t>
-      </w:r>
-      <w:proofErr w:type="gramStart"/>
-      <w:r>
-        <w:rPr>
-          <w:rFonts w:ascii="Times New Roman" w:hAnsi="Times New Roman" w:cs="Times New Roman"/>
-          <w:i/>
-          <w:sz w:val="20"/>
-          <w:szCs w:val="20"/>
-          <w:u w:val="single"/>
-        </w:rPr>
-        <w:t>SQL</w:t>
-      </w:r>
-      <w:r>
-        <w:rPr>
-          <w:rFonts w:ascii="Times New Roman" w:hAnsi="Times New Roman" w:cs="Times New Roman"/>
-          <w:i/>
-          <w:sz w:val="20"/>
-          <w:szCs w:val="20"/>
-          <w:u w:val="single"/>
-        </w:rPr>
-        <w:t>)</w:t>
+        <w:t>SQL)</w:t>
       </w:r>
       <w:r>
         <w:rPr>

</xml_diff>

<commit_message>
Changes in Publication arrangement
Also made changes to the title boxes
</commit_message>
<xml_diff>
--- a/Prathamesh_CV.docx
+++ b/Prathamesh_CV.docx
@@ -265,7 +265,6 @@
       <w:pPr>
         <w:pStyle w:val="NoSpacing"/>
         <w:pBdr>
-          <w:top w:val="single" w:sz="4" w:space="1" w:color="auto"/>
           <w:bottom w:val="single" w:sz="4" w:space="1" w:color="auto"/>
         </w:pBdr>
         <w:jc w:val="center"/>
@@ -710,7 +709,6 @@
       <w:pPr>
         <w:pStyle w:val="NoSpacing"/>
         <w:pBdr>
-          <w:top w:val="single" w:sz="4" w:space="1" w:color="auto"/>
           <w:bottom w:val="single" w:sz="4" w:space="1" w:color="auto"/>
         </w:pBdr>
         <w:jc w:val="center"/>
@@ -1156,6 +1154,15 @@
         </w:rPr>
         <w:t>, Docker, Google Cloud Platform</w:t>
       </w:r>
+      <w:r>
+        <w:rPr>
+          <w:rFonts w:ascii="Times New Roman" w:hAnsi="Times New Roman" w:cs="Times New Roman"/>
+          <w:sz w:val="20"/>
+          <w:szCs w:val="20"/>
+          <w:lang w:val="en-GB"/>
+        </w:rPr>
+        <w:t>, Azure</w:t>
+      </w:r>
     </w:p>
     <w:p>
       <w:pPr>
@@ -1386,7 +1393,6 @@
       <w:pPr>
         <w:pStyle w:val="Footer"/>
         <w:pBdr>
-          <w:top w:val="single" w:sz="4" w:space="1" w:color="auto"/>
           <w:bottom w:val="single" w:sz="4" w:space="1" w:color="auto"/>
         </w:pBdr>
         <w:jc w:val="center"/>
@@ -2744,7 +2750,6 @@
       <w:pPr>
         <w:pStyle w:val="Footer"/>
         <w:pBdr>
-          <w:top w:val="single" w:sz="4" w:space="1" w:color="auto"/>
           <w:bottom w:val="single" w:sz="4" w:space="1" w:color="auto"/>
         </w:pBdr>
         <w:jc w:val="center"/>
@@ -2763,7 +2768,7 @@
           <w:sz w:val="24"/>
           <w:szCs w:val="24"/>
         </w:rPr>
-        <w:t>PUBLICATIONS</w:t>
+        <w:t>PROJECTS</w:t>
       </w:r>
     </w:p>
     <w:p>
@@ -2783,20 +2788,84 @@
         <w:rPr>
           <w:rFonts w:ascii="Times New Roman" w:hAnsi="Times New Roman" w:cs="Times New Roman"/>
           <w:b/>
+          <w:sz w:val="20"/>
+          <w:szCs w:val="20"/>
+        </w:rPr>
+      </w:pPr>
+      <w:r>
+        <w:rPr>
+          <w:rFonts w:ascii="Times New Roman" w:hAnsi="Times New Roman" w:cs="Times New Roman"/>
+          <w:b/>
+          <w:sz w:val="20"/>
+          <w:szCs w:val="20"/>
+        </w:rPr>
+        <w:t xml:space="preserve">Sentiment </w:t>
+      </w:r>
+      <w:r>
+        <w:rPr>
+          <w:rFonts w:ascii="Times New Roman" w:hAnsi="Times New Roman" w:cs="Times New Roman"/>
+          <w:b/>
+          <w:sz w:val="20"/>
+          <w:szCs w:val="20"/>
+        </w:rPr>
+        <w:t>a</w:t>
+      </w:r>
+      <w:r>
+        <w:rPr>
+          <w:rFonts w:ascii="Times New Roman" w:hAnsi="Times New Roman" w:cs="Times New Roman"/>
+          <w:b/>
+          <w:sz w:val="20"/>
+          <w:szCs w:val="20"/>
+        </w:rPr>
+        <w:t xml:space="preserve">nalysis of </w:t>
+      </w:r>
+      <w:r>
+        <w:rPr>
+          <w:rFonts w:ascii="Times New Roman" w:hAnsi="Times New Roman" w:cs="Times New Roman"/>
+          <w:b/>
+          <w:sz w:val="20"/>
+          <w:szCs w:val="20"/>
+        </w:rPr>
+        <w:t>d</w:t>
+      </w:r>
+      <w:r>
+        <w:rPr>
+          <w:rFonts w:ascii="Times New Roman" w:hAnsi="Times New Roman" w:cs="Times New Roman"/>
+          <w:b/>
+          <w:sz w:val="20"/>
+          <w:szCs w:val="20"/>
+        </w:rPr>
+        <w:t xml:space="preserve">rug </w:t>
+      </w:r>
+      <w:r>
+        <w:rPr>
+          <w:rFonts w:ascii="Times New Roman" w:hAnsi="Times New Roman" w:cs="Times New Roman"/>
+          <w:b/>
+          <w:sz w:val="20"/>
+          <w:szCs w:val="20"/>
+        </w:rPr>
+        <w:t>r</w:t>
+      </w:r>
+      <w:r>
+        <w:rPr>
+          <w:rFonts w:ascii="Times New Roman" w:hAnsi="Times New Roman" w:cs="Times New Roman"/>
+          <w:b/>
+          <w:sz w:val="20"/>
+          <w:szCs w:val="20"/>
+        </w:rPr>
+        <w:t xml:space="preserve">eviews </w:t>
+      </w:r>
+      <w:r>
+        <w:rPr>
+          <w:rFonts w:ascii="Times New Roman" w:hAnsi="Times New Roman" w:cs="Times New Roman"/>
+          <w:bCs/>
           <w:i/>
           <w:iCs/>
           <w:sz w:val="20"/>
           <w:szCs w:val="20"/>
-        </w:rPr>
-      </w:pPr>
-      <w:r>
-        <w:rPr>
-          <w:rFonts w:ascii="Times New Roman" w:hAnsi="Times New Roman" w:cs="Times New Roman"/>
-          <w:b/>
-          <w:sz w:val="20"/>
-          <w:szCs w:val="20"/>
-        </w:rPr>
-        <w:t xml:space="preserve">Automatic license plate recognition (ALPR) </w:t>
+          <w:u w:val="single"/>
+        </w:rPr>
+        <w:t>(NLP and M</w:t>
       </w:r>
       <w:r>
         <w:rPr>
@@ -2808,16 +2877,46 @@
           <w:szCs w:val="20"/>
           <w:u w:val="single"/>
         </w:rPr>
-        <w:t>(Machine Learning and Deep Learning)</w:t>
-      </w:r>
-      <w:r>
-        <w:rPr>
-          <w:rFonts w:ascii="Times New Roman" w:hAnsi="Times New Roman" w:cs="Times New Roman"/>
-          <w:b/>
-          <w:sz w:val="20"/>
-          <w:szCs w:val="20"/>
-        </w:rPr>
-        <w:t xml:space="preserve">                    </w:t>
+        <w:t>achine Learning</w:t>
+      </w:r>
+      <w:r>
+        <w:rPr>
+          <w:rFonts w:ascii="Times New Roman" w:hAnsi="Times New Roman" w:cs="Times New Roman"/>
+          <w:bCs/>
+          <w:i/>
+          <w:iCs/>
+          <w:sz w:val="20"/>
+          <w:szCs w:val="20"/>
+          <w:u w:val="single"/>
+        </w:rPr>
+        <w:t>)</w:t>
+      </w:r>
+      <w:r>
+        <w:rPr>
+          <w:rFonts w:ascii="Times New Roman" w:hAnsi="Times New Roman" w:cs="Times New Roman"/>
+          <w:b/>
+          <w:sz w:val="20"/>
+          <w:szCs w:val="20"/>
+        </w:rPr>
+        <w:t xml:space="preserve">                                            </w:t>
+      </w:r>
+      <w:r>
+        <w:rPr>
+          <w:rFonts w:ascii="Times New Roman" w:hAnsi="Times New Roman" w:cs="Times New Roman"/>
+          <w:b/>
+          <w:sz w:val="20"/>
+          <w:szCs w:val="20"/>
+        </w:rPr>
+        <w:t xml:space="preserve">       </w:t>
+      </w:r>
+      <w:r>
+        <w:rPr>
+          <w:rFonts w:ascii="Times New Roman" w:hAnsi="Times New Roman" w:cs="Times New Roman"/>
+          <w:b/>
+          <w:sz w:val="20"/>
+          <w:szCs w:val="20"/>
+        </w:rPr>
+        <w:t xml:space="preserve"> </w:t>
       </w:r>
       <w:r>
         <w:rPr>
@@ -2861,7 +2960,29 @@
           <w:sz w:val="20"/>
           <w:szCs w:val="20"/>
         </w:rPr>
-        <w:t>Jul ‘17 – Jun ‘18</w:t>
+        <w:t>Ju</w:t>
+      </w:r>
+      <w:r>
+        <w:rPr>
+          <w:rFonts w:ascii="Times New Roman" w:hAnsi="Times New Roman" w:cs="Times New Roman"/>
+          <w:b/>
+          <w:i/>
+          <w:iCs/>
+          <w:sz w:val="20"/>
+          <w:szCs w:val="20"/>
+        </w:rPr>
+        <w:t>l</w:t>
+      </w:r>
+      <w:r>
+        <w:rPr>
+          <w:rFonts w:ascii="Times New Roman" w:hAnsi="Times New Roman" w:cs="Times New Roman"/>
+          <w:b/>
+          <w:i/>
+          <w:iCs/>
+          <w:sz w:val="20"/>
+          <w:szCs w:val="20"/>
+        </w:rPr>
+        <w:t xml:space="preserve"> ‘20 – Aug ‘20</w:t>
       </w:r>
     </w:p>
     <w:p>
@@ -2869,69 +2990,60 @@
         <w:pStyle w:val="NoSpacing"/>
         <w:numPr>
           <w:ilvl w:val="0"/>
-          <w:numId w:val="30"/>
+          <w:numId w:val="39"/>
         </w:numPr>
         <w:ind w:left="180" w:hanging="180"/>
         <w:rPr>
           <w:rFonts w:ascii="Times New Roman" w:hAnsi="Times New Roman" w:cs="Times New Roman"/>
-          <w:iCs/>
-          <w:sz w:val="20"/>
-          <w:szCs w:val="20"/>
-        </w:rPr>
-      </w:pPr>
-      <w:r>
-        <w:rPr>
-          <w:rFonts w:ascii="Times New Roman" w:hAnsi="Times New Roman" w:cs="Times New Roman"/>
-          <w:iCs/>
-          <w:sz w:val="20"/>
-          <w:szCs w:val="20"/>
-        </w:rPr>
-        <w:t>Published in Springer</w:t>
-      </w:r>
-      <w:r>
-        <w:rPr>
-          <w:rFonts w:ascii="Times New Roman" w:hAnsi="Times New Roman" w:cs="Times New Roman"/>
-          <w:iCs/>
-          <w:sz w:val="20"/>
-          <w:szCs w:val="20"/>
-        </w:rPr>
-        <w:t xml:space="preserve"> Communications in Computer and Information Science</w:t>
-      </w:r>
-      <w:r>
-        <w:rPr>
-          <w:rFonts w:ascii="Times New Roman" w:hAnsi="Times New Roman" w:cs="Times New Roman"/>
-          <w:iCs/>
-          <w:sz w:val="20"/>
-          <w:szCs w:val="20"/>
-        </w:rPr>
-        <w:t xml:space="preserve"> </w:t>
-      </w:r>
-      <w:r>
-        <w:rPr>
-          <w:rFonts w:ascii="Times New Roman" w:hAnsi="Times New Roman" w:cs="Times New Roman"/>
-          <w:iCs/>
-          <w:sz w:val="20"/>
-          <w:szCs w:val="20"/>
-        </w:rPr>
-        <w:t>(</w:t>
-      </w:r>
-      <w:r>
-        <w:rPr>
-          <w:rFonts w:ascii="Times New Roman" w:hAnsi="Times New Roman" w:cs="Times New Roman"/>
-          <w:iCs/>
-          <w:sz w:val="20"/>
-          <w:szCs w:val="20"/>
-        </w:rPr>
-        <w:t>volume 941, Chapter 4: Advances in Data Science</w:t>
-      </w:r>
-      <w:r>
-        <w:rPr>
-          <w:rFonts w:ascii="Times New Roman" w:hAnsi="Times New Roman" w:cs="Times New Roman"/>
-          <w:iCs/>
-          <w:sz w:val="20"/>
-          <w:szCs w:val="20"/>
-        </w:rPr>
-        <w:t>)</w:t>
+          <w:bCs/>
+          <w:sz w:val="20"/>
+          <w:szCs w:val="20"/>
+        </w:rPr>
+      </w:pPr>
+      <w:r>
+        <w:rPr>
+          <w:rFonts w:ascii="Times New Roman" w:hAnsi="Times New Roman" w:cs="Times New Roman"/>
+          <w:bCs/>
+          <w:sz w:val="20"/>
+          <w:szCs w:val="20"/>
+        </w:rPr>
+        <w:t>Analyzed 215K patient reviews to e</w:t>
+      </w:r>
+      <w:r>
+        <w:rPr>
+          <w:rFonts w:ascii="Times New Roman" w:hAnsi="Times New Roman" w:cs="Times New Roman"/>
+          <w:bCs/>
+          <w:sz w:val="20"/>
+          <w:szCs w:val="20"/>
+        </w:rPr>
+        <w:t xml:space="preserve">mpower </w:t>
+      </w:r>
+      <w:r>
+        <w:rPr>
+          <w:rFonts w:ascii="Times New Roman" w:hAnsi="Times New Roman" w:cs="Times New Roman"/>
+          <w:bCs/>
+          <w:sz w:val="20"/>
+          <w:szCs w:val="20"/>
+        </w:rPr>
+        <w:t xml:space="preserve">drug </w:t>
+      </w:r>
+      <w:r>
+        <w:rPr>
+          <w:rFonts w:ascii="Times New Roman" w:hAnsi="Times New Roman" w:cs="Times New Roman"/>
+          <w:bCs/>
+          <w:sz w:val="20"/>
+          <w:szCs w:val="20"/>
+        </w:rPr>
+        <w:t xml:space="preserve">manufacturers to provide better customer service by </w:t>
+      </w:r>
+      <w:r>
+        <w:rPr>
+          <w:rFonts w:ascii="Times New Roman" w:hAnsi="Times New Roman" w:cs="Times New Roman"/>
+          <w:bCs/>
+          <w:sz w:val="20"/>
+          <w:szCs w:val="20"/>
+        </w:rPr>
+        <w:t xml:space="preserve">determining review sentiment </w:t>
       </w:r>
     </w:p>
     <w:p>
@@ -2939,60 +3051,87 @@
         <w:pStyle w:val="NoSpacing"/>
         <w:numPr>
           <w:ilvl w:val="0"/>
-          <w:numId w:val="20"/>
+          <w:numId w:val="39"/>
         </w:numPr>
-        <w:ind w:left="181" w:hanging="181"/>
-        <w:rPr>
-          <w:rFonts w:ascii="Times New Roman" w:hAnsi="Times New Roman" w:cs="Times New Roman"/>
-          <w:iCs/>
-          <w:sz w:val="20"/>
-          <w:szCs w:val="20"/>
-        </w:rPr>
-      </w:pPr>
-      <w:r>
-        <w:rPr>
-          <w:rFonts w:ascii="Times New Roman" w:hAnsi="Times New Roman" w:cs="Times New Roman"/>
-          <w:iCs/>
-          <w:sz w:val="20"/>
-          <w:szCs w:val="20"/>
-        </w:rPr>
-        <w:t>Created a 43K car</w:t>
-      </w:r>
-      <w:r>
-        <w:rPr>
-          <w:rFonts w:ascii="Times New Roman" w:hAnsi="Times New Roman" w:cs="Times New Roman"/>
-          <w:iCs/>
-          <w:sz w:val="20"/>
-          <w:szCs w:val="20"/>
-        </w:rPr>
-        <w:t xml:space="preserve"> image</w:t>
-      </w:r>
-      <w:r>
-        <w:rPr>
-          <w:rFonts w:ascii="Times New Roman" w:hAnsi="Times New Roman" w:cs="Times New Roman"/>
-          <w:iCs/>
-          <w:sz w:val="20"/>
-          <w:szCs w:val="20"/>
-        </w:rPr>
-        <w:t xml:space="preserve"> dataset to </w:t>
-      </w:r>
-      <w:r>
-        <w:rPr>
-          <w:rFonts w:ascii="Times New Roman" w:hAnsi="Times New Roman" w:cs="Times New Roman"/>
-          <w:iCs/>
-          <w:sz w:val="20"/>
-          <w:szCs w:val="20"/>
-        </w:rPr>
-        <w:t>deploy</w:t>
-      </w:r>
-      <w:r>
-        <w:rPr>
-          <w:rFonts w:ascii="Times New Roman" w:hAnsi="Times New Roman" w:cs="Times New Roman"/>
-          <w:iCs/>
-          <w:sz w:val="20"/>
-          <w:szCs w:val="20"/>
-        </w:rPr>
-        <w:t xml:space="preserve"> an Automatic License Plate Recognition system to decongest tollways by 95% in Python</w:t>
+        <w:ind w:left="180" w:hanging="180"/>
+        <w:rPr>
+          <w:rFonts w:ascii="Times New Roman" w:hAnsi="Times New Roman" w:cs="Times New Roman"/>
+          <w:b/>
+          <w:sz w:val="20"/>
+          <w:szCs w:val="20"/>
+        </w:rPr>
+      </w:pPr>
+      <w:r>
+        <w:rPr>
+          <w:rFonts w:ascii="Times New Roman" w:hAnsi="Times New Roman" w:cs="Times New Roman"/>
+          <w:bCs/>
+          <w:sz w:val="20"/>
+          <w:szCs w:val="20"/>
+        </w:rPr>
+        <w:t>Achieved a</w:t>
+      </w:r>
+      <w:r>
+        <w:rPr>
+          <w:rFonts w:ascii="Times New Roman" w:hAnsi="Times New Roman" w:cs="Times New Roman"/>
+          <w:bCs/>
+          <w:sz w:val="20"/>
+          <w:szCs w:val="20"/>
+        </w:rPr>
+        <w:t>n</w:t>
+      </w:r>
+      <w:r>
+        <w:rPr>
+          <w:rFonts w:ascii="Times New Roman" w:hAnsi="Times New Roman" w:cs="Times New Roman"/>
+          <w:bCs/>
+          <w:sz w:val="20"/>
+          <w:szCs w:val="20"/>
+        </w:rPr>
+        <w:t xml:space="preserve"> F-score of 0.85 on </w:t>
+      </w:r>
+      <w:r>
+        <w:rPr>
+          <w:rFonts w:ascii="Times New Roman" w:hAnsi="Times New Roman" w:cs="Times New Roman"/>
+          <w:bCs/>
+          <w:sz w:val="20"/>
+          <w:szCs w:val="20"/>
+        </w:rPr>
+        <w:t xml:space="preserve">the </w:t>
+      </w:r>
+      <w:r>
+        <w:rPr>
+          <w:rFonts w:ascii="Times New Roman" w:hAnsi="Times New Roman" w:cs="Times New Roman"/>
+          <w:bCs/>
+          <w:sz w:val="20"/>
+          <w:szCs w:val="20"/>
+        </w:rPr>
+        <w:t>LinearSVC model by applying</w:t>
+      </w:r>
+      <w:r>
+        <w:rPr>
+          <w:rFonts w:ascii="Times New Roman" w:hAnsi="Times New Roman" w:cs="Times New Roman"/>
+          <w:bCs/>
+          <w:sz w:val="20"/>
+          <w:szCs w:val="20"/>
+        </w:rPr>
+        <w:t xml:space="preserve"> unigram</w:t>
+      </w:r>
+      <w:r>
+        <w:rPr>
+          <w:rFonts w:ascii="Times New Roman" w:hAnsi="Times New Roman" w:cs="Times New Roman"/>
+          <w:bCs/>
+          <w:sz w:val="20"/>
+          <w:szCs w:val="20"/>
+        </w:rPr>
+        <w:t xml:space="preserve"> bigrams and custom vocabulary</w:t>
+      </w:r>
+      <w:r>
+        <w:rPr>
+          <w:rFonts w:ascii="Times New Roman" w:hAnsi="Times New Roman" w:cs="Times New Roman"/>
+          <w:bCs/>
+          <w:sz w:val="20"/>
+          <w:szCs w:val="20"/>
+        </w:rPr>
+        <w:t xml:space="preserve"> to predict sentiment</w:t>
       </w:r>
     </w:p>
     <w:p>
@@ -3000,114 +3139,51 @@
         <w:pStyle w:val="NoSpacing"/>
         <w:numPr>
           <w:ilvl w:val="0"/>
-          <w:numId w:val="20"/>
+          <w:numId w:val="39"/>
         </w:numPr>
-        <w:ind w:left="181" w:hanging="177"/>
-        <w:rPr>
-          <w:rFonts w:ascii="Times New Roman" w:hAnsi="Times New Roman" w:cs="Times New Roman"/>
-          <w:iCs/>
-          <w:sz w:val="20"/>
-          <w:szCs w:val="20"/>
-        </w:rPr>
-      </w:pPr>
-      <w:r>
-        <w:rPr>
-          <w:rFonts w:ascii="Times New Roman" w:hAnsi="Times New Roman" w:cs="Times New Roman"/>
-          <w:iCs/>
-          <w:sz w:val="20"/>
-          <w:szCs w:val="20"/>
-        </w:rPr>
-        <w:t xml:space="preserve">Enhanced existing </w:t>
-      </w:r>
-      <w:r>
-        <w:rPr>
-          <w:rFonts w:ascii="Times New Roman" w:hAnsi="Times New Roman" w:cs="Times New Roman"/>
-          <w:iCs/>
-          <w:sz w:val="20"/>
-          <w:szCs w:val="20"/>
-        </w:rPr>
-        <w:t xml:space="preserve">ALPR </w:t>
-      </w:r>
-      <w:r>
-        <w:rPr>
-          <w:rFonts w:ascii="Times New Roman" w:hAnsi="Times New Roman" w:cs="Times New Roman"/>
-          <w:iCs/>
-          <w:sz w:val="20"/>
-          <w:szCs w:val="20"/>
-        </w:rPr>
-        <w:t xml:space="preserve">system </w:t>
-      </w:r>
-      <w:r>
-        <w:rPr>
-          <w:rFonts w:ascii="Times New Roman" w:hAnsi="Times New Roman" w:cs="Times New Roman"/>
-          <w:iCs/>
-          <w:sz w:val="20"/>
-          <w:szCs w:val="20"/>
-        </w:rPr>
-        <w:t xml:space="preserve">using </w:t>
-      </w:r>
-      <w:r>
-        <w:rPr>
-          <w:rFonts w:ascii="Times New Roman" w:hAnsi="Times New Roman" w:cs="Times New Roman"/>
-          <w:iCs/>
-          <w:sz w:val="20"/>
-          <w:szCs w:val="20"/>
-        </w:rPr>
-        <w:t xml:space="preserve">Computer Vision </w:t>
-      </w:r>
-      <w:r>
-        <w:rPr>
-          <w:rFonts w:ascii="Times New Roman" w:hAnsi="Times New Roman" w:cs="Times New Roman"/>
-          <w:iCs/>
-          <w:sz w:val="20"/>
-          <w:szCs w:val="20"/>
-        </w:rPr>
-        <w:t>and Semantic Segmentation</w:t>
-      </w:r>
-      <w:r>
-        <w:rPr>
-          <w:rFonts w:ascii="Times New Roman" w:hAnsi="Times New Roman" w:cs="Times New Roman"/>
-          <w:iCs/>
-          <w:sz w:val="20"/>
-          <w:szCs w:val="20"/>
-        </w:rPr>
-        <w:t xml:space="preserve"> techniques</w:t>
-      </w:r>
-      <w:r>
-        <w:rPr>
-          <w:rFonts w:ascii="Times New Roman" w:hAnsi="Times New Roman" w:cs="Times New Roman"/>
-          <w:iCs/>
-          <w:sz w:val="20"/>
-          <w:szCs w:val="20"/>
-        </w:rPr>
-        <w:t xml:space="preserve"> to </w:t>
-      </w:r>
-      <w:r>
-        <w:rPr>
-          <w:rFonts w:ascii="Times New Roman" w:hAnsi="Times New Roman" w:cs="Times New Roman"/>
-          <w:iCs/>
-          <w:sz w:val="20"/>
-          <w:szCs w:val="20"/>
-        </w:rPr>
-        <w:t xml:space="preserve">achieve </w:t>
-      </w:r>
-      <w:r>
-        <w:rPr>
-          <w:rFonts w:ascii="Times New Roman" w:hAnsi="Times New Roman" w:cs="Times New Roman"/>
-          <w:iCs/>
-          <w:sz w:val="20"/>
-          <w:szCs w:val="20"/>
-        </w:rPr>
-        <w:t xml:space="preserve">82% </w:t>
-      </w:r>
-      <w:r>
-        <w:rPr>
-          <w:rFonts w:ascii="Times New Roman" w:hAnsi="Times New Roman" w:cs="Times New Roman"/>
-          <w:iCs/>
-          <w:sz w:val="20"/>
-          <w:szCs w:val="20"/>
-        </w:rPr>
-        <w:t>test accuracy</w:t>
+        <w:ind w:left="180" w:hanging="180"/>
+        <w:rPr>
+          <w:rFonts w:ascii="Times New Roman" w:hAnsi="Times New Roman" w:cs="Times New Roman"/>
+          <w:b/>
+          <w:sz w:val="20"/>
+          <w:szCs w:val="20"/>
+        </w:rPr>
+      </w:pPr>
+      <w:r>
+        <w:rPr>
+          <w:rFonts w:ascii="Times New Roman" w:hAnsi="Times New Roman" w:cs="Times New Roman"/>
+          <w:bCs/>
+          <w:sz w:val="20"/>
+          <w:szCs w:val="20"/>
+        </w:rPr>
+        <w:t xml:space="preserve">Conducted a comparative study </w:t>
+      </w:r>
+      <w:r>
+        <w:rPr>
+          <w:rFonts w:ascii="Times New Roman" w:hAnsi="Times New Roman" w:cs="Times New Roman"/>
+          <w:bCs/>
+          <w:sz w:val="20"/>
+          <w:szCs w:val="20"/>
+        </w:rPr>
+        <w:t xml:space="preserve">between SVM and Naïve Bayes models </w:t>
+      </w:r>
+      <w:r>
+        <w:rPr>
+          <w:rFonts w:ascii="Times New Roman" w:hAnsi="Times New Roman" w:cs="Times New Roman"/>
+          <w:bCs/>
+          <w:sz w:val="20"/>
+          <w:szCs w:val="20"/>
+        </w:rPr>
+        <w:t>for text classification</w:t>
+      </w:r>
+      <w:r>
+        <w:rPr>
+          <w:rFonts w:ascii="Times New Roman" w:hAnsi="Times New Roman" w:cs="Times New Roman"/>
+          <w:bCs/>
+          <w:sz w:val="20"/>
+          <w:szCs w:val="20"/>
+        </w:rPr>
+        <w:t xml:space="preserve"> to discover ambiguous reviews</w:t>
       </w:r>
     </w:p>
     <w:p>
@@ -3115,121 +3191,39 @@
         <w:pStyle w:val="NoSpacing"/>
         <w:rPr>
           <w:rFonts w:ascii="Times New Roman" w:hAnsi="Times New Roman" w:cs="Times New Roman"/>
-          <w:iCs/>
-          <w:sz w:val="8"/>
-          <w:szCs w:val="8"/>
+          <w:b/>
+          <w:sz w:val="12"/>
+          <w:szCs w:val="12"/>
         </w:rPr>
       </w:pPr>
     </w:p>
     <w:p>
       <w:pPr>
-        <w:pStyle w:val="Footer"/>
-        <w:pBdr>
-          <w:top w:val="single" w:sz="4" w:space="1" w:color="auto"/>
-          <w:bottom w:val="single" w:sz="4" w:space="1" w:color="auto"/>
-        </w:pBdr>
-        <w:jc w:val="center"/>
-        <w:rPr>
-          <w:rFonts w:ascii="Times New Roman" w:hAnsi="Times New Roman" w:cs="Times New Roman"/>
-          <w:sz w:val="24"/>
-          <w:szCs w:val="24"/>
-        </w:rPr>
-      </w:pPr>
-      <w:r>
-        <w:rPr>
-          <w:rFonts w:ascii="Times New Roman" w:hAnsi="Times New Roman" w:cs="Times New Roman"/>
-          <w:b/>
-          <w:bCs/>
-          <w:noProof/>
-          <w:sz w:val="24"/>
-          <w:szCs w:val="24"/>
-        </w:rPr>
-        <w:t>PROJECTS</w:t>
-      </w:r>
-    </w:p>
-    <w:p>
-      <w:pPr>
         <w:pStyle w:val="NoSpacing"/>
         <w:rPr>
           <w:rFonts w:ascii="Times New Roman" w:hAnsi="Times New Roman" w:cs="Times New Roman"/>
           <w:b/>
-          <w:sz w:val="8"/>
-          <w:szCs w:val="8"/>
-        </w:rPr>
-      </w:pPr>
-    </w:p>
-    <w:p>
-      <w:pPr>
-        <w:pStyle w:val="NoSpacing"/>
-        <w:rPr>
-          <w:rFonts w:ascii="Times New Roman" w:hAnsi="Times New Roman" w:cs="Times New Roman"/>
-          <w:b/>
-          <w:sz w:val="20"/>
-          <w:szCs w:val="20"/>
-        </w:rPr>
-      </w:pPr>
-      <w:r>
-        <w:rPr>
-          <w:rFonts w:ascii="Times New Roman" w:hAnsi="Times New Roman" w:cs="Times New Roman"/>
-          <w:b/>
-          <w:sz w:val="20"/>
-          <w:szCs w:val="20"/>
-        </w:rPr>
-        <w:t xml:space="preserve">Sentiment </w:t>
-      </w:r>
-      <w:r>
-        <w:rPr>
-          <w:rFonts w:ascii="Times New Roman" w:hAnsi="Times New Roman" w:cs="Times New Roman"/>
-          <w:b/>
-          <w:sz w:val="20"/>
-          <w:szCs w:val="20"/>
-        </w:rPr>
-        <w:t>a</w:t>
-      </w:r>
-      <w:r>
-        <w:rPr>
-          <w:rFonts w:ascii="Times New Roman" w:hAnsi="Times New Roman" w:cs="Times New Roman"/>
-          <w:b/>
-          <w:sz w:val="20"/>
-          <w:szCs w:val="20"/>
-        </w:rPr>
-        <w:t xml:space="preserve">nalysis of </w:t>
-      </w:r>
-      <w:r>
-        <w:rPr>
-          <w:rFonts w:ascii="Times New Roman" w:hAnsi="Times New Roman" w:cs="Times New Roman"/>
-          <w:b/>
-          <w:sz w:val="20"/>
-          <w:szCs w:val="20"/>
-        </w:rPr>
-        <w:t>d</w:t>
-      </w:r>
-      <w:r>
-        <w:rPr>
-          <w:rFonts w:ascii="Times New Roman" w:hAnsi="Times New Roman" w:cs="Times New Roman"/>
-          <w:b/>
-          <w:sz w:val="20"/>
-          <w:szCs w:val="20"/>
-        </w:rPr>
-        <w:t xml:space="preserve">rug </w:t>
-      </w:r>
-      <w:r>
-        <w:rPr>
-          <w:rFonts w:ascii="Times New Roman" w:hAnsi="Times New Roman" w:cs="Times New Roman"/>
-          <w:b/>
-          <w:sz w:val="20"/>
-          <w:szCs w:val="20"/>
-        </w:rPr>
-        <w:t>r</w:t>
-      </w:r>
-      <w:r>
-        <w:rPr>
-          <w:rFonts w:ascii="Times New Roman" w:hAnsi="Times New Roman" w:cs="Times New Roman"/>
-          <w:b/>
-          <w:sz w:val="20"/>
-          <w:szCs w:val="20"/>
-        </w:rPr>
-        <w:t xml:space="preserve">eviews </w:t>
+          <w:sz w:val="20"/>
+          <w:szCs w:val="20"/>
+        </w:rPr>
+      </w:pPr>
+      <w:r>
+        <w:rPr>
+          <w:rFonts w:ascii="Times New Roman" w:hAnsi="Times New Roman" w:cs="Times New Roman"/>
+          <w:b/>
+          <w:sz w:val="20"/>
+          <w:szCs w:val="20"/>
+        </w:rPr>
+        <w:t xml:space="preserve">Replication study: </w:t>
+      </w:r>
+      <w:r>
+        <w:rPr>
+          <w:rFonts w:ascii="Times New Roman" w:hAnsi="Times New Roman" w:cs="Times New Roman"/>
+          <w:b/>
+          <w:sz w:val="20"/>
+          <w:szCs w:val="20"/>
+        </w:rPr>
+        <w:t xml:space="preserve">Designing sustainable online support </w:t>
       </w:r>
       <w:r>
         <w:rPr>
@@ -3241,58 +3235,16 @@
           <w:szCs w:val="20"/>
           <w:u w:val="single"/>
         </w:rPr>
-        <w:t>(NLP and M</w:t>
-      </w:r>
-      <w:r>
-        <w:rPr>
-          <w:rFonts w:ascii="Times New Roman" w:hAnsi="Times New Roman" w:cs="Times New Roman"/>
-          <w:bCs/>
-          <w:i/>
-          <w:iCs/>
-          <w:sz w:val="20"/>
-          <w:szCs w:val="20"/>
-          <w:u w:val="single"/>
-        </w:rPr>
-        <w:t>achine Learning</w:t>
-      </w:r>
-      <w:r>
-        <w:rPr>
-          <w:rFonts w:ascii="Times New Roman" w:hAnsi="Times New Roman" w:cs="Times New Roman"/>
-          <w:bCs/>
-          <w:i/>
-          <w:iCs/>
-          <w:sz w:val="20"/>
-          <w:szCs w:val="20"/>
-          <w:u w:val="single"/>
-        </w:rPr>
-        <w:t>)</w:t>
-      </w:r>
-      <w:r>
-        <w:rPr>
-          <w:rFonts w:ascii="Times New Roman" w:hAnsi="Times New Roman" w:cs="Times New Roman"/>
-          <w:b/>
-          <w:sz w:val="20"/>
-          <w:szCs w:val="20"/>
-        </w:rPr>
-        <w:t xml:space="preserve">                                            </w:t>
-      </w:r>
-      <w:r>
-        <w:rPr>
-          <w:rFonts w:ascii="Times New Roman" w:hAnsi="Times New Roman" w:cs="Times New Roman"/>
-          <w:b/>
-          <w:sz w:val="20"/>
-          <w:szCs w:val="20"/>
-        </w:rPr>
-        <w:t xml:space="preserve">       </w:t>
-      </w:r>
-      <w:r>
-        <w:rPr>
-          <w:rFonts w:ascii="Times New Roman" w:hAnsi="Times New Roman" w:cs="Times New Roman"/>
-          <w:b/>
-          <w:sz w:val="20"/>
-          <w:szCs w:val="20"/>
-        </w:rPr>
-        <w:t xml:space="preserve"> </w:t>
+        <w:t>(Social Network Analysis)</w:t>
+      </w:r>
+      <w:r>
+        <w:rPr>
+          <w:rFonts w:ascii="Times New Roman" w:hAnsi="Times New Roman" w:cs="Times New Roman"/>
+          <w:b/>
+          <w:sz w:val="20"/>
+          <w:szCs w:val="20"/>
+        </w:rPr>
+        <w:t xml:space="preserve">                    </w:t>
       </w:r>
       <w:r>
         <w:rPr>
@@ -3336,29 +3288,16 @@
           <w:sz w:val="20"/>
           <w:szCs w:val="20"/>
         </w:rPr>
-        <w:t>Ju</w:t>
-      </w:r>
-      <w:r>
-        <w:rPr>
-          <w:rFonts w:ascii="Times New Roman" w:hAnsi="Times New Roman" w:cs="Times New Roman"/>
-          <w:b/>
-          <w:i/>
-          <w:iCs/>
-          <w:sz w:val="20"/>
-          <w:szCs w:val="20"/>
-        </w:rPr>
-        <w:t>l</w:t>
-      </w:r>
-      <w:r>
-        <w:rPr>
-          <w:rFonts w:ascii="Times New Roman" w:hAnsi="Times New Roman" w:cs="Times New Roman"/>
-          <w:b/>
-          <w:i/>
-          <w:iCs/>
-          <w:sz w:val="20"/>
-          <w:szCs w:val="20"/>
-        </w:rPr>
-        <w:t xml:space="preserve"> ‘20 – Aug ‘20</w:t>
+        <w:t>Mar ‘20 – May ‘20</w:t>
+      </w:r>
+      <w:r>
+        <w:rPr>
+          <w:rFonts w:ascii="Times New Roman" w:hAnsi="Times New Roman" w:cs="Times New Roman"/>
+          <w:b/>
+          <w:sz w:val="20"/>
+          <w:szCs w:val="20"/>
+        </w:rPr>
+        <w:t xml:space="preserve"> </w:t>
       </w:r>
     </w:p>
     <w:p>
@@ -3366,60 +3305,170 @@
         <w:pStyle w:val="NoSpacing"/>
         <w:numPr>
           <w:ilvl w:val="0"/>
-          <w:numId w:val="39"/>
+          <w:numId w:val="41"/>
         </w:numPr>
         <w:ind w:left="180" w:hanging="180"/>
         <w:rPr>
           <w:rFonts w:ascii="Times New Roman" w:hAnsi="Times New Roman" w:cs="Times New Roman"/>
           <w:bCs/>
-          <w:sz w:val="20"/>
-          <w:szCs w:val="20"/>
-        </w:rPr>
-      </w:pPr>
-      <w:r>
-        <w:rPr>
-          <w:rFonts w:ascii="Times New Roman" w:hAnsi="Times New Roman" w:cs="Times New Roman"/>
-          <w:bCs/>
-          <w:sz w:val="20"/>
-          <w:szCs w:val="20"/>
-        </w:rPr>
-        <w:t>Analyzed 215K patient reviews to e</w:t>
-      </w:r>
-      <w:r>
-        <w:rPr>
-          <w:rFonts w:ascii="Times New Roman" w:hAnsi="Times New Roman" w:cs="Times New Roman"/>
-          <w:bCs/>
-          <w:sz w:val="20"/>
-          <w:szCs w:val="20"/>
-        </w:rPr>
-        <w:t xml:space="preserve">mpower </w:t>
-      </w:r>
-      <w:r>
-        <w:rPr>
-          <w:rFonts w:ascii="Times New Roman" w:hAnsi="Times New Roman" w:cs="Times New Roman"/>
-          <w:bCs/>
-          <w:sz w:val="20"/>
-          <w:szCs w:val="20"/>
-        </w:rPr>
-        <w:t xml:space="preserve">drug </w:t>
-      </w:r>
-      <w:r>
-        <w:rPr>
-          <w:rFonts w:ascii="Times New Roman" w:hAnsi="Times New Roman" w:cs="Times New Roman"/>
-          <w:bCs/>
-          <w:sz w:val="20"/>
-          <w:szCs w:val="20"/>
-        </w:rPr>
-        <w:t xml:space="preserve">manufacturers to provide better customer service by </w:t>
-      </w:r>
-      <w:r>
-        <w:rPr>
-          <w:rFonts w:ascii="Times New Roman" w:hAnsi="Times New Roman" w:cs="Times New Roman"/>
-          <w:bCs/>
-          <w:sz w:val="20"/>
-          <w:szCs w:val="20"/>
-        </w:rPr>
-        <w:t xml:space="preserve">determining review sentiment </w:t>
+          <w:i/>
+          <w:iCs/>
+          <w:sz w:val="20"/>
+          <w:szCs w:val="20"/>
+        </w:rPr>
+      </w:pPr>
+      <w:r>
+        <w:rPr>
+          <w:rFonts w:ascii="Times New Roman" w:hAnsi="Times New Roman" w:cs="Times New Roman"/>
+          <w:bCs/>
+          <w:sz w:val="20"/>
+          <w:szCs w:val="20"/>
+        </w:rPr>
+        <w:t>E</w:t>
+      </w:r>
+      <w:r>
+        <w:rPr>
+          <w:rFonts w:ascii="Times New Roman" w:hAnsi="Times New Roman" w:cs="Times New Roman"/>
+          <w:bCs/>
+          <w:sz w:val="20"/>
+          <w:szCs w:val="20"/>
+        </w:rPr>
+        <w:t>xamin</w:t>
+      </w:r>
+      <w:r>
+        <w:rPr>
+          <w:rFonts w:ascii="Times New Roman" w:hAnsi="Times New Roman" w:cs="Times New Roman"/>
+          <w:bCs/>
+          <w:sz w:val="20"/>
+          <w:szCs w:val="20"/>
+        </w:rPr>
+        <w:t>ed</w:t>
+      </w:r>
+      <w:r>
+        <w:rPr>
+          <w:rFonts w:ascii="Times New Roman" w:hAnsi="Times New Roman" w:cs="Times New Roman"/>
+          <w:bCs/>
+          <w:sz w:val="20"/>
+          <w:szCs w:val="20"/>
+        </w:rPr>
+        <w:t xml:space="preserve"> </w:t>
+      </w:r>
+      <w:r>
+        <w:rPr>
+          <w:rFonts w:ascii="Times New Roman" w:hAnsi="Times New Roman" w:cs="Times New Roman"/>
+          <w:bCs/>
+          <w:sz w:val="20"/>
+          <w:szCs w:val="20"/>
+        </w:rPr>
+        <w:t>sociotechnical design changes</w:t>
+      </w:r>
+      <w:r>
+        <w:rPr>
+          <w:rFonts w:ascii="Times New Roman" w:hAnsi="Times New Roman" w:cs="Times New Roman"/>
+          <w:bCs/>
+          <w:sz w:val="20"/>
+          <w:szCs w:val="20"/>
+        </w:rPr>
+        <w:t xml:space="preserve"> </w:t>
+      </w:r>
+      <w:r>
+        <w:rPr>
+          <w:rFonts w:ascii="Times New Roman" w:hAnsi="Times New Roman" w:cs="Times New Roman"/>
+          <w:bCs/>
+          <w:sz w:val="20"/>
+          <w:szCs w:val="20"/>
+        </w:rPr>
+        <w:t>on</w:t>
+      </w:r>
+      <w:r>
+        <w:rPr>
+          <w:rFonts w:ascii="Times New Roman" w:hAnsi="Times New Roman" w:cs="Times New Roman"/>
+          <w:bCs/>
+          <w:sz w:val="20"/>
+          <w:szCs w:val="20"/>
+        </w:rPr>
+        <w:t xml:space="preserve"> </w:t>
+      </w:r>
+      <w:r>
+        <w:rPr>
+          <w:rFonts w:ascii="Times New Roman" w:hAnsi="Times New Roman" w:cs="Times New Roman"/>
+          <w:bCs/>
+          <w:sz w:val="20"/>
+          <w:szCs w:val="20"/>
+        </w:rPr>
+        <w:t>49</w:t>
+      </w:r>
+      <w:r>
+        <w:rPr>
+          <w:rFonts w:ascii="Times New Roman" w:hAnsi="Times New Roman" w:cs="Times New Roman"/>
+          <w:bCs/>
+          <w:sz w:val="20"/>
+          <w:szCs w:val="20"/>
+        </w:rPr>
+        <w:t xml:space="preserve"> </w:t>
+      </w:r>
+      <w:r>
+        <w:rPr>
+          <w:rFonts w:ascii="Times New Roman" w:hAnsi="Times New Roman" w:cs="Times New Roman"/>
+          <w:bCs/>
+          <w:sz w:val="20"/>
+          <w:szCs w:val="20"/>
+        </w:rPr>
+        <w:t>WebMD forums</w:t>
+      </w:r>
+      <w:r>
+        <w:rPr>
+          <w:rFonts w:ascii="Times New Roman" w:hAnsi="Times New Roman" w:cs="Times New Roman"/>
+          <w:bCs/>
+          <w:sz w:val="20"/>
+          <w:szCs w:val="20"/>
+        </w:rPr>
+        <w:t xml:space="preserve"> in 2010</w:t>
+      </w:r>
+      <w:r>
+        <w:rPr>
+          <w:rFonts w:ascii="Times New Roman" w:hAnsi="Times New Roman" w:cs="Times New Roman"/>
+          <w:bCs/>
+          <w:sz w:val="20"/>
+          <w:szCs w:val="20"/>
+        </w:rPr>
+        <w:t xml:space="preserve"> </w:t>
+      </w:r>
+      <w:r>
+        <w:rPr>
+          <w:rFonts w:ascii="Times New Roman" w:hAnsi="Times New Roman" w:cs="Times New Roman"/>
+          <w:bCs/>
+          <w:sz w:val="20"/>
+          <w:szCs w:val="20"/>
+        </w:rPr>
+        <w:t xml:space="preserve">to </w:t>
+      </w:r>
+      <w:r>
+        <w:rPr>
+          <w:rFonts w:ascii="Times New Roman" w:hAnsi="Times New Roman" w:cs="Times New Roman"/>
+          <w:bCs/>
+          <w:sz w:val="20"/>
+          <w:szCs w:val="20"/>
+        </w:rPr>
+        <w:t xml:space="preserve">understand </w:t>
+      </w:r>
+      <w:r>
+        <w:rPr>
+          <w:rFonts w:ascii="Times New Roman" w:hAnsi="Times New Roman" w:cs="Times New Roman"/>
+          <w:bCs/>
+          <w:sz w:val="20"/>
+          <w:szCs w:val="20"/>
+        </w:rPr>
+        <w:t xml:space="preserve">the </w:t>
+      </w:r>
+      <w:r>
+        <w:rPr>
+          <w:rFonts w:ascii="Times New Roman" w:hAnsi="Times New Roman" w:cs="Times New Roman"/>
+          <w:bCs/>
+          <w:sz w:val="20"/>
+          <w:szCs w:val="20"/>
+        </w:rPr>
+        <w:t>relationship between design and stability</w:t>
       </w:r>
     </w:p>
     <w:p>
@@ -3427,42 +3476,44 @@
         <w:pStyle w:val="NoSpacing"/>
         <w:numPr>
           <w:ilvl w:val="0"/>
-          <w:numId w:val="39"/>
+          <w:numId w:val="41"/>
         </w:numPr>
         <w:ind w:left="180" w:hanging="180"/>
         <w:rPr>
           <w:rFonts w:ascii="Times New Roman" w:hAnsi="Times New Roman" w:cs="Times New Roman"/>
-          <w:b/>
-          <w:sz w:val="20"/>
-          <w:szCs w:val="20"/>
-        </w:rPr>
-      </w:pPr>
-      <w:r>
-        <w:rPr>
-          <w:rFonts w:ascii="Times New Roman" w:hAnsi="Times New Roman" w:cs="Times New Roman"/>
-          <w:bCs/>
-          <w:sz w:val="20"/>
-          <w:szCs w:val="20"/>
-        </w:rPr>
-        <w:t>Achieved a</w:t>
-      </w:r>
-      <w:r>
-        <w:rPr>
-          <w:rFonts w:ascii="Times New Roman" w:hAnsi="Times New Roman" w:cs="Times New Roman"/>
-          <w:bCs/>
-          <w:sz w:val="20"/>
-          <w:szCs w:val="20"/>
-        </w:rPr>
-        <w:t>n</w:t>
-      </w:r>
-      <w:r>
-        <w:rPr>
-          <w:rFonts w:ascii="Times New Roman" w:hAnsi="Times New Roman" w:cs="Times New Roman"/>
-          <w:bCs/>
-          <w:sz w:val="20"/>
-          <w:szCs w:val="20"/>
-        </w:rPr>
-        <w:t xml:space="preserve"> F-score of 0.85 on </w:t>
+          <w:bCs/>
+          <w:i/>
+          <w:iCs/>
+          <w:sz w:val="20"/>
+          <w:szCs w:val="20"/>
+        </w:rPr>
+      </w:pPr>
+      <w:r>
+        <w:rPr>
+          <w:rFonts w:ascii="Times New Roman" w:hAnsi="Times New Roman" w:cs="Times New Roman"/>
+          <w:bCs/>
+          <w:sz w:val="20"/>
+          <w:szCs w:val="20"/>
+        </w:rPr>
+        <w:t>Devised a modularity graph analysis</w:t>
+      </w:r>
+      <w:r>
+        <w:rPr>
+          <w:rFonts w:ascii="Times New Roman" w:hAnsi="Times New Roman" w:cs="Times New Roman"/>
+          <w:bCs/>
+          <w:sz w:val="20"/>
+          <w:szCs w:val="20"/>
+        </w:rPr>
+        <w:t xml:space="preserve"> in R</w:t>
+      </w:r>
+      <w:r>
+        <w:rPr>
+          <w:rFonts w:ascii="Times New Roman" w:hAnsi="Times New Roman" w:cs="Times New Roman"/>
+          <w:bCs/>
+          <w:sz w:val="20"/>
+          <w:szCs w:val="20"/>
+        </w:rPr>
+        <w:t xml:space="preserve"> to validate </w:t>
       </w:r>
       <w:r>
         <w:rPr>
@@ -3480,34 +3531,7 @@
           <w:sz w:val="20"/>
           <w:szCs w:val="20"/>
         </w:rPr>
-        <w:t>LinearSVC model by applying</w:t>
-      </w:r>
-      <w:r>
-        <w:rPr>
-          <w:rFonts w:ascii="Times New Roman" w:hAnsi="Times New Roman" w:cs="Times New Roman"/>
-          <w:bCs/>
-          <w:sz w:val="20"/>
-          <w:szCs w:val="20"/>
-        </w:rPr>
-        <w:t xml:space="preserve"> unigram</w:t>
-      </w:r>
-      <w:r>
-        <w:rPr>
-          <w:rFonts w:ascii="Times New Roman" w:hAnsi="Times New Roman" w:cs="Times New Roman"/>
-          <w:bCs/>
-          <w:sz w:val="20"/>
-          <w:szCs w:val="20"/>
-        </w:rPr>
-        <w:t xml:space="preserve"> bigrams and custom vocabulary</w:t>
-      </w:r>
-      <w:r>
-        <w:rPr>
-          <w:rFonts w:ascii="Times New Roman" w:hAnsi="Times New Roman" w:cs="Times New Roman"/>
-          <w:bCs/>
-          <w:sz w:val="20"/>
-          <w:szCs w:val="20"/>
-        </w:rPr>
-        <w:t xml:space="preserve"> to predict sentiment</w:t>
+        <w:t>division of distinct subgroupings for reply and relationship networks</w:t>
       </w:r>
     </w:p>
     <w:p>
@@ -3515,7 +3539,7 @@
         <w:pStyle w:val="NoSpacing"/>
         <w:numPr>
           <w:ilvl w:val="0"/>
-          <w:numId w:val="39"/>
+          <w:numId w:val="41"/>
         </w:numPr>
         <w:ind w:left="180" w:hanging="180"/>
         <w:rPr>
@@ -3532,34 +3556,115 @@
           <w:sz w:val="20"/>
           <w:szCs w:val="20"/>
         </w:rPr>
-        <w:t xml:space="preserve">Conducted a comparative study </w:t>
-      </w:r>
-      <w:r>
-        <w:rPr>
-          <w:rFonts w:ascii="Times New Roman" w:hAnsi="Times New Roman" w:cs="Times New Roman"/>
-          <w:bCs/>
-          <w:sz w:val="20"/>
-          <w:szCs w:val="20"/>
-        </w:rPr>
-        <w:t xml:space="preserve">between SVM and Naïve Bayes models </w:t>
-      </w:r>
-      <w:r>
-        <w:rPr>
-          <w:rFonts w:ascii="Times New Roman" w:hAnsi="Times New Roman" w:cs="Times New Roman"/>
-          <w:bCs/>
-          <w:sz w:val="20"/>
-          <w:szCs w:val="20"/>
-        </w:rPr>
-        <w:t>for text classification</w:t>
-      </w:r>
-      <w:r>
-        <w:rPr>
-          <w:rFonts w:ascii="Times New Roman" w:hAnsi="Times New Roman" w:cs="Times New Roman"/>
-          <w:bCs/>
-          <w:sz w:val="20"/>
-          <w:szCs w:val="20"/>
-        </w:rPr>
-        <w:t xml:space="preserve"> to discover ambiguous reviews</w:t>
+        <w:t>Verified</w:t>
+      </w:r>
+      <w:r>
+        <w:rPr>
+          <w:rFonts w:ascii="Times New Roman" w:hAnsi="Times New Roman" w:cs="Times New Roman"/>
+          <w:bCs/>
+          <w:sz w:val="20"/>
+          <w:szCs w:val="20"/>
+        </w:rPr>
+        <w:t xml:space="preserve"> </w:t>
+      </w:r>
+      <w:r>
+        <w:rPr>
+          <w:rFonts w:ascii="Times New Roman" w:hAnsi="Times New Roman" w:cs="Times New Roman"/>
+          <w:bCs/>
+          <w:sz w:val="20"/>
+          <w:szCs w:val="20"/>
+        </w:rPr>
+        <w:t xml:space="preserve">and visualized </w:t>
+      </w:r>
+      <w:r>
+        <w:rPr>
+          <w:rFonts w:ascii="Times New Roman" w:hAnsi="Times New Roman" w:cs="Times New Roman"/>
+          <w:bCs/>
+          <w:sz w:val="20"/>
+          <w:szCs w:val="20"/>
+        </w:rPr>
+        <w:t>socio</w:t>
+      </w:r>
+      <w:r>
+        <w:rPr>
+          <w:rFonts w:ascii="Times New Roman" w:hAnsi="Times New Roman" w:cs="Times New Roman"/>
+          <w:bCs/>
+          <w:sz w:val="20"/>
+          <w:szCs w:val="20"/>
+        </w:rPr>
+        <w:t>-</w:t>
+      </w:r>
+      <w:r>
+        <w:rPr>
+          <w:rFonts w:ascii="Times New Roman" w:hAnsi="Times New Roman" w:cs="Times New Roman"/>
+          <w:bCs/>
+          <w:sz w:val="20"/>
+          <w:szCs w:val="20"/>
+        </w:rPr>
+        <w:t xml:space="preserve">technical </w:t>
+      </w:r>
+      <w:r>
+        <w:rPr>
+          <w:rFonts w:ascii="Times New Roman" w:hAnsi="Times New Roman" w:cs="Times New Roman"/>
+          <w:bCs/>
+          <w:sz w:val="20"/>
+          <w:szCs w:val="20"/>
+        </w:rPr>
+        <w:t xml:space="preserve">and network </w:t>
+      </w:r>
+      <w:r>
+        <w:rPr>
+          <w:rFonts w:ascii="Times New Roman" w:hAnsi="Times New Roman" w:cs="Times New Roman"/>
+          <w:bCs/>
+          <w:sz w:val="20"/>
+          <w:szCs w:val="20"/>
+        </w:rPr>
+        <w:t>changes</w:t>
+      </w:r>
+      <w:r>
+        <w:rPr>
+          <w:rFonts w:ascii="Times New Roman" w:hAnsi="Times New Roman" w:cs="Times New Roman"/>
+          <w:bCs/>
+          <w:sz w:val="20"/>
+          <w:szCs w:val="20"/>
+        </w:rPr>
+        <w:t xml:space="preserve"> in Gephi</w:t>
+      </w:r>
+      <w:r>
+        <w:rPr>
+          <w:rFonts w:ascii="Times New Roman" w:hAnsi="Times New Roman" w:cs="Times New Roman"/>
+          <w:bCs/>
+          <w:sz w:val="20"/>
+          <w:szCs w:val="20"/>
+        </w:rPr>
+        <w:t xml:space="preserve"> by</w:t>
+      </w:r>
+      <w:r>
+        <w:rPr>
+          <w:rFonts w:ascii="Times New Roman" w:hAnsi="Times New Roman" w:cs="Times New Roman"/>
+          <w:bCs/>
+          <w:sz w:val="20"/>
+          <w:szCs w:val="20"/>
+        </w:rPr>
+        <w:t xml:space="preserve"> performing </w:t>
+      </w:r>
+      <w:r>
+        <w:rPr>
+          <w:rFonts w:ascii="Times New Roman" w:hAnsi="Times New Roman" w:cs="Times New Roman"/>
+          <w:bCs/>
+          <w:sz w:val="20"/>
+          <w:szCs w:val="20"/>
+        </w:rPr>
+        <w:t xml:space="preserve">a core-periphery analysis </w:t>
+      </w:r>
+      <w:r>
+        <w:rPr>
+          <w:rFonts w:ascii="Times New Roman" w:hAnsi="Times New Roman" w:cs="Times New Roman"/>
+          <w:bCs/>
+          <w:sz w:val="20"/>
+          <w:szCs w:val="20"/>
+        </w:rPr>
+        <w:t>from 2009 to 2014</w:t>
       </w:r>
     </w:p>
     <w:p>
@@ -3579,57 +3684,149 @@
         <w:rPr>
           <w:rFonts w:ascii="Times New Roman" w:hAnsi="Times New Roman" w:cs="Times New Roman"/>
           <w:b/>
-          <w:sz w:val="20"/>
-          <w:szCs w:val="20"/>
-        </w:rPr>
-      </w:pPr>
-      <w:r>
-        <w:rPr>
-          <w:rFonts w:ascii="Times New Roman" w:hAnsi="Times New Roman" w:cs="Times New Roman"/>
-          <w:b/>
-          <w:sz w:val="20"/>
-          <w:szCs w:val="20"/>
-        </w:rPr>
-        <w:t xml:space="preserve">Replication study: </w:t>
-      </w:r>
-      <w:r>
-        <w:rPr>
-          <w:rFonts w:ascii="Times New Roman" w:hAnsi="Times New Roman" w:cs="Times New Roman"/>
-          <w:b/>
-          <w:sz w:val="20"/>
-          <w:szCs w:val="20"/>
-        </w:rPr>
-        <w:t xml:space="preserve">Designing sustainable online support </w:t>
-      </w:r>
-      <w:r>
-        <w:rPr>
-          <w:rFonts w:ascii="Times New Roman" w:hAnsi="Times New Roman" w:cs="Times New Roman"/>
-          <w:bCs/>
           <w:i/>
           <w:iCs/>
           <w:sz w:val="20"/>
           <w:szCs w:val="20"/>
+        </w:rPr>
+      </w:pPr>
+      <w:r>
+        <w:rPr>
+          <w:rFonts w:ascii="Times New Roman" w:hAnsi="Times New Roman" w:cs="Times New Roman"/>
+          <w:b/>
+          <w:sz w:val="20"/>
+          <w:szCs w:val="20"/>
+        </w:rPr>
+        <w:t xml:space="preserve">Southeast </w:t>
+      </w:r>
+      <w:r>
+        <w:rPr>
+          <w:rFonts w:ascii="Times New Roman" w:hAnsi="Times New Roman" w:cs="Times New Roman"/>
+          <w:b/>
+          <w:sz w:val="20"/>
+          <w:szCs w:val="20"/>
+        </w:rPr>
+        <w:t>a</w:t>
+      </w:r>
+      <w:r>
+        <w:rPr>
+          <w:rFonts w:ascii="Times New Roman" w:hAnsi="Times New Roman" w:cs="Times New Roman"/>
+          <w:b/>
+          <w:sz w:val="20"/>
+          <w:szCs w:val="20"/>
+        </w:rPr>
+        <w:t xml:space="preserve">irline </w:t>
+      </w:r>
+      <w:r>
+        <w:rPr>
+          <w:rFonts w:ascii="Times New Roman" w:hAnsi="Times New Roman" w:cs="Times New Roman"/>
+          <w:b/>
+          <w:sz w:val="20"/>
+          <w:szCs w:val="20"/>
+        </w:rPr>
+        <w:t>c</w:t>
+      </w:r>
+      <w:r>
+        <w:rPr>
+          <w:rFonts w:ascii="Times New Roman" w:hAnsi="Times New Roman" w:cs="Times New Roman"/>
+          <w:b/>
+          <w:sz w:val="20"/>
+          <w:szCs w:val="20"/>
+        </w:rPr>
+        <w:t xml:space="preserve">ustomer </w:t>
+      </w:r>
+      <w:r>
+        <w:rPr>
+          <w:rFonts w:ascii="Times New Roman" w:hAnsi="Times New Roman" w:cs="Times New Roman"/>
+          <w:b/>
+          <w:sz w:val="20"/>
+          <w:szCs w:val="20"/>
+        </w:rPr>
+        <w:t>s</w:t>
+      </w:r>
+      <w:r>
+        <w:rPr>
+          <w:rFonts w:ascii="Times New Roman" w:hAnsi="Times New Roman" w:cs="Times New Roman"/>
+          <w:b/>
+          <w:sz w:val="20"/>
+          <w:szCs w:val="20"/>
+        </w:rPr>
+        <w:t xml:space="preserve">ervice </w:t>
+      </w:r>
+      <w:r>
+        <w:rPr>
+          <w:rFonts w:ascii="Times New Roman" w:hAnsi="Times New Roman" w:cs="Times New Roman"/>
+          <w:b/>
+          <w:sz w:val="20"/>
+          <w:szCs w:val="20"/>
+        </w:rPr>
+        <w:t>a</w:t>
+      </w:r>
+      <w:r>
+        <w:rPr>
+          <w:rFonts w:ascii="Times New Roman" w:hAnsi="Times New Roman" w:cs="Times New Roman"/>
+          <w:b/>
+          <w:sz w:val="20"/>
+          <w:szCs w:val="20"/>
+        </w:rPr>
+        <w:t>nalysis</w:t>
+      </w:r>
+      <w:r>
+        <w:rPr>
+          <w:rFonts w:ascii="Times New Roman" w:hAnsi="Times New Roman" w:cs="Times New Roman"/>
+          <w:b/>
+          <w:sz w:val="20"/>
+          <w:szCs w:val="20"/>
+        </w:rPr>
+        <w:t xml:space="preserve"> </w:t>
+      </w:r>
+      <w:r>
+        <w:rPr>
+          <w:rFonts w:ascii="Times New Roman" w:hAnsi="Times New Roman" w:cs="Times New Roman"/>
+          <w:bCs/>
+          <w:i/>
+          <w:iCs/>
+          <w:sz w:val="20"/>
+          <w:szCs w:val="20"/>
           <w:u w:val="single"/>
         </w:rPr>
-        <w:t>(Social Network Analysis)</w:t>
-      </w:r>
-      <w:r>
-        <w:rPr>
-          <w:rFonts w:ascii="Times New Roman" w:hAnsi="Times New Roman" w:cs="Times New Roman"/>
-          <w:b/>
-          <w:sz w:val="20"/>
-          <w:szCs w:val="20"/>
-        </w:rPr>
-        <w:t xml:space="preserve">                    </w:t>
-      </w:r>
-      <w:r>
-        <w:rPr>
-          <w:rFonts w:ascii="Times New Roman" w:hAnsi="Times New Roman" w:cs="Times New Roman"/>
-          <w:b/>
-          <w:sz w:val="20"/>
-          <w:szCs w:val="20"/>
-        </w:rPr>
-        <w:t xml:space="preserve">    </w:t>
+        <w:t>(Data Science and Machine Learning)</w:t>
+      </w:r>
+      <w:r>
+        <w:rPr>
+          <w:rFonts w:ascii="Times New Roman" w:hAnsi="Times New Roman" w:cs="Times New Roman"/>
+          <w:b/>
+          <w:sz w:val="20"/>
+          <w:szCs w:val="20"/>
+        </w:rPr>
+        <w:t xml:space="preserve">          </w:t>
+      </w:r>
+      <w:r>
+        <w:rPr>
+          <w:rFonts w:ascii="Times New Roman" w:hAnsi="Times New Roman" w:cs="Times New Roman"/>
+          <w:b/>
+          <w:sz w:val="20"/>
+          <w:szCs w:val="20"/>
+        </w:rPr>
+        <w:t xml:space="preserve">   </w:t>
+      </w:r>
+      <w:r>
+        <w:rPr>
+          <w:rFonts w:ascii="Times New Roman" w:hAnsi="Times New Roman" w:cs="Times New Roman"/>
+          <w:b/>
+          <w:sz w:val="20"/>
+          <w:szCs w:val="20"/>
+        </w:rPr>
+        <w:t xml:space="preserve">           </w:t>
+      </w:r>
+      <w:r>
+        <w:rPr>
+          <w:rFonts w:ascii="Times New Roman" w:hAnsi="Times New Roman" w:cs="Times New Roman"/>
+          <w:b/>
+          <w:sz w:val="20"/>
+          <w:szCs w:val="20"/>
+        </w:rPr>
+        <w:t xml:space="preserve">   </w:t>
       </w:r>
       <w:hyperlink r:id="rId13" w:history="1">
         <w:r>
@@ -3650,6 +3847,8 @@
         <w:rPr>
           <w:rFonts w:ascii="Times New Roman" w:hAnsi="Times New Roman" w:cs="Times New Roman"/>
           <w:b/>
+          <w:i/>
+          <w:iCs/>
           <w:sz w:val="20"/>
           <w:szCs w:val="20"/>
         </w:rPr>
@@ -3664,16 +3863,29 @@
           <w:sz w:val="20"/>
           <w:szCs w:val="20"/>
         </w:rPr>
-        <w:t>Mar ‘20 – May ‘20</w:t>
-      </w:r>
-      <w:r>
-        <w:rPr>
-          <w:rFonts w:ascii="Times New Roman" w:hAnsi="Times New Roman" w:cs="Times New Roman"/>
-          <w:b/>
-          <w:sz w:val="20"/>
-          <w:szCs w:val="20"/>
-        </w:rPr>
-        <w:t xml:space="preserve"> </w:t>
+        <w:t xml:space="preserve">Aug </w:t>
+      </w:r>
+      <w:r>
+        <w:rPr>
+          <w:rFonts w:ascii="Times New Roman" w:hAnsi="Times New Roman" w:cs="Times New Roman"/>
+          <w:b/>
+          <w:i/>
+          <w:iCs/>
+          <w:sz w:val="20"/>
+          <w:szCs w:val="20"/>
+        </w:rPr>
+        <w:t>‘</w:t>
+      </w:r>
+      <w:r>
+        <w:rPr>
+          <w:rFonts w:ascii="Times New Roman" w:hAnsi="Times New Roman" w:cs="Times New Roman"/>
+          <w:b/>
+          <w:i/>
+          <w:iCs/>
+          <w:sz w:val="20"/>
+          <w:szCs w:val="20"/>
+        </w:rPr>
+        <w:t>19 – Dec ‘19</w:t>
       </w:r>
     </w:p>
     <w:p>
@@ -3681,170 +3893,69 @@
         <w:pStyle w:val="NoSpacing"/>
         <w:numPr>
           <w:ilvl w:val="0"/>
-          <w:numId w:val="41"/>
+          <w:numId w:val="29"/>
         </w:numPr>
-        <w:ind w:left="180" w:hanging="180"/>
-        <w:rPr>
-          <w:rFonts w:ascii="Times New Roman" w:hAnsi="Times New Roman" w:cs="Times New Roman"/>
-          <w:bCs/>
-          <w:i/>
-          <w:iCs/>
-          <w:sz w:val="20"/>
-          <w:szCs w:val="20"/>
-        </w:rPr>
-      </w:pPr>
-      <w:r>
-        <w:rPr>
-          <w:rFonts w:ascii="Times New Roman" w:hAnsi="Times New Roman" w:cs="Times New Roman"/>
-          <w:bCs/>
-          <w:sz w:val="20"/>
-          <w:szCs w:val="20"/>
-        </w:rPr>
-        <w:t>E</w:t>
-      </w:r>
-      <w:r>
-        <w:rPr>
-          <w:rFonts w:ascii="Times New Roman" w:hAnsi="Times New Roman" w:cs="Times New Roman"/>
-          <w:bCs/>
-          <w:sz w:val="20"/>
-          <w:szCs w:val="20"/>
-        </w:rPr>
-        <w:t>xamin</w:t>
-      </w:r>
-      <w:r>
-        <w:rPr>
-          <w:rFonts w:ascii="Times New Roman" w:hAnsi="Times New Roman" w:cs="Times New Roman"/>
-          <w:bCs/>
-          <w:sz w:val="20"/>
-          <w:szCs w:val="20"/>
-        </w:rPr>
-        <w:t>ed</w:t>
-      </w:r>
-      <w:r>
-        <w:rPr>
-          <w:rFonts w:ascii="Times New Roman" w:hAnsi="Times New Roman" w:cs="Times New Roman"/>
-          <w:bCs/>
-          <w:sz w:val="20"/>
-          <w:szCs w:val="20"/>
-        </w:rPr>
-        <w:t xml:space="preserve"> </w:t>
-      </w:r>
-      <w:r>
-        <w:rPr>
-          <w:rFonts w:ascii="Times New Roman" w:hAnsi="Times New Roman" w:cs="Times New Roman"/>
-          <w:bCs/>
-          <w:sz w:val="20"/>
-          <w:szCs w:val="20"/>
-        </w:rPr>
-        <w:t>sociotechnical design changes</w:t>
-      </w:r>
-      <w:r>
-        <w:rPr>
-          <w:rFonts w:ascii="Times New Roman" w:hAnsi="Times New Roman" w:cs="Times New Roman"/>
-          <w:bCs/>
-          <w:sz w:val="20"/>
-          <w:szCs w:val="20"/>
-        </w:rPr>
-        <w:t xml:space="preserve"> </w:t>
-      </w:r>
-      <w:r>
-        <w:rPr>
-          <w:rFonts w:ascii="Times New Roman" w:hAnsi="Times New Roman" w:cs="Times New Roman"/>
-          <w:bCs/>
-          <w:sz w:val="20"/>
-          <w:szCs w:val="20"/>
-        </w:rPr>
-        <w:t>on</w:t>
-      </w:r>
-      <w:r>
-        <w:rPr>
-          <w:rFonts w:ascii="Times New Roman" w:hAnsi="Times New Roman" w:cs="Times New Roman"/>
-          <w:bCs/>
-          <w:sz w:val="20"/>
-          <w:szCs w:val="20"/>
-        </w:rPr>
-        <w:t xml:space="preserve"> </w:t>
-      </w:r>
-      <w:r>
-        <w:rPr>
-          <w:rFonts w:ascii="Times New Roman" w:hAnsi="Times New Roman" w:cs="Times New Roman"/>
-          <w:bCs/>
-          <w:sz w:val="20"/>
-          <w:szCs w:val="20"/>
-        </w:rPr>
-        <w:t>49</w:t>
-      </w:r>
-      <w:r>
-        <w:rPr>
-          <w:rFonts w:ascii="Times New Roman" w:hAnsi="Times New Roman" w:cs="Times New Roman"/>
-          <w:bCs/>
-          <w:sz w:val="20"/>
-          <w:szCs w:val="20"/>
-        </w:rPr>
-        <w:t xml:space="preserve"> </w:t>
-      </w:r>
-      <w:r>
-        <w:rPr>
-          <w:rFonts w:ascii="Times New Roman" w:hAnsi="Times New Roman" w:cs="Times New Roman"/>
-          <w:bCs/>
-          <w:sz w:val="20"/>
-          <w:szCs w:val="20"/>
-        </w:rPr>
-        <w:t>WebMD forums</w:t>
-      </w:r>
-      <w:r>
-        <w:rPr>
-          <w:rFonts w:ascii="Times New Roman" w:hAnsi="Times New Roman" w:cs="Times New Roman"/>
-          <w:bCs/>
-          <w:sz w:val="20"/>
-          <w:szCs w:val="20"/>
-        </w:rPr>
-        <w:t xml:space="preserve"> in 2010</w:t>
-      </w:r>
-      <w:r>
-        <w:rPr>
-          <w:rFonts w:ascii="Times New Roman" w:hAnsi="Times New Roman" w:cs="Times New Roman"/>
-          <w:bCs/>
-          <w:sz w:val="20"/>
-          <w:szCs w:val="20"/>
-        </w:rPr>
-        <w:t xml:space="preserve"> </w:t>
-      </w:r>
-      <w:r>
-        <w:rPr>
-          <w:rFonts w:ascii="Times New Roman" w:hAnsi="Times New Roman" w:cs="Times New Roman"/>
-          <w:bCs/>
-          <w:sz w:val="20"/>
-          <w:szCs w:val="20"/>
-        </w:rPr>
-        <w:t xml:space="preserve">to </w:t>
-      </w:r>
-      <w:r>
-        <w:rPr>
-          <w:rFonts w:ascii="Times New Roman" w:hAnsi="Times New Roman" w:cs="Times New Roman"/>
-          <w:bCs/>
-          <w:sz w:val="20"/>
-          <w:szCs w:val="20"/>
-        </w:rPr>
-        <w:t xml:space="preserve">understand </w:t>
-      </w:r>
-      <w:r>
-        <w:rPr>
-          <w:rFonts w:ascii="Times New Roman" w:hAnsi="Times New Roman" w:cs="Times New Roman"/>
-          <w:bCs/>
-          <w:sz w:val="20"/>
-          <w:szCs w:val="20"/>
-        </w:rPr>
-        <w:t xml:space="preserve">the </w:t>
-      </w:r>
-      <w:r>
-        <w:rPr>
-          <w:rFonts w:ascii="Times New Roman" w:hAnsi="Times New Roman" w:cs="Times New Roman"/>
-          <w:bCs/>
-          <w:sz w:val="20"/>
-          <w:szCs w:val="20"/>
-        </w:rPr>
-        <w:t>relationship between design and stability</w:t>
+        <w:ind w:left="181" w:hanging="177"/>
+        <w:rPr>
+          <w:rFonts w:ascii="Times New Roman" w:hAnsi="Times New Roman" w:cs="Times New Roman"/>
+          <w:b/>
+          <w:sz w:val="20"/>
+          <w:szCs w:val="20"/>
+        </w:rPr>
+      </w:pPr>
+      <w:r>
+        <w:rPr>
+          <w:rFonts w:ascii="Times New Roman" w:hAnsi="Times New Roman" w:cs="Times New Roman"/>
+          <w:bCs/>
+          <w:sz w:val="20"/>
+          <w:szCs w:val="20"/>
+        </w:rPr>
+        <w:t>Mapped</w:t>
+      </w:r>
+      <w:r>
+        <w:rPr>
+          <w:rFonts w:ascii="Times New Roman" w:hAnsi="Times New Roman" w:cs="Times New Roman"/>
+          <w:bCs/>
+          <w:sz w:val="20"/>
+          <w:szCs w:val="20"/>
+        </w:rPr>
+        <w:t xml:space="preserve"> 10.2K flight survey reviews</w:t>
+      </w:r>
+      <w:r>
+        <w:rPr>
+          <w:rFonts w:ascii="Times New Roman" w:hAnsi="Times New Roman" w:cs="Times New Roman"/>
+          <w:bCs/>
+          <w:sz w:val="20"/>
+          <w:szCs w:val="20"/>
+        </w:rPr>
+        <w:t xml:space="preserve"> in R</w:t>
+      </w:r>
+      <w:r>
+        <w:rPr>
+          <w:rFonts w:ascii="Times New Roman" w:hAnsi="Times New Roman" w:cs="Times New Roman"/>
+          <w:bCs/>
+          <w:sz w:val="20"/>
+          <w:szCs w:val="20"/>
+        </w:rPr>
+        <w:t xml:space="preserve"> to </w:t>
+      </w:r>
+      <w:r>
+        <w:rPr>
+          <w:rFonts w:ascii="Times New Roman" w:hAnsi="Times New Roman" w:cs="Times New Roman"/>
+          <w:bCs/>
+          <w:sz w:val="20"/>
+          <w:szCs w:val="20"/>
+        </w:rPr>
+        <w:t xml:space="preserve">recognize service and operational shortcomings and improve customer </w:t>
+      </w:r>
+      <w:r>
+        <w:rPr>
+          <w:rFonts w:ascii="Times New Roman" w:hAnsi="Times New Roman" w:cs="Times New Roman"/>
+          <w:bCs/>
+          <w:sz w:val="20"/>
+          <w:szCs w:val="20"/>
+        </w:rPr>
+        <w:t>satisfaction</w:t>
       </w:r>
     </w:p>
     <w:p>
@@ -3852,87 +3963,87 @@
         <w:pStyle w:val="NoSpacing"/>
         <w:numPr>
           <w:ilvl w:val="0"/>
-          <w:numId w:val="41"/>
+          <w:numId w:val="29"/>
         </w:numPr>
-        <w:ind w:left="180" w:hanging="180"/>
-        <w:rPr>
-          <w:rFonts w:ascii="Times New Roman" w:hAnsi="Times New Roman" w:cs="Times New Roman"/>
-          <w:bCs/>
-          <w:i/>
-          <w:iCs/>
-          <w:sz w:val="20"/>
-          <w:szCs w:val="20"/>
-        </w:rPr>
-      </w:pPr>
-      <w:r>
-        <w:rPr>
-          <w:rFonts w:ascii="Times New Roman" w:hAnsi="Times New Roman" w:cs="Times New Roman"/>
-          <w:bCs/>
-          <w:sz w:val="20"/>
-          <w:szCs w:val="20"/>
-        </w:rPr>
-        <w:t>Devised a modularity graph analysis</w:t>
-      </w:r>
-      <w:r>
-        <w:rPr>
-          <w:rFonts w:ascii="Times New Roman" w:hAnsi="Times New Roman" w:cs="Times New Roman"/>
-          <w:bCs/>
-          <w:sz w:val="20"/>
-          <w:szCs w:val="20"/>
-        </w:rPr>
-        <w:t xml:space="preserve"> in R</w:t>
-      </w:r>
-      <w:r>
-        <w:rPr>
-          <w:rFonts w:ascii="Times New Roman" w:hAnsi="Times New Roman" w:cs="Times New Roman"/>
-          <w:bCs/>
-          <w:sz w:val="20"/>
-          <w:szCs w:val="20"/>
-        </w:rPr>
-        <w:t xml:space="preserve"> to validate </w:t>
-      </w:r>
-      <w:r>
-        <w:rPr>
-          <w:rFonts w:ascii="Times New Roman" w:hAnsi="Times New Roman" w:cs="Times New Roman"/>
-          <w:bCs/>
-          <w:sz w:val="20"/>
-          <w:szCs w:val="20"/>
-        </w:rPr>
-        <w:t xml:space="preserve">the </w:t>
-      </w:r>
-      <w:r>
-        <w:rPr>
-          <w:rFonts w:ascii="Times New Roman" w:hAnsi="Times New Roman" w:cs="Times New Roman"/>
-          <w:bCs/>
-          <w:sz w:val="20"/>
-          <w:szCs w:val="20"/>
-        </w:rPr>
-        <w:t>division of distinct subgroupings for reply and relationship networks</w:t>
-      </w:r>
+        <w:ind w:left="181" w:hanging="177"/>
+        <w:rPr>
+          <w:rFonts w:ascii="Times New Roman" w:hAnsi="Times New Roman" w:cs="Times New Roman"/>
+          <w:b/>
+          <w:sz w:val="20"/>
+          <w:szCs w:val="20"/>
+        </w:rPr>
+      </w:pPr>
+      <w:r>
+        <w:rPr>
+          <w:rFonts w:ascii="Times New Roman" w:hAnsi="Times New Roman" w:cs="Times New Roman"/>
+          <w:bCs/>
+          <w:sz w:val="20"/>
+          <w:szCs w:val="20"/>
+        </w:rPr>
+        <w:t xml:space="preserve">Summarized 5 main attributes of data by performing exploratory data analysis </w:t>
+      </w:r>
+      <w:r>
+        <w:rPr>
+          <w:rFonts w:ascii="Times New Roman" w:hAnsi="Times New Roman" w:cs="Times New Roman"/>
+          <w:bCs/>
+          <w:sz w:val="20"/>
+          <w:szCs w:val="20"/>
+        </w:rPr>
+        <w:t xml:space="preserve">like </w:t>
+      </w:r>
+      <w:r>
+        <w:rPr>
+          <w:rFonts w:ascii="Times New Roman" w:hAnsi="Times New Roman" w:cs="Times New Roman"/>
+          <w:bCs/>
+          <w:sz w:val="20"/>
+          <w:szCs w:val="20"/>
+        </w:rPr>
+        <w:t xml:space="preserve">bar charts, map visualizations, </w:t>
+      </w:r>
+      <w:proofErr w:type="spellStart"/>
+      <w:r>
+        <w:rPr>
+          <w:rFonts w:ascii="Times New Roman" w:hAnsi="Times New Roman" w:cs="Times New Roman"/>
+          <w:bCs/>
+          <w:sz w:val="20"/>
+          <w:szCs w:val="20"/>
+        </w:rPr>
+        <w:t>wordcloud</w:t>
+      </w:r>
+      <w:proofErr w:type="spellEnd"/>
     </w:p>
     <w:p>
       <w:pPr>
         <w:pStyle w:val="NoSpacing"/>
         <w:numPr>
           <w:ilvl w:val="0"/>
-          <w:numId w:val="41"/>
+          <w:numId w:val="29"/>
         </w:numPr>
-        <w:ind w:left="180" w:hanging="180"/>
-        <w:rPr>
-          <w:rFonts w:ascii="Times New Roman" w:hAnsi="Times New Roman" w:cs="Times New Roman"/>
-          <w:b/>
-          <w:sz w:val="20"/>
-          <w:szCs w:val="20"/>
-        </w:rPr>
-      </w:pPr>
-      <w:r>
-        <w:rPr>
-          <w:rFonts w:ascii="Times New Roman" w:hAnsi="Times New Roman" w:cs="Times New Roman"/>
-          <w:bCs/>
-          <w:sz w:val="20"/>
-          <w:szCs w:val="20"/>
-        </w:rPr>
-        <w:t>Verified</w:t>
+        <w:ind w:left="181" w:hanging="177"/>
+        <w:rPr>
+          <w:rFonts w:ascii="Times New Roman" w:hAnsi="Times New Roman" w:cs="Times New Roman"/>
+          <w:bCs/>
+          <w:sz w:val="20"/>
+          <w:szCs w:val="20"/>
+        </w:rPr>
+      </w:pPr>
+      <w:r>
+        <w:rPr>
+          <w:rFonts w:ascii="Times New Roman" w:hAnsi="Times New Roman" w:cs="Times New Roman"/>
+          <w:bCs/>
+          <w:sz w:val="20"/>
+          <w:szCs w:val="20"/>
+        </w:rPr>
+        <w:t>Led a team of 4 to provide actionable insights by</w:t>
+      </w:r>
+      <w:r>
+        <w:rPr>
+          <w:rFonts w:ascii="Times New Roman" w:hAnsi="Times New Roman" w:cs="Times New Roman"/>
+          <w:bCs/>
+          <w:sz w:val="20"/>
+          <w:szCs w:val="20"/>
+        </w:rPr>
+        <w:t xml:space="preserve"> applying association rule mining to</w:t>
       </w:r>
       <w:r>
         <w:rPr>
@@ -3950,97 +4061,7 @@
           <w:sz w:val="20"/>
           <w:szCs w:val="20"/>
         </w:rPr>
-        <w:t xml:space="preserve">and visualized </w:t>
-      </w:r>
-      <w:r>
-        <w:rPr>
-          <w:rFonts w:ascii="Times New Roman" w:hAnsi="Times New Roman" w:cs="Times New Roman"/>
-          <w:bCs/>
-          <w:sz w:val="20"/>
-          <w:szCs w:val="20"/>
-        </w:rPr>
-        <w:t>socio</w:t>
-      </w:r>
-      <w:r>
-        <w:rPr>
-          <w:rFonts w:ascii="Times New Roman" w:hAnsi="Times New Roman" w:cs="Times New Roman"/>
-          <w:bCs/>
-          <w:sz w:val="20"/>
-          <w:szCs w:val="20"/>
-        </w:rPr>
-        <w:t>-</w:t>
-      </w:r>
-      <w:r>
-        <w:rPr>
-          <w:rFonts w:ascii="Times New Roman" w:hAnsi="Times New Roman" w:cs="Times New Roman"/>
-          <w:bCs/>
-          <w:sz w:val="20"/>
-          <w:szCs w:val="20"/>
-        </w:rPr>
-        <w:t xml:space="preserve">technical </w:t>
-      </w:r>
-      <w:r>
-        <w:rPr>
-          <w:rFonts w:ascii="Times New Roman" w:hAnsi="Times New Roman" w:cs="Times New Roman"/>
-          <w:bCs/>
-          <w:sz w:val="20"/>
-          <w:szCs w:val="20"/>
-        </w:rPr>
-        <w:t xml:space="preserve">and network </w:t>
-      </w:r>
-      <w:r>
-        <w:rPr>
-          <w:rFonts w:ascii="Times New Roman" w:hAnsi="Times New Roman" w:cs="Times New Roman"/>
-          <w:bCs/>
-          <w:sz w:val="20"/>
-          <w:szCs w:val="20"/>
-        </w:rPr>
-        <w:t>changes</w:t>
-      </w:r>
-      <w:r>
-        <w:rPr>
-          <w:rFonts w:ascii="Times New Roman" w:hAnsi="Times New Roman" w:cs="Times New Roman"/>
-          <w:bCs/>
-          <w:sz w:val="20"/>
-          <w:szCs w:val="20"/>
-        </w:rPr>
-        <w:t xml:space="preserve"> in Gephi</w:t>
-      </w:r>
-      <w:r>
-        <w:rPr>
-          <w:rFonts w:ascii="Times New Roman" w:hAnsi="Times New Roman" w:cs="Times New Roman"/>
-          <w:bCs/>
-          <w:sz w:val="20"/>
-          <w:szCs w:val="20"/>
-        </w:rPr>
-        <w:t xml:space="preserve"> by</w:t>
-      </w:r>
-      <w:r>
-        <w:rPr>
-          <w:rFonts w:ascii="Times New Roman" w:hAnsi="Times New Roman" w:cs="Times New Roman"/>
-          <w:bCs/>
-          <w:sz w:val="20"/>
-          <w:szCs w:val="20"/>
-        </w:rPr>
-        <w:t xml:space="preserve"> performing </w:t>
-      </w:r>
-      <w:r>
-        <w:rPr>
-          <w:rFonts w:ascii="Times New Roman" w:hAnsi="Times New Roman" w:cs="Times New Roman"/>
-          <w:bCs/>
-          <w:sz w:val="20"/>
-          <w:szCs w:val="20"/>
-        </w:rPr>
-        <w:t xml:space="preserve">a core-periphery analysis </w:t>
-      </w:r>
-      <w:r>
-        <w:rPr>
-          <w:rFonts w:ascii="Times New Roman" w:hAnsi="Times New Roman" w:cs="Times New Roman"/>
-          <w:bCs/>
-          <w:sz w:val="20"/>
-          <w:szCs w:val="20"/>
-        </w:rPr>
-        <w:t>from 2009 to 2014</w:t>
+        <w:t>find prominent predictors for customer type</w:t>
       </w:r>
     </w:p>
     <w:p>
@@ -4073,79 +4094,7 @@
           <w:sz w:val="20"/>
           <w:szCs w:val="20"/>
         </w:rPr>
-        <w:t xml:space="preserve">Southeast </w:t>
-      </w:r>
-      <w:r>
-        <w:rPr>
-          <w:rFonts w:ascii="Times New Roman" w:hAnsi="Times New Roman" w:cs="Times New Roman"/>
-          <w:b/>
-          <w:sz w:val="20"/>
-          <w:szCs w:val="20"/>
-        </w:rPr>
-        <w:t>a</w:t>
-      </w:r>
-      <w:r>
-        <w:rPr>
-          <w:rFonts w:ascii="Times New Roman" w:hAnsi="Times New Roman" w:cs="Times New Roman"/>
-          <w:b/>
-          <w:sz w:val="20"/>
-          <w:szCs w:val="20"/>
-        </w:rPr>
-        <w:t xml:space="preserve">irline </w:t>
-      </w:r>
-      <w:r>
-        <w:rPr>
-          <w:rFonts w:ascii="Times New Roman" w:hAnsi="Times New Roman" w:cs="Times New Roman"/>
-          <w:b/>
-          <w:sz w:val="20"/>
-          <w:szCs w:val="20"/>
-        </w:rPr>
-        <w:t>c</w:t>
-      </w:r>
-      <w:r>
-        <w:rPr>
-          <w:rFonts w:ascii="Times New Roman" w:hAnsi="Times New Roman" w:cs="Times New Roman"/>
-          <w:b/>
-          <w:sz w:val="20"/>
-          <w:szCs w:val="20"/>
-        </w:rPr>
-        <w:t xml:space="preserve">ustomer </w:t>
-      </w:r>
-      <w:r>
-        <w:rPr>
-          <w:rFonts w:ascii="Times New Roman" w:hAnsi="Times New Roman" w:cs="Times New Roman"/>
-          <w:b/>
-          <w:sz w:val="20"/>
-          <w:szCs w:val="20"/>
-        </w:rPr>
-        <w:t>s</w:t>
-      </w:r>
-      <w:r>
-        <w:rPr>
-          <w:rFonts w:ascii="Times New Roman" w:hAnsi="Times New Roman" w:cs="Times New Roman"/>
-          <w:b/>
-          <w:sz w:val="20"/>
-          <w:szCs w:val="20"/>
-        </w:rPr>
-        <w:t xml:space="preserve">ervice </w:t>
-      </w:r>
-      <w:r>
-        <w:rPr>
-          <w:rFonts w:ascii="Times New Roman" w:hAnsi="Times New Roman" w:cs="Times New Roman"/>
-          <w:b/>
-          <w:sz w:val="20"/>
-          <w:szCs w:val="20"/>
-        </w:rPr>
-        <w:t>a</w:t>
-      </w:r>
-      <w:r>
-        <w:rPr>
-          <w:rFonts w:ascii="Times New Roman" w:hAnsi="Times New Roman" w:cs="Times New Roman"/>
-          <w:b/>
-          <w:sz w:val="20"/>
-          <w:szCs w:val="20"/>
-        </w:rPr>
-        <w:t>nalysis</w:t>
+        <w:t>Listing Management on OrangeHousing.com</w:t>
       </w:r>
       <w:r>
         <w:rPr>
@@ -4166,43 +4115,34 @@
           <w:szCs w:val="20"/>
           <w:u w:val="single"/>
         </w:rPr>
-        <w:t>(Data Science and Machine Learning)</w:t>
-      </w:r>
-      <w:r>
-        <w:rPr>
-          <w:rFonts w:ascii="Times New Roman" w:hAnsi="Times New Roman" w:cs="Times New Roman"/>
-          <w:b/>
-          <w:sz w:val="20"/>
-          <w:szCs w:val="20"/>
-        </w:rPr>
-        <w:t xml:space="preserve">          </w:t>
-      </w:r>
-      <w:r>
-        <w:rPr>
-          <w:rFonts w:ascii="Times New Roman" w:hAnsi="Times New Roman" w:cs="Times New Roman"/>
-          <w:b/>
-          <w:sz w:val="20"/>
-          <w:szCs w:val="20"/>
-        </w:rPr>
-        <w:t xml:space="preserve">   </w:t>
-      </w:r>
-      <w:r>
-        <w:rPr>
-          <w:rFonts w:ascii="Times New Roman" w:hAnsi="Times New Roman" w:cs="Times New Roman"/>
-          <w:b/>
-          <w:sz w:val="20"/>
-          <w:szCs w:val="20"/>
-        </w:rPr>
-        <w:t xml:space="preserve">           </w:t>
-      </w:r>
-      <w:r>
-        <w:rPr>
-          <w:rFonts w:ascii="Times New Roman" w:hAnsi="Times New Roman" w:cs="Times New Roman"/>
-          <w:b/>
-          <w:sz w:val="20"/>
-          <w:szCs w:val="20"/>
-        </w:rPr>
-        <w:t xml:space="preserve">   </w:t>
+        <w:t>(Database Management)</w:t>
+      </w:r>
+      <w:r>
+        <w:rPr>
+          <w:rFonts w:ascii="Times New Roman" w:hAnsi="Times New Roman" w:cs="Times New Roman"/>
+          <w:b/>
+          <w:sz w:val="20"/>
+          <w:szCs w:val="20"/>
+        </w:rPr>
+        <w:t xml:space="preserve">                                    </w:t>
+      </w:r>
+      <w:r>
+        <w:rPr>
+          <w:rFonts w:ascii="Times New Roman" w:hAnsi="Times New Roman" w:cs="Times New Roman"/>
+          <w:b/>
+          <w:sz w:val="20"/>
+          <w:szCs w:val="20"/>
+        </w:rPr>
+        <w:t xml:space="preserve">       </w:t>
+      </w:r>
+      <w:r>
+        <w:rPr>
+          <w:rFonts w:ascii="Times New Roman" w:hAnsi="Times New Roman" w:cs="Times New Roman"/>
+          <w:b/>
+          <w:sz w:val="20"/>
+          <w:szCs w:val="20"/>
+        </w:rPr>
+        <w:t xml:space="preserve">  </w:t>
       </w:r>
       <w:hyperlink r:id="rId14" w:history="1">
         <w:r>
@@ -4269,69 +4209,44 @@
         <w:pStyle w:val="NoSpacing"/>
         <w:numPr>
           <w:ilvl w:val="0"/>
-          <w:numId w:val="29"/>
+          <w:numId w:val="30"/>
         </w:numPr>
-        <w:ind w:left="181" w:hanging="177"/>
-        <w:rPr>
-          <w:rFonts w:ascii="Times New Roman" w:hAnsi="Times New Roman" w:cs="Times New Roman"/>
-          <w:b/>
-          <w:sz w:val="20"/>
-          <w:szCs w:val="20"/>
-        </w:rPr>
-      </w:pPr>
-      <w:r>
-        <w:rPr>
-          <w:rFonts w:ascii="Times New Roman" w:hAnsi="Times New Roman" w:cs="Times New Roman"/>
-          <w:bCs/>
-          <w:sz w:val="20"/>
-          <w:szCs w:val="20"/>
-        </w:rPr>
-        <w:t>Mapped</w:t>
-      </w:r>
-      <w:r>
-        <w:rPr>
-          <w:rFonts w:ascii="Times New Roman" w:hAnsi="Times New Roman" w:cs="Times New Roman"/>
-          <w:bCs/>
-          <w:sz w:val="20"/>
-          <w:szCs w:val="20"/>
-        </w:rPr>
-        <w:t xml:space="preserve"> 10.2K flight survey reviews</w:t>
-      </w:r>
-      <w:r>
-        <w:rPr>
-          <w:rFonts w:ascii="Times New Roman" w:hAnsi="Times New Roman" w:cs="Times New Roman"/>
-          <w:bCs/>
-          <w:sz w:val="20"/>
-          <w:szCs w:val="20"/>
-        </w:rPr>
-        <w:t xml:space="preserve"> in R</w:t>
-      </w:r>
-      <w:r>
-        <w:rPr>
-          <w:rFonts w:ascii="Times New Roman" w:hAnsi="Times New Roman" w:cs="Times New Roman"/>
-          <w:bCs/>
-          <w:sz w:val="20"/>
-          <w:szCs w:val="20"/>
-        </w:rPr>
-        <w:t xml:space="preserve"> to </w:t>
-      </w:r>
-      <w:r>
-        <w:rPr>
-          <w:rFonts w:ascii="Times New Roman" w:hAnsi="Times New Roman" w:cs="Times New Roman"/>
-          <w:bCs/>
-          <w:sz w:val="20"/>
-          <w:szCs w:val="20"/>
-        </w:rPr>
-        <w:t xml:space="preserve">recognize service and operational shortcomings and improve customer </w:t>
-      </w:r>
-      <w:r>
-        <w:rPr>
-          <w:rFonts w:ascii="Times New Roman" w:hAnsi="Times New Roman" w:cs="Times New Roman"/>
-          <w:bCs/>
-          <w:sz w:val="20"/>
-          <w:szCs w:val="20"/>
-        </w:rPr>
-        <w:t>satisfaction</w:t>
+        <w:ind w:left="181" w:hanging="181"/>
+        <w:rPr>
+          <w:rFonts w:ascii="Times New Roman" w:hAnsi="Times New Roman" w:cs="Times New Roman"/>
+          <w:bCs/>
+          <w:sz w:val="20"/>
+          <w:szCs w:val="20"/>
+        </w:rPr>
+      </w:pPr>
+      <w:r>
+        <w:rPr>
+          <w:rFonts w:ascii="Times New Roman" w:hAnsi="Times New Roman" w:cs="Times New Roman"/>
+          <w:bCs/>
+          <w:sz w:val="20"/>
+          <w:szCs w:val="20"/>
+        </w:rPr>
+        <w:t>Identified database issues on listing management site “</w:t>
+      </w:r>
+      <w:proofErr w:type="spellStart"/>
+      <w:r>
+        <w:rPr>
+          <w:rFonts w:ascii="Times New Roman" w:hAnsi="Times New Roman" w:cs="Times New Roman"/>
+          <w:bCs/>
+          <w:sz w:val="20"/>
+          <w:szCs w:val="20"/>
+        </w:rPr>
+        <w:t>OrangeHousing</w:t>
+      </w:r>
+      <w:proofErr w:type="spellEnd"/>
+      <w:r>
+        <w:rPr>
+          <w:rFonts w:ascii="Times New Roman" w:hAnsi="Times New Roman" w:cs="Times New Roman"/>
+          <w:bCs/>
+          <w:sz w:val="20"/>
+          <w:szCs w:val="20"/>
+        </w:rPr>
+        <w:t>” and developed a SQL application using ERDs and Reports</w:t>
       </w:r>
     </w:p>
     <w:p>
@@ -4339,117 +4254,80 @@
         <w:pStyle w:val="NoSpacing"/>
         <w:numPr>
           <w:ilvl w:val="0"/>
-          <w:numId w:val="29"/>
+          <w:numId w:val="30"/>
         </w:numPr>
-        <w:ind w:left="181" w:hanging="177"/>
-        <w:rPr>
-          <w:rFonts w:ascii="Times New Roman" w:hAnsi="Times New Roman" w:cs="Times New Roman"/>
-          <w:b/>
-          <w:sz w:val="20"/>
-          <w:szCs w:val="20"/>
-        </w:rPr>
-      </w:pPr>
-      <w:r>
-        <w:rPr>
-          <w:rFonts w:ascii="Times New Roman" w:hAnsi="Times New Roman" w:cs="Times New Roman"/>
-          <w:bCs/>
-          <w:sz w:val="20"/>
-          <w:szCs w:val="20"/>
-        </w:rPr>
-        <w:t xml:space="preserve">Summarized 5 main attributes of data by performing exploratory data analysis </w:t>
-      </w:r>
-      <w:r>
-        <w:rPr>
-          <w:rFonts w:ascii="Times New Roman" w:hAnsi="Times New Roman" w:cs="Times New Roman"/>
-          <w:bCs/>
-          <w:sz w:val="20"/>
-          <w:szCs w:val="20"/>
-        </w:rPr>
-        <w:t xml:space="preserve">like </w:t>
-      </w:r>
-      <w:r>
-        <w:rPr>
-          <w:rFonts w:ascii="Times New Roman" w:hAnsi="Times New Roman" w:cs="Times New Roman"/>
-          <w:bCs/>
-          <w:sz w:val="20"/>
-          <w:szCs w:val="20"/>
-        </w:rPr>
-        <w:t xml:space="preserve">bar charts, map visualizations, </w:t>
-      </w:r>
-      <w:proofErr w:type="spellStart"/>
-      <w:r>
-        <w:rPr>
-          <w:rFonts w:ascii="Times New Roman" w:hAnsi="Times New Roman" w:cs="Times New Roman"/>
-          <w:bCs/>
-          <w:sz w:val="20"/>
-          <w:szCs w:val="20"/>
-        </w:rPr>
-        <w:t>wordcloud</w:t>
-      </w:r>
-      <w:proofErr w:type="spellEnd"/>
+        <w:ind w:left="181" w:hanging="181"/>
+        <w:rPr>
+          <w:rFonts w:ascii="Times New Roman" w:hAnsi="Times New Roman" w:cs="Times New Roman"/>
+          <w:bCs/>
+          <w:sz w:val="20"/>
+          <w:szCs w:val="20"/>
+        </w:rPr>
+      </w:pPr>
+      <w:r>
+        <w:rPr>
+          <w:rFonts w:ascii="Times New Roman" w:hAnsi="Times New Roman" w:cs="Times New Roman"/>
+          <w:bCs/>
+          <w:sz w:val="20"/>
+          <w:szCs w:val="20"/>
+        </w:rPr>
+        <w:t xml:space="preserve">Collaborated with </w:t>
+      </w:r>
+      <w:r>
+        <w:rPr>
+          <w:rFonts w:ascii="Times New Roman" w:hAnsi="Times New Roman" w:cs="Times New Roman"/>
+          <w:bCs/>
+          <w:sz w:val="20"/>
+          <w:szCs w:val="20"/>
+        </w:rPr>
+        <w:t xml:space="preserve">a </w:t>
+      </w:r>
+      <w:r>
+        <w:rPr>
+          <w:rFonts w:ascii="Times New Roman" w:hAnsi="Times New Roman" w:cs="Times New Roman"/>
+          <w:bCs/>
+          <w:sz w:val="20"/>
+          <w:szCs w:val="20"/>
+        </w:rPr>
+        <w:t>team of 2 analysts to redesign key processes to support historical data access for efficient financial management</w:t>
+      </w:r>
     </w:p>
     <w:p>
       <w:pPr>
         <w:pStyle w:val="NoSpacing"/>
-        <w:numPr>
-          <w:ilvl w:val="0"/>
-          <w:numId w:val="29"/>
-        </w:numPr>
-        <w:ind w:left="181" w:hanging="177"/>
-        <w:rPr>
-          <w:rFonts w:ascii="Times New Roman" w:hAnsi="Times New Roman" w:cs="Times New Roman"/>
-          <w:bCs/>
-          <w:sz w:val="20"/>
-          <w:szCs w:val="20"/>
-        </w:rPr>
-      </w:pPr>
-      <w:r>
-        <w:rPr>
-          <w:rFonts w:ascii="Times New Roman" w:hAnsi="Times New Roman" w:cs="Times New Roman"/>
-          <w:bCs/>
-          <w:sz w:val="20"/>
-          <w:szCs w:val="20"/>
-        </w:rPr>
-        <w:t>Led a team of 4 to provide actionable insights by</w:t>
-      </w:r>
-      <w:r>
-        <w:rPr>
-          <w:rFonts w:ascii="Times New Roman" w:hAnsi="Times New Roman" w:cs="Times New Roman"/>
-          <w:bCs/>
-          <w:sz w:val="20"/>
-          <w:szCs w:val="20"/>
-        </w:rPr>
-        <w:t xml:space="preserve"> applying association rule mining to</w:t>
-      </w:r>
-      <w:r>
-        <w:rPr>
-          <w:rFonts w:ascii="Times New Roman" w:hAnsi="Times New Roman" w:cs="Times New Roman"/>
-          <w:bCs/>
-          <w:sz w:val="20"/>
-          <w:szCs w:val="20"/>
-        </w:rPr>
-        <w:t xml:space="preserve"> </w:t>
-      </w:r>
-      <w:r>
-        <w:rPr>
-          <w:rFonts w:ascii="Times New Roman" w:hAnsi="Times New Roman" w:cs="Times New Roman"/>
-          <w:bCs/>
-          <w:sz w:val="20"/>
-          <w:szCs w:val="20"/>
-        </w:rPr>
-        <w:t>find prominent predictors for customer type</w:t>
-      </w:r>
+        <w:ind w:left="181"/>
+        <w:rPr>
+          <w:rFonts w:ascii="Times New Roman" w:hAnsi="Times New Roman" w:cs="Times New Roman"/>
+          <w:bCs/>
+          <w:sz w:val="8"/>
+          <w:szCs w:val="8"/>
+        </w:rPr>
+      </w:pPr>
     </w:p>
     <w:p>
       <w:pPr>
-        <w:pStyle w:val="NoSpacing"/>
-        <w:rPr>
-          <w:rFonts w:ascii="Times New Roman" w:hAnsi="Times New Roman" w:cs="Times New Roman"/>
-          <w:b/>
-          <w:sz w:val="12"/>
-          <w:szCs w:val="12"/>
-        </w:rPr>
-      </w:pPr>
+        <w:pStyle w:val="Footer"/>
+        <w:pBdr>
+          <w:bottom w:val="single" w:sz="4" w:space="1" w:color="auto"/>
+        </w:pBdr>
+        <w:jc w:val="center"/>
+        <w:rPr>
+          <w:rFonts w:ascii="Times New Roman" w:hAnsi="Times New Roman" w:cs="Times New Roman"/>
+          <w:sz w:val="24"/>
+          <w:szCs w:val="24"/>
+        </w:rPr>
+      </w:pPr>
+      <w:r>
+        <w:rPr>
+          <w:rFonts w:ascii="Times New Roman" w:hAnsi="Times New Roman" w:cs="Times New Roman"/>
+          <w:b/>
+          <w:bCs/>
+          <w:noProof/>
+          <w:sz w:val="24"/>
+          <w:szCs w:val="24"/>
+        </w:rPr>
+        <w:t>PUBLICATIONS</w:t>
+      </w:r>
     </w:p>
     <w:p>
       <w:pPr>
@@ -4457,6 +4335,17 @@
         <w:rPr>
           <w:rFonts w:ascii="Times New Roman" w:hAnsi="Times New Roman" w:cs="Times New Roman"/>
           <w:b/>
+          <w:sz w:val="8"/>
+          <w:szCs w:val="8"/>
+        </w:rPr>
+      </w:pPr>
+    </w:p>
+    <w:p>
+      <w:pPr>
+        <w:pStyle w:val="NoSpacing"/>
+        <w:rPr>
+          <w:rFonts w:ascii="Times New Roman" w:hAnsi="Times New Roman" w:cs="Times New Roman"/>
+          <w:b/>
           <w:i/>
           <w:iCs/>
           <w:sz w:val="20"/>
@@ -4470,16 +4359,7 @@
           <w:sz w:val="20"/>
           <w:szCs w:val="20"/>
         </w:rPr>
-        <w:t>Listing Management on OrangeHousing.com</w:t>
-      </w:r>
-      <w:r>
-        <w:rPr>
-          <w:rFonts w:ascii="Times New Roman" w:hAnsi="Times New Roman" w:cs="Times New Roman"/>
-          <w:b/>
-          <w:sz w:val="20"/>
-          <w:szCs w:val="20"/>
-        </w:rPr>
-        <w:t xml:space="preserve"> </w:t>
+        <w:t xml:space="preserve">Automatic license plate recognition (ALPR) </w:t>
       </w:r>
       <w:r>
         <w:rPr>
@@ -4491,34 +4371,25 @@
           <w:szCs w:val="20"/>
           <w:u w:val="single"/>
         </w:rPr>
-        <w:t>(Database Management)</w:t>
-      </w:r>
-      <w:r>
-        <w:rPr>
-          <w:rFonts w:ascii="Times New Roman" w:hAnsi="Times New Roman" w:cs="Times New Roman"/>
-          <w:b/>
-          <w:sz w:val="20"/>
-          <w:szCs w:val="20"/>
-        </w:rPr>
-        <w:t xml:space="preserve">                                    </w:t>
-      </w:r>
-      <w:r>
-        <w:rPr>
-          <w:rFonts w:ascii="Times New Roman" w:hAnsi="Times New Roman" w:cs="Times New Roman"/>
-          <w:b/>
-          <w:sz w:val="20"/>
-          <w:szCs w:val="20"/>
-        </w:rPr>
-        <w:t xml:space="preserve">       </w:t>
-      </w:r>
-      <w:r>
-        <w:rPr>
-          <w:rFonts w:ascii="Times New Roman" w:hAnsi="Times New Roman" w:cs="Times New Roman"/>
-          <w:b/>
-          <w:sz w:val="20"/>
-          <w:szCs w:val="20"/>
-        </w:rPr>
-        <w:t xml:space="preserve">  </w:t>
+        <w:t>(Machine Learning and Deep Learning)</w:t>
+      </w:r>
+      <w:r>
+        <w:rPr>
+          <w:rFonts w:ascii="Times New Roman" w:hAnsi="Times New Roman" w:cs="Times New Roman"/>
+          <w:b/>
+          <w:sz w:val="20"/>
+          <w:szCs w:val="20"/>
+        </w:rPr>
+        <w:t xml:space="preserve">                    </w:t>
+      </w:r>
+      <w:r>
+        <w:rPr>
+          <w:rFonts w:ascii="Times New Roman" w:hAnsi="Times New Roman" w:cs="Times New Roman"/>
+          <w:b/>
+          <w:sz w:val="20"/>
+          <w:szCs w:val="20"/>
+        </w:rPr>
+        <w:t xml:space="preserve">    </w:t>
       </w:r>
       <w:hyperlink r:id="rId15" w:history="1">
         <w:r>
@@ -4539,45 +4410,21 @@
         <w:rPr>
           <w:rFonts w:ascii="Times New Roman" w:hAnsi="Times New Roman" w:cs="Times New Roman"/>
           <w:b/>
+          <w:sz w:val="20"/>
+          <w:szCs w:val="20"/>
+        </w:rPr>
+        <w:t xml:space="preserve">; </w:t>
+      </w:r>
+      <w:r>
+        <w:rPr>
+          <w:rFonts w:ascii="Times New Roman" w:hAnsi="Times New Roman" w:cs="Times New Roman"/>
+          <w:b/>
           <w:i/>
           <w:iCs/>
           <w:sz w:val="20"/>
           <w:szCs w:val="20"/>
         </w:rPr>
-        <w:t xml:space="preserve">; </w:t>
-      </w:r>
-      <w:r>
-        <w:rPr>
-          <w:rFonts w:ascii="Times New Roman" w:hAnsi="Times New Roman" w:cs="Times New Roman"/>
-          <w:b/>
-          <w:i/>
-          <w:iCs/>
-          <w:sz w:val="20"/>
-          <w:szCs w:val="20"/>
-        </w:rPr>
-        <w:t xml:space="preserve">Aug </w:t>
-      </w:r>
-      <w:r>
-        <w:rPr>
-          <w:rFonts w:ascii="Times New Roman" w:hAnsi="Times New Roman" w:cs="Times New Roman"/>
-          <w:b/>
-          <w:i/>
-          <w:iCs/>
-          <w:sz w:val="20"/>
-          <w:szCs w:val="20"/>
-        </w:rPr>
-        <w:t>‘</w:t>
-      </w:r>
-      <w:r>
-        <w:rPr>
-          <w:rFonts w:ascii="Times New Roman" w:hAnsi="Times New Roman" w:cs="Times New Roman"/>
-          <w:b/>
-          <w:i/>
-          <w:iCs/>
-          <w:sz w:val="20"/>
-          <w:szCs w:val="20"/>
-        </w:rPr>
-        <w:t>19 – Dec ‘19</w:t>
+        <w:t>Jul ‘17 – Jun ‘18</w:t>
       </w:r>
     </w:p>
     <w:p>
@@ -4587,42 +4434,67 @@
           <w:ilvl w:val="0"/>
           <w:numId w:val="30"/>
         </w:numPr>
-        <w:ind w:left="181" w:hanging="181"/>
-        <w:rPr>
-          <w:rFonts w:ascii="Times New Roman" w:hAnsi="Times New Roman" w:cs="Times New Roman"/>
-          <w:bCs/>
-          <w:sz w:val="20"/>
-          <w:szCs w:val="20"/>
-        </w:rPr>
-      </w:pPr>
-      <w:r>
-        <w:rPr>
-          <w:rFonts w:ascii="Times New Roman" w:hAnsi="Times New Roman" w:cs="Times New Roman"/>
-          <w:bCs/>
-          <w:sz w:val="20"/>
-          <w:szCs w:val="20"/>
-        </w:rPr>
-        <w:t>Identified database issues on listing management site “</w:t>
-      </w:r>
-      <w:proofErr w:type="spellStart"/>
-      <w:r>
-        <w:rPr>
-          <w:rFonts w:ascii="Times New Roman" w:hAnsi="Times New Roman" w:cs="Times New Roman"/>
-          <w:bCs/>
-          <w:sz w:val="20"/>
-          <w:szCs w:val="20"/>
-        </w:rPr>
-        <w:t>OrangeHousing</w:t>
-      </w:r>
-      <w:proofErr w:type="spellEnd"/>
-      <w:r>
-        <w:rPr>
-          <w:rFonts w:ascii="Times New Roman" w:hAnsi="Times New Roman" w:cs="Times New Roman"/>
-          <w:bCs/>
-          <w:sz w:val="20"/>
-          <w:szCs w:val="20"/>
-        </w:rPr>
-        <w:t>” and developed a SQL application using ERDs and Reports</w:t>
+        <w:ind w:left="180" w:hanging="180"/>
+        <w:rPr>
+          <w:rFonts w:ascii="Times New Roman" w:hAnsi="Times New Roman" w:cs="Times New Roman"/>
+          <w:iCs/>
+          <w:sz w:val="20"/>
+          <w:szCs w:val="20"/>
+        </w:rPr>
+      </w:pPr>
+      <w:r>
+        <w:rPr>
+          <w:rFonts w:ascii="Times New Roman" w:hAnsi="Times New Roman" w:cs="Times New Roman"/>
+          <w:iCs/>
+          <w:sz w:val="20"/>
+          <w:szCs w:val="20"/>
+        </w:rPr>
+        <w:t>Published in Springer</w:t>
+      </w:r>
+      <w:r>
+        <w:rPr>
+          <w:rFonts w:ascii="Times New Roman" w:hAnsi="Times New Roman" w:cs="Times New Roman"/>
+          <w:iCs/>
+          <w:sz w:val="20"/>
+          <w:szCs w:val="20"/>
+        </w:rPr>
+        <w:t xml:space="preserve"> Communications in Computer and Information Science</w:t>
+      </w:r>
+      <w:r>
+        <w:rPr>
+          <w:rFonts w:ascii="Times New Roman" w:hAnsi="Times New Roman" w:cs="Times New Roman"/>
+          <w:iCs/>
+          <w:sz w:val="20"/>
+          <w:szCs w:val="20"/>
+        </w:rPr>
+        <w:t xml:space="preserve"> </w:t>
+      </w:r>
+      <w:r>
+        <w:rPr>
+          <w:rFonts w:ascii="Times New Roman" w:hAnsi="Times New Roman" w:cs="Times New Roman"/>
+          <w:iCs/>
+          <w:sz w:val="20"/>
+          <w:szCs w:val="20"/>
+        </w:rPr>
+        <w:t>(</w:t>
+      </w:r>
+      <w:r>
+        <w:rPr>
+          <w:rFonts w:ascii="Times New Roman" w:hAnsi="Times New Roman" w:cs="Times New Roman"/>
+          <w:iCs/>
+          <w:sz w:val="20"/>
+          <w:szCs w:val="20"/>
+        </w:rPr>
+        <w:t>volume 941, Chapter 4: Advances in Data Science</w:t>
+      </w:r>
+      <w:r>
+        <w:rPr>
+          <w:rFonts w:ascii="Times New Roman" w:hAnsi="Times New Roman" w:cs="Times New Roman"/>
+          <w:iCs/>
+          <w:sz w:val="20"/>
+          <w:szCs w:val="20"/>
+        </w:rPr>
+        <w:t>)</w:t>
       </w:r>
     </w:p>
     <w:p>
@@ -4630,43 +4502,187 @@
         <w:pStyle w:val="NoSpacing"/>
         <w:numPr>
           <w:ilvl w:val="0"/>
-          <w:numId w:val="30"/>
+          <w:numId w:val="20"/>
         </w:numPr>
         <w:ind w:left="181" w:hanging="181"/>
         <w:rPr>
           <w:rFonts w:ascii="Times New Roman" w:hAnsi="Times New Roman" w:cs="Times New Roman"/>
-          <w:bCs/>
-          <w:sz w:val="20"/>
-          <w:szCs w:val="20"/>
-        </w:rPr>
-      </w:pPr>
-      <w:r>
-        <w:rPr>
-          <w:rFonts w:ascii="Times New Roman" w:hAnsi="Times New Roman" w:cs="Times New Roman"/>
-          <w:bCs/>
-          <w:sz w:val="20"/>
-          <w:szCs w:val="20"/>
-        </w:rPr>
-        <w:t xml:space="preserve">Collaborated with </w:t>
-      </w:r>
-      <w:r>
-        <w:rPr>
-          <w:rFonts w:ascii="Times New Roman" w:hAnsi="Times New Roman" w:cs="Times New Roman"/>
-          <w:bCs/>
-          <w:sz w:val="20"/>
-          <w:szCs w:val="20"/>
-        </w:rPr>
-        <w:t xml:space="preserve">a </w:t>
-      </w:r>
-      <w:r>
-        <w:rPr>
-          <w:rFonts w:ascii="Times New Roman" w:hAnsi="Times New Roman" w:cs="Times New Roman"/>
-          <w:bCs/>
-          <w:sz w:val="20"/>
-          <w:szCs w:val="20"/>
-        </w:rPr>
-        <w:t>team of 2 analysts to redesign key processes to support historical data access for efficient financial management</w:t>
-      </w:r>
+          <w:iCs/>
+          <w:sz w:val="20"/>
+          <w:szCs w:val="20"/>
+        </w:rPr>
+      </w:pPr>
+      <w:r>
+        <w:rPr>
+          <w:rFonts w:ascii="Times New Roman" w:hAnsi="Times New Roman" w:cs="Times New Roman"/>
+          <w:iCs/>
+          <w:sz w:val="20"/>
+          <w:szCs w:val="20"/>
+        </w:rPr>
+        <w:t>Created a 43K car</w:t>
+      </w:r>
+      <w:r>
+        <w:rPr>
+          <w:rFonts w:ascii="Times New Roman" w:hAnsi="Times New Roman" w:cs="Times New Roman"/>
+          <w:iCs/>
+          <w:sz w:val="20"/>
+          <w:szCs w:val="20"/>
+        </w:rPr>
+        <w:t xml:space="preserve"> image</w:t>
+      </w:r>
+      <w:r>
+        <w:rPr>
+          <w:rFonts w:ascii="Times New Roman" w:hAnsi="Times New Roman" w:cs="Times New Roman"/>
+          <w:iCs/>
+          <w:sz w:val="20"/>
+          <w:szCs w:val="20"/>
+        </w:rPr>
+        <w:t xml:space="preserve"> dataset to </w:t>
+      </w:r>
+      <w:r>
+        <w:rPr>
+          <w:rFonts w:ascii="Times New Roman" w:hAnsi="Times New Roman" w:cs="Times New Roman"/>
+          <w:iCs/>
+          <w:sz w:val="20"/>
+          <w:szCs w:val="20"/>
+        </w:rPr>
+        <w:t>deploy</w:t>
+      </w:r>
+      <w:r>
+        <w:rPr>
+          <w:rFonts w:ascii="Times New Roman" w:hAnsi="Times New Roman" w:cs="Times New Roman"/>
+          <w:iCs/>
+          <w:sz w:val="20"/>
+          <w:szCs w:val="20"/>
+        </w:rPr>
+        <w:t xml:space="preserve"> an Automatic License Plate Recognition system to decongest tollways by 95% in Python</w:t>
+      </w:r>
+    </w:p>
+    <w:p>
+      <w:pPr>
+        <w:pStyle w:val="NoSpacing"/>
+        <w:numPr>
+          <w:ilvl w:val="0"/>
+          <w:numId w:val="20"/>
+        </w:numPr>
+        <w:ind w:left="181" w:hanging="177"/>
+        <w:rPr>
+          <w:rFonts w:ascii="Times New Roman" w:hAnsi="Times New Roman" w:cs="Times New Roman"/>
+          <w:iCs/>
+          <w:sz w:val="20"/>
+          <w:szCs w:val="20"/>
+        </w:rPr>
+      </w:pPr>
+      <w:r>
+        <w:rPr>
+          <w:rFonts w:ascii="Times New Roman" w:hAnsi="Times New Roman" w:cs="Times New Roman"/>
+          <w:iCs/>
+          <w:sz w:val="20"/>
+          <w:szCs w:val="20"/>
+        </w:rPr>
+        <w:t xml:space="preserve">Enhanced existing </w:t>
+      </w:r>
+      <w:r>
+        <w:rPr>
+          <w:rFonts w:ascii="Times New Roman" w:hAnsi="Times New Roman" w:cs="Times New Roman"/>
+          <w:iCs/>
+          <w:sz w:val="20"/>
+          <w:szCs w:val="20"/>
+        </w:rPr>
+        <w:t xml:space="preserve">ALPR </w:t>
+      </w:r>
+      <w:r>
+        <w:rPr>
+          <w:rFonts w:ascii="Times New Roman" w:hAnsi="Times New Roman" w:cs="Times New Roman"/>
+          <w:iCs/>
+          <w:sz w:val="20"/>
+          <w:szCs w:val="20"/>
+        </w:rPr>
+        <w:t xml:space="preserve">system </w:t>
+      </w:r>
+      <w:r>
+        <w:rPr>
+          <w:rFonts w:ascii="Times New Roman" w:hAnsi="Times New Roman" w:cs="Times New Roman"/>
+          <w:iCs/>
+          <w:sz w:val="20"/>
+          <w:szCs w:val="20"/>
+        </w:rPr>
+        <w:t xml:space="preserve">using </w:t>
+      </w:r>
+      <w:r>
+        <w:rPr>
+          <w:rFonts w:ascii="Times New Roman" w:hAnsi="Times New Roman" w:cs="Times New Roman"/>
+          <w:iCs/>
+          <w:sz w:val="20"/>
+          <w:szCs w:val="20"/>
+        </w:rPr>
+        <w:t xml:space="preserve">Computer Vision </w:t>
+      </w:r>
+      <w:r>
+        <w:rPr>
+          <w:rFonts w:ascii="Times New Roman" w:hAnsi="Times New Roman" w:cs="Times New Roman"/>
+          <w:iCs/>
+          <w:sz w:val="20"/>
+          <w:szCs w:val="20"/>
+        </w:rPr>
+        <w:t>and Semantic Segmentation</w:t>
+      </w:r>
+      <w:r>
+        <w:rPr>
+          <w:rFonts w:ascii="Times New Roman" w:hAnsi="Times New Roman" w:cs="Times New Roman"/>
+          <w:iCs/>
+          <w:sz w:val="20"/>
+          <w:szCs w:val="20"/>
+        </w:rPr>
+        <w:t xml:space="preserve"> techniques</w:t>
+      </w:r>
+      <w:r>
+        <w:rPr>
+          <w:rFonts w:ascii="Times New Roman" w:hAnsi="Times New Roman" w:cs="Times New Roman"/>
+          <w:iCs/>
+          <w:sz w:val="20"/>
+          <w:szCs w:val="20"/>
+        </w:rPr>
+        <w:t xml:space="preserve"> to </w:t>
+      </w:r>
+      <w:r>
+        <w:rPr>
+          <w:rFonts w:ascii="Times New Roman" w:hAnsi="Times New Roman" w:cs="Times New Roman"/>
+          <w:iCs/>
+          <w:sz w:val="20"/>
+          <w:szCs w:val="20"/>
+        </w:rPr>
+        <w:t xml:space="preserve">achieve </w:t>
+      </w:r>
+      <w:r>
+        <w:rPr>
+          <w:rFonts w:ascii="Times New Roman" w:hAnsi="Times New Roman" w:cs="Times New Roman"/>
+          <w:iCs/>
+          <w:sz w:val="20"/>
+          <w:szCs w:val="20"/>
+        </w:rPr>
+        <w:t xml:space="preserve">82% </w:t>
+      </w:r>
+      <w:r>
+        <w:rPr>
+          <w:rFonts w:ascii="Times New Roman" w:hAnsi="Times New Roman" w:cs="Times New Roman"/>
+          <w:iCs/>
+          <w:sz w:val="20"/>
+          <w:szCs w:val="20"/>
+        </w:rPr>
+        <w:t>test accuracy</w:t>
+      </w:r>
+    </w:p>
+    <w:p>
+      <w:pPr>
+        <w:pStyle w:val="NoSpacing"/>
+        <w:rPr>
+          <w:rFonts w:ascii="Times New Roman" w:hAnsi="Times New Roman" w:cs="Times New Roman"/>
+          <w:bCs/>
+          <w:sz w:val="20"/>
+          <w:szCs w:val="20"/>
+        </w:rPr>
+      </w:pPr>
     </w:p>
     <w:sectPr>
       <w:type w:val="continuous"/>

</xml_diff>

<commit_message>
Fall 2020 changes except IST 615
</commit_message>
<xml_diff>
--- a/Prathamesh_CV.docx
+++ b/Prathamesh_CV.docx
@@ -49,6 +49,7 @@
           <w:color w:val="auto"/>
           <w:sz w:val="8"/>
           <w:szCs w:val="8"/>
+          <w:u w:val="none"/>
         </w:rPr>
       </w:pPr>
     </w:p>
@@ -140,8 +141,6 @@
         <w:pStyle w:val="NoSpacing"/>
         <w:rPr>
           <w:rFonts w:ascii="Times New Roman" w:hAnsi="Times New Roman" w:cs="Times New Roman"/>
-          <w:b/>
-          <w:bCs/>
           <w:sz w:val="8"/>
           <w:szCs w:val="8"/>
         </w:rPr>
@@ -272,141 +271,143 @@
     </w:p>
     <w:p>
       <w:pPr>
-        <w:pStyle w:val="Footer"/>
-        <w:rPr>
-          <w:rFonts w:ascii="Times New Roman" w:hAnsi="Times New Roman" w:cs="Times New Roman"/>
-          <w:noProof/>
-          <w:sz w:val="8"/>
-          <w:szCs w:val="8"/>
-        </w:rPr>
-        <w:sectPr>
-          <w:type w:val="continuous"/>
-          <w:pgSz w:w="12240" w:h="15840"/>
-          <w:pgMar w:top="142" w:right="720" w:bottom="142" w:left="720" w:header="720" w:footer="0" w:gutter="0"/>
-          <w:cols w:space="720"/>
-          <w:docGrid w:linePitch="360"/>
-        </w:sectPr>
-      </w:pPr>
+        <w:pStyle w:val="NoSpacing"/>
+        <w:rPr>
+          <w:rFonts w:ascii="Times New Roman" w:hAnsi="Times New Roman" w:cs="Times New Roman"/>
+          <w:b/>
+          <w:i/>
+          <w:iCs/>
+          <w:sz w:val="20"/>
+          <w:szCs w:val="20"/>
+        </w:rPr>
+      </w:pPr>
+      <w:r>
+        <w:rPr>
+          <w:rFonts w:ascii="Times New Roman" w:hAnsi="Times New Roman" w:cs="Times New Roman"/>
+          <w:b/>
+          <w:sz w:val="20"/>
+          <w:szCs w:val="20"/>
+        </w:rPr>
+        <w:t xml:space="preserve">Syracuse University - </w:t>
+      </w:r>
+      <w:r>
+        <w:rPr>
+          <w:rFonts w:ascii="Times New Roman" w:hAnsi="Times New Roman" w:cs="Times New Roman"/>
+          <w:b/>
+          <w:bCs/>
+          <w:i/>
+          <w:iCs/>
+          <w:sz w:val="20"/>
+          <w:szCs w:val="20"/>
+          <w:shd w:val="clear" w:color="auto" w:fill="FFFFFF"/>
+        </w:rPr>
+        <w:t>School of Information Studies</w:t>
+      </w:r>
+      <w:r>
+        <w:rPr>
+          <w:rFonts w:ascii="Times New Roman" w:hAnsi="Times New Roman" w:cs="Times New Roman"/>
+          <w:b/>
+          <w:sz w:val="20"/>
+          <w:szCs w:val="20"/>
+        </w:rPr>
+        <w:t xml:space="preserve"> </w:t>
+      </w:r>
+      <w:r>
+        <w:rPr>
+          <w:rFonts w:ascii="Times New Roman" w:hAnsi="Times New Roman" w:cs="Times New Roman"/>
+          <w:bCs/>
+          <w:i/>
+          <w:iCs/>
+          <w:sz w:val="20"/>
+          <w:szCs w:val="20"/>
+        </w:rPr>
+        <w:t xml:space="preserve">                                                                                           </w:t>
+      </w:r>
+      <w:r>
+        <w:rPr>
+          <w:rFonts w:ascii="Times New Roman" w:hAnsi="Times New Roman" w:cs="Times New Roman"/>
+          <w:b/>
+          <w:i/>
+          <w:iCs/>
+          <w:sz w:val="20"/>
+          <w:szCs w:val="20"/>
+        </w:rPr>
+        <w:t xml:space="preserve">GPA: </w:t>
+      </w:r>
+      <w:r>
+        <w:rPr>
+          <w:rFonts w:ascii="Times New Roman" w:hAnsi="Times New Roman" w:cs="Times New Roman"/>
+          <w:b/>
+          <w:i/>
+          <w:iCs/>
+          <w:sz w:val="20"/>
+          <w:szCs w:val="20"/>
+        </w:rPr>
+        <w:t>3</w:t>
+      </w:r>
+      <w:r>
+        <w:rPr>
+          <w:rFonts w:ascii="Times New Roman" w:hAnsi="Times New Roman" w:cs="Times New Roman"/>
+          <w:b/>
+          <w:i/>
+          <w:iCs/>
+          <w:sz w:val="20"/>
+          <w:szCs w:val="20"/>
+        </w:rPr>
+        <w:t>.</w:t>
+      </w:r>
+      <w:r>
+        <w:rPr>
+          <w:rFonts w:ascii="Times New Roman" w:hAnsi="Times New Roman" w:cs="Times New Roman"/>
+          <w:b/>
+          <w:i/>
+          <w:iCs/>
+          <w:sz w:val="20"/>
+          <w:szCs w:val="20"/>
+        </w:rPr>
+        <w:t>9</w:t>
+      </w:r>
+      <w:r>
+        <w:rPr>
+          <w:rFonts w:ascii="Times New Roman" w:hAnsi="Times New Roman" w:cs="Times New Roman"/>
+          <w:b/>
+          <w:i/>
+          <w:iCs/>
+          <w:sz w:val="20"/>
+          <w:szCs w:val="20"/>
+        </w:rPr>
+        <w:t>7</w:t>
+      </w:r>
+      <w:r>
+        <w:rPr>
+          <w:rFonts w:ascii="Times New Roman" w:hAnsi="Times New Roman" w:cs="Times New Roman"/>
+          <w:b/>
+          <w:i/>
+          <w:iCs/>
+          <w:sz w:val="20"/>
+          <w:szCs w:val="20"/>
+        </w:rPr>
+        <w:t>/4; May ‘21</w:t>
+      </w:r>
     </w:p>
     <w:p>
       <w:pPr>
         <w:pStyle w:val="NoSpacing"/>
         <w:rPr>
           <w:rFonts w:ascii="Times New Roman" w:hAnsi="Times New Roman" w:cs="Times New Roman"/>
-          <w:b/>
-          <w:i/>
-          <w:iCs/>
-          <w:sz w:val="20"/>
-          <w:szCs w:val="20"/>
-        </w:rPr>
-      </w:pPr>
-      <w:r>
-        <w:rPr>
-          <w:rFonts w:ascii="Times New Roman" w:hAnsi="Times New Roman" w:cs="Times New Roman"/>
-          <w:b/>
-          <w:sz w:val="20"/>
-          <w:szCs w:val="20"/>
-        </w:rPr>
-        <w:t xml:space="preserve">Syracuse University - </w:t>
-      </w:r>
-      <w:r>
-        <w:rPr>
-          <w:rFonts w:ascii="Times New Roman" w:hAnsi="Times New Roman" w:cs="Times New Roman"/>
-          <w:b/>
-          <w:bCs/>
-          <w:i/>
-          <w:iCs/>
-          <w:sz w:val="20"/>
-          <w:szCs w:val="20"/>
-          <w:shd w:val="clear" w:color="auto" w:fill="FFFFFF"/>
-        </w:rPr>
-        <w:t>School of Information Studies</w:t>
-      </w:r>
-      <w:r>
-        <w:rPr>
-          <w:rFonts w:ascii="Times New Roman" w:hAnsi="Times New Roman" w:cs="Times New Roman"/>
-          <w:b/>
-          <w:sz w:val="20"/>
-          <w:szCs w:val="20"/>
-        </w:rPr>
-        <w:t xml:space="preserve"> </w:t>
-      </w:r>
-      <w:r>
-        <w:rPr>
-          <w:rFonts w:ascii="Times New Roman" w:hAnsi="Times New Roman" w:cs="Times New Roman"/>
-          <w:bCs/>
-          <w:i/>
-          <w:iCs/>
-          <w:sz w:val="20"/>
-          <w:szCs w:val="20"/>
-        </w:rPr>
-        <w:t xml:space="preserve">                                                                                           </w:t>
-      </w:r>
-      <w:r>
-        <w:rPr>
-          <w:rFonts w:ascii="Times New Roman" w:hAnsi="Times New Roman" w:cs="Times New Roman"/>
-          <w:b/>
-          <w:i/>
-          <w:iCs/>
-          <w:sz w:val="20"/>
-          <w:szCs w:val="20"/>
-        </w:rPr>
-        <w:t xml:space="preserve">GPA: </w:t>
-      </w:r>
-      <w:r>
-        <w:rPr>
-          <w:rFonts w:ascii="Times New Roman" w:hAnsi="Times New Roman" w:cs="Times New Roman"/>
-          <w:b/>
-          <w:i/>
-          <w:iCs/>
-          <w:sz w:val="20"/>
-          <w:szCs w:val="20"/>
-        </w:rPr>
-        <w:t>3</w:t>
-      </w:r>
-      <w:r>
-        <w:rPr>
-          <w:rFonts w:ascii="Times New Roman" w:hAnsi="Times New Roman" w:cs="Times New Roman"/>
-          <w:b/>
-          <w:i/>
-          <w:iCs/>
-          <w:sz w:val="20"/>
-          <w:szCs w:val="20"/>
-        </w:rPr>
-        <w:t>.</w:t>
-      </w:r>
-      <w:r>
-        <w:rPr>
-          <w:rFonts w:ascii="Times New Roman" w:hAnsi="Times New Roman" w:cs="Times New Roman"/>
-          <w:b/>
-          <w:i/>
-          <w:iCs/>
-          <w:sz w:val="20"/>
-          <w:szCs w:val="20"/>
-        </w:rPr>
-        <w:t>9</w:t>
-      </w:r>
-      <w:r>
-        <w:rPr>
-          <w:rFonts w:ascii="Times New Roman" w:hAnsi="Times New Roman" w:cs="Times New Roman"/>
-          <w:b/>
-          <w:i/>
-          <w:iCs/>
-          <w:sz w:val="20"/>
-          <w:szCs w:val="20"/>
-        </w:rPr>
-        <w:t>7</w:t>
-      </w:r>
-      <w:r>
-        <w:rPr>
-          <w:rFonts w:ascii="Times New Roman" w:hAnsi="Times New Roman" w:cs="Times New Roman"/>
-          <w:b/>
-          <w:i/>
-          <w:iCs/>
-          <w:sz w:val="20"/>
-          <w:szCs w:val="20"/>
-        </w:rPr>
-        <w:t>/4; May ‘21</w:t>
+          <w:bCs/>
+          <w:sz w:val="20"/>
+          <w:szCs w:val="20"/>
+        </w:rPr>
+      </w:pPr>
+      <w:r>
+        <w:rPr>
+          <w:rFonts w:ascii="Times New Roman" w:hAnsi="Times New Roman" w:cs="Times New Roman"/>
+          <w:bCs/>
+          <w:sz w:val="20"/>
+          <w:szCs w:val="20"/>
+        </w:rPr>
+        <w:t>MS – Information Management, Certificate in Advanced Studies – Data Science</w:t>
       </w:r>
     </w:p>
     <w:p>
@@ -415,18 +416,76 @@
         <w:rPr>
           <w:rFonts w:ascii="Times New Roman" w:hAnsi="Times New Roman" w:cs="Times New Roman"/>
           <w:bCs/>
-          <w:sz w:val="20"/>
-          <w:szCs w:val="20"/>
-        </w:rPr>
-      </w:pPr>
-      <w:r>
-        <w:rPr>
-          <w:rFonts w:ascii="Times New Roman" w:hAnsi="Times New Roman" w:cs="Times New Roman"/>
-          <w:bCs/>
-          <w:sz w:val="20"/>
-          <w:szCs w:val="20"/>
-        </w:rPr>
-        <w:t>MS – Information Management, Certificate in Advanced Studies – Data Science</w:t>
+          <w:i/>
+          <w:iCs/>
+          <w:sz w:val="20"/>
+          <w:szCs w:val="20"/>
+        </w:rPr>
+      </w:pPr>
+      <w:r>
+        <w:rPr>
+          <w:rFonts w:ascii="Times New Roman" w:hAnsi="Times New Roman" w:cs="Times New Roman"/>
+          <w:i/>
+          <w:iCs/>
+          <w:sz w:val="20"/>
+          <w:szCs w:val="20"/>
+        </w:rPr>
+        <w:t xml:space="preserve">Relevant </w:t>
+      </w:r>
+      <w:r>
+        <w:rPr>
+          <w:rFonts w:ascii="Times New Roman" w:hAnsi="Times New Roman" w:cs="Times New Roman"/>
+          <w:bCs/>
+          <w:i/>
+          <w:iCs/>
+          <w:sz w:val="20"/>
+          <w:szCs w:val="20"/>
+        </w:rPr>
+        <w:t xml:space="preserve">Courses: </w:t>
+      </w:r>
+      <w:r>
+        <w:rPr>
+          <w:rFonts w:ascii="Times New Roman" w:hAnsi="Times New Roman" w:cs="Times New Roman"/>
+          <w:bCs/>
+          <w:i/>
+          <w:iCs/>
+          <w:sz w:val="20"/>
+          <w:szCs w:val="20"/>
+        </w:rPr>
+        <w:t>Big Data Analytics</w:t>
+      </w:r>
+      <w:r>
+        <w:rPr>
+          <w:rFonts w:ascii="Times New Roman" w:hAnsi="Times New Roman" w:cs="Times New Roman"/>
+          <w:bCs/>
+          <w:i/>
+          <w:iCs/>
+          <w:sz w:val="20"/>
+          <w:szCs w:val="20"/>
+        </w:rPr>
+        <w:t>,</w:t>
+      </w:r>
+      <w:r>
+        <w:rPr>
+          <w:rFonts w:ascii="Times New Roman" w:hAnsi="Times New Roman" w:cs="Times New Roman"/>
+          <w:bCs/>
+          <w:i/>
+          <w:iCs/>
+          <w:sz w:val="20"/>
+          <w:szCs w:val="20"/>
+        </w:rPr>
+        <w:t xml:space="preserve"> Text Mining, Cloud Management</w:t>
+      </w:r>
+      <w:r>
+        <w:rPr>
+          <w:rFonts w:ascii="Times New Roman" w:hAnsi="Times New Roman" w:cs="Times New Roman"/>
+          <w:bCs/>
+          <w:i/>
+          <w:iCs/>
+          <w:sz w:val="20"/>
+          <w:szCs w:val="20"/>
+        </w:rPr>
+        <w:t>, Data Analysis &amp; Decision Making</w:t>
       </w:r>
     </w:p>
     <w:p>
@@ -435,88 +494,10 @@
         <w:rPr>
           <w:rFonts w:ascii="Times New Roman" w:hAnsi="Times New Roman" w:cs="Times New Roman"/>
           <w:bCs/>
-          <w:i/>
-          <w:iCs/>
-          <w:sz w:val="20"/>
-          <w:szCs w:val="20"/>
-        </w:rPr>
-      </w:pPr>
-      <w:r>
-        <w:rPr>
-          <w:rFonts w:ascii="Times New Roman" w:hAnsi="Times New Roman" w:cs="Times New Roman"/>
-          <w:i/>
-          <w:iCs/>
-          <w:sz w:val="20"/>
-          <w:szCs w:val="20"/>
-        </w:rPr>
-        <w:t xml:space="preserve">Relevant </w:t>
-      </w:r>
-      <w:r>
-        <w:rPr>
-          <w:rFonts w:ascii="Times New Roman" w:hAnsi="Times New Roman" w:cs="Times New Roman"/>
-          <w:bCs/>
-          <w:i/>
-          <w:iCs/>
-          <w:sz w:val="20"/>
-          <w:szCs w:val="20"/>
-        </w:rPr>
-        <w:t xml:space="preserve">Courses: </w:t>
-      </w:r>
-      <w:r>
-        <w:rPr>
-          <w:rFonts w:ascii="Times New Roman" w:hAnsi="Times New Roman" w:cs="Times New Roman"/>
-          <w:bCs/>
-          <w:i/>
-          <w:iCs/>
-          <w:sz w:val="20"/>
-          <w:szCs w:val="20"/>
-        </w:rPr>
-        <w:t>Big Data Analytics</w:t>
-      </w:r>
-      <w:r>
-        <w:rPr>
-          <w:rFonts w:ascii="Times New Roman" w:hAnsi="Times New Roman" w:cs="Times New Roman"/>
-          <w:bCs/>
-          <w:i/>
-          <w:iCs/>
-          <w:sz w:val="20"/>
-          <w:szCs w:val="20"/>
-        </w:rPr>
-        <w:t>,</w:t>
-      </w:r>
-      <w:r>
-        <w:rPr>
-          <w:rFonts w:ascii="Times New Roman" w:hAnsi="Times New Roman" w:cs="Times New Roman"/>
-          <w:bCs/>
-          <w:i/>
-          <w:iCs/>
-          <w:sz w:val="20"/>
-          <w:szCs w:val="20"/>
-        </w:rPr>
-        <w:t xml:space="preserve"> Text Mining, Cloud Management, </w:t>
-      </w:r>
-      <w:r>
-        <w:rPr>
-          <w:rFonts w:ascii="Times New Roman" w:hAnsi="Times New Roman" w:cs="Times New Roman"/>
-          <w:bCs/>
-          <w:i/>
-          <w:iCs/>
-          <w:sz w:val="20"/>
-          <w:szCs w:val="20"/>
-        </w:rPr>
-        <w:t>Database Management</w:t>
-      </w:r>
-      <w:r>
-        <w:rPr>
-          <w:rFonts w:ascii="Times New Roman" w:hAnsi="Times New Roman" w:cs="Times New Roman"/>
-          <w:bCs/>
-          <w:i/>
-          <w:iCs/>
-          <w:sz w:val="20"/>
-          <w:szCs w:val="20"/>
-        </w:rPr>
-        <w:t>, Text Mining</w:t>
-      </w:r>
+          <w:sz w:val="12"/>
+          <w:szCs w:val="12"/>
+        </w:rPr>
+      </w:pPr>
     </w:p>
     <w:p>
       <w:pPr>
@@ -524,10 +505,79 @@
         <w:rPr>
           <w:rFonts w:ascii="Times New Roman" w:hAnsi="Times New Roman" w:cs="Times New Roman"/>
           <w:b/>
-          <w:sz w:val="12"/>
-          <w:szCs w:val="12"/>
-        </w:rPr>
-      </w:pPr>
+          <w:bCs/>
+          <w:sz w:val="20"/>
+          <w:szCs w:val="20"/>
+        </w:rPr>
+      </w:pPr>
+      <w:r>
+        <w:rPr>
+          <w:rFonts w:ascii="Times New Roman" w:hAnsi="Times New Roman" w:cs="Times New Roman"/>
+          <w:b/>
+          <w:sz w:val="20"/>
+          <w:szCs w:val="20"/>
+        </w:rPr>
+        <w:t xml:space="preserve">University of Mumbai - </w:t>
+      </w:r>
+      <w:r>
+        <w:rPr>
+          <w:rFonts w:ascii="Times New Roman" w:hAnsi="Times New Roman" w:cs="Times New Roman"/>
+          <w:b/>
+          <w:i/>
+          <w:iCs/>
+          <w:sz w:val="20"/>
+          <w:szCs w:val="20"/>
+        </w:rPr>
+        <w:t>K.J. Somaiya College of Engineering</w:t>
+      </w:r>
+      <w:r>
+        <w:rPr>
+          <w:rFonts w:ascii="Times New Roman" w:hAnsi="Times New Roman" w:cs="Times New Roman"/>
+          <w:i/>
+          <w:sz w:val="20"/>
+          <w:szCs w:val="20"/>
+        </w:rPr>
+        <w:tab/>
+      </w:r>
+      <w:r>
+        <w:rPr>
+          <w:rFonts w:ascii="Times New Roman" w:hAnsi="Times New Roman" w:cs="Times New Roman"/>
+          <w:i/>
+          <w:sz w:val="20"/>
+          <w:szCs w:val="20"/>
+        </w:rPr>
+        <w:tab/>
+      </w:r>
+      <w:r>
+        <w:rPr>
+          <w:rFonts w:ascii="Times New Roman" w:hAnsi="Times New Roman" w:cs="Times New Roman"/>
+          <w:i/>
+          <w:sz w:val="20"/>
+          <w:szCs w:val="20"/>
+        </w:rPr>
+        <w:tab/>
+      </w:r>
+      <w:r>
+        <w:rPr>
+          <w:rFonts w:ascii="Times New Roman" w:hAnsi="Times New Roman" w:cs="Times New Roman"/>
+          <w:i/>
+          <w:sz w:val="20"/>
+          <w:szCs w:val="20"/>
+        </w:rPr>
+        <w:tab/>
+        <w:t xml:space="preserve">                    </w:t>
+      </w:r>
+      <w:r>
+        <w:rPr>
+          <w:rFonts w:ascii="Times New Roman" w:hAnsi="Times New Roman" w:cs="Times New Roman"/>
+          <w:b/>
+          <w:bCs/>
+          <w:i/>
+          <w:sz w:val="20"/>
+          <w:szCs w:val="20"/>
+        </w:rPr>
+        <w:t>GPA: 8.69/10; Jun ‘18</w:t>
+      </w:r>
     </w:p>
     <w:p>
       <w:pPr>
@@ -535,35 +585,22 @@
         <w:rPr>
           <w:rFonts w:ascii="Times New Roman" w:hAnsi="Times New Roman" w:cs="Times New Roman"/>
           <w:b/>
-          <w:bCs/>
-          <w:sz w:val="20"/>
-          <w:szCs w:val="20"/>
-        </w:rPr>
-      </w:pPr>
-      <w:r>
-        <w:rPr>
-          <w:rFonts w:ascii="Times New Roman" w:hAnsi="Times New Roman" w:cs="Times New Roman"/>
-          <w:b/>
-          <w:sz w:val="20"/>
-          <w:szCs w:val="20"/>
-        </w:rPr>
-        <w:t xml:space="preserve">University of Mumbai - </w:t>
-      </w:r>
-      <w:r>
-        <w:rPr>
-          <w:rFonts w:ascii="Times New Roman" w:hAnsi="Times New Roman" w:cs="Times New Roman"/>
-          <w:b/>
+          <w:sz w:val="20"/>
+          <w:szCs w:val="20"/>
+        </w:rPr>
+      </w:pPr>
+      <w:r>
+        <w:rPr>
+          <w:rFonts w:ascii="Times New Roman" w:hAnsi="Times New Roman" w:cs="Times New Roman"/>
+          <w:sz w:val="20"/>
+          <w:szCs w:val="20"/>
+        </w:rPr>
+        <w:t>BTech - Electronics and Telecommunication Engineering</w:t>
+      </w:r>
+      <w:r>
+        <w:rPr>
+          <w:rFonts w:ascii="Times New Roman" w:hAnsi="Times New Roman" w:cs="Times New Roman"/>
           <w:i/>
-          <w:iCs/>
-          <w:sz w:val="20"/>
-          <w:szCs w:val="20"/>
-        </w:rPr>
-        <w:t>K.J. Somaiya College of Engineering</w:t>
-      </w:r>
-      <w:r>
-        <w:rPr>
-          <w:rFonts w:ascii="Times New Roman" w:hAnsi="Times New Roman" w:cs="Times New Roman"/>
-          <w:i/>
           <w:sz w:val="20"/>
           <w:szCs w:val="20"/>
         </w:rPr>
@@ -572,7 +609,6 @@
       <w:r>
         <w:rPr>
           <w:rFonts w:ascii="Times New Roman" w:hAnsi="Times New Roman" w:cs="Times New Roman"/>
-          <w:i/>
           <w:sz w:val="20"/>
           <w:szCs w:val="20"/>
         </w:rPr>
@@ -581,104 +617,36 @@
       <w:r>
         <w:rPr>
           <w:rFonts w:ascii="Times New Roman" w:hAnsi="Times New Roman" w:cs="Times New Roman"/>
-          <w:i/>
           <w:sz w:val="20"/>
           <w:szCs w:val="20"/>
         </w:rPr>
         <w:tab/>
-      </w:r>
-      <w:r>
-        <w:rPr>
-          <w:rFonts w:ascii="Times New Roman" w:hAnsi="Times New Roman" w:cs="Times New Roman"/>
-          <w:i/>
+        <w:t xml:space="preserve">         </w:t>
+      </w:r>
+      <w:r>
+        <w:rPr>
+          <w:rFonts w:ascii="Times New Roman" w:hAnsi="Times New Roman" w:cs="Times New Roman"/>
           <w:sz w:val="20"/>
           <w:szCs w:val="20"/>
         </w:rPr>
         <w:tab/>
-        <w:t xml:space="preserve">                    </w:t>
-      </w:r>
-      <w:r>
-        <w:rPr>
-          <w:rFonts w:ascii="Times New Roman" w:hAnsi="Times New Roman" w:cs="Times New Roman"/>
-          <w:b/>
-          <w:bCs/>
-          <w:i/>
-          <w:sz w:val="20"/>
-          <w:szCs w:val="20"/>
-        </w:rPr>
-        <w:t>GPA: 8.69/10; Jun ‘18</w:t>
+      </w:r>
+      <w:r>
+        <w:rPr>
+          <w:rFonts w:ascii="Times New Roman" w:hAnsi="Times New Roman" w:cs="Times New Roman"/>
+          <w:sz w:val="20"/>
+          <w:szCs w:val="20"/>
+        </w:rPr>
+        <w:tab/>
+        <w:t xml:space="preserve">                     </w:t>
       </w:r>
     </w:p>
     <w:p>
       <w:pPr>
-        <w:pStyle w:val="NoSpacing"/>
-        <w:rPr>
-          <w:rFonts w:ascii="Times New Roman" w:hAnsi="Times New Roman" w:cs="Times New Roman"/>
-          <w:b/>
-          <w:sz w:val="20"/>
-          <w:szCs w:val="20"/>
-        </w:rPr>
-      </w:pPr>
-      <w:r>
-        <w:rPr>
-          <w:rFonts w:ascii="Times New Roman" w:hAnsi="Times New Roman" w:cs="Times New Roman"/>
-          <w:sz w:val="20"/>
-          <w:szCs w:val="20"/>
-        </w:rPr>
-        <w:t>BTech - Electronics and Telecommunication Engineering</w:t>
-      </w:r>
-      <w:r>
-        <w:rPr>
-          <w:rFonts w:ascii="Times New Roman" w:hAnsi="Times New Roman" w:cs="Times New Roman"/>
-          <w:i/>
-          <w:sz w:val="20"/>
-          <w:szCs w:val="20"/>
-        </w:rPr>
-        <w:tab/>
-      </w:r>
-      <w:r>
-        <w:rPr>
-          <w:rFonts w:ascii="Times New Roman" w:hAnsi="Times New Roman" w:cs="Times New Roman"/>
-          <w:sz w:val="20"/>
-          <w:szCs w:val="20"/>
-        </w:rPr>
-        <w:tab/>
-      </w:r>
-      <w:r>
-        <w:rPr>
-          <w:rFonts w:ascii="Times New Roman" w:hAnsi="Times New Roman" w:cs="Times New Roman"/>
-          <w:sz w:val="20"/>
-          <w:szCs w:val="20"/>
-        </w:rPr>
-        <w:tab/>
-        <w:t xml:space="preserve">         </w:t>
-      </w:r>
-      <w:r>
-        <w:rPr>
-          <w:rFonts w:ascii="Times New Roman" w:hAnsi="Times New Roman" w:cs="Times New Roman"/>
-          <w:sz w:val="20"/>
-          <w:szCs w:val="20"/>
-        </w:rPr>
-        <w:tab/>
-      </w:r>
-      <w:r>
-        <w:rPr>
-          <w:rFonts w:ascii="Times New Roman" w:hAnsi="Times New Roman" w:cs="Times New Roman"/>
-          <w:sz w:val="20"/>
-          <w:szCs w:val="20"/>
-        </w:rPr>
-        <w:tab/>
-        <w:t xml:space="preserve">                     </w:t>
-      </w:r>
-    </w:p>
-    <w:p>
-      <w:pPr>
         <w:pStyle w:val="Footer"/>
         <w:jc w:val="center"/>
         <w:rPr>
           <w:rFonts w:ascii="Times New Roman" w:hAnsi="Times New Roman" w:cs="Times New Roman"/>
-          <w:b/>
-          <w:bCs/>
           <w:noProof/>
           <w:sz w:val="8"/>
           <w:szCs w:val="8"/>
@@ -715,21 +683,6 @@
         <w:pStyle w:val="NoSpacing"/>
         <w:rPr>
           <w:rFonts w:ascii="Times New Roman" w:hAnsi="Times New Roman" w:cs="Times New Roman"/>
-          <w:b/>
-          <w:bCs/>
-          <w:sz w:val="8"/>
-          <w:szCs w:val="8"/>
-          <w:lang w:val="en-GB"/>
-        </w:rPr>
-      </w:pPr>
-    </w:p>
-    <w:p>
-      <w:pPr>
-        <w:pStyle w:val="NoSpacing"/>
-        <w:rPr>
-          <w:rFonts w:ascii="Times New Roman" w:hAnsi="Times New Roman" w:cs="Times New Roman"/>
-          <w:b/>
-          <w:bCs/>
           <w:sz w:val="8"/>
           <w:szCs w:val="8"/>
           <w:lang w:val="en-GB"/>
@@ -781,11 +734,17 @@
       <w:r>
         <w:rPr>
           <w:rFonts w:ascii="Times New Roman" w:hAnsi="Times New Roman" w:cs="Times New Roman"/>
+        </w:rPr>
+        <w:t xml:space="preserve">Data Science, </w:t>
+      </w:r>
+      <w:r>
+        <w:rPr>
+          <w:rFonts w:ascii="Times New Roman" w:hAnsi="Times New Roman" w:cs="Times New Roman"/>
           <w:sz w:val="20"/>
           <w:szCs w:val="20"/>
           <w:lang w:val="en-GB"/>
         </w:rPr>
-        <w:t xml:space="preserve">Machine Learning, </w:t>
+        <w:t>Machine Learning</w:t>
       </w:r>
       <w:r>
         <w:rPr>
@@ -794,7 +753,7 @@
           <w:szCs w:val="20"/>
           <w:lang w:val="en-GB"/>
         </w:rPr>
-        <w:t>Time-Series Analysis, Neural Networks, Deep Learning,</w:t>
+        <w:t>, Neural Networks, Deep Learning</w:t>
       </w:r>
       <w:r>
         <w:rPr>
@@ -803,16 +762,7 @@
           <w:szCs w:val="20"/>
           <w:lang w:val="en-GB"/>
         </w:rPr>
-        <w:t xml:space="preserve"> </w:t>
-      </w:r>
-      <w:r>
-        <w:rPr>
-          <w:rFonts w:ascii="Times New Roman" w:hAnsi="Times New Roman" w:cs="Times New Roman"/>
-          <w:sz w:val="20"/>
-          <w:szCs w:val="20"/>
-          <w:lang w:val="en-GB"/>
-        </w:rPr>
-        <w:t>Visualization, Network Science</w:t>
+        <w:t>, Time Series Analysis</w:t>
       </w:r>
     </w:p>
     <w:p>
@@ -847,6 +797,7 @@
         </w:rPr>
         <w:t>: Python (</w:t>
       </w:r>
+      <w:proofErr w:type="spellStart"/>
       <w:r>
         <w:rPr>
           <w:rFonts w:ascii="Times New Roman" w:hAnsi="Times New Roman" w:cs="Times New Roman"/>
@@ -856,6 +807,7 @@
         </w:rPr>
         <w:t>PySpark</w:t>
       </w:r>
+      <w:proofErr w:type="spellEnd"/>
       <w:r>
         <w:rPr>
           <w:rFonts w:ascii="Times New Roman" w:hAnsi="Times New Roman" w:cs="Times New Roman"/>
@@ -908,7 +860,67 @@
           <w:szCs w:val="20"/>
           <w:lang w:val="en-GB"/>
         </w:rPr>
-        <w:t>), R (tidyverse, ggplot2, igraph)</w:t>
+        <w:t>), R (</w:t>
+      </w:r>
+      <w:proofErr w:type="spellStart"/>
+      <w:r>
+        <w:rPr>
+          <w:rFonts w:ascii="Times New Roman" w:hAnsi="Times New Roman" w:cs="Times New Roman"/>
+          <w:sz w:val="20"/>
+          <w:szCs w:val="20"/>
+          <w:lang w:val="en-GB"/>
+        </w:rPr>
+        <w:t>tidyverse</w:t>
+      </w:r>
+      <w:proofErr w:type="spellEnd"/>
+      <w:r>
+        <w:rPr>
+          <w:rFonts w:ascii="Times New Roman" w:hAnsi="Times New Roman" w:cs="Times New Roman"/>
+          <w:sz w:val="20"/>
+          <w:szCs w:val="20"/>
+          <w:lang w:val="en-GB"/>
+        </w:rPr>
+        <w:t xml:space="preserve">, ggplot2, </w:t>
+      </w:r>
+      <w:proofErr w:type="spellStart"/>
+      <w:r>
+        <w:rPr>
+          <w:rFonts w:ascii="Times New Roman" w:hAnsi="Times New Roman" w:cs="Times New Roman"/>
+          <w:sz w:val="20"/>
+          <w:szCs w:val="20"/>
+          <w:lang w:val="en-GB"/>
+        </w:rPr>
+        <w:t>igraph</w:t>
+      </w:r>
+      <w:proofErr w:type="spellEnd"/>
+      <w:r>
+        <w:rPr>
+          <w:rFonts w:ascii="Times New Roman" w:hAnsi="Times New Roman" w:cs="Times New Roman"/>
+          <w:sz w:val="20"/>
+          <w:szCs w:val="20"/>
+          <w:lang w:val="en-GB"/>
+        </w:rPr>
+        <w:t xml:space="preserve">, </w:t>
+      </w:r>
+      <w:proofErr w:type="spellStart"/>
+      <w:r>
+        <w:rPr>
+          <w:rFonts w:ascii="Times New Roman" w:hAnsi="Times New Roman" w:cs="Times New Roman"/>
+          <w:sz w:val="20"/>
+          <w:szCs w:val="20"/>
+          <w:lang w:val="en-GB"/>
+        </w:rPr>
+        <w:t>RShiny</w:t>
+      </w:r>
+      <w:proofErr w:type="spellEnd"/>
+      <w:r>
+        <w:rPr>
+          <w:rFonts w:ascii="Times New Roman" w:hAnsi="Times New Roman" w:cs="Times New Roman"/>
+          <w:sz w:val="20"/>
+          <w:szCs w:val="20"/>
+          <w:lang w:val="en-GB"/>
+        </w:rPr>
+        <w:t>)</w:t>
       </w:r>
     </w:p>
     <w:p>
@@ -1057,7 +1069,27 @@
           <w:szCs w:val="20"/>
           <w:lang w:val="en-GB"/>
         </w:rPr>
-        <w:t xml:space="preserve"> BigQuery, Hive,</w:t>
+        <w:t xml:space="preserve"> </w:t>
+      </w:r>
+      <w:proofErr w:type="spellStart"/>
+      <w:r>
+        <w:rPr>
+          <w:rFonts w:ascii="Times New Roman" w:hAnsi="Times New Roman" w:cs="Times New Roman"/>
+          <w:sz w:val="20"/>
+          <w:szCs w:val="20"/>
+          <w:lang w:val="en-GB"/>
+        </w:rPr>
+        <w:t>BigQuery</w:t>
+      </w:r>
+      <w:proofErr w:type="spellEnd"/>
+      <w:r>
+        <w:rPr>
+          <w:rFonts w:ascii="Times New Roman" w:hAnsi="Times New Roman" w:cs="Times New Roman"/>
+          <w:sz w:val="20"/>
+          <w:szCs w:val="20"/>
+          <w:lang w:val="en-GB"/>
+        </w:rPr>
+        <w:t>, Hive,</w:t>
       </w:r>
       <w:r>
         <w:rPr>
@@ -1119,6 +1151,7 @@
         </w:rPr>
         <w:t xml:space="preserve">Data Analysis Tools: </w:t>
       </w:r>
+      <w:proofErr w:type="spellStart"/>
       <w:r>
         <w:rPr>
           <w:rFonts w:ascii="Times New Roman" w:hAnsi="Times New Roman" w:cs="Times New Roman"/>
@@ -1126,7 +1159,75 @@
           <w:szCs w:val="20"/>
           <w:lang w:val="en-GB"/>
         </w:rPr>
-        <w:t>Tableau, PowerBI, Gephi, MS Excel, MS PowerPoint, Plotly, Jupyter Notebook, SAS</w:t>
+        <w:t>Jupyter</w:t>
+      </w:r>
+      <w:proofErr w:type="spellEnd"/>
+      <w:r>
+        <w:rPr>
+          <w:rFonts w:ascii="Times New Roman" w:hAnsi="Times New Roman" w:cs="Times New Roman"/>
+          <w:sz w:val="20"/>
+          <w:szCs w:val="20"/>
+          <w:lang w:val="en-GB"/>
+        </w:rPr>
+        <w:t xml:space="preserve"> Notebook</w:t>
+      </w:r>
+      <w:r>
+        <w:rPr>
+          <w:rFonts w:ascii="Times New Roman" w:hAnsi="Times New Roman" w:cs="Times New Roman"/>
+          <w:sz w:val="20"/>
+          <w:szCs w:val="20"/>
+          <w:lang w:val="en-GB"/>
+        </w:rPr>
+        <w:t xml:space="preserve">, </w:t>
+      </w:r>
+      <w:r>
+        <w:rPr>
+          <w:rFonts w:ascii="Times New Roman" w:hAnsi="Times New Roman" w:cs="Times New Roman"/>
+          <w:sz w:val="20"/>
+          <w:szCs w:val="20"/>
+          <w:lang w:val="en-GB"/>
+        </w:rPr>
+        <w:t xml:space="preserve">Tableau, </w:t>
+      </w:r>
+      <w:proofErr w:type="spellStart"/>
+      <w:r>
+        <w:rPr>
+          <w:rFonts w:ascii="Times New Roman" w:hAnsi="Times New Roman" w:cs="Times New Roman"/>
+          <w:sz w:val="20"/>
+          <w:szCs w:val="20"/>
+          <w:lang w:val="en-GB"/>
+        </w:rPr>
+        <w:t>PowerBI</w:t>
+      </w:r>
+      <w:proofErr w:type="spellEnd"/>
+      <w:r>
+        <w:rPr>
+          <w:rFonts w:ascii="Times New Roman" w:hAnsi="Times New Roman" w:cs="Times New Roman"/>
+          <w:sz w:val="20"/>
+          <w:szCs w:val="20"/>
+          <w:lang w:val="en-GB"/>
+        </w:rPr>
+        <w:t xml:space="preserve">, Gephi, MS Excel, MS PowerPoint, </w:t>
+      </w:r>
+      <w:proofErr w:type="spellStart"/>
+      <w:r>
+        <w:rPr>
+          <w:rFonts w:ascii="Times New Roman" w:hAnsi="Times New Roman" w:cs="Times New Roman"/>
+          <w:sz w:val="20"/>
+          <w:szCs w:val="20"/>
+          <w:lang w:val="en-GB"/>
+        </w:rPr>
+        <w:t>Plotly</w:t>
+      </w:r>
+      <w:proofErr w:type="spellEnd"/>
+      <w:r>
+        <w:rPr>
+          <w:rFonts w:ascii="Times New Roman" w:hAnsi="Times New Roman" w:cs="Times New Roman"/>
+          <w:sz w:val="20"/>
+          <w:szCs w:val="20"/>
+          <w:lang w:val="en-GB"/>
+        </w:rPr>
+        <w:t>, SAS</w:t>
       </w:r>
       <w:r>
         <w:rPr>
@@ -1181,8 +1282,9 @@
           <w:szCs w:val="20"/>
           <w:lang w:val="en-GB"/>
         </w:rPr>
-        <w:t xml:space="preserve"> Git, BitBucket</w:t>
-      </w:r>
+        <w:t xml:space="preserve"> Git, </w:t>
+      </w:r>
+      <w:proofErr w:type="spellStart"/>
       <w:r>
         <w:rPr>
           <w:rFonts w:ascii="Times New Roman" w:hAnsi="Times New Roman" w:cs="Times New Roman"/>
@@ -1190,7 +1292,37 @@
           <w:szCs w:val="20"/>
           <w:lang w:val="en-GB"/>
         </w:rPr>
-        <w:t>, AWS CodeCommit, Jira</w:t>
+        <w:t>BitBucket</w:t>
+      </w:r>
+      <w:proofErr w:type="spellEnd"/>
+      <w:r>
+        <w:rPr>
+          <w:rFonts w:ascii="Times New Roman" w:hAnsi="Times New Roman" w:cs="Times New Roman"/>
+          <w:sz w:val="20"/>
+          <w:szCs w:val="20"/>
+          <w:lang w:val="en-GB"/>
+        </w:rPr>
+        <w:t xml:space="preserve">, AWS </w:t>
+      </w:r>
+      <w:proofErr w:type="spellStart"/>
+      <w:r>
+        <w:rPr>
+          <w:rFonts w:ascii="Times New Roman" w:hAnsi="Times New Roman" w:cs="Times New Roman"/>
+          <w:sz w:val="20"/>
+          <w:szCs w:val="20"/>
+          <w:lang w:val="en-GB"/>
+        </w:rPr>
+        <w:t>CodeCommit</w:t>
+      </w:r>
+      <w:proofErr w:type="spellEnd"/>
+      <w:r>
+        <w:rPr>
+          <w:rFonts w:ascii="Times New Roman" w:hAnsi="Times New Roman" w:cs="Times New Roman"/>
+          <w:sz w:val="20"/>
+          <w:szCs w:val="20"/>
+          <w:lang w:val="en-GB"/>
+        </w:rPr>
+        <w:t>, Jira</w:t>
       </w:r>
     </w:p>
     <w:p>
@@ -1272,19 +1404,6 @@
           <w:rFonts w:ascii="Times New Roman" w:hAnsi="Times New Roman" w:cs="Times New Roman"/>
           <w:b/>
           <w:bCs/>
-          <w:iCs/>
-          <w:sz w:val="8"/>
-          <w:szCs w:val="8"/>
-        </w:rPr>
-      </w:pPr>
-    </w:p>
-    <w:p>
-      <w:pPr>
-        <w:pStyle w:val="NoSpacing"/>
-        <w:rPr>
-          <w:rFonts w:ascii="Times New Roman" w:hAnsi="Times New Roman" w:cs="Times New Roman"/>
-          <w:b/>
-          <w:bCs/>
           <w:i/>
           <w:sz w:val="20"/>
           <w:szCs w:val="20"/>
@@ -1426,43 +1545,7 @@
           <w:sz w:val="20"/>
           <w:szCs w:val="20"/>
         </w:rPr>
-        <w:t>D</w:t>
-      </w:r>
-      <w:r>
-        <w:rPr>
-          <w:rFonts w:ascii="Times New Roman" w:hAnsi="Times New Roman" w:cs="Times New Roman"/>
-          <w:iCs/>
-          <w:sz w:val="20"/>
-          <w:szCs w:val="20"/>
-        </w:rPr>
-        <w:t>esensitize</w:t>
-      </w:r>
-      <w:r>
-        <w:rPr>
-          <w:rFonts w:ascii="Times New Roman" w:hAnsi="Times New Roman" w:cs="Times New Roman"/>
-          <w:iCs/>
-          <w:sz w:val="20"/>
-          <w:szCs w:val="20"/>
-        </w:rPr>
-        <w:t>d</w:t>
-      </w:r>
-      <w:r>
-        <w:rPr>
-          <w:rFonts w:ascii="Times New Roman" w:hAnsi="Times New Roman" w:cs="Times New Roman"/>
-          <w:iCs/>
-          <w:sz w:val="20"/>
-          <w:szCs w:val="20"/>
-        </w:rPr>
-        <w:t xml:space="preserve"> well pressure data dependent on temperature fluctuations</w:t>
-      </w:r>
-      <w:r>
-        <w:rPr>
-          <w:rFonts w:ascii="Times New Roman" w:hAnsi="Times New Roman" w:cs="Times New Roman"/>
-          <w:iCs/>
-          <w:sz w:val="20"/>
-          <w:szCs w:val="20"/>
-        </w:rPr>
-        <w:t xml:space="preserve"> by 10% using </w:t>
+        <w:t xml:space="preserve">Desensitized well pressure data dependent on temperature fluctuations by 10% using </w:t>
       </w:r>
       <w:r>
         <w:rPr>
@@ -1572,15 +1655,6 @@
         </w:rPr>
         <w:t xml:space="preserve">writing a custom loss function with L1 norm and regularization </w:t>
       </w:r>
-      <w:r>
-        <w:rPr>
-          <w:rFonts w:ascii="Times New Roman" w:hAnsi="Times New Roman" w:cs="Times New Roman"/>
-          <w:iCs/>
-          <w:sz w:val="20"/>
-          <w:szCs w:val="20"/>
-        </w:rPr>
-        <w:t>terms</w:t>
-      </w:r>
     </w:p>
     <w:p>
       <w:pPr>
@@ -1604,43 +1678,34 @@
           <w:sz w:val="20"/>
           <w:szCs w:val="20"/>
         </w:rPr>
-        <w:t xml:space="preserve">Managed a team of </w:t>
-      </w:r>
-      <w:r>
-        <w:rPr>
-          <w:rFonts w:ascii="Times New Roman" w:hAnsi="Times New Roman" w:cs="Times New Roman"/>
-          <w:iCs/>
-          <w:sz w:val="20"/>
-          <w:szCs w:val="20"/>
-        </w:rPr>
-        <w:t>two</w:t>
-      </w:r>
-      <w:r>
-        <w:rPr>
-          <w:rFonts w:ascii="Times New Roman" w:hAnsi="Times New Roman" w:cs="Times New Roman"/>
-          <w:iCs/>
-          <w:sz w:val="20"/>
-          <w:szCs w:val="20"/>
-        </w:rPr>
-        <w:t xml:space="preserve"> to conduct a parametric study</w:t>
-      </w:r>
-      <w:r>
-        <w:rPr>
-          <w:rFonts w:ascii="Times New Roman" w:hAnsi="Times New Roman" w:cs="Times New Roman"/>
-          <w:iCs/>
-          <w:sz w:val="20"/>
-          <w:szCs w:val="20"/>
-        </w:rPr>
-        <w:t xml:space="preserve"> and validate research findings </w:t>
-      </w:r>
-      <w:r>
-        <w:rPr>
-          <w:rFonts w:ascii="Times New Roman" w:hAnsi="Times New Roman" w:cs="Times New Roman"/>
-          <w:iCs/>
-          <w:sz w:val="20"/>
-          <w:szCs w:val="20"/>
-        </w:rPr>
-        <w:t>using agile methodology and Jira to coordinate</w:t>
+        <w:t>C</w:t>
+      </w:r>
+      <w:r>
+        <w:rPr>
+          <w:rFonts w:ascii="Times New Roman" w:hAnsi="Times New Roman" w:cs="Times New Roman"/>
+          <w:iCs/>
+          <w:sz w:val="20"/>
+          <w:szCs w:val="20"/>
+        </w:rPr>
+        <w:t>oordinate</w:t>
+      </w:r>
+      <w:r>
+        <w:rPr>
+          <w:rFonts w:ascii="Times New Roman" w:hAnsi="Times New Roman" w:cs="Times New Roman"/>
+          <w:iCs/>
+          <w:sz w:val="20"/>
+          <w:szCs w:val="20"/>
+        </w:rPr>
+        <w:t xml:space="preserve">d with COO </w:t>
+      </w:r>
+      <w:r>
+        <w:rPr>
+          <w:rFonts w:ascii="Times New Roman" w:hAnsi="Times New Roman" w:cs="Times New Roman"/>
+          <w:iCs/>
+          <w:sz w:val="20"/>
+          <w:szCs w:val="20"/>
+        </w:rPr>
+        <w:t>to conduct a parametric study and validate research findings using agile methodology and Jira</w:t>
       </w:r>
     </w:p>
     <w:p>
@@ -1648,9 +1713,7 @@
         <w:pStyle w:val="NoSpacing"/>
         <w:rPr>
           <w:rFonts w:ascii="Times New Roman" w:hAnsi="Times New Roman" w:cs="Times New Roman"/>
-          <w:b/>
-          <w:bCs/>
-          <w:i/>
+          <w:iCs/>
           <w:sz w:val="12"/>
           <w:szCs w:val="12"/>
         </w:rPr>
@@ -1889,7 +1952,7 @@
           <w:sz w:val="20"/>
           <w:szCs w:val="20"/>
         </w:rPr>
-        <w:t xml:space="preserve"> and provide maintenance teams better insight</w:t>
+        <w:t xml:space="preserve"> and provide maintenance team better insight</w:t>
       </w:r>
       <w:r>
         <w:rPr>
@@ -1908,6 +1971,33 @@
           <w:szCs w:val="20"/>
         </w:rPr>
         <w:t xml:space="preserve"> </w:t>
+      </w:r>
+      <w:r>
+        <w:rPr>
+          <w:rFonts w:ascii="Times New Roman" w:hAnsi="Times New Roman" w:cs="Times New Roman"/>
+          <w:iCs/>
+          <w:sz w:val="20"/>
+          <w:szCs w:val="20"/>
+        </w:rPr>
+        <w:t xml:space="preserve">for </w:t>
+      </w:r>
+      <w:r>
+        <w:rPr>
+          <w:rFonts w:ascii="Times New Roman" w:hAnsi="Times New Roman" w:cs="Times New Roman"/>
+          <w:iCs/>
+          <w:sz w:val="20"/>
+          <w:szCs w:val="20"/>
+        </w:rPr>
+        <w:t xml:space="preserve">an </w:t>
+      </w:r>
+      <w:r>
+        <w:rPr>
+          <w:rFonts w:ascii="Times New Roman" w:hAnsi="Times New Roman" w:cs="Times New Roman"/>
+          <w:iCs/>
+          <w:sz w:val="20"/>
+          <w:szCs w:val="20"/>
+        </w:rPr>
+        <w:t>expedited recovery</w:t>
       </w:r>
     </w:p>
     <w:p>
@@ -2155,7 +2245,27 @@
           <w:sz w:val="20"/>
           <w:szCs w:val="20"/>
         </w:rPr>
-        <w:t xml:space="preserve"> Rekognition, EC2, S3 for </w:t>
+        <w:t xml:space="preserve"> </w:t>
+      </w:r>
+      <w:proofErr w:type="spellStart"/>
+      <w:r>
+        <w:rPr>
+          <w:rFonts w:ascii="Times New Roman" w:hAnsi="Times New Roman" w:cs="Times New Roman"/>
+          <w:iCs/>
+          <w:sz w:val="20"/>
+          <w:szCs w:val="20"/>
+        </w:rPr>
+        <w:t>Rekognition</w:t>
+      </w:r>
+      <w:proofErr w:type="spellEnd"/>
+      <w:r>
+        <w:rPr>
+          <w:rFonts w:ascii="Times New Roman" w:hAnsi="Times New Roman" w:cs="Times New Roman"/>
+          <w:iCs/>
+          <w:sz w:val="20"/>
+          <w:szCs w:val="20"/>
+        </w:rPr>
+        <w:t xml:space="preserve">, EC2, S3 for </w:t>
       </w:r>
       <w:r>
         <w:rPr>
@@ -2302,70 +2412,34 @@
           <w:sz w:val="20"/>
           <w:szCs w:val="20"/>
         </w:rPr>
-        <w:t>Investigated</w:t>
-      </w:r>
-      <w:r>
-        <w:rPr>
-          <w:rFonts w:ascii="Times New Roman" w:hAnsi="Times New Roman" w:cs="Times New Roman"/>
-          <w:iCs/>
-          <w:sz w:val="20"/>
-          <w:szCs w:val="20"/>
-        </w:rPr>
-        <w:t xml:space="preserve"> </w:t>
-      </w:r>
-      <w:r>
-        <w:rPr>
-          <w:rFonts w:ascii="Times New Roman" w:hAnsi="Times New Roman" w:cs="Times New Roman"/>
-          <w:iCs/>
-          <w:sz w:val="20"/>
-          <w:szCs w:val="20"/>
-        </w:rPr>
-        <w:t xml:space="preserve">a </w:t>
-      </w:r>
-      <w:r>
-        <w:rPr>
-          <w:rFonts w:ascii="Times New Roman" w:hAnsi="Times New Roman" w:cs="Times New Roman"/>
-          <w:iCs/>
-          <w:sz w:val="20"/>
-          <w:szCs w:val="20"/>
-        </w:rPr>
-        <w:t xml:space="preserve">social phenomenon </w:t>
-      </w:r>
-      <w:r>
-        <w:rPr>
-          <w:rFonts w:ascii="Times New Roman" w:hAnsi="Times New Roman" w:cs="Times New Roman"/>
-          <w:iCs/>
-          <w:sz w:val="20"/>
-          <w:szCs w:val="20"/>
-        </w:rPr>
-        <w:t>of</w:t>
-      </w:r>
-      <w:r>
-        <w:rPr>
-          <w:rFonts w:ascii="Times New Roman" w:hAnsi="Times New Roman" w:cs="Times New Roman"/>
-          <w:iCs/>
-          <w:sz w:val="20"/>
-          <w:szCs w:val="20"/>
-        </w:rPr>
-        <w:t xml:space="preserve"> drinking bleach during </w:t>
-      </w:r>
-      <w:r>
-        <w:rPr>
-          <w:rFonts w:ascii="Times New Roman" w:hAnsi="Times New Roman" w:cs="Times New Roman"/>
-          <w:iCs/>
-          <w:sz w:val="20"/>
-          <w:szCs w:val="20"/>
-        </w:rPr>
-        <w:t xml:space="preserve">a </w:t>
-      </w:r>
-      <w:r>
-        <w:rPr>
-          <w:rFonts w:ascii="Times New Roman" w:hAnsi="Times New Roman" w:cs="Times New Roman"/>
-          <w:iCs/>
-          <w:sz w:val="20"/>
-          <w:szCs w:val="20"/>
-        </w:rPr>
-        <w:t>pandemic by extracting 2 TB coronavirus tweets using MongoDB</w:t>
+        <w:t xml:space="preserve">Studied a </w:t>
+      </w:r>
+      <w:r>
+        <w:rPr>
+          <w:rFonts w:ascii="Times New Roman" w:hAnsi="Times New Roman" w:cs="Times New Roman"/>
+          <w:iCs/>
+          <w:sz w:val="20"/>
+          <w:szCs w:val="20"/>
+        </w:rPr>
+        <w:t>large-scale</w:t>
+      </w:r>
+      <w:r>
+        <w:rPr>
+          <w:rFonts w:ascii="Times New Roman" w:hAnsi="Times New Roman" w:cs="Times New Roman"/>
+          <w:iCs/>
+          <w:sz w:val="20"/>
+          <w:szCs w:val="20"/>
+        </w:rPr>
+        <w:t xml:space="preserve"> Google Cluster usage trace dataset 2020 (5 TB) to characterize the temporal </w:t>
+      </w:r>
+      <w:r>
+        <w:rPr>
+          <w:rFonts w:ascii="Times New Roman" w:hAnsi="Times New Roman" w:cs="Times New Roman"/>
+          <w:iCs/>
+          <w:sz w:val="20"/>
+          <w:szCs w:val="20"/>
+        </w:rPr>
+        <w:t>correlations in vertical scaling</w:t>
       </w:r>
     </w:p>
     <w:p>
@@ -2390,61 +2464,54 @@
           <w:sz w:val="20"/>
           <w:szCs w:val="20"/>
         </w:rPr>
-        <w:t xml:space="preserve">Designed coursework </w:t>
-      </w:r>
-      <w:r>
-        <w:rPr>
-          <w:rFonts w:ascii="Times New Roman" w:hAnsi="Times New Roman" w:cs="Times New Roman"/>
-          <w:iCs/>
-          <w:sz w:val="20"/>
-          <w:szCs w:val="20"/>
-        </w:rPr>
-        <w:t xml:space="preserve">for ‘IST 359 – Intro to DBMS’ </w:t>
-      </w:r>
-      <w:r>
-        <w:rPr>
-          <w:rFonts w:ascii="Times New Roman" w:hAnsi="Times New Roman" w:cs="Times New Roman"/>
-          <w:iCs/>
-          <w:sz w:val="20"/>
-          <w:szCs w:val="20"/>
-        </w:rPr>
-        <w:t xml:space="preserve">and </w:t>
-      </w:r>
-      <w:r>
-        <w:rPr>
-          <w:rFonts w:ascii="Times New Roman" w:hAnsi="Times New Roman" w:cs="Times New Roman"/>
-          <w:iCs/>
-          <w:sz w:val="20"/>
-          <w:szCs w:val="20"/>
-        </w:rPr>
-        <w:t xml:space="preserve">mentored </w:t>
-      </w:r>
-      <w:r>
-        <w:rPr>
-          <w:rFonts w:ascii="Times New Roman" w:hAnsi="Times New Roman" w:cs="Times New Roman"/>
-          <w:iCs/>
-          <w:sz w:val="20"/>
-          <w:szCs w:val="20"/>
-        </w:rPr>
-        <w:t xml:space="preserve">hybrid class </w:t>
-      </w:r>
-      <w:r>
-        <w:rPr>
-          <w:rFonts w:ascii="Times New Roman" w:hAnsi="Times New Roman" w:cs="Times New Roman"/>
-          <w:iCs/>
-          <w:sz w:val="20"/>
-          <w:szCs w:val="20"/>
-        </w:rPr>
-        <w:t>in concepts such as Normalization and ERDs</w:t>
-      </w:r>
-      <w:r>
-        <w:rPr>
-          <w:rFonts w:ascii="Times New Roman" w:hAnsi="Times New Roman" w:cs="Times New Roman"/>
-          <w:iCs/>
-          <w:sz w:val="20"/>
-          <w:szCs w:val="20"/>
-        </w:rPr>
-        <w:t xml:space="preserve"> </w:t>
+        <w:t>Compared latency</w:t>
+      </w:r>
+      <w:r>
+        <w:rPr>
+          <w:rFonts w:ascii="Times New Roman" w:hAnsi="Times New Roman" w:cs="Times New Roman"/>
+          <w:iCs/>
+          <w:sz w:val="20"/>
+          <w:szCs w:val="20"/>
+        </w:rPr>
+        <w:t>-</w:t>
+      </w:r>
+      <w:r>
+        <w:rPr>
+          <w:rFonts w:ascii="Times New Roman" w:hAnsi="Times New Roman" w:cs="Times New Roman"/>
+          <w:iCs/>
+          <w:sz w:val="20"/>
+          <w:szCs w:val="20"/>
+        </w:rPr>
+        <w:t xml:space="preserve">sensitive and production priority jobs for scheduling </w:t>
+      </w:r>
+      <w:r>
+        <w:rPr>
+          <w:rFonts w:ascii="Times New Roman" w:hAnsi="Times New Roman" w:cs="Times New Roman"/>
+          <w:iCs/>
+          <w:sz w:val="20"/>
+          <w:szCs w:val="20"/>
+        </w:rPr>
+        <w:t xml:space="preserve">delays and resource requests for jobs and </w:t>
+      </w:r>
+      <w:proofErr w:type="spellStart"/>
+      <w:r>
+        <w:rPr>
+          <w:rFonts w:ascii="Times New Roman" w:hAnsi="Times New Roman" w:cs="Times New Roman"/>
+          <w:iCs/>
+          <w:sz w:val="20"/>
+          <w:szCs w:val="20"/>
+        </w:rPr>
+        <w:t>alloc</w:t>
+      </w:r>
+      <w:proofErr w:type="spellEnd"/>
+      <w:r>
+        <w:rPr>
+          <w:rFonts w:ascii="Times New Roman" w:hAnsi="Times New Roman" w:cs="Times New Roman"/>
+          <w:iCs/>
+          <w:sz w:val="20"/>
+          <w:szCs w:val="20"/>
+        </w:rPr>
+        <w:t xml:space="preserve"> sets</w:t>
       </w:r>
     </w:p>
     <w:p>
@@ -2469,25 +2536,7 @@
           <w:sz w:val="20"/>
           <w:szCs w:val="20"/>
         </w:rPr>
-        <w:t xml:space="preserve">Mentored </w:t>
-      </w:r>
-      <w:r>
-        <w:rPr>
-          <w:rFonts w:ascii="Times New Roman" w:hAnsi="Times New Roman" w:cs="Times New Roman"/>
-          <w:iCs/>
-          <w:sz w:val="20"/>
-          <w:szCs w:val="20"/>
-        </w:rPr>
-        <w:t xml:space="preserve">100 students in ‘IST 687 - Introduction to Data Science’ </w:t>
-      </w:r>
-      <w:r>
-        <w:rPr>
-          <w:rFonts w:ascii="Times New Roman" w:hAnsi="Times New Roman" w:cs="Times New Roman"/>
-          <w:iCs/>
-          <w:sz w:val="20"/>
-          <w:szCs w:val="20"/>
-        </w:rPr>
-        <w:t>to integrate Jupyter notebooks and MIDST tool</w:t>
+        <w:t>Investigated a social phenomenon of drinking bleach during a pandemic by extracting 2 TB coronavirus tweets using MongoDB</w:t>
       </w:r>
     </w:p>
     <w:p>
@@ -2503,124 +2552,85 @@
     </w:p>
     <w:p>
       <w:pPr>
-        <w:pStyle w:val="Footer"/>
+        <w:pStyle w:val="NoSpacing"/>
         <w:pBdr>
           <w:top w:val="single" w:sz="4" w:space="1" w:color="auto"/>
         </w:pBdr>
         <w:jc w:val="center"/>
         <w:rPr>
           <w:rFonts w:ascii="Times New Roman" w:hAnsi="Times New Roman" w:cs="Times New Roman"/>
-          <w:sz w:val="24"/>
-          <w:szCs w:val="24"/>
-        </w:rPr>
-      </w:pPr>
-      <w:r>
-        <w:rPr>
-          <w:rFonts w:ascii="Times New Roman" w:hAnsi="Times New Roman" w:cs="Times New Roman"/>
           <w:b/>
           <w:bCs/>
           <w:noProof/>
           <w:sz w:val="24"/>
           <w:szCs w:val="24"/>
         </w:rPr>
+      </w:pPr>
+      <w:r>
+        <w:rPr>
+          <w:rFonts w:ascii="Times New Roman" w:hAnsi="Times New Roman" w:cs="Times New Roman"/>
+          <w:b/>
+          <w:bCs/>
+          <w:noProof/>
+          <w:sz w:val="24"/>
+          <w:szCs w:val="24"/>
+        </w:rPr>
         <w:t>Projects</w:t>
       </w:r>
     </w:p>
     <w:p>
       <w:pPr>
         <w:pStyle w:val="NoSpacing"/>
-        <w:rPr>
-          <w:rFonts w:ascii="Times New Roman" w:hAnsi="Times New Roman" w:cs="Times New Roman"/>
-          <w:b/>
-          <w:sz w:val="8"/>
-          <w:szCs w:val="8"/>
-        </w:rPr>
-      </w:pPr>
-    </w:p>
-    <w:p>
-      <w:pPr>
-        <w:pStyle w:val="NoSpacing"/>
-        <w:rPr>
-          <w:rFonts w:ascii="Times New Roman" w:hAnsi="Times New Roman" w:cs="Times New Roman"/>
-          <w:b/>
-          <w:sz w:val="20"/>
-          <w:szCs w:val="20"/>
-        </w:rPr>
-      </w:pPr>
-      <w:r>
-        <w:rPr>
-          <w:rFonts w:ascii="Times New Roman" w:hAnsi="Times New Roman" w:cs="Times New Roman"/>
-          <w:b/>
-          <w:sz w:val="20"/>
-          <w:szCs w:val="20"/>
-        </w:rPr>
-        <w:t xml:space="preserve">Sentiment </w:t>
-      </w:r>
-      <w:r>
-        <w:rPr>
-          <w:rFonts w:ascii="Times New Roman" w:hAnsi="Times New Roman" w:cs="Times New Roman"/>
-          <w:b/>
-          <w:sz w:val="20"/>
-          <w:szCs w:val="20"/>
-        </w:rPr>
-        <w:t>a</w:t>
-      </w:r>
-      <w:r>
-        <w:rPr>
-          <w:rFonts w:ascii="Times New Roman" w:hAnsi="Times New Roman" w:cs="Times New Roman"/>
-          <w:b/>
-          <w:sz w:val="20"/>
-          <w:szCs w:val="20"/>
-        </w:rPr>
-        <w:t xml:space="preserve">nalysis of </w:t>
-      </w:r>
-      <w:r>
-        <w:rPr>
-          <w:rFonts w:ascii="Times New Roman" w:hAnsi="Times New Roman" w:cs="Times New Roman"/>
-          <w:b/>
-          <w:sz w:val="20"/>
-          <w:szCs w:val="20"/>
-        </w:rPr>
-        <w:t>d</w:t>
-      </w:r>
-      <w:r>
-        <w:rPr>
-          <w:rFonts w:ascii="Times New Roman" w:hAnsi="Times New Roman" w:cs="Times New Roman"/>
-          <w:b/>
-          <w:sz w:val="20"/>
-          <w:szCs w:val="20"/>
-        </w:rPr>
-        <w:t xml:space="preserve">rug </w:t>
-      </w:r>
-      <w:r>
-        <w:rPr>
-          <w:rFonts w:ascii="Times New Roman" w:hAnsi="Times New Roman" w:cs="Times New Roman"/>
-          <w:b/>
-          <w:sz w:val="20"/>
-          <w:szCs w:val="20"/>
-        </w:rPr>
-        <w:t>r</w:t>
-      </w:r>
-      <w:r>
-        <w:rPr>
-          <w:rFonts w:ascii="Times New Roman" w:hAnsi="Times New Roman" w:cs="Times New Roman"/>
-          <w:b/>
-          <w:sz w:val="20"/>
-          <w:szCs w:val="20"/>
-        </w:rPr>
-        <w:t xml:space="preserve">eviews </w:t>
-      </w:r>
-      <w:r>
-        <w:rPr>
-          <w:rFonts w:ascii="Times New Roman" w:hAnsi="Times New Roman" w:cs="Times New Roman"/>
-          <w:bCs/>
+        <w:pBdr>
+          <w:top w:val="single" w:sz="4" w:space="1" w:color="auto"/>
+        </w:pBdr>
+        <w:rPr>
+          <w:rFonts w:ascii="Times New Roman" w:hAnsi="Times New Roman" w:cs="Times New Roman"/>
+          <w:b/>
           <w:i/>
           <w:iCs/>
           <w:sz w:val="20"/>
           <w:szCs w:val="20"/>
+        </w:rPr>
+      </w:pPr>
+      <w:r>
+        <w:rPr>
+          <w:rFonts w:ascii="Times New Roman" w:hAnsi="Times New Roman" w:cs="Times New Roman"/>
+          <w:b/>
+          <w:sz w:val="20"/>
+          <w:szCs w:val="20"/>
+        </w:rPr>
+        <w:t xml:space="preserve">Pause &amp; Ponder: </w:t>
+      </w:r>
+      <w:r>
+        <w:rPr>
+          <w:rFonts w:ascii="Times New Roman" w:hAnsi="Times New Roman" w:cs="Times New Roman"/>
+          <w:b/>
+          <w:sz w:val="20"/>
+          <w:szCs w:val="20"/>
+        </w:rPr>
+        <w:t>Altice USA 2020 Innovation Hackathon</w:t>
+      </w:r>
+      <w:r>
+        <w:rPr>
+          <w:rFonts w:ascii="Times New Roman" w:hAnsi="Times New Roman" w:cs="Times New Roman"/>
+          <w:b/>
+          <w:sz w:val="20"/>
+          <w:szCs w:val="20"/>
+        </w:rPr>
+        <w:t xml:space="preserve"> </w:t>
+      </w:r>
+      <w:r>
+        <w:rPr>
+          <w:rFonts w:ascii="Times New Roman" w:hAnsi="Times New Roman" w:cs="Times New Roman"/>
+          <w:bCs/>
+          <w:i/>
+          <w:iCs/>
+          <w:sz w:val="20"/>
+          <w:szCs w:val="20"/>
           <w:u w:val="single"/>
         </w:rPr>
-        <w:t>(NLP and M</w:t>
+        <w:t xml:space="preserve">(NLP and </w:t>
       </w:r>
       <w:r>
         <w:rPr>
@@ -2628,11 +2638,12 @@
           <w:bCs/>
           <w:i/>
           <w:iCs/>
+          <w:color w:val="000000" w:themeColor="text1"/>
           <w:sz w:val="20"/>
           <w:szCs w:val="20"/>
           <w:u w:val="single"/>
         </w:rPr>
-        <w:t>achine Learning</w:t>
+        <w:t>Cloud</w:t>
       </w:r>
       <w:r>
         <w:rPr>
@@ -2640,43 +2651,68 @@
           <w:bCs/>
           <w:i/>
           <w:iCs/>
+          <w:color w:val="000000" w:themeColor="text1"/>
           <w:sz w:val="20"/>
           <w:szCs w:val="20"/>
           <w:u w:val="single"/>
         </w:rPr>
+        <w:t xml:space="preserve"> </w:t>
+      </w:r>
+      <w:proofErr w:type="gramStart"/>
+      <w:r>
+        <w:rPr>
+          <w:rFonts w:ascii="Times New Roman" w:hAnsi="Times New Roman" w:cs="Times New Roman"/>
+          <w:bCs/>
+          <w:i/>
+          <w:iCs/>
+          <w:color w:val="000000" w:themeColor="text1"/>
+          <w:sz w:val="20"/>
+          <w:szCs w:val="20"/>
+          <w:u w:val="single"/>
+        </w:rPr>
+        <w:t>Computing</w:t>
+      </w:r>
+      <w:r>
+        <w:rPr>
+          <w:rFonts w:ascii="Times New Roman" w:hAnsi="Times New Roman" w:cs="Times New Roman"/>
+          <w:b/>
+          <w:i/>
+          <w:iCs/>
+          <w:sz w:val="20"/>
+          <w:szCs w:val="20"/>
+          <w:u w:val="single"/>
+        </w:rPr>
         <w:t>)</w:t>
       </w:r>
       <w:r>
         <w:rPr>
           <w:rFonts w:ascii="Times New Roman" w:hAnsi="Times New Roman" w:cs="Times New Roman"/>
           <w:b/>
-          <w:sz w:val="20"/>
-          <w:szCs w:val="20"/>
-        </w:rPr>
-        <w:t xml:space="preserve">                                            </w:t>
-      </w:r>
-      <w:r>
-        <w:rPr>
-          <w:rFonts w:ascii="Times New Roman" w:hAnsi="Times New Roman" w:cs="Times New Roman"/>
-          <w:b/>
-          <w:sz w:val="20"/>
-          <w:szCs w:val="20"/>
-        </w:rPr>
-        <w:t xml:space="preserve">       </w:t>
-      </w:r>
-      <w:r>
-        <w:rPr>
-          <w:rFonts w:ascii="Times New Roman" w:hAnsi="Times New Roman" w:cs="Times New Roman"/>
-          <w:b/>
-          <w:sz w:val="20"/>
-          <w:szCs w:val="20"/>
-        </w:rPr>
-        <w:t xml:space="preserve"> </w:t>
-      </w:r>
-      <w:r>
-        <w:rPr>
-          <w:rFonts w:ascii="Times New Roman" w:hAnsi="Times New Roman" w:cs="Times New Roman"/>
-          <w:b/>
+          <w:i/>
+          <w:iCs/>
+          <w:sz w:val="20"/>
+          <w:szCs w:val="20"/>
+        </w:rPr>
+        <w:t xml:space="preserve">   </w:t>
+      </w:r>
+      <w:proofErr w:type="gramEnd"/>
+      <w:r>
+        <w:rPr>
+          <w:rFonts w:ascii="Times New Roman" w:hAnsi="Times New Roman" w:cs="Times New Roman"/>
+          <w:b/>
+          <w:i/>
+          <w:iCs/>
+          <w:sz w:val="20"/>
+          <w:szCs w:val="20"/>
+        </w:rPr>
+        <w:t xml:space="preserve">          </w:t>
+      </w:r>
+      <w:r>
+        <w:rPr>
+          <w:rFonts w:ascii="Times New Roman" w:hAnsi="Times New Roman" w:cs="Times New Roman"/>
+          <w:b/>
+          <w:i/>
+          <w:iCs/>
           <w:sz w:val="20"/>
           <w:szCs w:val="20"/>
         </w:rPr>
@@ -2701,21 +2737,12 @@
         <w:rPr>
           <w:rFonts w:ascii="Times New Roman" w:hAnsi="Times New Roman" w:cs="Times New Roman"/>
           <w:b/>
-          <w:sz w:val="20"/>
-          <w:szCs w:val="20"/>
-        </w:rPr>
-        <w:t xml:space="preserve">; </w:t>
-      </w:r>
-      <w:r>
-        <w:rPr>
-          <w:rFonts w:ascii="Times New Roman" w:hAnsi="Times New Roman" w:cs="Times New Roman"/>
-          <w:b/>
           <w:i/>
           <w:iCs/>
           <w:sz w:val="20"/>
           <w:szCs w:val="20"/>
         </w:rPr>
-        <w:t>Ju</w:t>
+        <w:t xml:space="preserve">; Nov </w:t>
       </w:r>
       <w:r>
         <w:rPr>
@@ -2726,7 +2753,7 @@
           <w:sz w:val="20"/>
           <w:szCs w:val="20"/>
         </w:rPr>
-        <w:t>l</w:t>
+        <w:t>’</w:t>
       </w:r>
       <w:r>
         <w:rPr>
@@ -2737,7 +2764,29 @@
           <w:sz w:val="20"/>
           <w:szCs w:val="20"/>
         </w:rPr>
-        <w:t xml:space="preserve"> ‘20 – Aug ‘20</w:t>
+        <w:t>20</w:t>
+      </w:r>
+      <w:r>
+        <w:rPr>
+          <w:rFonts w:ascii="Times New Roman" w:hAnsi="Times New Roman" w:cs="Times New Roman"/>
+          <w:b/>
+          <w:i/>
+          <w:iCs/>
+          <w:sz w:val="20"/>
+          <w:szCs w:val="20"/>
+        </w:rPr>
+        <w:t xml:space="preserve"> – Nov ‘20</w:t>
+      </w:r>
+      <w:r>
+        <w:rPr>
+          <w:rFonts w:ascii="Times New Roman" w:hAnsi="Times New Roman" w:cs="Times New Roman"/>
+          <w:b/>
+          <w:i/>
+          <w:iCs/>
+          <w:sz w:val="20"/>
+          <w:szCs w:val="20"/>
+        </w:rPr>
+        <w:t xml:space="preserve">                                                                                                                        </w:t>
       </w:r>
     </w:p>
     <w:p>
@@ -2762,25 +2811,62 @@
           <w:sz w:val="20"/>
           <w:szCs w:val="20"/>
         </w:rPr>
-        <w:t>Em</w:t>
-      </w:r>
-      <w:r>
-        <w:rPr>
-          <w:rFonts w:ascii="Times New Roman" w:hAnsi="Times New Roman" w:cs="Times New Roman"/>
-          <w:bCs/>
-          <w:sz w:val="20"/>
-          <w:szCs w:val="20"/>
-        </w:rPr>
-        <w:t>power</w:t>
-      </w:r>
-      <w:r>
-        <w:rPr>
-          <w:rFonts w:ascii="Times New Roman" w:hAnsi="Times New Roman" w:cs="Times New Roman"/>
-          <w:bCs/>
-          <w:sz w:val="20"/>
-          <w:szCs w:val="20"/>
-        </w:rPr>
-        <w:t>ed</w:t>
+        <w:t>Achieved 2</w:t>
+      </w:r>
+      <w:r>
+        <w:rPr>
+          <w:rFonts w:ascii="Times New Roman" w:hAnsi="Times New Roman" w:cs="Times New Roman"/>
+          <w:bCs/>
+          <w:sz w:val="20"/>
+          <w:szCs w:val="20"/>
+          <w:vertAlign w:val="superscript"/>
+        </w:rPr>
+        <w:t>nd</w:t>
+      </w:r>
+      <w:r>
+        <w:rPr>
+          <w:rFonts w:ascii="Times New Roman" w:hAnsi="Times New Roman" w:cs="Times New Roman"/>
+          <w:bCs/>
+          <w:sz w:val="20"/>
+          <w:szCs w:val="20"/>
+        </w:rPr>
+        <w:t xml:space="preserve"> Place at the</w:t>
+      </w:r>
+      <w:r>
+        <w:rPr>
+          <w:rFonts w:ascii="Times New Roman" w:hAnsi="Times New Roman" w:cs="Times New Roman"/>
+          <w:bCs/>
+          <w:sz w:val="20"/>
+          <w:szCs w:val="20"/>
+        </w:rPr>
+        <w:t xml:space="preserve"> hackathon </w:t>
+      </w:r>
+      <w:r>
+        <w:rPr>
+          <w:rFonts w:ascii="Times New Roman" w:hAnsi="Times New Roman" w:cs="Times New Roman"/>
+          <w:bCs/>
+          <w:sz w:val="20"/>
+          <w:szCs w:val="20"/>
+        </w:rPr>
+        <w:t>organized</w:t>
+      </w:r>
+      <w:r>
+        <w:rPr>
+          <w:rFonts w:ascii="Times New Roman" w:hAnsi="Times New Roman" w:cs="Times New Roman"/>
+          <w:bCs/>
+          <w:sz w:val="20"/>
+          <w:szCs w:val="20"/>
+        </w:rPr>
+        <w:t xml:space="preserve"> by Altice, Google, Microsoft, and Infosys</w:t>
+      </w:r>
+      <w:r>
+        <w:rPr>
+          <w:rFonts w:ascii="Times New Roman" w:hAnsi="Times New Roman" w:cs="Times New Roman"/>
+          <w:bCs/>
+          <w:sz w:val="20"/>
+          <w:szCs w:val="20"/>
+        </w:rPr>
+        <w:t xml:space="preserve"> to help improve user’s mental health</w:t>
       </w:r>
       <w:r>
         <w:rPr>
@@ -2790,42 +2876,6 @@
           <w:szCs w:val="20"/>
         </w:rPr>
         <w:t xml:space="preserve"> </w:t>
-      </w:r>
-      <w:r>
-        <w:rPr>
-          <w:rFonts w:ascii="Times New Roman" w:hAnsi="Times New Roman" w:cs="Times New Roman"/>
-          <w:bCs/>
-          <w:sz w:val="20"/>
-          <w:szCs w:val="20"/>
-        </w:rPr>
-        <w:t xml:space="preserve">drug </w:t>
-      </w:r>
-      <w:r>
-        <w:rPr>
-          <w:rFonts w:ascii="Times New Roman" w:hAnsi="Times New Roman" w:cs="Times New Roman"/>
-          <w:bCs/>
-          <w:sz w:val="20"/>
-          <w:szCs w:val="20"/>
-        </w:rPr>
-        <w:t xml:space="preserve">manufacturers to provide better customer service by </w:t>
-      </w:r>
-      <w:r>
-        <w:rPr>
-          <w:rFonts w:ascii="Times New Roman" w:hAnsi="Times New Roman" w:cs="Times New Roman"/>
-          <w:bCs/>
-          <w:sz w:val="20"/>
-          <w:szCs w:val="20"/>
-        </w:rPr>
-        <w:t>determining review sentiment</w:t>
-      </w:r>
-      <w:r>
-        <w:rPr>
-          <w:rFonts w:ascii="Times New Roman" w:hAnsi="Times New Roman" w:cs="Times New Roman"/>
-          <w:bCs/>
-          <w:sz w:val="20"/>
-          <w:szCs w:val="20"/>
-        </w:rPr>
-        <w:t xml:space="preserve"> of 215K patient reviews</w:t>
       </w:r>
     </w:p>
     <w:p>
@@ -2838,37 +2888,91 @@
         <w:ind w:left="180" w:hanging="180"/>
         <w:rPr>
           <w:rFonts w:ascii="Times New Roman" w:hAnsi="Times New Roman" w:cs="Times New Roman"/>
-          <w:b/>
-          <w:sz w:val="20"/>
-          <w:szCs w:val="20"/>
-        </w:rPr>
-      </w:pPr>
-      <w:r>
-        <w:rPr>
-          <w:rFonts w:ascii="Times New Roman" w:hAnsi="Times New Roman" w:cs="Times New Roman"/>
-          <w:bCs/>
-          <w:sz w:val="20"/>
-          <w:szCs w:val="20"/>
-        </w:rPr>
-        <w:t xml:space="preserve">Predicted sentiment and achieved an F-score of 0.85 by applying LinearSVC model using </w:t>
-      </w:r>
-      <w:r>
-        <w:rPr>
-          <w:rFonts w:ascii="Times New Roman" w:hAnsi="Times New Roman" w:cs="Times New Roman"/>
-          <w:bCs/>
-          <w:sz w:val="20"/>
-          <w:szCs w:val="20"/>
-        </w:rPr>
-        <w:t>unigram</w:t>
-      </w:r>
-      <w:r>
-        <w:rPr>
-          <w:rFonts w:ascii="Times New Roman" w:hAnsi="Times New Roman" w:cs="Times New Roman"/>
-          <w:bCs/>
-          <w:sz w:val="20"/>
-          <w:szCs w:val="20"/>
-        </w:rPr>
-        <w:t xml:space="preserve"> bigrams and custom vocabulary</w:t>
+          <w:bCs/>
+          <w:sz w:val="20"/>
+          <w:szCs w:val="20"/>
+        </w:rPr>
+      </w:pPr>
+      <w:r>
+        <w:rPr>
+          <w:rFonts w:ascii="Times New Roman" w:hAnsi="Times New Roman" w:cs="Times New Roman"/>
+          <w:bCs/>
+          <w:sz w:val="20"/>
+          <w:szCs w:val="20"/>
+        </w:rPr>
+        <w:t>G</w:t>
+      </w:r>
+      <w:r>
+        <w:rPr>
+          <w:rFonts w:ascii="Times New Roman" w:hAnsi="Times New Roman" w:cs="Times New Roman"/>
+          <w:bCs/>
+          <w:sz w:val="20"/>
+          <w:szCs w:val="20"/>
+        </w:rPr>
+        <w:t>enerat</w:t>
+      </w:r>
+      <w:r>
+        <w:rPr>
+          <w:rFonts w:ascii="Times New Roman" w:hAnsi="Times New Roman" w:cs="Times New Roman"/>
+          <w:bCs/>
+          <w:sz w:val="20"/>
+          <w:szCs w:val="20"/>
+        </w:rPr>
+        <w:t>ed</w:t>
+      </w:r>
+      <w:r>
+        <w:rPr>
+          <w:rFonts w:ascii="Times New Roman" w:hAnsi="Times New Roman" w:cs="Times New Roman"/>
+          <w:bCs/>
+          <w:sz w:val="20"/>
+          <w:szCs w:val="20"/>
+        </w:rPr>
+        <w:t xml:space="preserve"> top topics with topic modeling</w:t>
+      </w:r>
+      <w:r>
+        <w:rPr>
+          <w:rFonts w:ascii="Times New Roman" w:hAnsi="Times New Roman" w:cs="Times New Roman"/>
+          <w:bCs/>
+          <w:sz w:val="20"/>
+          <w:szCs w:val="20"/>
+        </w:rPr>
+        <w:t xml:space="preserve"> NMF algorithm</w:t>
+      </w:r>
+      <w:r>
+        <w:rPr>
+          <w:rFonts w:ascii="Times New Roman" w:hAnsi="Times New Roman" w:cs="Times New Roman"/>
+          <w:bCs/>
+          <w:sz w:val="20"/>
+          <w:szCs w:val="20"/>
+        </w:rPr>
+        <w:t xml:space="preserve"> on the </w:t>
+      </w:r>
+      <w:r>
+        <w:rPr>
+          <w:rFonts w:ascii="Times New Roman" w:hAnsi="Times New Roman" w:cs="Times New Roman"/>
+          <w:bCs/>
+          <w:sz w:val="20"/>
+          <w:szCs w:val="20"/>
+        </w:rPr>
+        <w:t>user</w:t>
+      </w:r>
+      <w:r>
+        <w:rPr>
+          <w:rFonts w:ascii="Times New Roman" w:hAnsi="Times New Roman" w:cs="Times New Roman"/>
+          <w:bCs/>
+          <w:sz w:val="20"/>
+          <w:szCs w:val="20"/>
+        </w:rPr>
+        <w:t xml:space="preserve"> browsing data</w:t>
+      </w:r>
+      <w:r>
+        <w:rPr>
+          <w:rFonts w:ascii="Times New Roman" w:hAnsi="Times New Roman" w:cs="Times New Roman"/>
+          <w:bCs/>
+          <w:sz w:val="20"/>
+          <w:szCs w:val="20"/>
+        </w:rPr>
+        <w:t xml:space="preserve"> and created a web application using Flask</w:t>
       </w:r>
     </w:p>
     <w:p>
@@ -2881,19 +2985,82 @@
         <w:ind w:left="180" w:hanging="180"/>
         <w:rPr>
           <w:rFonts w:ascii="Times New Roman" w:hAnsi="Times New Roman" w:cs="Times New Roman"/>
-          <w:b/>
-          <w:sz w:val="20"/>
-          <w:szCs w:val="20"/>
-        </w:rPr>
-      </w:pPr>
-      <w:r>
-        <w:rPr>
-          <w:rFonts w:ascii="Times New Roman" w:hAnsi="Times New Roman" w:cs="Times New Roman"/>
-          <w:bCs/>
-          <w:sz w:val="20"/>
-          <w:szCs w:val="20"/>
-        </w:rPr>
-        <w:t>Discovered ambiguous reviews by conducting a comparative study between SVM and Naïve Bayes models for text classification</w:t>
+          <w:bCs/>
+          <w:sz w:val="20"/>
+          <w:szCs w:val="20"/>
+        </w:rPr>
+      </w:pPr>
+      <w:r>
+        <w:rPr>
+          <w:rFonts w:ascii="Times New Roman" w:hAnsi="Times New Roman" w:cs="Times New Roman"/>
+          <w:bCs/>
+          <w:sz w:val="20"/>
+          <w:szCs w:val="20"/>
+        </w:rPr>
+        <w:t xml:space="preserve">Hosted </w:t>
+      </w:r>
+      <w:r>
+        <w:rPr>
+          <w:rFonts w:ascii="Times New Roman" w:hAnsi="Times New Roman" w:cs="Times New Roman"/>
+          <w:bCs/>
+          <w:sz w:val="20"/>
+          <w:szCs w:val="20"/>
+        </w:rPr>
+        <w:t>Flask app</w:t>
+      </w:r>
+      <w:r>
+        <w:rPr>
+          <w:rFonts w:ascii="Times New Roman" w:hAnsi="Times New Roman" w:cs="Times New Roman"/>
+          <w:bCs/>
+          <w:sz w:val="20"/>
+          <w:szCs w:val="20"/>
+        </w:rPr>
+        <w:t xml:space="preserve"> on </w:t>
+      </w:r>
+      <w:r>
+        <w:rPr>
+          <w:rFonts w:ascii="Times New Roman" w:hAnsi="Times New Roman" w:cs="Times New Roman"/>
+          <w:bCs/>
+          <w:sz w:val="20"/>
+          <w:szCs w:val="20"/>
+        </w:rPr>
+        <w:t xml:space="preserve">GCP VM instance and provided </w:t>
+      </w:r>
+      <w:r>
+        <w:rPr>
+          <w:rFonts w:ascii="Times New Roman" w:hAnsi="Times New Roman" w:cs="Times New Roman"/>
+          <w:bCs/>
+          <w:sz w:val="20"/>
+          <w:szCs w:val="20"/>
+        </w:rPr>
+        <w:t xml:space="preserve">a </w:t>
+      </w:r>
+      <w:r>
+        <w:rPr>
+          <w:rFonts w:ascii="Times New Roman" w:hAnsi="Times New Roman" w:cs="Times New Roman"/>
+          <w:bCs/>
+          <w:sz w:val="20"/>
+          <w:szCs w:val="20"/>
+        </w:rPr>
+        <w:t xml:space="preserve">monthly summary of top topics for </w:t>
+      </w:r>
+      <w:r>
+        <w:rPr>
+          <w:rFonts w:ascii="Times New Roman" w:hAnsi="Times New Roman" w:cs="Times New Roman"/>
+          <w:bCs/>
+          <w:sz w:val="20"/>
+          <w:szCs w:val="20"/>
+        </w:rPr>
+        <w:t>browsing data on HTML webpage</w:t>
+      </w:r>
+      <w:r>
+        <w:rPr>
+          <w:rFonts w:ascii="Times New Roman" w:hAnsi="Times New Roman" w:cs="Times New Roman"/>
+          <w:bCs/>
+          <w:sz w:val="20"/>
+          <w:szCs w:val="20"/>
+        </w:rPr>
+        <w:t xml:space="preserve"> </w:t>
       </w:r>
     </w:p>
     <w:p>
@@ -2901,7 +3068,7 @@
         <w:pStyle w:val="NoSpacing"/>
         <w:rPr>
           <w:rFonts w:ascii="Times New Roman" w:hAnsi="Times New Roman" w:cs="Times New Roman"/>
-          <w:b/>
+          <w:noProof/>
           <w:sz w:val="12"/>
           <w:szCs w:val="12"/>
         </w:rPr>
@@ -2924,16 +3091,25 @@
           <w:sz w:val="20"/>
           <w:szCs w:val="20"/>
         </w:rPr>
-        <w:t xml:space="preserve">Replication study: </w:t>
-      </w:r>
-      <w:r>
-        <w:rPr>
-          <w:rFonts w:ascii="Times New Roman" w:hAnsi="Times New Roman" w:cs="Times New Roman"/>
-          <w:b/>
-          <w:sz w:val="20"/>
-          <w:szCs w:val="20"/>
-        </w:rPr>
-        <w:t xml:space="preserve">Designing sustainable online support </w:t>
+        <w:t>2020</w:t>
+      </w:r>
+      <w:r>
+        <w:rPr>
+          <w:rFonts w:ascii="Times New Roman" w:hAnsi="Times New Roman" w:cs="Times New Roman"/>
+          <w:b/>
+          <w:sz w:val="20"/>
+          <w:szCs w:val="20"/>
+        </w:rPr>
+        <w:t xml:space="preserve"> US</w:t>
+      </w:r>
+      <w:r>
+        <w:rPr>
+          <w:rFonts w:ascii="Times New Roman" w:hAnsi="Times New Roman" w:cs="Times New Roman"/>
+          <w:b/>
+          <w:sz w:val="20"/>
+          <w:szCs w:val="20"/>
+        </w:rPr>
+        <w:t xml:space="preserve"> Election Analysis </w:t>
       </w:r>
       <w:r>
         <w:rPr>
@@ -2945,25 +3121,99 @@
           <w:szCs w:val="20"/>
           <w:u w:val="single"/>
         </w:rPr>
-        <w:t>(Social Network Analysis)</w:t>
-      </w:r>
-      <w:r>
-        <w:rPr>
-          <w:rFonts w:ascii="Times New Roman" w:hAnsi="Times New Roman" w:cs="Times New Roman"/>
-          <w:b/>
-          <w:sz w:val="20"/>
-          <w:szCs w:val="20"/>
-        </w:rPr>
-        <w:t xml:space="preserve">                    </w:t>
-      </w:r>
-      <w:r>
-        <w:rPr>
-          <w:rFonts w:ascii="Times New Roman" w:hAnsi="Times New Roman" w:cs="Times New Roman"/>
-          <w:b/>
-          <w:sz w:val="20"/>
-          <w:szCs w:val="20"/>
-        </w:rPr>
-        <w:t xml:space="preserve">    </w:t>
+        <w:t>(</w:t>
+      </w:r>
+      <w:r>
+        <w:rPr>
+          <w:rFonts w:ascii="Times New Roman" w:hAnsi="Times New Roman" w:cs="Times New Roman"/>
+          <w:bCs/>
+          <w:i/>
+          <w:iCs/>
+          <w:sz w:val="20"/>
+          <w:szCs w:val="20"/>
+          <w:u w:val="single"/>
+        </w:rPr>
+        <w:t xml:space="preserve">Big Data and Machine </w:t>
+      </w:r>
+      <w:proofErr w:type="gramStart"/>
+      <w:r>
+        <w:rPr>
+          <w:rFonts w:ascii="Times New Roman" w:hAnsi="Times New Roman" w:cs="Times New Roman"/>
+          <w:bCs/>
+          <w:i/>
+          <w:iCs/>
+          <w:sz w:val="20"/>
+          <w:szCs w:val="20"/>
+          <w:u w:val="single"/>
+        </w:rPr>
+        <w:t>Learning</w:t>
+      </w:r>
+      <w:r>
+        <w:rPr>
+          <w:rFonts w:ascii="Times New Roman" w:hAnsi="Times New Roman" w:cs="Times New Roman"/>
+          <w:bCs/>
+          <w:i/>
+          <w:iCs/>
+          <w:sz w:val="20"/>
+          <w:szCs w:val="20"/>
+          <w:u w:val="single"/>
+        </w:rPr>
+        <w:t>)</w:t>
+      </w:r>
+      <w:r>
+        <w:rPr>
+          <w:rFonts w:ascii="Times New Roman" w:hAnsi="Times New Roman" w:cs="Times New Roman"/>
+          <w:b/>
+          <w:sz w:val="20"/>
+          <w:szCs w:val="20"/>
+        </w:rPr>
+        <w:t xml:space="preserve">   </w:t>
+      </w:r>
+      <w:proofErr w:type="gramEnd"/>
+      <w:r>
+        <w:rPr>
+          <w:rFonts w:ascii="Times New Roman" w:hAnsi="Times New Roman" w:cs="Times New Roman"/>
+          <w:b/>
+          <w:sz w:val="20"/>
+          <w:szCs w:val="20"/>
+        </w:rPr>
+        <w:t xml:space="preserve">                                    </w:t>
+      </w:r>
+      <w:r>
+        <w:rPr>
+          <w:rFonts w:ascii="Times New Roman" w:hAnsi="Times New Roman" w:cs="Times New Roman"/>
+          <w:b/>
+          <w:sz w:val="20"/>
+          <w:szCs w:val="20"/>
+        </w:rPr>
+        <w:t xml:space="preserve"> </w:t>
+      </w:r>
+      <w:r>
+        <w:rPr>
+          <w:rFonts w:ascii="Times New Roman" w:hAnsi="Times New Roman" w:cs="Times New Roman"/>
+          <w:b/>
+          <w:sz w:val="20"/>
+          <w:szCs w:val="20"/>
+        </w:rPr>
+        <w:t xml:space="preserve"> </w:t>
+      </w:r>
+      <w:r>
+        <w:rPr>
+          <w:rFonts w:ascii="Times New Roman" w:hAnsi="Times New Roman" w:cs="Times New Roman"/>
+          <w:b/>
+          <w:sz w:val="20"/>
+          <w:szCs w:val="20"/>
+        </w:rPr>
+        <w:t xml:space="preserve">                  </w:t>
+      </w:r>
+      <w:r>
+        <w:rPr>
+          <w:rFonts w:ascii="Times New Roman" w:hAnsi="Times New Roman" w:cs="Times New Roman"/>
+          <w:b/>
+          <w:sz w:val="20"/>
+          <w:szCs w:val="20"/>
+        </w:rPr>
+        <w:t xml:space="preserve">   </w:t>
       </w:r>
       <w:hyperlink r:id="rId12" w:history="1">
         <w:r>
@@ -2987,7 +3237,16 @@
           <w:sz w:val="20"/>
           <w:szCs w:val="20"/>
         </w:rPr>
-        <w:t xml:space="preserve">; </w:t>
+        <w:t>;</w:t>
+      </w:r>
+      <w:r>
+        <w:rPr>
+          <w:rFonts w:ascii="Times New Roman" w:hAnsi="Times New Roman" w:cs="Times New Roman"/>
+          <w:b/>
+          <w:sz w:val="20"/>
+          <w:szCs w:val="20"/>
+        </w:rPr>
+        <w:t xml:space="preserve"> </w:t>
       </w:r>
       <w:r>
         <w:rPr>
@@ -2998,16 +3257,40 @@
           <w:sz w:val="20"/>
           <w:szCs w:val="20"/>
         </w:rPr>
-        <w:t>Mar ‘20 – May ‘20</w:t>
-      </w:r>
-      <w:r>
-        <w:rPr>
-          <w:rFonts w:ascii="Times New Roman" w:hAnsi="Times New Roman" w:cs="Times New Roman"/>
-          <w:b/>
-          <w:sz w:val="20"/>
-          <w:szCs w:val="20"/>
-        </w:rPr>
-        <w:t xml:space="preserve"> </w:t>
+        <w:t xml:space="preserve">Aug </w:t>
+      </w:r>
+      <w:r>
+        <w:rPr>
+          <w:rFonts w:ascii="Times New Roman" w:hAnsi="Times New Roman" w:cs="Times New Roman"/>
+          <w:b/>
+          <w:i/>
+          <w:iCs/>
+          <w:sz w:val="20"/>
+          <w:szCs w:val="20"/>
+        </w:rPr>
+        <w:t>’</w:t>
+      </w:r>
+      <w:r>
+        <w:rPr>
+          <w:rFonts w:ascii="Times New Roman" w:hAnsi="Times New Roman" w:cs="Times New Roman"/>
+          <w:b/>
+          <w:i/>
+          <w:iCs/>
+          <w:sz w:val="20"/>
+          <w:szCs w:val="20"/>
+        </w:rPr>
+        <w:t>20</w:t>
+      </w:r>
+      <w:r>
+        <w:rPr>
+          <w:rFonts w:ascii="Times New Roman" w:hAnsi="Times New Roman" w:cs="Times New Roman"/>
+          <w:b/>
+          <w:i/>
+          <w:iCs/>
+          <w:sz w:val="20"/>
+          <w:szCs w:val="20"/>
+        </w:rPr>
+        <w:t xml:space="preserve"> – Dec ‘20</w:t>
       </w:r>
     </w:p>
     <w:p>
@@ -3015,170 +3298,51 @@
         <w:pStyle w:val="NoSpacing"/>
         <w:numPr>
           <w:ilvl w:val="0"/>
-          <w:numId w:val="41"/>
+          <w:numId w:val="39"/>
         </w:numPr>
         <w:ind w:left="180" w:hanging="180"/>
         <w:rPr>
           <w:rFonts w:ascii="Times New Roman" w:hAnsi="Times New Roman" w:cs="Times New Roman"/>
           <w:bCs/>
-          <w:i/>
-          <w:iCs/>
-          <w:sz w:val="20"/>
-          <w:szCs w:val="20"/>
-        </w:rPr>
-      </w:pPr>
-      <w:r>
-        <w:rPr>
-          <w:rFonts w:ascii="Times New Roman" w:hAnsi="Times New Roman" w:cs="Times New Roman"/>
-          <w:bCs/>
-          <w:sz w:val="20"/>
-          <w:szCs w:val="20"/>
-        </w:rPr>
-        <w:t>E</w:t>
-      </w:r>
-      <w:r>
-        <w:rPr>
-          <w:rFonts w:ascii="Times New Roman" w:hAnsi="Times New Roman" w:cs="Times New Roman"/>
-          <w:bCs/>
-          <w:sz w:val="20"/>
-          <w:szCs w:val="20"/>
-        </w:rPr>
-        <w:t>xamin</w:t>
-      </w:r>
-      <w:r>
-        <w:rPr>
-          <w:rFonts w:ascii="Times New Roman" w:hAnsi="Times New Roman" w:cs="Times New Roman"/>
-          <w:bCs/>
-          <w:sz w:val="20"/>
-          <w:szCs w:val="20"/>
-        </w:rPr>
-        <w:t>ed</w:t>
-      </w:r>
-      <w:r>
-        <w:rPr>
-          <w:rFonts w:ascii="Times New Roman" w:hAnsi="Times New Roman" w:cs="Times New Roman"/>
-          <w:bCs/>
-          <w:sz w:val="20"/>
-          <w:szCs w:val="20"/>
-        </w:rPr>
-        <w:t xml:space="preserve"> </w:t>
-      </w:r>
-      <w:r>
-        <w:rPr>
-          <w:rFonts w:ascii="Times New Roman" w:hAnsi="Times New Roman" w:cs="Times New Roman"/>
-          <w:bCs/>
-          <w:sz w:val="20"/>
-          <w:szCs w:val="20"/>
-        </w:rPr>
-        <w:t>sociotechnical design changes</w:t>
-      </w:r>
-      <w:r>
-        <w:rPr>
-          <w:rFonts w:ascii="Times New Roman" w:hAnsi="Times New Roman" w:cs="Times New Roman"/>
-          <w:bCs/>
-          <w:sz w:val="20"/>
-          <w:szCs w:val="20"/>
-        </w:rPr>
-        <w:t xml:space="preserve"> </w:t>
-      </w:r>
-      <w:r>
-        <w:rPr>
-          <w:rFonts w:ascii="Times New Roman" w:hAnsi="Times New Roman" w:cs="Times New Roman"/>
-          <w:bCs/>
-          <w:sz w:val="20"/>
-          <w:szCs w:val="20"/>
-        </w:rPr>
-        <w:t>on</w:t>
-      </w:r>
-      <w:r>
-        <w:rPr>
-          <w:rFonts w:ascii="Times New Roman" w:hAnsi="Times New Roman" w:cs="Times New Roman"/>
-          <w:bCs/>
-          <w:sz w:val="20"/>
-          <w:szCs w:val="20"/>
-        </w:rPr>
-        <w:t xml:space="preserve"> </w:t>
-      </w:r>
-      <w:r>
-        <w:rPr>
-          <w:rFonts w:ascii="Times New Roman" w:hAnsi="Times New Roman" w:cs="Times New Roman"/>
-          <w:bCs/>
-          <w:sz w:val="20"/>
-          <w:szCs w:val="20"/>
-        </w:rPr>
-        <w:t>49</w:t>
-      </w:r>
-      <w:r>
-        <w:rPr>
-          <w:rFonts w:ascii="Times New Roman" w:hAnsi="Times New Roman" w:cs="Times New Roman"/>
-          <w:bCs/>
-          <w:sz w:val="20"/>
-          <w:szCs w:val="20"/>
-        </w:rPr>
-        <w:t xml:space="preserve"> </w:t>
-      </w:r>
-      <w:r>
-        <w:rPr>
-          <w:rFonts w:ascii="Times New Roman" w:hAnsi="Times New Roman" w:cs="Times New Roman"/>
-          <w:bCs/>
-          <w:sz w:val="20"/>
-          <w:szCs w:val="20"/>
-        </w:rPr>
-        <w:t>WebMD forums</w:t>
-      </w:r>
-      <w:r>
-        <w:rPr>
-          <w:rFonts w:ascii="Times New Roman" w:hAnsi="Times New Roman" w:cs="Times New Roman"/>
-          <w:bCs/>
-          <w:sz w:val="20"/>
-          <w:szCs w:val="20"/>
-        </w:rPr>
-        <w:t xml:space="preserve"> in 2010</w:t>
-      </w:r>
-      <w:r>
-        <w:rPr>
-          <w:rFonts w:ascii="Times New Roman" w:hAnsi="Times New Roman" w:cs="Times New Roman"/>
-          <w:bCs/>
-          <w:sz w:val="20"/>
-          <w:szCs w:val="20"/>
-        </w:rPr>
-        <w:t xml:space="preserve"> </w:t>
-      </w:r>
-      <w:r>
-        <w:rPr>
-          <w:rFonts w:ascii="Times New Roman" w:hAnsi="Times New Roman" w:cs="Times New Roman"/>
-          <w:bCs/>
-          <w:sz w:val="20"/>
-          <w:szCs w:val="20"/>
-        </w:rPr>
-        <w:t xml:space="preserve">to </w:t>
-      </w:r>
-      <w:r>
-        <w:rPr>
-          <w:rFonts w:ascii="Times New Roman" w:hAnsi="Times New Roman" w:cs="Times New Roman"/>
-          <w:bCs/>
-          <w:sz w:val="20"/>
-          <w:szCs w:val="20"/>
-        </w:rPr>
-        <w:t xml:space="preserve">understand </w:t>
-      </w:r>
-      <w:r>
-        <w:rPr>
-          <w:rFonts w:ascii="Times New Roman" w:hAnsi="Times New Roman" w:cs="Times New Roman"/>
-          <w:bCs/>
-          <w:sz w:val="20"/>
-          <w:szCs w:val="20"/>
-        </w:rPr>
-        <w:t xml:space="preserve">the </w:t>
-      </w:r>
-      <w:r>
-        <w:rPr>
-          <w:rFonts w:ascii="Times New Roman" w:hAnsi="Times New Roman" w:cs="Times New Roman"/>
-          <w:bCs/>
-          <w:sz w:val="20"/>
-          <w:szCs w:val="20"/>
-        </w:rPr>
-        <w:t>relationship between design and stability</w:t>
+          <w:sz w:val="20"/>
+          <w:szCs w:val="20"/>
+        </w:rPr>
+      </w:pPr>
+      <w:r>
+        <w:rPr>
+          <w:rFonts w:ascii="Times New Roman" w:hAnsi="Times New Roman" w:cs="Times New Roman"/>
+          <w:bCs/>
+          <w:sz w:val="20"/>
+          <w:szCs w:val="20"/>
+        </w:rPr>
+        <w:t>Performed a comparative analysis of tweets before and after the election resul</w:t>
+      </w:r>
+      <w:r>
+        <w:rPr>
+          <w:rFonts w:ascii="Times New Roman" w:hAnsi="Times New Roman" w:cs="Times New Roman"/>
+          <w:bCs/>
+          <w:sz w:val="20"/>
+          <w:szCs w:val="20"/>
+        </w:rPr>
+        <w:t xml:space="preserve">t to </w:t>
+      </w:r>
+      <w:r>
+        <w:rPr>
+          <w:rFonts w:ascii="Times New Roman" w:hAnsi="Times New Roman" w:cs="Times New Roman"/>
+          <w:bCs/>
+          <w:sz w:val="20"/>
+          <w:szCs w:val="20"/>
+        </w:rPr>
+        <w:t xml:space="preserve">unearth </w:t>
+      </w:r>
+      <w:r>
+        <w:rPr>
+          <w:rFonts w:ascii="Times New Roman" w:hAnsi="Times New Roman" w:cs="Times New Roman"/>
+          <w:bCs/>
+          <w:sz w:val="20"/>
+          <w:szCs w:val="20"/>
+        </w:rPr>
+        <w:t>the influence of social media in elections</w:t>
       </w:r>
     </w:p>
     <w:p>
@@ -3186,62 +3350,24 @@
         <w:pStyle w:val="NoSpacing"/>
         <w:numPr>
           <w:ilvl w:val="0"/>
-          <w:numId w:val="41"/>
+          <w:numId w:val="39"/>
         </w:numPr>
         <w:ind w:left="180" w:hanging="180"/>
         <w:rPr>
           <w:rFonts w:ascii="Times New Roman" w:hAnsi="Times New Roman" w:cs="Times New Roman"/>
           <w:bCs/>
-          <w:i/>
-          <w:iCs/>
-          <w:sz w:val="20"/>
-          <w:szCs w:val="20"/>
-        </w:rPr>
-      </w:pPr>
-      <w:r>
-        <w:rPr>
-          <w:rFonts w:ascii="Times New Roman" w:hAnsi="Times New Roman" w:cs="Times New Roman"/>
-          <w:bCs/>
-          <w:sz w:val="20"/>
-          <w:szCs w:val="20"/>
-        </w:rPr>
-        <w:t>Devised a modularity graph analysis</w:t>
-      </w:r>
-      <w:r>
-        <w:rPr>
-          <w:rFonts w:ascii="Times New Roman" w:hAnsi="Times New Roman" w:cs="Times New Roman"/>
-          <w:bCs/>
-          <w:sz w:val="20"/>
-          <w:szCs w:val="20"/>
-        </w:rPr>
-        <w:t xml:space="preserve"> in R</w:t>
-      </w:r>
-      <w:r>
-        <w:rPr>
-          <w:rFonts w:ascii="Times New Roman" w:hAnsi="Times New Roman" w:cs="Times New Roman"/>
-          <w:bCs/>
-          <w:sz w:val="20"/>
-          <w:szCs w:val="20"/>
-        </w:rPr>
-        <w:t xml:space="preserve"> to validate </w:t>
-      </w:r>
-      <w:r>
-        <w:rPr>
-          <w:rFonts w:ascii="Times New Roman" w:hAnsi="Times New Roman" w:cs="Times New Roman"/>
-          <w:bCs/>
-          <w:sz w:val="20"/>
-          <w:szCs w:val="20"/>
-        </w:rPr>
-        <w:t xml:space="preserve">the </w:t>
-      </w:r>
-      <w:r>
-        <w:rPr>
-          <w:rFonts w:ascii="Times New Roman" w:hAnsi="Times New Roman" w:cs="Times New Roman"/>
-          <w:bCs/>
-          <w:sz w:val="20"/>
-          <w:szCs w:val="20"/>
-        </w:rPr>
-        <w:t>division of distinct subgroupings for reply and relationship networks</w:t>
+          <w:sz w:val="20"/>
+          <w:szCs w:val="20"/>
+        </w:rPr>
+      </w:pPr>
+      <w:r>
+        <w:rPr>
+          <w:rFonts w:ascii="Times New Roman" w:hAnsi="Times New Roman" w:cs="Times New Roman"/>
+          <w:bCs/>
+          <w:sz w:val="20"/>
+          <w:szCs w:val="20"/>
+        </w:rPr>
+        <w:t>Developed a user aggregated hashtag analysis and applied Kmeans clustering and PCA to detect communities and identify outliers</w:t>
       </w:r>
     </w:p>
     <w:p>
@@ -3249,132 +3375,71 @@
         <w:pStyle w:val="NoSpacing"/>
         <w:numPr>
           <w:ilvl w:val="0"/>
-          <w:numId w:val="41"/>
+          <w:numId w:val="39"/>
         </w:numPr>
         <w:ind w:left="180" w:hanging="180"/>
         <w:rPr>
           <w:rFonts w:ascii="Times New Roman" w:hAnsi="Times New Roman" w:cs="Times New Roman"/>
-          <w:b/>
-          <w:sz w:val="20"/>
-          <w:szCs w:val="20"/>
-        </w:rPr>
-      </w:pPr>
-      <w:r>
-        <w:rPr>
-          <w:rFonts w:ascii="Times New Roman" w:hAnsi="Times New Roman" w:cs="Times New Roman"/>
-          <w:bCs/>
-          <w:sz w:val="20"/>
-          <w:szCs w:val="20"/>
-        </w:rPr>
-        <w:t>Verified</w:t>
-      </w:r>
-      <w:r>
-        <w:rPr>
-          <w:rFonts w:ascii="Times New Roman" w:hAnsi="Times New Roman" w:cs="Times New Roman"/>
-          <w:bCs/>
-          <w:sz w:val="20"/>
-          <w:szCs w:val="20"/>
-        </w:rPr>
-        <w:t xml:space="preserve"> </w:t>
-      </w:r>
-      <w:r>
-        <w:rPr>
-          <w:rFonts w:ascii="Times New Roman" w:hAnsi="Times New Roman" w:cs="Times New Roman"/>
-          <w:bCs/>
-          <w:sz w:val="20"/>
-          <w:szCs w:val="20"/>
-        </w:rPr>
-        <w:t xml:space="preserve">and visualized </w:t>
-      </w:r>
-      <w:r>
-        <w:rPr>
-          <w:rFonts w:ascii="Times New Roman" w:hAnsi="Times New Roman" w:cs="Times New Roman"/>
-          <w:bCs/>
-          <w:sz w:val="20"/>
-          <w:szCs w:val="20"/>
-        </w:rPr>
-        <w:t>socio</w:t>
-      </w:r>
-      <w:r>
-        <w:rPr>
-          <w:rFonts w:ascii="Times New Roman" w:hAnsi="Times New Roman" w:cs="Times New Roman"/>
-          <w:bCs/>
-          <w:sz w:val="20"/>
-          <w:szCs w:val="20"/>
-        </w:rPr>
-        <w:t>-</w:t>
-      </w:r>
-      <w:r>
-        <w:rPr>
-          <w:rFonts w:ascii="Times New Roman" w:hAnsi="Times New Roman" w:cs="Times New Roman"/>
-          <w:bCs/>
-          <w:sz w:val="20"/>
-          <w:szCs w:val="20"/>
-        </w:rPr>
-        <w:t xml:space="preserve">technical </w:t>
-      </w:r>
-      <w:r>
-        <w:rPr>
-          <w:rFonts w:ascii="Times New Roman" w:hAnsi="Times New Roman" w:cs="Times New Roman"/>
-          <w:bCs/>
-          <w:sz w:val="20"/>
-          <w:szCs w:val="20"/>
-        </w:rPr>
-        <w:t xml:space="preserve">and network </w:t>
-      </w:r>
-      <w:r>
-        <w:rPr>
-          <w:rFonts w:ascii="Times New Roman" w:hAnsi="Times New Roman" w:cs="Times New Roman"/>
-          <w:bCs/>
-          <w:sz w:val="20"/>
-          <w:szCs w:val="20"/>
-        </w:rPr>
-        <w:t>changes</w:t>
-      </w:r>
-      <w:r>
-        <w:rPr>
-          <w:rFonts w:ascii="Times New Roman" w:hAnsi="Times New Roman" w:cs="Times New Roman"/>
-          <w:bCs/>
-          <w:sz w:val="20"/>
-          <w:szCs w:val="20"/>
-        </w:rPr>
-        <w:t xml:space="preserve"> in Gephi</w:t>
-      </w:r>
-      <w:r>
-        <w:rPr>
-          <w:rFonts w:ascii="Times New Roman" w:hAnsi="Times New Roman" w:cs="Times New Roman"/>
-          <w:bCs/>
-          <w:sz w:val="20"/>
-          <w:szCs w:val="20"/>
-        </w:rPr>
-        <w:t xml:space="preserve"> by</w:t>
-      </w:r>
-      <w:r>
-        <w:rPr>
-          <w:rFonts w:ascii="Times New Roman" w:hAnsi="Times New Roman" w:cs="Times New Roman"/>
-          <w:bCs/>
-          <w:sz w:val="20"/>
-          <w:szCs w:val="20"/>
-        </w:rPr>
-        <w:t xml:space="preserve"> performing </w:t>
-      </w:r>
-      <w:r>
-        <w:rPr>
-          <w:rFonts w:ascii="Times New Roman" w:hAnsi="Times New Roman" w:cs="Times New Roman"/>
-          <w:bCs/>
-          <w:sz w:val="20"/>
-          <w:szCs w:val="20"/>
-        </w:rPr>
-        <w:t xml:space="preserve">a core-periphery analysis </w:t>
-      </w:r>
-      <w:r>
-        <w:rPr>
-          <w:rFonts w:ascii="Times New Roman" w:hAnsi="Times New Roman" w:cs="Times New Roman"/>
-          <w:bCs/>
-          <w:sz w:val="20"/>
-          <w:szCs w:val="20"/>
-        </w:rPr>
-        <w:t>from 2009 to 2014</w:t>
+          <w:bCs/>
+          <w:sz w:val="20"/>
+          <w:szCs w:val="20"/>
+        </w:rPr>
+      </w:pPr>
+      <w:r>
+        <w:rPr>
+          <w:rFonts w:ascii="Times New Roman" w:hAnsi="Times New Roman" w:cs="Times New Roman"/>
+          <w:bCs/>
+          <w:sz w:val="20"/>
+          <w:szCs w:val="20"/>
+        </w:rPr>
+        <w:t xml:space="preserve">Applied Logistic Regression and Random Forest in </w:t>
+      </w:r>
+      <w:proofErr w:type="spellStart"/>
+      <w:r>
+        <w:rPr>
+          <w:rFonts w:ascii="Times New Roman" w:hAnsi="Times New Roman" w:cs="Times New Roman"/>
+          <w:bCs/>
+          <w:sz w:val="20"/>
+          <w:szCs w:val="20"/>
+        </w:rPr>
+        <w:t>PySpark</w:t>
+      </w:r>
+      <w:proofErr w:type="spellEnd"/>
+      <w:r>
+        <w:rPr>
+          <w:rFonts w:ascii="Times New Roman" w:hAnsi="Times New Roman" w:cs="Times New Roman"/>
+          <w:bCs/>
+          <w:sz w:val="20"/>
+          <w:szCs w:val="20"/>
+        </w:rPr>
+        <w:t xml:space="preserve"> to </w:t>
+      </w:r>
+      <w:r>
+        <w:rPr>
+          <w:rFonts w:ascii="Times New Roman" w:hAnsi="Times New Roman" w:cs="Times New Roman"/>
+          <w:bCs/>
+          <w:sz w:val="20"/>
+          <w:szCs w:val="20"/>
+        </w:rPr>
+        <w:t>recognize</w:t>
+      </w:r>
+      <w:r>
+        <w:rPr>
+          <w:rFonts w:ascii="Times New Roman" w:hAnsi="Times New Roman" w:cs="Times New Roman"/>
+          <w:bCs/>
+          <w:sz w:val="20"/>
+          <w:szCs w:val="20"/>
+        </w:rPr>
+        <w:t xml:space="preserve"> feature important words</w:t>
+      </w:r>
+      <w:r>
+        <w:rPr>
+          <w:rFonts w:ascii="Times New Roman" w:hAnsi="Times New Roman" w:cs="Times New Roman"/>
+          <w:bCs/>
+          <w:sz w:val="20"/>
+          <w:szCs w:val="20"/>
+        </w:rPr>
+        <w:t xml:space="preserve"> in predicting user sentiment</w:t>
       </w:r>
     </w:p>
     <w:p>
@@ -3382,7 +3447,7 @@
         <w:pStyle w:val="NoSpacing"/>
         <w:rPr>
           <w:rFonts w:ascii="Times New Roman" w:hAnsi="Times New Roman" w:cs="Times New Roman"/>
-          <w:b/>
+          <w:bCs/>
           <w:sz w:val="12"/>
           <w:szCs w:val="12"/>
         </w:rPr>
@@ -3394,92 +3459,149 @@
         <w:rPr>
           <w:rFonts w:ascii="Times New Roman" w:hAnsi="Times New Roman" w:cs="Times New Roman"/>
           <w:b/>
+          <w:sz w:val="20"/>
+          <w:szCs w:val="20"/>
+        </w:rPr>
+      </w:pPr>
+      <w:r>
+        <w:rPr>
+          <w:rFonts w:ascii="Times New Roman" w:hAnsi="Times New Roman" w:cs="Times New Roman"/>
+          <w:b/>
+          <w:sz w:val="20"/>
+          <w:szCs w:val="20"/>
+        </w:rPr>
+        <w:t xml:space="preserve">Sentiment </w:t>
+      </w:r>
+      <w:r>
+        <w:rPr>
+          <w:rFonts w:ascii="Times New Roman" w:hAnsi="Times New Roman" w:cs="Times New Roman"/>
+          <w:b/>
+          <w:sz w:val="20"/>
+          <w:szCs w:val="20"/>
+        </w:rPr>
+        <w:t>a</w:t>
+      </w:r>
+      <w:r>
+        <w:rPr>
+          <w:rFonts w:ascii="Times New Roman" w:hAnsi="Times New Roman" w:cs="Times New Roman"/>
+          <w:b/>
+          <w:sz w:val="20"/>
+          <w:szCs w:val="20"/>
+        </w:rPr>
+        <w:t xml:space="preserve">nalysis of </w:t>
+      </w:r>
+      <w:r>
+        <w:rPr>
+          <w:rFonts w:ascii="Times New Roman" w:hAnsi="Times New Roman" w:cs="Times New Roman"/>
+          <w:b/>
+          <w:sz w:val="20"/>
+          <w:szCs w:val="20"/>
+        </w:rPr>
+        <w:t>d</w:t>
+      </w:r>
+      <w:r>
+        <w:rPr>
+          <w:rFonts w:ascii="Times New Roman" w:hAnsi="Times New Roman" w:cs="Times New Roman"/>
+          <w:b/>
+          <w:sz w:val="20"/>
+          <w:szCs w:val="20"/>
+        </w:rPr>
+        <w:t xml:space="preserve">rug </w:t>
+      </w:r>
+      <w:r>
+        <w:rPr>
+          <w:rFonts w:ascii="Times New Roman" w:hAnsi="Times New Roman" w:cs="Times New Roman"/>
+          <w:b/>
+          <w:sz w:val="20"/>
+          <w:szCs w:val="20"/>
+        </w:rPr>
+        <w:t>r</w:t>
+      </w:r>
+      <w:r>
+        <w:rPr>
+          <w:rFonts w:ascii="Times New Roman" w:hAnsi="Times New Roman" w:cs="Times New Roman"/>
+          <w:b/>
+          <w:sz w:val="20"/>
+          <w:szCs w:val="20"/>
+        </w:rPr>
+        <w:t xml:space="preserve">eviews </w:t>
+      </w:r>
+      <w:r>
+        <w:rPr>
+          <w:rFonts w:ascii="Times New Roman" w:hAnsi="Times New Roman" w:cs="Times New Roman"/>
+          <w:bCs/>
           <w:i/>
           <w:iCs/>
           <w:sz w:val="20"/>
           <w:szCs w:val="20"/>
-        </w:rPr>
-      </w:pPr>
-      <w:r>
-        <w:rPr>
-          <w:rFonts w:ascii="Times New Roman" w:hAnsi="Times New Roman" w:cs="Times New Roman"/>
-          <w:b/>
-          <w:sz w:val="20"/>
-          <w:szCs w:val="20"/>
-        </w:rPr>
-        <w:t xml:space="preserve">Southeast </w:t>
-      </w:r>
-      <w:r>
-        <w:rPr>
-          <w:rFonts w:ascii="Times New Roman" w:hAnsi="Times New Roman" w:cs="Times New Roman"/>
-          <w:b/>
-          <w:sz w:val="20"/>
-          <w:szCs w:val="20"/>
-        </w:rPr>
-        <w:t>a</w:t>
-      </w:r>
-      <w:r>
-        <w:rPr>
-          <w:rFonts w:ascii="Times New Roman" w:hAnsi="Times New Roman" w:cs="Times New Roman"/>
-          <w:b/>
-          <w:sz w:val="20"/>
-          <w:szCs w:val="20"/>
-        </w:rPr>
-        <w:t xml:space="preserve">irline </w:t>
-      </w:r>
-      <w:r>
-        <w:rPr>
-          <w:rFonts w:ascii="Times New Roman" w:hAnsi="Times New Roman" w:cs="Times New Roman"/>
-          <w:b/>
-          <w:sz w:val="20"/>
-          <w:szCs w:val="20"/>
-        </w:rPr>
-        <w:t>c</w:t>
-      </w:r>
-      <w:r>
-        <w:rPr>
-          <w:rFonts w:ascii="Times New Roman" w:hAnsi="Times New Roman" w:cs="Times New Roman"/>
-          <w:b/>
-          <w:sz w:val="20"/>
-          <w:szCs w:val="20"/>
-        </w:rPr>
-        <w:t xml:space="preserve">ustomer </w:t>
-      </w:r>
-      <w:r>
-        <w:rPr>
-          <w:rFonts w:ascii="Times New Roman" w:hAnsi="Times New Roman" w:cs="Times New Roman"/>
-          <w:b/>
-          <w:sz w:val="20"/>
-          <w:szCs w:val="20"/>
-        </w:rPr>
-        <w:t>s</w:t>
-      </w:r>
-      <w:r>
-        <w:rPr>
-          <w:rFonts w:ascii="Times New Roman" w:hAnsi="Times New Roman" w:cs="Times New Roman"/>
-          <w:b/>
-          <w:sz w:val="20"/>
-          <w:szCs w:val="20"/>
-        </w:rPr>
-        <w:t xml:space="preserve">ervice </w:t>
-      </w:r>
-      <w:r>
-        <w:rPr>
-          <w:rFonts w:ascii="Times New Roman" w:hAnsi="Times New Roman" w:cs="Times New Roman"/>
-          <w:b/>
-          <w:sz w:val="20"/>
-          <w:szCs w:val="20"/>
-        </w:rPr>
-        <w:t>a</w:t>
-      </w:r>
-      <w:r>
-        <w:rPr>
-          <w:rFonts w:ascii="Times New Roman" w:hAnsi="Times New Roman" w:cs="Times New Roman"/>
-          <w:b/>
-          <w:sz w:val="20"/>
-          <w:szCs w:val="20"/>
-        </w:rPr>
-        <w:t>nalysis</w:t>
+          <w:u w:val="single"/>
+        </w:rPr>
+        <w:t>(NLP and M</w:t>
+      </w:r>
+      <w:r>
+        <w:rPr>
+          <w:rFonts w:ascii="Times New Roman" w:hAnsi="Times New Roman" w:cs="Times New Roman"/>
+          <w:bCs/>
+          <w:i/>
+          <w:iCs/>
+          <w:sz w:val="20"/>
+          <w:szCs w:val="20"/>
+          <w:u w:val="single"/>
+        </w:rPr>
+        <w:t xml:space="preserve">achine </w:t>
+      </w:r>
+      <w:proofErr w:type="gramStart"/>
+      <w:r>
+        <w:rPr>
+          <w:rFonts w:ascii="Times New Roman" w:hAnsi="Times New Roman" w:cs="Times New Roman"/>
+          <w:bCs/>
+          <w:i/>
+          <w:iCs/>
+          <w:sz w:val="20"/>
+          <w:szCs w:val="20"/>
+          <w:u w:val="single"/>
+        </w:rPr>
+        <w:t>Learning</w:t>
+      </w:r>
+      <w:r>
+        <w:rPr>
+          <w:rFonts w:ascii="Times New Roman" w:hAnsi="Times New Roman" w:cs="Times New Roman"/>
+          <w:bCs/>
+          <w:i/>
+          <w:iCs/>
+          <w:sz w:val="20"/>
+          <w:szCs w:val="20"/>
+          <w:u w:val="single"/>
+        </w:rPr>
+        <w:t>)</w:t>
+      </w:r>
+      <w:r>
+        <w:rPr>
+          <w:rFonts w:ascii="Times New Roman" w:hAnsi="Times New Roman" w:cs="Times New Roman"/>
+          <w:b/>
+          <w:sz w:val="20"/>
+          <w:szCs w:val="20"/>
+        </w:rPr>
+        <w:t xml:space="preserve">   </w:t>
+      </w:r>
+      <w:proofErr w:type="gramEnd"/>
+      <w:r>
+        <w:rPr>
+          <w:rFonts w:ascii="Times New Roman" w:hAnsi="Times New Roman" w:cs="Times New Roman"/>
+          <w:b/>
+          <w:sz w:val="20"/>
+          <w:szCs w:val="20"/>
+        </w:rPr>
+        <w:t xml:space="preserve">                                         </w:t>
+      </w:r>
+      <w:r>
+        <w:rPr>
+          <w:rFonts w:ascii="Times New Roman" w:hAnsi="Times New Roman" w:cs="Times New Roman"/>
+          <w:b/>
+          <w:sz w:val="20"/>
+          <w:szCs w:val="20"/>
+        </w:rPr>
+        <w:t xml:space="preserve">       </w:t>
       </w:r>
       <w:r>
         <w:rPr>
@@ -3493,50 +3615,11 @@
       <w:r>
         <w:rPr>
           <w:rFonts w:ascii="Times New Roman" w:hAnsi="Times New Roman" w:cs="Times New Roman"/>
-          <w:bCs/>
-          <w:i/>
-          <w:iCs/>
-          <w:sz w:val="20"/>
-          <w:szCs w:val="20"/>
-          <w:u w:val="single"/>
-        </w:rPr>
-        <w:t>(Data Science and Machine Learning)</w:t>
-      </w:r>
-      <w:r>
-        <w:rPr>
-          <w:rFonts w:ascii="Times New Roman" w:hAnsi="Times New Roman" w:cs="Times New Roman"/>
-          <w:b/>
-          <w:sz w:val="20"/>
-          <w:szCs w:val="20"/>
-        </w:rPr>
-        <w:t xml:space="preserve">          </w:t>
-      </w:r>
-      <w:r>
-        <w:rPr>
-          <w:rFonts w:ascii="Times New Roman" w:hAnsi="Times New Roman" w:cs="Times New Roman"/>
-          <w:b/>
-          <w:sz w:val="20"/>
-          <w:szCs w:val="20"/>
-        </w:rPr>
-        <w:t xml:space="preserve">   </w:t>
-      </w:r>
-      <w:r>
-        <w:rPr>
-          <w:rFonts w:ascii="Times New Roman" w:hAnsi="Times New Roman" w:cs="Times New Roman"/>
-          <w:b/>
-          <w:sz w:val="20"/>
-          <w:szCs w:val="20"/>
-        </w:rPr>
-        <w:t xml:space="preserve">           </w:t>
-      </w:r>
-      <w:r>
-        <w:rPr>
-          <w:rFonts w:ascii="Times New Roman" w:hAnsi="Times New Roman" w:cs="Times New Roman"/>
-          <w:b/>
-          <w:sz w:val="20"/>
-          <w:szCs w:val="20"/>
-        </w:rPr>
-        <w:t xml:space="preserve">   </w:t>
+          <w:b/>
+          <w:sz w:val="20"/>
+          <w:szCs w:val="20"/>
+        </w:rPr>
+        <w:t xml:space="preserve">    </w:t>
       </w:r>
       <w:hyperlink r:id="rId13" w:history="1">
         <w:r>
@@ -3557,12 +3640,21 @@
         <w:rPr>
           <w:rFonts w:ascii="Times New Roman" w:hAnsi="Times New Roman" w:cs="Times New Roman"/>
           <w:b/>
+          <w:sz w:val="20"/>
+          <w:szCs w:val="20"/>
+        </w:rPr>
+        <w:t xml:space="preserve">; </w:t>
+      </w:r>
+      <w:r>
+        <w:rPr>
+          <w:rFonts w:ascii="Times New Roman" w:hAnsi="Times New Roman" w:cs="Times New Roman"/>
+          <w:b/>
           <w:i/>
           <w:iCs/>
           <w:sz w:val="20"/>
           <w:szCs w:val="20"/>
         </w:rPr>
-        <w:t xml:space="preserve">; </w:t>
+        <w:t>Ju</w:t>
       </w:r>
       <w:r>
         <w:rPr>
@@ -3573,7 +3665,7 @@
           <w:sz w:val="20"/>
           <w:szCs w:val="20"/>
         </w:rPr>
-        <w:t xml:space="preserve">Aug </w:t>
+        <w:t>l</w:t>
       </w:r>
       <w:r>
         <w:rPr>
@@ -3584,18 +3676,7 @@
           <w:sz w:val="20"/>
           <w:szCs w:val="20"/>
         </w:rPr>
-        <w:t>‘</w:t>
-      </w:r>
-      <w:r>
-        <w:rPr>
-          <w:rFonts w:ascii="Times New Roman" w:hAnsi="Times New Roman" w:cs="Times New Roman"/>
-          <w:b/>
-          <w:i/>
-          <w:iCs/>
-          <w:sz w:val="20"/>
-          <w:szCs w:val="20"/>
-        </w:rPr>
-        <w:t>19 – Dec ‘19</w:t>
+        <w:t xml:space="preserve"> ‘20 – Aug ‘20</w:t>
       </w:r>
     </w:p>
     <w:p>
@@ -3603,69 +3684,87 @@
         <w:pStyle w:val="NoSpacing"/>
         <w:numPr>
           <w:ilvl w:val="0"/>
-          <w:numId w:val="29"/>
+          <w:numId w:val="39"/>
         </w:numPr>
-        <w:ind w:left="181" w:hanging="177"/>
-        <w:rPr>
-          <w:rFonts w:ascii="Times New Roman" w:hAnsi="Times New Roman" w:cs="Times New Roman"/>
-          <w:b/>
-          <w:sz w:val="20"/>
-          <w:szCs w:val="20"/>
-        </w:rPr>
-      </w:pPr>
-      <w:r>
-        <w:rPr>
-          <w:rFonts w:ascii="Times New Roman" w:hAnsi="Times New Roman" w:cs="Times New Roman"/>
-          <w:bCs/>
-          <w:sz w:val="20"/>
-          <w:szCs w:val="20"/>
-        </w:rPr>
-        <w:t>Mapped</w:t>
-      </w:r>
-      <w:r>
-        <w:rPr>
-          <w:rFonts w:ascii="Times New Roman" w:hAnsi="Times New Roman" w:cs="Times New Roman"/>
-          <w:bCs/>
-          <w:sz w:val="20"/>
-          <w:szCs w:val="20"/>
-        </w:rPr>
-        <w:t xml:space="preserve"> 10.2K flight survey reviews</w:t>
-      </w:r>
-      <w:r>
-        <w:rPr>
-          <w:rFonts w:ascii="Times New Roman" w:hAnsi="Times New Roman" w:cs="Times New Roman"/>
-          <w:bCs/>
-          <w:sz w:val="20"/>
-          <w:szCs w:val="20"/>
-        </w:rPr>
-        <w:t xml:space="preserve"> in R</w:t>
-      </w:r>
-      <w:r>
-        <w:rPr>
-          <w:rFonts w:ascii="Times New Roman" w:hAnsi="Times New Roman" w:cs="Times New Roman"/>
-          <w:bCs/>
-          <w:sz w:val="20"/>
-          <w:szCs w:val="20"/>
-        </w:rPr>
-        <w:t xml:space="preserve"> to </w:t>
-      </w:r>
-      <w:r>
-        <w:rPr>
-          <w:rFonts w:ascii="Times New Roman" w:hAnsi="Times New Roman" w:cs="Times New Roman"/>
-          <w:bCs/>
-          <w:sz w:val="20"/>
-          <w:szCs w:val="20"/>
-        </w:rPr>
-        <w:t xml:space="preserve">recognize service and operational shortcomings and improve customer </w:t>
-      </w:r>
-      <w:r>
-        <w:rPr>
-          <w:rFonts w:ascii="Times New Roman" w:hAnsi="Times New Roman" w:cs="Times New Roman"/>
-          <w:bCs/>
-          <w:sz w:val="20"/>
-          <w:szCs w:val="20"/>
-        </w:rPr>
-        <w:t>satisfaction</w:t>
+        <w:ind w:left="180" w:hanging="180"/>
+        <w:rPr>
+          <w:rFonts w:ascii="Times New Roman" w:hAnsi="Times New Roman" w:cs="Times New Roman"/>
+          <w:bCs/>
+          <w:sz w:val="20"/>
+          <w:szCs w:val="20"/>
+        </w:rPr>
+      </w:pPr>
+      <w:r>
+        <w:rPr>
+          <w:rFonts w:ascii="Times New Roman" w:hAnsi="Times New Roman" w:cs="Times New Roman"/>
+          <w:bCs/>
+          <w:sz w:val="20"/>
+          <w:szCs w:val="20"/>
+        </w:rPr>
+        <w:t>Em</w:t>
+      </w:r>
+      <w:r>
+        <w:rPr>
+          <w:rFonts w:ascii="Times New Roman" w:hAnsi="Times New Roman" w:cs="Times New Roman"/>
+          <w:bCs/>
+          <w:sz w:val="20"/>
+          <w:szCs w:val="20"/>
+        </w:rPr>
+        <w:t>power</w:t>
+      </w:r>
+      <w:r>
+        <w:rPr>
+          <w:rFonts w:ascii="Times New Roman" w:hAnsi="Times New Roman" w:cs="Times New Roman"/>
+          <w:bCs/>
+          <w:sz w:val="20"/>
+          <w:szCs w:val="20"/>
+        </w:rPr>
+        <w:t>ed</w:t>
+      </w:r>
+      <w:r>
+        <w:rPr>
+          <w:rFonts w:ascii="Times New Roman" w:hAnsi="Times New Roman" w:cs="Times New Roman"/>
+          <w:bCs/>
+          <w:sz w:val="20"/>
+          <w:szCs w:val="20"/>
+        </w:rPr>
+        <w:t xml:space="preserve"> </w:t>
+      </w:r>
+      <w:r>
+        <w:rPr>
+          <w:rFonts w:ascii="Times New Roman" w:hAnsi="Times New Roman" w:cs="Times New Roman"/>
+          <w:bCs/>
+          <w:sz w:val="20"/>
+          <w:szCs w:val="20"/>
+        </w:rPr>
+        <w:t xml:space="preserve">drug </w:t>
+      </w:r>
+      <w:r>
+        <w:rPr>
+          <w:rFonts w:ascii="Times New Roman" w:hAnsi="Times New Roman" w:cs="Times New Roman"/>
+          <w:bCs/>
+          <w:sz w:val="20"/>
+          <w:szCs w:val="20"/>
+        </w:rPr>
+        <w:t xml:space="preserve">manufacturers to provide better customer service by </w:t>
+      </w:r>
+      <w:r>
+        <w:rPr>
+          <w:rFonts w:ascii="Times New Roman" w:hAnsi="Times New Roman" w:cs="Times New Roman"/>
+          <w:bCs/>
+          <w:sz w:val="20"/>
+          <w:szCs w:val="20"/>
+        </w:rPr>
+        <w:t>determining review sentiment</w:t>
+      </w:r>
+      <w:r>
+        <w:rPr>
+          <w:rFonts w:ascii="Times New Roman" w:hAnsi="Times New Roman" w:cs="Times New Roman"/>
+          <w:bCs/>
+          <w:sz w:val="20"/>
+          <w:szCs w:val="20"/>
+        </w:rPr>
+        <w:t xml:space="preserve"> of 215K patient reviews</w:t>
       </w:r>
     </w:p>
     <w:p>
@@ -3673,42 +3772,33 @@
         <w:pStyle w:val="NoSpacing"/>
         <w:numPr>
           <w:ilvl w:val="0"/>
-          <w:numId w:val="29"/>
+          <w:numId w:val="39"/>
         </w:numPr>
-        <w:ind w:left="181" w:hanging="177"/>
-        <w:rPr>
-          <w:rFonts w:ascii="Times New Roman" w:hAnsi="Times New Roman" w:cs="Times New Roman"/>
-          <w:b/>
-          <w:sz w:val="20"/>
-          <w:szCs w:val="20"/>
-        </w:rPr>
-      </w:pPr>
-      <w:r>
-        <w:rPr>
-          <w:rFonts w:ascii="Times New Roman" w:hAnsi="Times New Roman" w:cs="Times New Roman"/>
-          <w:bCs/>
-          <w:sz w:val="20"/>
-          <w:szCs w:val="20"/>
-        </w:rPr>
-        <w:t xml:space="preserve">Summarized 5 main attributes of data by performing exploratory data analysis </w:t>
-      </w:r>
-      <w:r>
-        <w:rPr>
-          <w:rFonts w:ascii="Times New Roman" w:hAnsi="Times New Roman" w:cs="Times New Roman"/>
-          <w:bCs/>
-          <w:sz w:val="20"/>
-          <w:szCs w:val="20"/>
-        </w:rPr>
-        <w:t xml:space="preserve">like </w:t>
-      </w:r>
-      <w:r>
-        <w:rPr>
-          <w:rFonts w:ascii="Times New Roman" w:hAnsi="Times New Roman" w:cs="Times New Roman"/>
-          <w:bCs/>
-          <w:sz w:val="20"/>
-          <w:szCs w:val="20"/>
-        </w:rPr>
-        <w:t>bar charts, map visualizations, wordcloud</w:t>
+        <w:ind w:left="180" w:hanging="180"/>
+        <w:rPr>
+          <w:rFonts w:ascii="Times New Roman" w:hAnsi="Times New Roman" w:cs="Times New Roman"/>
+          <w:b/>
+          <w:sz w:val="20"/>
+          <w:szCs w:val="20"/>
+        </w:rPr>
+      </w:pPr>
+      <w:r>
+        <w:rPr>
+          <w:rFonts w:ascii="Times New Roman" w:hAnsi="Times New Roman" w:cs="Times New Roman"/>
+          <w:bCs/>
+          <w:sz w:val="20"/>
+          <w:szCs w:val="20"/>
+        </w:rPr>
+        <w:t>Predicted sentiment and achieved an F-score of 0.85 by applying LinearSVC model using unigram</w:t>
+      </w:r>
+      <w:r>
+        <w:rPr>
+          <w:rFonts w:ascii="Times New Roman" w:hAnsi="Times New Roman" w:cs="Times New Roman"/>
+          <w:bCs/>
+          <w:sz w:val="20"/>
+          <w:szCs w:val="20"/>
+        </w:rPr>
+        <w:t xml:space="preserve"> bigrams and custom vocabulary</w:t>
       </w:r>
     </w:p>
     <w:p>
@@ -3716,51 +3806,24 @@
         <w:pStyle w:val="NoSpacing"/>
         <w:numPr>
           <w:ilvl w:val="0"/>
-          <w:numId w:val="29"/>
+          <w:numId w:val="39"/>
         </w:numPr>
-        <w:ind w:left="181" w:hanging="177"/>
-        <w:rPr>
-          <w:rFonts w:ascii="Times New Roman" w:hAnsi="Times New Roman" w:cs="Times New Roman"/>
-          <w:bCs/>
-          <w:sz w:val="20"/>
-          <w:szCs w:val="20"/>
-        </w:rPr>
-      </w:pPr>
-      <w:r>
-        <w:rPr>
-          <w:rFonts w:ascii="Times New Roman" w:hAnsi="Times New Roman" w:cs="Times New Roman"/>
-          <w:bCs/>
-          <w:sz w:val="20"/>
-          <w:szCs w:val="20"/>
-        </w:rPr>
-        <w:t>Led a team of 4 to provide actionable insights by</w:t>
-      </w:r>
-      <w:r>
-        <w:rPr>
-          <w:rFonts w:ascii="Times New Roman" w:hAnsi="Times New Roman" w:cs="Times New Roman"/>
-          <w:bCs/>
-          <w:sz w:val="20"/>
-          <w:szCs w:val="20"/>
-        </w:rPr>
-        <w:t xml:space="preserve"> applying association rule mining to</w:t>
-      </w:r>
-      <w:r>
-        <w:rPr>
-          <w:rFonts w:ascii="Times New Roman" w:hAnsi="Times New Roman" w:cs="Times New Roman"/>
-          <w:bCs/>
-          <w:sz w:val="20"/>
-          <w:szCs w:val="20"/>
-        </w:rPr>
-        <w:t xml:space="preserve"> </w:t>
-      </w:r>
-      <w:r>
-        <w:rPr>
-          <w:rFonts w:ascii="Times New Roman" w:hAnsi="Times New Roman" w:cs="Times New Roman"/>
-          <w:bCs/>
-          <w:sz w:val="20"/>
-          <w:szCs w:val="20"/>
-        </w:rPr>
-        <w:t>find prominent predictors for customer type</w:t>
+        <w:ind w:left="180" w:hanging="180"/>
+        <w:rPr>
+          <w:rFonts w:ascii="Times New Roman" w:hAnsi="Times New Roman" w:cs="Times New Roman"/>
+          <w:b/>
+          <w:sz w:val="20"/>
+          <w:szCs w:val="20"/>
+        </w:rPr>
+      </w:pPr>
+      <w:r>
+        <w:rPr>
+          <w:rFonts w:ascii="Times New Roman" w:hAnsi="Times New Roman" w:cs="Times New Roman"/>
+          <w:bCs/>
+          <w:sz w:val="20"/>
+          <w:szCs w:val="20"/>
+        </w:rPr>
+        <w:t>Discovered ambiguous reviews by conducting a comparative study between SVM and Naïve Bayes models for text classification</w:t>
       </w:r>
     </w:p>
     <w:p>
@@ -3768,7 +3831,7 @@
         <w:pStyle w:val="NoSpacing"/>
         <w:rPr>
           <w:rFonts w:ascii="Times New Roman" w:hAnsi="Times New Roman" w:cs="Times New Roman"/>
-          <w:b/>
+          <w:bCs/>
           <w:sz w:val="12"/>
           <w:szCs w:val="12"/>
         </w:rPr>
@@ -3793,7 +3856,79 @@
           <w:sz w:val="20"/>
           <w:szCs w:val="20"/>
         </w:rPr>
-        <w:t>Listing Management on OrangeHousing.com</w:t>
+        <w:t xml:space="preserve">Southeast </w:t>
+      </w:r>
+      <w:r>
+        <w:rPr>
+          <w:rFonts w:ascii="Times New Roman" w:hAnsi="Times New Roman" w:cs="Times New Roman"/>
+          <w:b/>
+          <w:sz w:val="20"/>
+          <w:szCs w:val="20"/>
+        </w:rPr>
+        <w:t>a</w:t>
+      </w:r>
+      <w:r>
+        <w:rPr>
+          <w:rFonts w:ascii="Times New Roman" w:hAnsi="Times New Roman" w:cs="Times New Roman"/>
+          <w:b/>
+          <w:sz w:val="20"/>
+          <w:szCs w:val="20"/>
+        </w:rPr>
+        <w:t xml:space="preserve">irline </w:t>
+      </w:r>
+      <w:r>
+        <w:rPr>
+          <w:rFonts w:ascii="Times New Roman" w:hAnsi="Times New Roman" w:cs="Times New Roman"/>
+          <w:b/>
+          <w:sz w:val="20"/>
+          <w:szCs w:val="20"/>
+        </w:rPr>
+        <w:t>c</w:t>
+      </w:r>
+      <w:r>
+        <w:rPr>
+          <w:rFonts w:ascii="Times New Roman" w:hAnsi="Times New Roman" w:cs="Times New Roman"/>
+          <w:b/>
+          <w:sz w:val="20"/>
+          <w:szCs w:val="20"/>
+        </w:rPr>
+        <w:t xml:space="preserve">ustomer </w:t>
+      </w:r>
+      <w:r>
+        <w:rPr>
+          <w:rFonts w:ascii="Times New Roman" w:hAnsi="Times New Roman" w:cs="Times New Roman"/>
+          <w:b/>
+          <w:sz w:val="20"/>
+          <w:szCs w:val="20"/>
+        </w:rPr>
+        <w:t>s</w:t>
+      </w:r>
+      <w:r>
+        <w:rPr>
+          <w:rFonts w:ascii="Times New Roman" w:hAnsi="Times New Roman" w:cs="Times New Roman"/>
+          <w:b/>
+          <w:sz w:val="20"/>
+          <w:szCs w:val="20"/>
+        </w:rPr>
+        <w:t xml:space="preserve">ervice </w:t>
+      </w:r>
+      <w:r>
+        <w:rPr>
+          <w:rFonts w:ascii="Times New Roman" w:hAnsi="Times New Roman" w:cs="Times New Roman"/>
+          <w:b/>
+          <w:sz w:val="20"/>
+          <w:szCs w:val="20"/>
+        </w:rPr>
+        <w:t>a</w:t>
+      </w:r>
+      <w:r>
+        <w:rPr>
+          <w:rFonts w:ascii="Times New Roman" w:hAnsi="Times New Roman" w:cs="Times New Roman"/>
+          <w:b/>
+          <w:sz w:val="20"/>
+          <w:szCs w:val="20"/>
+        </w:rPr>
+        <w:t>nalysis</w:t>
       </w:r>
       <w:r>
         <w:rPr>
@@ -3814,17 +3949,31 @@
           <w:szCs w:val="20"/>
           <w:u w:val="single"/>
         </w:rPr>
-        <w:t>(Database Management)</w:t>
-      </w:r>
-      <w:r>
-        <w:rPr>
-          <w:rFonts w:ascii="Times New Roman" w:hAnsi="Times New Roman" w:cs="Times New Roman"/>
-          <w:b/>
-          <w:sz w:val="20"/>
-          <w:szCs w:val="20"/>
-        </w:rPr>
-        <w:t xml:space="preserve">                                    </w:t>
-      </w:r>
+        <w:t xml:space="preserve">(Data Science and Machine </w:t>
+      </w:r>
+      <w:proofErr w:type="gramStart"/>
+      <w:r>
+        <w:rPr>
+          <w:rFonts w:ascii="Times New Roman" w:hAnsi="Times New Roman" w:cs="Times New Roman"/>
+          <w:bCs/>
+          <w:i/>
+          <w:iCs/>
+          <w:sz w:val="20"/>
+          <w:szCs w:val="20"/>
+          <w:u w:val="single"/>
+        </w:rPr>
+        <w:t>Learning)</w:t>
+      </w:r>
+      <w:r>
+        <w:rPr>
+          <w:rFonts w:ascii="Times New Roman" w:hAnsi="Times New Roman" w:cs="Times New Roman"/>
+          <w:b/>
+          <w:sz w:val="20"/>
+          <w:szCs w:val="20"/>
+        </w:rPr>
+        <w:t xml:space="preserve">   </w:t>
+      </w:r>
+      <w:proofErr w:type="gramEnd"/>
       <w:r>
         <w:rPr>
           <w:rFonts w:ascii="Times New Roman" w:hAnsi="Times New Roman" w:cs="Times New Roman"/>
@@ -3841,7 +3990,25 @@
           <w:sz w:val="20"/>
           <w:szCs w:val="20"/>
         </w:rPr>
-        <w:t xml:space="preserve">  </w:t>
+        <w:t xml:space="preserve">   </w:t>
+      </w:r>
+      <w:r>
+        <w:rPr>
+          <w:rFonts w:ascii="Times New Roman" w:hAnsi="Times New Roman" w:cs="Times New Roman"/>
+          <w:b/>
+          <w:sz w:val="20"/>
+          <w:szCs w:val="20"/>
+        </w:rPr>
+        <w:t xml:space="preserve">           </w:t>
+      </w:r>
+      <w:r>
+        <w:rPr>
+          <w:rFonts w:ascii="Times New Roman" w:hAnsi="Times New Roman" w:cs="Times New Roman"/>
+          <w:b/>
+          <w:sz w:val="20"/>
+          <w:szCs w:val="20"/>
+        </w:rPr>
+        <w:t xml:space="preserve">   </w:t>
       </w:r>
       <w:hyperlink r:id="rId14" w:history="1">
         <w:r>
@@ -3908,24 +4075,69 @@
         <w:pStyle w:val="NoSpacing"/>
         <w:numPr>
           <w:ilvl w:val="0"/>
-          <w:numId w:val="30"/>
+          <w:numId w:val="29"/>
         </w:numPr>
-        <w:ind w:left="181" w:hanging="181"/>
-        <w:rPr>
-          <w:rFonts w:ascii="Times New Roman" w:hAnsi="Times New Roman" w:cs="Times New Roman"/>
-          <w:bCs/>
-          <w:sz w:val="20"/>
-          <w:szCs w:val="20"/>
-        </w:rPr>
-      </w:pPr>
-      <w:r>
-        <w:rPr>
-          <w:rFonts w:ascii="Times New Roman" w:hAnsi="Times New Roman" w:cs="Times New Roman"/>
-          <w:bCs/>
-          <w:sz w:val="20"/>
-          <w:szCs w:val="20"/>
-        </w:rPr>
-        <w:t>Identified database issues on listing management site “OrangeHousing” and developed a SQL application using ERDs and Reports</w:t>
+        <w:ind w:left="181" w:hanging="177"/>
+        <w:rPr>
+          <w:rFonts w:ascii="Times New Roman" w:hAnsi="Times New Roman" w:cs="Times New Roman"/>
+          <w:b/>
+          <w:sz w:val="20"/>
+          <w:szCs w:val="20"/>
+        </w:rPr>
+      </w:pPr>
+      <w:r>
+        <w:rPr>
+          <w:rFonts w:ascii="Times New Roman" w:hAnsi="Times New Roman" w:cs="Times New Roman"/>
+          <w:bCs/>
+          <w:sz w:val="20"/>
+          <w:szCs w:val="20"/>
+        </w:rPr>
+        <w:t>Mapped</w:t>
+      </w:r>
+      <w:r>
+        <w:rPr>
+          <w:rFonts w:ascii="Times New Roman" w:hAnsi="Times New Roman" w:cs="Times New Roman"/>
+          <w:bCs/>
+          <w:sz w:val="20"/>
+          <w:szCs w:val="20"/>
+        </w:rPr>
+        <w:t xml:space="preserve"> 10.2K flight survey reviews</w:t>
+      </w:r>
+      <w:r>
+        <w:rPr>
+          <w:rFonts w:ascii="Times New Roman" w:hAnsi="Times New Roman" w:cs="Times New Roman"/>
+          <w:bCs/>
+          <w:sz w:val="20"/>
+          <w:szCs w:val="20"/>
+        </w:rPr>
+        <w:t xml:space="preserve"> in R</w:t>
+      </w:r>
+      <w:r>
+        <w:rPr>
+          <w:rFonts w:ascii="Times New Roman" w:hAnsi="Times New Roman" w:cs="Times New Roman"/>
+          <w:bCs/>
+          <w:sz w:val="20"/>
+          <w:szCs w:val="20"/>
+        </w:rPr>
+        <w:t xml:space="preserve"> to </w:t>
+      </w:r>
+      <w:r>
+        <w:rPr>
+          <w:rFonts w:ascii="Times New Roman" w:hAnsi="Times New Roman" w:cs="Times New Roman"/>
+          <w:bCs/>
+          <w:sz w:val="20"/>
+          <w:szCs w:val="20"/>
+        </w:rPr>
+        <w:t xml:space="preserve">recognize service and operational shortcomings and improve customer </w:t>
+      </w:r>
+      <w:r>
+        <w:rPr>
+          <w:rFonts w:ascii="Times New Roman" w:hAnsi="Times New Roman" w:cs="Times New Roman"/>
+          <w:bCs/>
+          <w:sz w:val="20"/>
+          <w:szCs w:val="20"/>
+        </w:rPr>
+        <w:t>satisfaction</w:t>
       </w:r>
     </w:p>
     <w:p>
@@ -3933,48 +4145,110 @@
         <w:pStyle w:val="NoSpacing"/>
         <w:numPr>
           <w:ilvl w:val="0"/>
-          <w:numId w:val="30"/>
+          <w:numId w:val="29"/>
         </w:numPr>
-        <w:ind w:left="181" w:hanging="181"/>
-        <w:rPr>
-          <w:rFonts w:ascii="Times New Roman" w:hAnsi="Times New Roman" w:cs="Times New Roman"/>
-          <w:bCs/>
-          <w:sz w:val="20"/>
-          <w:szCs w:val="20"/>
-        </w:rPr>
-      </w:pPr>
-      <w:r>
-        <w:rPr>
-          <w:rFonts w:ascii="Times New Roman" w:hAnsi="Times New Roman" w:cs="Times New Roman"/>
-          <w:bCs/>
-          <w:sz w:val="20"/>
-          <w:szCs w:val="20"/>
-        </w:rPr>
-        <w:t xml:space="preserve">Collaborated with </w:t>
-      </w:r>
-      <w:r>
-        <w:rPr>
-          <w:rFonts w:ascii="Times New Roman" w:hAnsi="Times New Roman" w:cs="Times New Roman"/>
-          <w:bCs/>
-          <w:sz w:val="20"/>
-          <w:szCs w:val="20"/>
-        </w:rPr>
-        <w:t xml:space="preserve">a </w:t>
-      </w:r>
-      <w:r>
-        <w:rPr>
-          <w:rFonts w:ascii="Times New Roman" w:hAnsi="Times New Roman" w:cs="Times New Roman"/>
-          <w:bCs/>
-          <w:sz w:val="20"/>
-          <w:szCs w:val="20"/>
-        </w:rPr>
-        <w:t>team of 2 analysts to redesign key processes to support historical data access for efficient financial management</w:t>
-      </w:r>
+        <w:ind w:left="181" w:hanging="177"/>
+        <w:rPr>
+          <w:rFonts w:ascii="Times New Roman" w:hAnsi="Times New Roman" w:cs="Times New Roman"/>
+          <w:b/>
+          <w:sz w:val="20"/>
+          <w:szCs w:val="20"/>
+        </w:rPr>
+      </w:pPr>
+      <w:r>
+        <w:rPr>
+          <w:rFonts w:ascii="Times New Roman" w:hAnsi="Times New Roman" w:cs="Times New Roman"/>
+          <w:bCs/>
+          <w:sz w:val="20"/>
+          <w:szCs w:val="20"/>
+        </w:rPr>
+        <w:t xml:space="preserve">Summarized 5 main attributes of data by performing exploratory data analysis </w:t>
+      </w:r>
+      <w:r>
+        <w:rPr>
+          <w:rFonts w:ascii="Times New Roman" w:hAnsi="Times New Roman" w:cs="Times New Roman"/>
+          <w:bCs/>
+          <w:sz w:val="20"/>
+          <w:szCs w:val="20"/>
+        </w:rPr>
+        <w:t xml:space="preserve">like </w:t>
+      </w:r>
+      <w:r>
+        <w:rPr>
+          <w:rFonts w:ascii="Times New Roman" w:hAnsi="Times New Roman" w:cs="Times New Roman"/>
+          <w:bCs/>
+          <w:sz w:val="20"/>
+          <w:szCs w:val="20"/>
+        </w:rPr>
+        <w:t xml:space="preserve">bar charts, map visualizations, </w:t>
+      </w:r>
+      <w:proofErr w:type="spellStart"/>
+      <w:r>
+        <w:rPr>
+          <w:rFonts w:ascii="Times New Roman" w:hAnsi="Times New Roman" w:cs="Times New Roman"/>
+          <w:bCs/>
+          <w:sz w:val="20"/>
+          <w:szCs w:val="20"/>
+        </w:rPr>
+        <w:t>wordcloud</w:t>
+      </w:r>
+      <w:proofErr w:type="spellEnd"/>
     </w:p>
     <w:p>
       <w:pPr>
         <w:pStyle w:val="NoSpacing"/>
-        <w:ind w:left="181"/>
+        <w:numPr>
+          <w:ilvl w:val="0"/>
+          <w:numId w:val="29"/>
+        </w:numPr>
+        <w:ind w:left="181" w:hanging="177"/>
+        <w:rPr>
+          <w:rFonts w:ascii="Times New Roman" w:hAnsi="Times New Roman" w:cs="Times New Roman"/>
+          <w:bCs/>
+          <w:sz w:val="20"/>
+          <w:szCs w:val="20"/>
+        </w:rPr>
+      </w:pPr>
+      <w:r>
+        <w:rPr>
+          <w:rFonts w:ascii="Times New Roman" w:hAnsi="Times New Roman" w:cs="Times New Roman"/>
+          <w:bCs/>
+          <w:sz w:val="20"/>
+          <w:szCs w:val="20"/>
+        </w:rPr>
+        <w:t>Led a team of 4 to provide actionable insights by</w:t>
+      </w:r>
+      <w:r>
+        <w:rPr>
+          <w:rFonts w:ascii="Times New Roman" w:hAnsi="Times New Roman" w:cs="Times New Roman"/>
+          <w:bCs/>
+          <w:sz w:val="20"/>
+          <w:szCs w:val="20"/>
+        </w:rPr>
+        <w:t xml:space="preserve"> applying association rule mining to</w:t>
+      </w:r>
+      <w:r>
+        <w:rPr>
+          <w:rFonts w:ascii="Times New Roman" w:hAnsi="Times New Roman" w:cs="Times New Roman"/>
+          <w:bCs/>
+          <w:sz w:val="20"/>
+          <w:szCs w:val="20"/>
+        </w:rPr>
+        <w:t xml:space="preserve"> </w:t>
+      </w:r>
+      <w:r>
+        <w:rPr>
+          <w:rFonts w:ascii="Times New Roman" w:hAnsi="Times New Roman" w:cs="Times New Roman"/>
+          <w:bCs/>
+          <w:sz w:val="20"/>
+          <w:szCs w:val="20"/>
+        </w:rPr>
+        <w:t>find prominent predictors for customer type</w:t>
+      </w:r>
+    </w:p>
+    <w:p>
+      <w:pPr>
+        <w:pStyle w:val="NoSpacing"/>
         <w:rPr>
           <w:rFonts w:ascii="Times New Roman" w:hAnsi="Times New Roman" w:cs="Times New Roman"/>
           <w:bCs/>
@@ -4014,17 +4288,6 @@
         <w:rPr>
           <w:rFonts w:ascii="Times New Roman" w:hAnsi="Times New Roman" w:cs="Times New Roman"/>
           <w:b/>
-          <w:sz w:val="8"/>
-          <w:szCs w:val="8"/>
-        </w:rPr>
-      </w:pPr>
-    </w:p>
-    <w:p>
-      <w:pPr>
-        <w:pStyle w:val="NoSpacing"/>
-        <w:rPr>
-          <w:rFonts w:ascii="Times New Roman" w:hAnsi="Times New Roman" w:cs="Times New Roman"/>
-          <w:b/>
           <w:i/>
           <w:iCs/>
           <w:sz w:val="20"/>
@@ -4038,37 +4301,77 @@
           <w:sz w:val="20"/>
           <w:szCs w:val="20"/>
         </w:rPr>
-        <w:t xml:space="preserve">Automatic license plate recognition (ALPR) </w:t>
-      </w:r>
-      <w:r>
-        <w:rPr>
-          <w:rFonts w:ascii="Times New Roman" w:hAnsi="Times New Roman" w:cs="Times New Roman"/>
-          <w:bCs/>
+        <w:t>Automatic license plate recognition (ALPR)</w:t>
+      </w:r>
+      <w:r>
+        <w:rPr>
+          <w:rFonts w:ascii="Times New Roman" w:hAnsi="Times New Roman" w:cs="Times New Roman"/>
+          <w:b/>
           <w:i/>
           <w:iCs/>
           <w:sz w:val="20"/>
           <w:szCs w:val="20"/>
+        </w:rPr>
+        <w:t xml:space="preserve"> </w:t>
+      </w:r>
+      <w:r>
+        <w:rPr>
+          <w:rFonts w:ascii="Times New Roman" w:hAnsi="Times New Roman" w:cs="Times New Roman"/>
+          <w:bCs/>
+          <w:i/>
+          <w:iCs/>
+          <w:sz w:val="20"/>
+          <w:szCs w:val="20"/>
           <w:u w:val="single"/>
         </w:rPr>
-        <w:t>(Machine Learning and Deep Learning)</w:t>
-      </w:r>
-      <w:r>
-        <w:rPr>
-          <w:rFonts w:ascii="Times New Roman" w:hAnsi="Times New Roman" w:cs="Times New Roman"/>
-          <w:b/>
-          <w:sz w:val="20"/>
-          <w:szCs w:val="20"/>
-        </w:rPr>
-        <w:t xml:space="preserve">                    </w:t>
-      </w:r>
-      <w:r>
-        <w:rPr>
-          <w:rFonts w:ascii="Times New Roman" w:hAnsi="Times New Roman" w:cs="Times New Roman"/>
-          <w:b/>
-          <w:sz w:val="20"/>
-          <w:szCs w:val="20"/>
-        </w:rPr>
-        <w:t xml:space="preserve">    </w:t>
+        <w:t xml:space="preserve">(Machine Learning and Deep </w:t>
+      </w:r>
+      <w:proofErr w:type="gramStart"/>
+      <w:r>
+        <w:rPr>
+          <w:rFonts w:ascii="Times New Roman" w:hAnsi="Times New Roman" w:cs="Times New Roman"/>
+          <w:bCs/>
+          <w:i/>
+          <w:iCs/>
+          <w:sz w:val="20"/>
+          <w:szCs w:val="20"/>
+          <w:u w:val="single"/>
+        </w:rPr>
+        <w:t>Learning)</w:t>
+      </w:r>
+      <w:r>
+        <w:rPr>
+          <w:rFonts w:ascii="Times New Roman" w:hAnsi="Times New Roman" w:cs="Times New Roman"/>
+          <w:b/>
+          <w:i/>
+          <w:iCs/>
+          <w:sz w:val="20"/>
+          <w:szCs w:val="20"/>
+        </w:rPr>
+        <w:t xml:space="preserve"> </w:t>
+      </w:r>
+      <w:r>
+        <w:rPr>
+          <w:rFonts w:ascii="Times New Roman" w:hAnsi="Times New Roman" w:cs="Times New Roman"/>
+          <w:b/>
+          <w:i/>
+          <w:iCs/>
+          <w:sz w:val="20"/>
+          <w:szCs w:val="20"/>
+        </w:rPr>
+        <w:t xml:space="preserve">  </w:t>
+      </w:r>
+      <w:proofErr w:type="gramEnd"/>
+      <w:r>
+        <w:rPr>
+          <w:rFonts w:ascii="Times New Roman" w:hAnsi="Times New Roman" w:cs="Times New Roman"/>
+          <w:b/>
+          <w:i/>
+          <w:iCs/>
+          <w:sz w:val="20"/>
+          <w:szCs w:val="20"/>
+        </w:rPr>
+        <w:t xml:space="preserve">              </w:t>
       </w:r>
       <w:hyperlink r:id="rId15" w:history="1">
         <w:r>
@@ -4082,28 +4385,32 @@
             <w:sz w:val="20"/>
             <w:szCs w:val="20"/>
           </w:rPr>
-          <w:t>Project Link</w:t>
+          <w:t xml:space="preserve">Publication </w:t>
+        </w:r>
+        <w:r>
+          <w:rPr>
+            <w:rStyle w:val="Hyperlink"/>
+            <w:rFonts w:ascii="Times New Roman" w:hAnsi="Times New Roman" w:cs="Times New Roman"/>
+            <w:b/>
+            <w:i/>
+            <w:iCs/>
+            <w:color w:val="auto"/>
+            <w:sz w:val="20"/>
+            <w:szCs w:val="20"/>
+          </w:rPr>
+          <w:t>Link</w:t>
         </w:r>
       </w:hyperlink>
       <w:r>
         <w:rPr>
           <w:rFonts w:ascii="Times New Roman" w:hAnsi="Times New Roman" w:cs="Times New Roman"/>
           <w:b/>
-          <w:sz w:val="20"/>
-          <w:szCs w:val="20"/>
-        </w:rPr>
-        <w:t xml:space="preserve">; </w:t>
-      </w:r>
-      <w:r>
-        <w:rPr>
-          <w:rFonts w:ascii="Times New Roman" w:hAnsi="Times New Roman" w:cs="Times New Roman"/>
-          <w:b/>
           <w:i/>
           <w:iCs/>
           <w:sz w:val="20"/>
           <w:szCs w:val="20"/>
         </w:rPr>
-        <w:t>Jul ‘17 – Jun ‘18</w:t>
+        <w:t>; Jul ‘17 – Jun ‘18</w:t>
       </w:r>
     </w:p>
     <w:p>
@@ -4111,69 +4418,33 @@
         <w:pStyle w:val="NoSpacing"/>
         <w:numPr>
           <w:ilvl w:val="0"/>
-          <w:numId w:val="30"/>
+          <w:numId w:val="20"/>
         </w:numPr>
-        <w:ind w:left="180" w:hanging="180"/>
-        <w:rPr>
-          <w:rFonts w:ascii="Times New Roman" w:hAnsi="Times New Roman" w:cs="Times New Roman"/>
-          <w:iCs/>
-          <w:sz w:val="20"/>
-          <w:szCs w:val="20"/>
-        </w:rPr>
-      </w:pPr>
-      <w:r>
-        <w:rPr>
-          <w:rFonts w:ascii="Times New Roman" w:hAnsi="Times New Roman" w:cs="Times New Roman"/>
-          <w:iCs/>
-          <w:sz w:val="20"/>
-          <w:szCs w:val="20"/>
-        </w:rPr>
-        <w:t>Published in Springer</w:t>
-      </w:r>
-      <w:r>
-        <w:rPr>
-          <w:rFonts w:ascii="Times New Roman" w:hAnsi="Times New Roman" w:cs="Times New Roman"/>
-          <w:iCs/>
-          <w:sz w:val="20"/>
-          <w:szCs w:val="20"/>
-        </w:rPr>
-        <w:t xml:space="preserve"> Communications in Computer and Information Science</w:t>
-      </w:r>
-      <w:r>
-        <w:rPr>
-          <w:rFonts w:ascii="Times New Roman" w:hAnsi="Times New Roman" w:cs="Times New Roman"/>
-          <w:iCs/>
-          <w:sz w:val="20"/>
-          <w:szCs w:val="20"/>
-        </w:rPr>
-        <w:t xml:space="preserve"> </w:t>
-      </w:r>
-      <w:r>
-        <w:rPr>
-          <w:rFonts w:ascii="Times New Roman" w:hAnsi="Times New Roman" w:cs="Times New Roman"/>
-          <w:iCs/>
-          <w:sz w:val="20"/>
-          <w:szCs w:val="20"/>
-        </w:rPr>
-        <w:t>(</w:t>
-      </w:r>
-      <w:r>
-        <w:rPr>
-          <w:rFonts w:ascii="Times New Roman" w:hAnsi="Times New Roman" w:cs="Times New Roman"/>
-          <w:iCs/>
-          <w:sz w:val="20"/>
-          <w:szCs w:val="20"/>
-        </w:rPr>
-        <w:t>volume 941, Chapter 4: Advances in Data Science</w:t>
-      </w:r>
-      <w:r>
-        <w:rPr>
-          <w:rFonts w:ascii="Times New Roman" w:hAnsi="Times New Roman" w:cs="Times New Roman"/>
-          <w:iCs/>
-          <w:sz w:val="20"/>
-          <w:szCs w:val="20"/>
-        </w:rPr>
-        <w:t>)</w:t>
+        <w:ind w:left="181" w:hanging="181"/>
+        <w:rPr>
+          <w:rFonts w:ascii="Times New Roman" w:hAnsi="Times New Roman" w:cs="Times New Roman"/>
+          <w:iCs/>
+          <w:sz w:val="20"/>
+          <w:szCs w:val="20"/>
+        </w:rPr>
+      </w:pPr>
+      <w:r>
+        <w:rPr>
+          <w:rFonts w:ascii="Times New Roman" w:hAnsi="Times New Roman" w:cs="Times New Roman"/>
+          <w:iCs/>
+          <w:sz w:val="20"/>
+          <w:szCs w:val="20"/>
+        </w:rPr>
+        <w:t xml:space="preserve">Published in Springer Communications in Computer and Information Science (volume 941, Chapter 4: Advances in Data </w:t>
+      </w:r>
+      <w:r>
+        <w:rPr>
+          <w:rFonts w:ascii="Times New Roman" w:hAnsi="Times New Roman" w:cs="Times New Roman"/>
+          <w:iCs/>
+          <w:sz w:val="20"/>
+          <w:szCs w:val="20"/>
+        </w:rPr>
+        <w:t>Science)</w:t>
       </w:r>
     </w:p>
     <w:p>

</xml_diff>